<commit_message>
update bao cao april 3 2022
</commit_message>
<xml_diff>
--- a/05. Phạm Thị Diệu Liên/PhamThiDieuLien.docx
+++ b/05. Phạm Thị Diệu Liên/PhamThiDieuLien.docx
@@ -10280,8 +10280,8 @@
       <w:pPr>
         <w:pStyle w:val="Heading1"/>
       </w:pPr>
-      <w:bookmarkStart w:id="21" w:name="_Toc428093756"/>
-      <w:bookmarkStart w:id="22" w:name="_Toc99912877"/>
+      <w:bookmarkStart w:id="21" w:name="_Toc99912877"/>
+      <w:bookmarkStart w:id="22" w:name="_Toc428093756"/>
       <w:r>
         <w:lastRenderedPageBreak/>
         <w:t xml:space="preserve">GIỚI THIỆU VỀ CÔNG TY </w:t>
@@ -10292,14 +10292,14 @@
       <w:r>
         <w:t>công nghệ OPEN WEB</w:t>
       </w:r>
+      <w:bookmarkEnd w:id="21"/>
+    </w:p>
+    <w:p>
+      <w:pPr>
+        <w:pStyle w:val="Heading2"/>
+      </w:pPr>
+      <w:bookmarkStart w:id="23" w:name="_Toc99912878"/>
       <w:bookmarkEnd w:id="22"/>
-    </w:p>
-    <w:p>
-      <w:pPr>
-        <w:pStyle w:val="Heading2"/>
-      </w:pPr>
-      <w:bookmarkStart w:id="23" w:name="_Toc99912878"/>
-      <w:bookmarkEnd w:id="21"/>
       <w:r>
         <w:t xml:space="preserve">Giới thiệu về </w:t>
       </w:r>
@@ -15431,10 +15431,10 @@
           <w:noProof/>
         </w:rPr>
         <w:drawing>
-          <wp:inline distT="0" distB="0" distL="0" distR="0" wp14:anchorId="340BAE42" wp14:editId="4A464439">
-            <wp:extent cx="7068212" cy="6302707"/>
-            <wp:effectExtent l="0" t="0" r="0" b="3175"/>
-            <wp:docPr id="3" name="Picture 3"/>
+          <wp:inline distT="0" distB="0" distL="0" distR="0" wp14:anchorId="0767092F" wp14:editId="6A09A18E">
+            <wp:extent cx="7050161" cy="5837274"/>
+            <wp:effectExtent l="0" t="0" r="0" b="0"/>
+            <wp:docPr id="11" name="Picture 11"/>
             <wp:cNvGraphicFramePr>
               <a:graphicFrameLocks xmlns:a="http://schemas.openxmlformats.org/drawingml/2006/main" noChangeAspect="1"/>
             </wp:cNvGraphicFramePr>
@@ -15463,7 +15463,7 @@
                   <pic:spPr bwMode="auto">
                     <a:xfrm>
                       <a:off x="0" y="0"/>
-                      <a:ext cx="7115160" cy="6344570"/>
+                      <a:ext cx="7062160" cy="5847209"/>
                     </a:xfrm>
                     <a:prstGeom prst="rect">
                       <a:avLst/>

</xml_diff>

<commit_message>
Review báo cáo Liên
</commit_message>
<xml_diff>
--- a/05. Phạm Thị Diệu Liên/PhamThiDieuLien.docx
+++ b/05. Phạm Thị Diệu Liên/PhamThiDieuLien.docx
@@ -1,6 +1,6 @@
 
 <file path=word/document.xml><?xml version="1.0" encoding="utf-8"?>
-<w:document xmlns:wpc="http://schemas.microsoft.com/office/word/2010/wordprocessingCanvas" xmlns:cx="http://schemas.microsoft.com/office/drawing/2014/chartex" xmlns:cx1="http://schemas.microsoft.com/office/drawing/2015/9/8/chartex" xmlns:cx2="http://schemas.microsoft.com/office/drawing/2015/10/21/chartex" xmlns:cx3="http://schemas.microsoft.com/office/drawing/2016/5/9/chartex" xmlns:cx4="http://schemas.microsoft.com/office/drawing/2016/5/10/chartex" xmlns:cx5="http://schemas.microsoft.com/office/drawing/2016/5/11/chartex" xmlns:cx6="http://schemas.microsoft.com/office/drawing/2016/5/12/chartex" xmlns:cx7="http://schemas.microsoft.com/office/drawing/2016/5/13/chartex" xmlns:cx8="http://schemas.microsoft.com/office/drawing/2016/5/14/chartex" xmlns:mc="http://schemas.openxmlformats.org/markup-compatibility/2006" xmlns:aink="http://schemas.microsoft.com/office/drawing/2016/ink" xmlns:am3d="http://schemas.microsoft.com/office/drawing/2017/model3d" xmlns:o="urn:schemas-microsoft-com:office:office" xmlns:r="http://schemas.openxmlformats.org/officeDocument/2006/relationships" xmlns:m="http://schemas.openxmlformats.org/officeDocument/2006/math" xmlns:v="urn:schemas-microsoft-com:vml" xmlns:wp14="http://schemas.microsoft.com/office/word/2010/wordprocessingDrawing" xmlns:wp="http://schemas.openxmlformats.org/drawingml/2006/wordprocessingDrawing" xmlns:w10="urn:schemas-microsoft-com:office:word" xmlns:w="http://schemas.openxmlformats.org/wordprocessingml/2006/main" xmlns:w14="http://schemas.microsoft.com/office/word/2010/wordml" xmlns:w15="http://schemas.microsoft.com/office/word/2012/wordml" xmlns:w16cex="http://schemas.microsoft.com/office/word/2018/wordml/cex" xmlns:w16cid="http://schemas.microsoft.com/office/word/2016/wordml/cid" xmlns:w16="http://schemas.microsoft.com/office/word/2018/wordml" xmlns:w16sdtdh="http://schemas.microsoft.com/office/word/2020/wordml/sdtdatahash" xmlns:w16se="http://schemas.microsoft.com/office/word/2015/wordml/symex" xmlns:wpg="http://schemas.microsoft.com/office/word/2010/wordprocessingGroup" xmlns:wpi="http://schemas.microsoft.com/office/word/2010/wordprocessingInk" xmlns:wne="http://schemas.microsoft.com/office/word/2006/wordml" xmlns:wps="http://schemas.microsoft.com/office/word/2010/wordprocessingShape" mc:Ignorable="w14 w15 w16se w16cid w16 w16cex w16sdtdh wp14">
+<w:document xmlns:wpc="http://schemas.microsoft.com/office/word/2010/wordprocessingCanvas" xmlns:cx="http://schemas.microsoft.com/office/drawing/2014/chartex" xmlns:cx1="http://schemas.microsoft.com/office/drawing/2015/9/8/chartex" xmlns:cx2="http://schemas.microsoft.com/office/drawing/2015/10/21/chartex" xmlns:cx3="http://schemas.microsoft.com/office/drawing/2016/5/9/chartex" xmlns:cx4="http://schemas.microsoft.com/office/drawing/2016/5/10/chartex" xmlns:cx5="http://schemas.microsoft.com/office/drawing/2016/5/11/chartex" xmlns:cx6="http://schemas.microsoft.com/office/drawing/2016/5/12/chartex" xmlns:cx7="http://schemas.microsoft.com/office/drawing/2016/5/13/chartex" xmlns:cx8="http://schemas.microsoft.com/office/drawing/2016/5/14/chartex" xmlns:mc="http://schemas.openxmlformats.org/markup-compatibility/2006" xmlns:aink="http://schemas.microsoft.com/office/drawing/2016/ink" xmlns:am3d="http://schemas.microsoft.com/office/drawing/2017/model3d" xmlns:o="urn:schemas-microsoft-com:office:office" xmlns:r="http://schemas.openxmlformats.org/officeDocument/2006/relationships" xmlns:m="http://schemas.openxmlformats.org/officeDocument/2006/math" xmlns:v="urn:schemas-microsoft-com:vml" xmlns:wp14="http://schemas.microsoft.com/office/word/2010/wordprocessingDrawing" xmlns:wp="http://schemas.openxmlformats.org/drawingml/2006/wordprocessingDrawing" xmlns:w10="urn:schemas-microsoft-com:office:word" xmlns:w="http://schemas.openxmlformats.org/wordprocessingml/2006/main" xmlns:w14="http://schemas.microsoft.com/office/word/2010/wordml" xmlns:w15="http://schemas.microsoft.com/office/word/2012/wordml" xmlns:w16cid="http://schemas.microsoft.com/office/word/2016/wordml/cid" xmlns:w16se="http://schemas.microsoft.com/office/word/2015/wordml/symex" xmlns:wpg="http://schemas.microsoft.com/office/word/2010/wordprocessingGroup" xmlns:wpi="http://schemas.microsoft.com/office/word/2010/wordprocessingInk" xmlns:wne="http://schemas.microsoft.com/office/word/2006/wordml" xmlns:wps="http://schemas.microsoft.com/office/word/2010/wordprocessingShape" mc:Ignorable="w14 w15 w16se w16cid wp14">
   <w:body>
     <w:p>
       <w:pPr>
@@ -10991,7 +10991,6 @@
           <w:id w:val="1232660476"/>
           <w:citation/>
         </w:sdtPr>
-        <w:sdtEndPr/>
         <w:sdtContent>
           <w:r>
             <w:fldChar w:fldCharType="begin"/>
@@ -11043,7 +11042,6 @@
           <w:id w:val="583725271"/>
           <w:citation/>
         </w:sdtPr>
-        <w:sdtEndPr/>
         <w:sdtContent>
           <w:r>
             <w:fldChar w:fldCharType="begin"/>
@@ -11365,7 +11363,6 @@
           <w:id w:val="1576777357"/>
           <w:citation/>
         </w:sdtPr>
-        <w:sdtEndPr/>
         <w:sdtContent>
           <w:r>
             <w:rPr>
@@ -11430,7 +11427,6 @@
           <w:id w:val="263113248"/>
           <w:citation/>
         </w:sdtPr>
-        <w:sdtEndPr/>
         <w:sdtContent>
           <w:r>
             <w:fldChar w:fldCharType="begin"/>
@@ -11533,7 +11529,6 @@
           <w:id w:val="1182092527"/>
           <w:citation/>
         </w:sdtPr>
-        <w:sdtEndPr/>
         <w:sdtContent>
           <w:r>
             <w:fldChar w:fldCharType="begin"/>
@@ -11713,7 +11708,6 @@
           <w:id w:val="1935931662"/>
           <w:citation/>
         </w:sdtPr>
-        <w:sdtEndPr/>
         <w:sdtContent>
           <w:r>
             <w:fldChar w:fldCharType="begin"/>
@@ -12142,7 +12136,6 @@
           <w:id w:val="1016117873"/>
           <w:citation/>
         </w:sdtPr>
-        <w:sdtEndPr/>
         <w:sdtContent>
           <w:r>
             <w:fldChar w:fldCharType="begin"/>
@@ -12633,7 +12626,6 @@
           <w:id w:val="-758751326"/>
           <w:citation/>
         </w:sdtPr>
-        <w:sdtEndPr/>
         <w:sdtContent>
           <w:r>
             <w:fldChar w:fldCharType="begin"/>
@@ -15430,8 +15422,342 @@
         <w:rPr>
           <w:noProof/>
         </w:rPr>
+        <mc:AlternateContent>
+          <mc:Choice Requires="wpi">
+            <w:drawing>
+              <wp:anchor distT="0" distB="0" distL="114300" distR="114300" simplePos="0" relativeHeight="251908096" behindDoc="0" locked="0" layoutInCell="1" allowOverlap="1" wp14:anchorId="4D4EC2A1" wp14:editId="1B52D9F2">
+                <wp:simplePos x="0" y="0"/>
+                <wp:positionH relativeFrom="column">
+                  <wp:posOffset>1971845</wp:posOffset>
+                </wp:positionH>
+                <wp:positionV relativeFrom="paragraph">
+                  <wp:posOffset>4059580</wp:posOffset>
+                </wp:positionV>
+                <wp:extent cx="3600" cy="5400"/>
+                <wp:effectExtent l="38100" t="38100" r="53975" b="52070"/>
+                <wp:wrapNone/>
+                <wp:docPr id="263" name="Ink 263"/>
+                <wp:cNvGraphicFramePr/>
+                <a:graphic xmlns:a="http://schemas.openxmlformats.org/drawingml/2006/main">
+                  <a:graphicData uri="http://schemas.microsoft.com/office/word/2010/wordprocessingInk">
+                    <w14:contentPart bwMode="auto" r:id="rId25">
+                      <w14:nvContentPartPr>
+                        <w14:cNvContentPartPr/>
+                      </w14:nvContentPartPr>
+                      <w14:xfrm>
+                        <a:off x="0" y="0"/>
+                        <a:ext cx="3600" cy="5400"/>
+                      </w14:xfrm>
+                    </w14:contentPart>
+                  </a:graphicData>
+                </a:graphic>
+              </wp:anchor>
+            </w:drawing>
+          </mc:Choice>
+          <mc:Fallback>
+            <w:pict>
+              <v:shapetype w14:anchorId="59B38217" id="_x0000_t75" coordsize="21600,21600" o:spt="75" o:preferrelative="t" path="m@4@5l@4@11@9@11@9@5xe" filled="f" stroked="f">
+                <v:stroke joinstyle="miter"/>
+                <v:formulas>
+                  <v:f eqn="if lineDrawn pixelLineWidth 0"/>
+                  <v:f eqn="sum @0 1 0"/>
+                  <v:f eqn="sum 0 0 @1"/>
+                  <v:f eqn="prod @2 1 2"/>
+                  <v:f eqn="prod @3 21600 pixelWidth"/>
+                  <v:f eqn="prod @3 21600 pixelHeight"/>
+                  <v:f eqn="sum @0 0 1"/>
+                  <v:f eqn="prod @6 1 2"/>
+                  <v:f eqn="prod @7 21600 pixelWidth"/>
+                  <v:f eqn="sum @8 21600 0"/>
+                  <v:f eqn="prod @7 21600 pixelHeight"/>
+                  <v:f eqn="sum @10 21600 0"/>
+                </v:formulas>
+                <v:path o:extrusionok="f" gradientshapeok="t" o:connecttype="rect"/>
+                <o:lock v:ext="edit" aspectratio="t"/>
+              </v:shapetype>
+              <v:shape id="Ink 263" o:spid="_x0000_s1026" type="#_x0000_t75" style="position:absolute;margin-left:154.55pt;margin-top:318.95pt;width:1.7pt;height:1.85pt;z-index:251908096;visibility:visible;mso-wrap-style:square;mso-wrap-distance-left:9pt;mso-wrap-distance-top:0;mso-wrap-distance-right:9pt;mso-wrap-distance-bottom:0;mso-position-horizontal:absolute;mso-position-horizontal-relative:text;mso-position-vertical:absolute;mso-position-vertical-relative:text" o:gfxdata="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">
+                <v:imagedata r:id="rId26" o:title=""/>
+              </v:shape>
+            </w:pict>
+          </mc:Fallback>
+        </mc:AlternateContent>
+      </w:r>
+      <w:r>
+        <w:rPr>
+          <w:noProof/>
+        </w:rPr>
+        <mc:AlternateContent>
+          <mc:Choice Requires="wpi">
+            <w:drawing>
+              <wp:anchor distT="0" distB="0" distL="114300" distR="114300" simplePos="0" relativeHeight="251907072" behindDoc="0" locked="0" layoutInCell="1" allowOverlap="1" wp14:anchorId="502E0291" wp14:editId="2576E226">
+                <wp:simplePos x="0" y="0"/>
+                <wp:positionH relativeFrom="column">
+                  <wp:posOffset>-771525</wp:posOffset>
+                </wp:positionH>
+                <wp:positionV relativeFrom="paragraph">
+                  <wp:posOffset>1130300</wp:posOffset>
+                </wp:positionV>
+                <wp:extent cx="3641725" cy="2225675"/>
+                <wp:effectExtent l="38100" t="38100" r="53975" b="41275"/>
+                <wp:wrapNone/>
+                <wp:docPr id="262" name="Ink 262"/>
+                <wp:cNvGraphicFramePr/>
+                <a:graphic xmlns:a="http://schemas.openxmlformats.org/drawingml/2006/main">
+                  <a:graphicData uri="http://schemas.microsoft.com/office/word/2010/wordprocessingInk">
+                    <w14:contentPart bwMode="auto" r:id="rId27">
+                      <w14:nvContentPartPr>
+                        <w14:cNvContentPartPr/>
+                      </w14:nvContentPartPr>
+                      <w14:xfrm>
+                        <a:off x="0" y="0"/>
+                        <a:ext cx="3641725" cy="2225675"/>
+                      </w14:xfrm>
+                    </w14:contentPart>
+                  </a:graphicData>
+                </a:graphic>
+              </wp:anchor>
+            </w:drawing>
+          </mc:Choice>
+          <mc:Fallback>
+            <w:pict>
+              <v:shape w14:anchorId="17AFBCED" id="Ink 262" o:spid="_x0000_s1026" type="#_x0000_t75" style="position:absolute;margin-left:-61.45pt;margin-top:88.3pt;width:288.15pt;height:176.65pt;z-index:251907072;visibility:visible;mso-wrap-style:square;mso-wrap-distance-left:9pt;mso-wrap-distance-top:0;mso-wrap-distance-right:9pt;mso-wrap-distance-bottom:0;mso-position-horizontal:absolute;mso-position-horizontal-relative:text;mso-position-vertical:absolute;mso-position-vertical-relative:text" o:gfxdata="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">
+                <v:imagedata r:id="rId28" o:title=""/>
+              </v:shape>
+            </w:pict>
+          </mc:Fallback>
+        </mc:AlternateContent>
+      </w:r>
+      <w:r>
+        <w:rPr>
+          <w:noProof/>
+        </w:rPr>
+        <mc:AlternateContent>
+          <mc:Choice Requires="wpi">
+            <w:drawing>
+              <wp:anchor distT="0" distB="0" distL="114300" distR="114300" simplePos="0" relativeHeight="251904000" behindDoc="0" locked="0" layoutInCell="1" allowOverlap="1" wp14:anchorId="6DFB60E7" wp14:editId="28688A9A">
+                <wp:simplePos x="0" y="0"/>
+                <wp:positionH relativeFrom="column">
+                  <wp:posOffset>5394325</wp:posOffset>
+                </wp:positionH>
+                <wp:positionV relativeFrom="paragraph">
+                  <wp:posOffset>1746250</wp:posOffset>
+                </wp:positionV>
+                <wp:extent cx="109020" cy="105710"/>
+                <wp:effectExtent l="38100" t="38100" r="43815" b="46990"/>
+                <wp:wrapNone/>
+                <wp:docPr id="259" name="Ink 259"/>
+                <wp:cNvGraphicFramePr/>
+                <a:graphic xmlns:a="http://schemas.openxmlformats.org/drawingml/2006/main">
+                  <a:graphicData uri="http://schemas.microsoft.com/office/word/2010/wordprocessingInk">
+                    <w14:contentPart bwMode="auto" r:id="rId29">
+                      <w14:nvContentPartPr>
+                        <w14:cNvContentPartPr/>
+                      </w14:nvContentPartPr>
+                      <w14:xfrm>
+                        <a:off x="0" y="0"/>
+                        <a:ext cx="109020" cy="105710"/>
+                      </w14:xfrm>
+                    </w14:contentPart>
+                  </a:graphicData>
+                </a:graphic>
+              </wp:anchor>
+            </w:drawing>
+          </mc:Choice>
+          <mc:Fallback>
+            <w:pict>
+              <v:shape w14:anchorId="05ABCA3E" id="Ink 259" o:spid="_x0000_s1026" type="#_x0000_t75" style="position:absolute;margin-left:424.05pt;margin-top:136.8pt;width:10pt;height:9.7pt;z-index:251904000;visibility:visible;mso-wrap-style:square;mso-wrap-distance-left:9pt;mso-wrap-distance-top:0;mso-wrap-distance-right:9pt;mso-wrap-distance-bottom:0;mso-position-horizontal:absolute;mso-position-horizontal-relative:text;mso-position-vertical:absolute;mso-position-vertical-relative:text" o:gfxdata="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">
+                <v:imagedata r:id="rId30" o:title=""/>
+              </v:shape>
+            </w:pict>
+          </mc:Fallback>
+        </mc:AlternateContent>
+      </w:r>
+      <w:r>
+        <w:rPr>
+          <w:noProof/>
+        </w:rPr>
+        <mc:AlternateContent>
+          <mc:Choice Requires="wpi">
+            <w:drawing>
+              <wp:anchor distT="0" distB="0" distL="114300" distR="114300" simplePos="0" relativeHeight="251900928" behindDoc="0" locked="0" layoutInCell="1" allowOverlap="1" wp14:anchorId="2CF40022" wp14:editId="4036B634">
+                <wp:simplePos x="0" y="0"/>
+                <wp:positionH relativeFrom="column">
+                  <wp:posOffset>3495675</wp:posOffset>
+                </wp:positionH>
+                <wp:positionV relativeFrom="paragraph">
+                  <wp:posOffset>1670050</wp:posOffset>
+                </wp:positionV>
+                <wp:extent cx="1124585" cy="700405"/>
+                <wp:effectExtent l="38100" t="38100" r="18415" b="42545"/>
+                <wp:wrapNone/>
+                <wp:docPr id="256" name="Ink 256"/>
+                <wp:cNvGraphicFramePr/>
+                <a:graphic xmlns:a="http://schemas.openxmlformats.org/drawingml/2006/main">
+                  <a:graphicData uri="http://schemas.microsoft.com/office/word/2010/wordprocessingInk">
+                    <w14:contentPart bwMode="auto" r:id="rId31">
+                      <w14:nvContentPartPr>
+                        <w14:cNvContentPartPr/>
+                      </w14:nvContentPartPr>
+                      <w14:xfrm>
+                        <a:off x="0" y="0"/>
+                        <a:ext cx="1124585" cy="700405"/>
+                      </w14:xfrm>
+                    </w14:contentPart>
+                  </a:graphicData>
+                </a:graphic>
+              </wp:anchor>
+            </w:drawing>
+          </mc:Choice>
+          <mc:Fallback>
+            <w:pict>
+              <v:shape w14:anchorId="0F2A4ADE" id="Ink 256" o:spid="_x0000_s1026" type="#_x0000_t75" style="position:absolute;margin-left:274.55pt;margin-top:130.8pt;width:89.95pt;height:56.55pt;z-index:251900928;visibility:visible;mso-wrap-style:square;mso-wrap-distance-left:9pt;mso-wrap-distance-top:0;mso-wrap-distance-right:9pt;mso-wrap-distance-bottom:0;mso-position-horizontal:absolute;mso-position-horizontal-relative:text;mso-position-vertical:absolute;mso-position-vertical-relative:text" o:gfxdata="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">
+                <v:imagedata r:id="rId32" o:title=""/>
+              </v:shape>
+            </w:pict>
+          </mc:Fallback>
+        </mc:AlternateContent>
+      </w:r>
+      <w:r>
+        <w:rPr>
+          <w:noProof/>
+        </w:rPr>
+        <mc:AlternateContent>
+          <mc:Choice Requires="wpi">
+            <w:drawing>
+              <wp:anchor distT="0" distB="0" distL="114300" distR="114300" simplePos="0" relativeHeight="251895808" behindDoc="0" locked="0" layoutInCell="1" allowOverlap="1" wp14:anchorId="715C0304" wp14:editId="3D366D66">
+                <wp:simplePos x="0" y="0"/>
+                <wp:positionH relativeFrom="column">
+                  <wp:posOffset>5019675</wp:posOffset>
+                </wp:positionH>
+                <wp:positionV relativeFrom="paragraph">
+                  <wp:posOffset>2019300</wp:posOffset>
+                </wp:positionV>
+                <wp:extent cx="436990" cy="295910"/>
+                <wp:effectExtent l="38100" t="38100" r="39370" b="46990"/>
+                <wp:wrapNone/>
+                <wp:docPr id="251" name="Ink 251"/>
+                <wp:cNvGraphicFramePr/>
+                <a:graphic xmlns:a="http://schemas.openxmlformats.org/drawingml/2006/main">
+                  <a:graphicData uri="http://schemas.microsoft.com/office/word/2010/wordprocessingInk">
+                    <w14:contentPart bwMode="auto" r:id="rId33">
+                      <w14:nvContentPartPr>
+                        <w14:cNvContentPartPr/>
+                      </w14:nvContentPartPr>
+                      <w14:xfrm>
+                        <a:off x="0" y="0"/>
+                        <a:ext cx="436990" cy="295910"/>
+                      </w14:xfrm>
+                    </w14:contentPart>
+                  </a:graphicData>
+                </a:graphic>
+              </wp:anchor>
+            </w:drawing>
+          </mc:Choice>
+          <mc:Fallback>
+            <w:pict>
+              <v:shape w14:anchorId="6F9699CA" id="Ink 251" o:spid="_x0000_s1026" type="#_x0000_t75" style="position:absolute;margin-left:394.55pt;margin-top:158.3pt;width:35.8pt;height:24.7pt;z-index:251895808;visibility:visible;mso-wrap-style:square;mso-wrap-distance-left:9pt;mso-wrap-distance-top:0;mso-wrap-distance-right:9pt;mso-wrap-distance-bottom:0;mso-position-horizontal:absolute;mso-position-horizontal-relative:text;mso-position-vertical:absolute;mso-position-vertical-relative:text" o:gfxdata="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">
+                <v:imagedata r:id="rId34" o:title=""/>
+              </v:shape>
+            </w:pict>
+          </mc:Fallback>
+        </mc:AlternateContent>
+      </w:r>
+      <w:r>
+        <w:rPr>
+          <w:noProof/>
+        </w:rPr>
+        <mc:AlternateContent>
+          <mc:Choice Requires="wpi">
+            <w:drawing>
+              <wp:anchor distT="0" distB="0" distL="114300" distR="114300" simplePos="0" relativeHeight="251886592" behindDoc="0" locked="0" layoutInCell="1" allowOverlap="1" wp14:anchorId="73C6B833" wp14:editId="3D422726">
+                <wp:simplePos x="0" y="0"/>
+                <wp:positionH relativeFrom="column">
+                  <wp:posOffset>4708525</wp:posOffset>
+                </wp:positionH>
+                <wp:positionV relativeFrom="paragraph">
+                  <wp:posOffset>2044700</wp:posOffset>
+                </wp:positionV>
+                <wp:extent cx="239820" cy="182830"/>
+                <wp:effectExtent l="57150" t="38100" r="8255" b="46355"/>
+                <wp:wrapNone/>
+                <wp:docPr id="242" name="Ink 242"/>
+                <wp:cNvGraphicFramePr/>
+                <a:graphic xmlns:a="http://schemas.openxmlformats.org/drawingml/2006/main">
+                  <a:graphicData uri="http://schemas.microsoft.com/office/word/2010/wordprocessingInk">
+                    <w14:contentPart bwMode="auto" r:id="rId35">
+                      <w14:nvContentPartPr>
+                        <w14:cNvContentPartPr/>
+                      </w14:nvContentPartPr>
+                      <w14:xfrm>
+                        <a:off x="0" y="0"/>
+                        <a:ext cx="239820" cy="182830"/>
+                      </w14:xfrm>
+                    </w14:contentPart>
+                  </a:graphicData>
+                </a:graphic>
+              </wp:anchor>
+            </w:drawing>
+          </mc:Choice>
+          <mc:Fallback>
+            <w:pict>
+              <v:shape w14:anchorId="2B48E896" id="Ink 242" o:spid="_x0000_s1026" type="#_x0000_t75" style="position:absolute;margin-left:370.05pt;margin-top:160.3pt;width:20.3pt;height:15.85pt;z-index:251886592;visibility:visible;mso-wrap-style:square;mso-wrap-distance-left:9pt;mso-wrap-distance-top:0;mso-wrap-distance-right:9pt;mso-wrap-distance-bottom:0;mso-position-horizontal:absolute;mso-position-horizontal-relative:text;mso-position-vertical:absolute;mso-position-vertical-relative:text" o:gfxdata="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">
+                <v:imagedata r:id="rId36" o:title=""/>
+              </v:shape>
+            </w:pict>
+          </mc:Fallback>
+        </mc:AlternateContent>
+      </w:r>
+      <w:r>
+        <w:rPr>
+          <w:noProof/>
+        </w:rPr>
+        <mc:AlternateContent>
+          <mc:Choice Requires="wpi">
+            <w:drawing>
+              <wp:anchor distT="0" distB="0" distL="114300" distR="114300" simplePos="0" relativeHeight="251721728" behindDoc="0" locked="0" layoutInCell="1" allowOverlap="1" wp14:anchorId="1DB05CBE" wp14:editId="22F034EE">
+                <wp:simplePos x="0" y="0"/>
+                <wp:positionH relativeFrom="column">
+                  <wp:posOffset>3248025</wp:posOffset>
+                </wp:positionH>
+                <wp:positionV relativeFrom="paragraph">
+                  <wp:posOffset>895350</wp:posOffset>
+                </wp:positionV>
+                <wp:extent cx="2440305" cy="540320"/>
+                <wp:effectExtent l="57150" t="57150" r="36195" b="50800"/>
+                <wp:wrapNone/>
+                <wp:docPr id="77" name="Ink 77"/>
+                <wp:cNvGraphicFramePr/>
+                <a:graphic xmlns:a="http://schemas.openxmlformats.org/drawingml/2006/main">
+                  <a:graphicData uri="http://schemas.microsoft.com/office/word/2010/wordprocessingInk">
+                    <w14:contentPart bwMode="auto" r:id="rId37">
+                      <w14:nvContentPartPr>
+                        <w14:cNvContentPartPr/>
+                      </w14:nvContentPartPr>
+                      <w14:xfrm>
+                        <a:off x="0" y="0"/>
+                        <a:ext cx="2440305" cy="540320"/>
+                      </w14:xfrm>
+                    </w14:contentPart>
+                  </a:graphicData>
+                </a:graphic>
+              </wp:anchor>
+            </w:drawing>
+          </mc:Choice>
+          <mc:Fallback>
+            <w:pict>
+              <v:shape w14:anchorId="4941313F" id="Ink 77" o:spid="_x0000_s1026" type="#_x0000_t75" style="position:absolute;margin-left:255.05pt;margin-top:69.8pt;width:193.55pt;height:44pt;z-index:251721728;visibility:visible;mso-wrap-style:square;mso-wrap-distance-left:9pt;mso-wrap-distance-top:0;mso-wrap-distance-right:9pt;mso-wrap-distance-bottom:0;mso-position-horizontal:absolute;mso-position-horizontal-relative:text;mso-position-vertical:absolute;mso-position-vertical-relative:text" o:gfxdata="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">
+                <v:imagedata r:id="rId38" o:title=""/>
+              </v:shape>
+            </w:pict>
+          </mc:Fallback>
+        </mc:AlternateContent>
+      </w:r>
+      <w:r>
+        <w:rPr>
+          <w:noProof/>
+        </w:rPr>
         <w:drawing>
-          <wp:inline distT="0" distB="0" distL="0" distR="0" wp14:anchorId="0767092F" wp14:editId="6A09A18E">
+          <wp:inline distT="0" distB="0" distL="0" distR="0" wp14:anchorId="0767092F" wp14:editId="1B34104F">
             <wp:extent cx="7050161" cy="5837274"/>
             <wp:effectExtent l="0" t="0" r="0" b="0"/>
             <wp:docPr id="11" name="Picture 11"/>
@@ -15448,7 +15774,7 @@
                     </pic:cNvPicPr>
                   </pic:nvPicPr>
                   <pic:blipFill>
-                    <a:blip r:embed="rId25" cstate="print">
+                    <a:blip r:embed="rId39" cstate="print">
                       <a:extLst>
                         <a:ext uri="{28A0092B-C50C-407E-A947-70E740481C1C}">
                           <a14:useLocalDpi xmlns:a14="http://schemas.microsoft.com/office/drawing/2010/main" val="0"/>
@@ -15673,6 +15999,141 @@
         <w:rPr>
           <w:noProof/>
         </w:rPr>
+        <mc:AlternateContent>
+          <mc:Choice Requires="wpi">
+            <w:drawing>
+              <wp:anchor distT="0" distB="0" distL="114300" distR="114300" simplePos="0" relativeHeight="251931648" behindDoc="0" locked="0" layoutInCell="1" allowOverlap="1" wp14:anchorId="50759960" wp14:editId="338F5CD7">
+                <wp:simplePos x="0" y="0"/>
+                <wp:positionH relativeFrom="column">
+                  <wp:posOffset>2016125</wp:posOffset>
+                </wp:positionH>
+                <wp:positionV relativeFrom="paragraph">
+                  <wp:posOffset>1510030</wp:posOffset>
+                </wp:positionV>
+                <wp:extent cx="502860" cy="228960"/>
+                <wp:effectExtent l="57150" t="38100" r="0" b="57150"/>
+                <wp:wrapNone/>
+                <wp:docPr id="286" name="Ink 286"/>
+                <wp:cNvGraphicFramePr/>
+                <a:graphic xmlns:a="http://schemas.openxmlformats.org/drawingml/2006/main">
+                  <a:graphicData uri="http://schemas.microsoft.com/office/word/2010/wordprocessingInk">
+                    <w14:contentPart bwMode="auto" r:id="rId40">
+                      <w14:nvContentPartPr>
+                        <w14:cNvContentPartPr/>
+                      </w14:nvContentPartPr>
+                      <w14:xfrm>
+                        <a:off x="0" y="0"/>
+                        <a:ext cx="502860" cy="228960"/>
+                      </w14:xfrm>
+                    </w14:contentPart>
+                  </a:graphicData>
+                </a:graphic>
+              </wp:anchor>
+            </w:drawing>
+          </mc:Choice>
+          <mc:Fallback>
+            <w:pict>
+              <v:shape w14:anchorId="34FF735E" id="Ink 286" o:spid="_x0000_s1026" type="#_x0000_t75" style="position:absolute;margin-left:158.05pt;margin-top:118.2pt;width:41.05pt;height:19.45pt;z-index:251931648;visibility:visible;mso-wrap-style:square;mso-wrap-distance-left:9pt;mso-wrap-distance-top:0;mso-wrap-distance-right:9pt;mso-wrap-distance-bottom:0;mso-position-horizontal:absolute;mso-position-horizontal-relative:text;mso-position-vertical:absolute;mso-position-vertical-relative:text" o:gfxdata="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">
+                <v:imagedata r:id="rId41" o:title=""/>
+              </v:shape>
+            </w:pict>
+          </mc:Fallback>
+        </mc:AlternateContent>
+      </w:r>
+      <w:r>
+        <w:rPr>
+          <w:noProof/>
+        </w:rPr>
+        <mc:AlternateContent>
+          <mc:Choice Requires="wpi">
+            <w:drawing>
+              <wp:anchor distT="0" distB="0" distL="114300" distR="114300" simplePos="0" relativeHeight="251932672" behindDoc="0" locked="0" layoutInCell="1" allowOverlap="1" wp14:anchorId="0151BA20" wp14:editId="1DE97601">
+                <wp:simplePos x="0" y="0"/>
+                <wp:positionH relativeFrom="column">
+                  <wp:posOffset>1730375</wp:posOffset>
+                </wp:positionH>
+                <wp:positionV relativeFrom="paragraph">
+                  <wp:posOffset>1579880</wp:posOffset>
+                </wp:positionV>
+                <wp:extent cx="222540" cy="121730"/>
+                <wp:effectExtent l="38100" t="57150" r="44450" b="50165"/>
+                <wp:wrapNone/>
+                <wp:docPr id="287" name="Ink 287"/>
+                <wp:cNvGraphicFramePr/>
+                <a:graphic xmlns:a="http://schemas.openxmlformats.org/drawingml/2006/main">
+                  <a:graphicData uri="http://schemas.microsoft.com/office/word/2010/wordprocessingInk">
+                    <w14:contentPart bwMode="auto" r:id="rId42">
+                      <w14:nvContentPartPr>
+                        <w14:cNvContentPartPr/>
+                      </w14:nvContentPartPr>
+                      <w14:xfrm>
+                        <a:off x="0" y="0"/>
+                        <a:ext cx="222540" cy="121730"/>
+                      </w14:xfrm>
+                    </w14:contentPart>
+                  </a:graphicData>
+                </a:graphic>
+              </wp:anchor>
+            </w:drawing>
+          </mc:Choice>
+          <mc:Fallback>
+            <w:pict>
+              <v:shape w14:anchorId="059881F0" id="Ink 287" o:spid="_x0000_s1026" type="#_x0000_t75" style="position:absolute;margin-left:135.55pt;margin-top:123.7pt;width:18.9pt;height:11pt;z-index:251932672;visibility:visible;mso-wrap-style:square;mso-wrap-distance-left:9pt;mso-wrap-distance-top:0;mso-wrap-distance-right:9pt;mso-wrap-distance-bottom:0;mso-position-horizontal:absolute;mso-position-horizontal-relative:text;mso-position-vertical:absolute;mso-position-vertical-relative:text" o:gfxdata="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">
+                <v:imagedata r:id="rId43" o:title=""/>
+              </v:shape>
+            </w:pict>
+          </mc:Fallback>
+        </mc:AlternateContent>
+      </w:r>
+      <w:r>
+        <w:rPr>
+          <w:noProof/>
+        </w:rPr>
+        <mc:AlternateContent>
+          <mc:Choice Requires="wpi">
+            <w:drawing>
+              <wp:anchor distT="0" distB="0" distL="114300" distR="114300" simplePos="0" relativeHeight="251914240" behindDoc="0" locked="0" layoutInCell="1" allowOverlap="1" wp14:anchorId="0CCFF8F8" wp14:editId="7F75C32F">
+                <wp:simplePos x="0" y="0"/>
+                <wp:positionH relativeFrom="column">
+                  <wp:posOffset>2111375</wp:posOffset>
+                </wp:positionH>
+                <wp:positionV relativeFrom="paragraph">
+                  <wp:posOffset>2075180</wp:posOffset>
+                </wp:positionV>
+                <wp:extent cx="156210" cy="144145"/>
+                <wp:effectExtent l="57150" t="38100" r="53340" b="46355"/>
+                <wp:wrapNone/>
+                <wp:docPr id="269" name="Ink 269"/>
+                <wp:cNvGraphicFramePr/>
+                <a:graphic xmlns:a="http://schemas.openxmlformats.org/drawingml/2006/main">
+                  <a:graphicData uri="http://schemas.microsoft.com/office/word/2010/wordprocessingInk">
+                    <w14:contentPart bwMode="auto" r:id="rId44">
+                      <w14:nvContentPartPr>
+                        <w14:cNvContentPartPr/>
+                      </w14:nvContentPartPr>
+                      <w14:xfrm>
+                        <a:off x="0" y="0"/>
+                        <a:ext cx="156210" cy="144145"/>
+                      </w14:xfrm>
+                    </w14:contentPart>
+                  </a:graphicData>
+                </a:graphic>
+              </wp:anchor>
+            </w:drawing>
+          </mc:Choice>
+          <mc:Fallback>
+            <w:pict>
+              <v:shape w14:anchorId="3B6C6769" id="Ink 269" o:spid="_x0000_s1026" type="#_x0000_t75" style="position:absolute;margin-left:165.55pt;margin-top:162.7pt;width:13.7pt;height:12.75pt;z-index:251914240;visibility:visible;mso-wrap-style:square;mso-wrap-distance-left:9pt;mso-wrap-distance-top:0;mso-wrap-distance-right:9pt;mso-wrap-distance-bottom:0;mso-position-horizontal:absolute;mso-position-horizontal-relative:text;mso-position-vertical:absolute;mso-position-vertical-relative:text" o:gfxdata="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">
+                <v:imagedata r:id="rId45" o:title=""/>
+              </v:shape>
+            </w:pict>
+          </mc:Fallback>
+        </mc:AlternateContent>
+      </w:r>
+      <w:r>
+        <w:rPr>
+          <w:noProof/>
+        </w:rPr>
         <w:drawing>
           <wp:inline distT="0" distB="0" distL="0" distR="0" wp14:anchorId="37C72C0C" wp14:editId="0101198C">
             <wp:extent cx="6495037" cy="2971800"/>
@@ -15691,7 +16152,7 @@
                     </pic:cNvPicPr>
                   </pic:nvPicPr>
                   <pic:blipFill>
-                    <a:blip r:embed="rId26">
+                    <a:blip r:embed="rId46">
                       <a:extLst>
                         <a:ext uri="{28A0092B-C50C-407E-A947-70E740481C1C}">
                           <a14:useLocalDpi xmlns:a14="http://schemas.microsoft.com/office/drawing/2010/main" val="0"/>
@@ -15909,6 +16370,366 @@
         <w:rPr>
           <w:noProof/>
         </w:rPr>
+        <mc:AlternateContent>
+          <mc:Choice Requires="wpi">
+            <w:drawing>
+              <wp:anchor distT="0" distB="0" distL="114300" distR="114300" simplePos="0" relativeHeight="252006400" behindDoc="0" locked="0" layoutInCell="1" allowOverlap="1" wp14:anchorId="2C340616" wp14:editId="2BB8EFD5">
+                <wp:simplePos x="0" y="0"/>
+                <wp:positionH relativeFrom="column">
+                  <wp:posOffset>5565775</wp:posOffset>
+                </wp:positionH>
+                <wp:positionV relativeFrom="paragraph">
+                  <wp:posOffset>133350</wp:posOffset>
+                </wp:positionV>
+                <wp:extent cx="502290" cy="441170"/>
+                <wp:effectExtent l="57150" t="38100" r="50165" b="54610"/>
+                <wp:wrapNone/>
+                <wp:docPr id="359" name="Ink 359"/>
+                <wp:cNvGraphicFramePr/>
+                <a:graphic xmlns:a="http://schemas.openxmlformats.org/drawingml/2006/main">
+                  <a:graphicData uri="http://schemas.microsoft.com/office/word/2010/wordprocessingInk">
+                    <w14:contentPart bwMode="auto" r:id="rId47">
+                      <w14:nvContentPartPr>
+                        <w14:cNvContentPartPr/>
+                      </w14:nvContentPartPr>
+                      <w14:xfrm>
+                        <a:off x="0" y="0"/>
+                        <a:ext cx="502290" cy="441170"/>
+                      </w14:xfrm>
+                    </w14:contentPart>
+                  </a:graphicData>
+                </a:graphic>
+              </wp:anchor>
+            </w:drawing>
+          </mc:Choice>
+          <mc:Fallback>
+            <w:pict>
+              <v:shape w14:anchorId="58413EF3" id="Ink 359" o:spid="_x0000_s1026" type="#_x0000_t75" style="position:absolute;margin-left:437.55pt;margin-top:9.8pt;width:40.95pt;height:36.2pt;z-index:252006400;visibility:visible;mso-wrap-style:square;mso-wrap-distance-left:9pt;mso-wrap-distance-top:0;mso-wrap-distance-right:9pt;mso-wrap-distance-bottom:0;mso-position-horizontal:absolute;mso-position-horizontal-relative:text;mso-position-vertical:absolute;mso-position-vertical-relative:text" o:gfxdata="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">
+                <v:imagedata r:id="rId48" o:title=""/>
+              </v:shape>
+            </w:pict>
+          </mc:Fallback>
+        </mc:AlternateContent>
+      </w:r>
+      <w:r>
+        <w:rPr>
+          <w:noProof/>
+        </w:rPr>
+        <mc:AlternateContent>
+          <mc:Choice Requires="wpi">
+            <w:drawing>
+              <wp:anchor distT="0" distB="0" distL="114300" distR="114300" simplePos="0" relativeHeight="251991040" behindDoc="0" locked="0" layoutInCell="1" allowOverlap="1" wp14:anchorId="2EAC564D" wp14:editId="2123E0FA">
+                <wp:simplePos x="0" y="0"/>
+                <wp:positionH relativeFrom="column">
+                  <wp:posOffset>3698875</wp:posOffset>
+                </wp:positionH>
+                <wp:positionV relativeFrom="paragraph">
+                  <wp:posOffset>127000</wp:posOffset>
+                </wp:positionV>
+                <wp:extent cx="1773460" cy="519940"/>
+                <wp:effectExtent l="38100" t="38100" r="55880" b="52070"/>
+                <wp:wrapNone/>
+                <wp:docPr id="344" name="Ink 344"/>
+                <wp:cNvGraphicFramePr/>
+                <a:graphic xmlns:a="http://schemas.openxmlformats.org/drawingml/2006/main">
+                  <a:graphicData uri="http://schemas.microsoft.com/office/word/2010/wordprocessingInk">
+                    <w14:contentPart bwMode="auto" r:id="rId49">
+                      <w14:nvContentPartPr>
+                        <w14:cNvContentPartPr/>
+                      </w14:nvContentPartPr>
+                      <w14:xfrm>
+                        <a:off x="0" y="0"/>
+                        <a:ext cx="1773460" cy="519940"/>
+                      </w14:xfrm>
+                    </w14:contentPart>
+                  </a:graphicData>
+                </a:graphic>
+              </wp:anchor>
+            </w:drawing>
+          </mc:Choice>
+          <mc:Fallback>
+            <w:pict>
+              <v:shape w14:anchorId="747D869A" id="Ink 344" o:spid="_x0000_s1026" type="#_x0000_t75" style="position:absolute;margin-left:290.55pt;margin-top:9.3pt;width:141.1pt;height:42.4pt;z-index:251991040;visibility:visible;mso-wrap-style:square;mso-wrap-distance-left:9pt;mso-wrap-distance-top:0;mso-wrap-distance-right:9pt;mso-wrap-distance-bottom:0;mso-position-horizontal:absolute;mso-position-horizontal-relative:text;mso-position-vertical:absolute;mso-position-vertical-relative:text" o:gfxdata="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">
+                <v:imagedata r:id="rId50" o:title=""/>
+              </v:shape>
+            </w:pict>
+          </mc:Fallback>
+        </mc:AlternateContent>
+      </w:r>
+      <w:r>
+        <w:rPr>
+          <w:noProof/>
+        </w:rPr>
+        <mc:AlternateContent>
+          <mc:Choice Requires="wpi">
+            <w:drawing>
+              <wp:anchor distT="0" distB="0" distL="114300" distR="114300" simplePos="0" relativeHeight="251938816" behindDoc="0" locked="0" layoutInCell="1" allowOverlap="1" wp14:anchorId="2C31032F" wp14:editId="0378841E">
+                <wp:simplePos x="0" y="0"/>
+                <wp:positionH relativeFrom="column">
+                  <wp:posOffset>1755575</wp:posOffset>
+                </wp:positionH>
+                <wp:positionV relativeFrom="paragraph">
+                  <wp:posOffset>1647500</wp:posOffset>
+                </wp:positionV>
+                <wp:extent cx="226800" cy="203400"/>
+                <wp:effectExtent l="38100" t="38100" r="20955" b="44450"/>
+                <wp:wrapNone/>
+                <wp:docPr id="293" name="Ink 293"/>
+                <wp:cNvGraphicFramePr/>
+                <a:graphic xmlns:a="http://schemas.openxmlformats.org/drawingml/2006/main">
+                  <a:graphicData uri="http://schemas.microsoft.com/office/word/2010/wordprocessingInk">
+                    <w14:contentPart bwMode="auto" r:id="rId51">
+                      <w14:nvContentPartPr>
+                        <w14:cNvContentPartPr/>
+                      </w14:nvContentPartPr>
+                      <w14:xfrm>
+                        <a:off x="0" y="0"/>
+                        <a:ext cx="226800" cy="203400"/>
+                      </w14:xfrm>
+                    </w14:contentPart>
+                  </a:graphicData>
+                </a:graphic>
+              </wp:anchor>
+            </w:drawing>
+          </mc:Choice>
+          <mc:Fallback>
+            <w:pict>
+              <v:shape w14:anchorId="43C9EDA2" id="Ink 293" o:spid="_x0000_s1026" type="#_x0000_t75" style="position:absolute;margin-left:137.55pt;margin-top:129pt;width:19.25pt;height:17.4pt;z-index:251938816;visibility:visible;mso-wrap-style:square;mso-wrap-distance-left:9pt;mso-wrap-distance-top:0;mso-wrap-distance-right:9pt;mso-wrap-distance-bottom:0;mso-position-horizontal:absolute;mso-position-horizontal-relative:text;mso-position-vertical:absolute;mso-position-vertical-relative:text" o:gfxdata="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">
+                <v:imagedata r:id="rId52" o:title=""/>
+              </v:shape>
+            </w:pict>
+          </mc:Fallback>
+        </mc:AlternateContent>
+      </w:r>
+      <w:r>
+        <w:rPr>
+          <w:noProof/>
+        </w:rPr>
+        <mc:AlternateContent>
+          <mc:Choice Requires="wpi">
+            <w:drawing>
+              <wp:anchor distT="0" distB="0" distL="114300" distR="114300" simplePos="0" relativeHeight="251937792" behindDoc="0" locked="0" layoutInCell="1" allowOverlap="1" wp14:anchorId="087EBBFF" wp14:editId="75C61794">
+                <wp:simplePos x="0" y="0"/>
+                <wp:positionH relativeFrom="column">
+                  <wp:posOffset>1726415</wp:posOffset>
+                </wp:positionH>
+                <wp:positionV relativeFrom="paragraph">
+                  <wp:posOffset>1323500</wp:posOffset>
+                </wp:positionV>
+                <wp:extent cx="198360" cy="191880"/>
+                <wp:effectExtent l="57150" t="57150" r="11430" b="55880"/>
+                <wp:wrapNone/>
+                <wp:docPr id="292" name="Ink 292"/>
+                <wp:cNvGraphicFramePr/>
+                <a:graphic xmlns:a="http://schemas.openxmlformats.org/drawingml/2006/main">
+                  <a:graphicData uri="http://schemas.microsoft.com/office/word/2010/wordprocessingInk">
+                    <w14:contentPart bwMode="auto" r:id="rId53">
+                      <w14:nvContentPartPr>
+                        <w14:cNvContentPartPr/>
+                      </w14:nvContentPartPr>
+                      <w14:xfrm>
+                        <a:off x="0" y="0"/>
+                        <a:ext cx="198360" cy="191880"/>
+                      </w14:xfrm>
+                    </w14:contentPart>
+                  </a:graphicData>
+                </a:graphic>
+              </wp:anchor>
+            </w:drawing>
+          </mc:Choice>
+          <mc:Fallback>
+            <w:pict>
+              <v:shape w14:anchorId="63EB2975" id="Ink 292" o:spid="_x0000_s1026" type="#_x0000_t75" style="position:absolute;margin-left:135.25pt;margin-top:103.5pt;width:17pt;height:16.5pt;z-index:251937792;visibility:visible;mso-wrap-style:square;mso-wrap-distance-left:9pt;mso-wrap-distance-top:0;mso-wrap-distance-right:9pt;mso-wrap-distance-bottom:0;mso-position-horizontal:absolute;mso-position-horizontal-relative:text;mso-position-vertical:absolute;mso-position-vertical-relative:text" o:gfxdata="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">
+                <v:imagedata r:id="rId54" o:title=""/>
+              </v:shape>
+            </w:pict>
+          </mc:Fallback>
+        </mc:AlternateContent>
+      </w:r>
+      <w:r>
+        <w:rPr>
+          <w:noProof/>
+        </w:rPr>
+        <mc:AlternateContent>
+          <mc:Choice Requires="wpi">
+            <w:drawing>
+              <wp:anchor distT="0" distB="0" distL="114300" distR="114300" simplePos="0" relativeHeight="251936768" behindDoc="0" locked="0" layoutInCell="1" allowOverlap="1" wp14:anchorId="1F86F503" wp14:editId="460F7619">
+                <wp:simplePos x="0" y="0"/>
+                <wp:positionH relativeFrom="column">
+                  <wp:posOffset>1885175</wp:posOffset>
+                </wp:positionH>
+                <wp:positionV relativeFrom="paragraph">
+                  <wp:posOffset>1018940</wp:posOffset>
+                </wp:positionV>
+                <wp:extent cx="212400" cy="206640"/>
+                <wp:effectExtent l="38100" t="38100" r="35560" b="41275"/>
+                <wp:wrapNone/>
+                <wp:docPr id="291" name="Ink 291"/>
+                <wp:cNvGraphicFramePr/>
+                <a:graphic xmlns:a="http://schemas.openxmlformats.org/drawingml/2006/main">
+                  <a:graphicData uri="http://schemas.microsoft.com/office/word/2010/wordprocessingInk">
+                    <w14:contentPart bwMode="auto" r:id="rId55">
+                      <w14:nvContentPartPr>
+                        <w14:cNvContentPartPr/>
+                      </w14:nvContentPartPr>
+                      <w14:xfrm>
+                        <a:off x="0" y="0"/>
+                        <a:ext cx="212400" cy="206640"/>
+                      </w14:xfrm>
+                    </w14:contentPart>
+                  </a:graphicData>
+                </a:graphic>
+              </wp:anchor>
+            </w:drawing>
+          </mc:Choice>
+          <mc:Fallback>
+            <w:pict>
+              <v:shape w14:anchorId="06F06C3F" id="Ink 291" o:spid="_x0000_s1026" type="#_x0000_t75" style="position:absolute;margin-left:147.75pt;margin-top:79.55pt;width:18.1pt;height:17.65pt;z-index:251936768;visibility:visible;mso-wrap-style:square;mso-wrap-distance-left:9pt;mso-wrap-distance-top:0;mso-wrap-distance-right:9pt;mso-wrap-distance-bottom:0;mso-position-horizontal:absolute;mso-position-horizontal-relative:text;mso-position-vertical:absolute;mso-position-vertical-relative:text" o:gfxdata="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">
+                <v:imagedata r:id="rId56" o:title=""/>
+              </v:shape>
+            </w:pict>
+          </mc:Fallback>
+        </mc:AlternateContent>
+      </w:r>
+      <w:r>
+        <w:rPr>
+          <w:noProof/>
+        </w:rPr>
+        <mc:AlternateContent>
+          <mc:Choice Requires="wpi">
+            <w:drawing>
+              <wp:anchor distT="0" distB="0" distL="114300" distR="114300" simplePos="0" relativeHeight="251935744" behindDoc="0" locked="0" layoutInCell="1" allowOverlap="1" wp14:anchorId="612592AC" wp14:editId="6FA0744E">
+                <wp:simplePos x="0" y="0"/>
+                <wp:positionH relativeFrom="column">
+                  <wp:posOffset>1775735</wp:posOffset>
+                </wp:positionH>
+                <wp:positionV relativeFrom="paragraph">
+                  <wp:posOffset>764420</wp:posOffset>
+                </wp:positionV>
+                <wp:extent cx="201960" cy="188640"/>
+                <wp:effectExtent l="57150" t="38100" r="7620" b="40005"/>
+                <wp:wrapNone/>
+                <wp:docPr id="290" name="Ink 290"/>
+                <wp:cNvGraphicFramePr/>
+                <a:graphic xmlns:a="http://schemas.openxmlformats.org/drawingml/2006/main">
+                  <a:graphicData uri="http://schemas.microsoft.com/office/word/2010/wordprocessingInk">
+                    <w14:contentPart bwMode="auto" r:id="rId57">
+                      <w14:nvContentPartPr>
+                        <w14:cNvContentPartPr/>
+                      </w14:nvContentPartPr>
+                      <w14:xfrm>
+                        <a:off x="0" y="0"/>
+                        <a:ext cx="201960" cy="188640"/>
+                      </w14:xfrm>
+                    </w14:contentPart>
+                  </a:graphicData>
+                </a:graphic>
+              </wp:anchor>
+            </w:drawing>
+          </mc:Choice>
+          <mc:Fallback>
+            <w:pict>
+              <v:shape w14:anchorId="6B8A642E" id="Ink 290" o:spid="_x0000_s1026" type="#_x0000_t75" style="position:absolute;margin-left:139.1pt;margin-top:59.5pt;width:17.3pt;height:16.25pt;z-index:251935744;visibility:visible;mso-wrap-style:square;mso-wrap-distance-left:9pt;mso-wrap-distance-top:0;mso-wrap-distance-right:9pt;mso-wrap-distance-bottom:0;mso-position-horizontal:absolute;mso-position-horizontal-relative:text;mso-position-vertical:absolute;mso-position-vertical-relative:text" o:gfxdata="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">
+                <v:imagedata r:id="rId58" o:title=""/>
+              </v:shape>
+            </w:pict>
+          </mc:Fallback>
+        </mc:AlternateContent>
+      </w:r>
+      <w:r>
+        <w:rPr>
+          <w:noProof/>
+        </w:rPr>
+        <mc:AlternateContent>
+          <mc:Choice Requires="wpi">
+            <w:drawing>
+              <wp:anchor distT="0" distB="0" distL="114300" distR="114300" simplePos="0" relativeHeight="251934720" behindDoc="0" locked="0" layoutInCell="1" allowOverlap="1" wp14:anchorId="4E61E572" wp14:editId="2D105F3B">
+                <wp:simplePos x="0" y="0"/>
+                <wp:positionH relativeFrom="column">
+                  <wp:posOffset>1732175</wp:posOffset>
+                </wp:positionH>
+                <wp:positionV relativeFrom="paragraph">
+                  <wp:posOffset>453740</wp:posOffset>
+                </wp:positionV>
+                <wp:extent cx="227520" cy="205560"/>
+                <wp:effectExtent l="38100" t="38100" r="39370" b="42545"/>
+                <wp:wrapNone/>
+                <wp:docPr id="289" name="Ink 289"/>
+                <wp:cNvGraphicFramePr/>
+                <a:graphic xmlns:a="http://schemas.openxmlformats.org/drawingml/2006/main">
+                  <a:graphicData uri="http://schemas.microsoft.com/office/word/2010/wordprocessingInk">
+                    <w14:contentPart bwMode="auto" r:id="rId59">
+                      <w14:nvContentPartPr>
+                        <w14:cNvContentPartPr/>
+                      </w14:nvContentPartPr>
+                      <w14:xfrm>
+                        <a:off x="0" y="0"/>
+                        <a:ext cx="227520" cy="205560"/>
+                      </w14:xfrm>
+                    </w14:contentPart>
+                  </a:graphicData>
+                </a:graphic>
+              </wp:anchor>
+            </w:drawing>
+          </mc:Choice>
+          <mc:Fallback>
+            <w:pict>
+              <v:shape w14:anchorId="6D89266F" id="Ink 289" o:spid="_x0000_s1026" type="#_x0000_t75" style="position:absolute;margin-left:135.7pt;margin-top:35.05pt;width:19.3pt;height:17.6pt;z-index:251934720;visibility:visible;mso-wrap-style:square;mso-wrap-distance-left:9pt;mso-wrap-distance-top:0;mso-wrap-distance-right:9pt;mso-wrap-distance-bottom:0;mso-position-horizontal:absolute;mso-position-horizontal-relative:text;mso-position-vertical:absolute;mso-position-vertical-relative:text" o:gfxdata="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">
+                <v:imagedata r:id="rId60" o:title=""/>
+              </v:shape>
+            </w:pict>
+          </mc:Fallback>
+        </mc:AlternateContent>
+      </w:r>
+      <w:r>
+        <w:rPr>
+          <w:noProof/>
+        </w:rPr>
+        <mc:AlternateContent>
+          <mc:Choice Requires="wpi">
+            <w:drawing>
+              <wp:anchor distT="0" distB="0" distL="114300" distR="114300" simplePos="0" relativeHeight="251933696" behindDoc="0" locked="0" layoutInCell="1" allowOverlap="1" wp14:anchorId="1EFE8BD6" wp14:editId="0277966A">
+                <wp:simplePos x="0" y="0"/>
+                <wp:positionH relativeFrom="column">
+                  <wp:posOffset>1780775</wp:posOffset>
+                </wp:positionH>
+                <wp:positionV relativeFrom="paragraph">
+                  <wp:posOffset>117860</wp:posOffset>
+                </wp:positionV>
+                <wp:extent cx="266400" cy="266400"/>
+                <wp:effectExtent l="38100" t="38100" r="635" b="57785"/>
+                <wp:wrapNone/>
+                <wp:docPr id="288" name="Ink 288"/>
+                <wp:cNvGraphicFramePr/>
+                <a:graphic xmlns:a="http://schemas.openxmlformats.org/drawingml/2006/main">
+                  <a:graphicData uri="http://schemas.microsoft.com/office/word/2010/wordprocessingInk">
+                    <w14:contentPart bwMode="auto" r:id="rId61">
+                      <w14:nvContentPartPr>
+                        <w14:cNvContentPartPr/>
+                      </w14:nvContentPartPr>
+                      <w14:xfrm>
+                        <a:off x="0" y="0"/>
+                        <a:ext cx="266400" cy="266400"/>
+                      </w14:xfrm>
+                    </w14:contentPart>
+                  </a:graphicData>
+                </a:graphic>
+              </wp:anchor>
+            </w:drawing>
+          </mc:Choice>
+          <mc:Fallback>
+            <w:pict>
+              <v:shape w14:anchorId="12242018" id="Ink 288" o:spid="_x0000_s1026" type="#_x0000_t75" style="position:absolute;margin-left:139.5pt;margin-top:8.6pt;width:22.4pt;height:22.4pt;z-index:251933696;visibility:visible;mso-wrap-style:square;mso-wrap-distance-left:9pt;mso-wrap-distance-top:0;mso-wrap-distance-right:9pt;mso-wrap-distance-bottom:0;mso-position-horizontal:absolute;mso-position-horizontal-relative:text;mso-position-vertical:absolute;mso-position-vertical-relative:text" o:gfxdata="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">
+                <v:imagedata r:id="rId62" o:title=""/>
+              </v:shape>
+            </w:pict>
+          </mc:Fallback>
+        </mc:AlternateContent>
+      </w:r>
+      <w:r>
+        <w:rPr>
+          <w:noProof/>
+        </w:rPr>
         <w:drawing>
           <wp:inline distT="0" distB="0" distL="0" distR="0" wp14:anchorId="54D7CF94" wp14:editId="03A79A1A">
             <wp:extent cx="6443425" cy="2118511"/>
@@ -15927,7 +16748,7 @@
                     </pic:cNvPicPr>
                   </pic:nvPicPr>
                   <pic:blipFill>
-                    <a:blip r:embed="rId27">
+                    <a:blip r:embed="rId63">
                       <a:extLst>
                         <a:ext uri="{28A0092B-C50C-407E-A947-70E740481C1C}">
                           <a14:useLocalDpi xmlns:a14="http://schemas.microsoft.com/office/drawing/2010/main" val="0"/>
@@ -16151,7 +16972,7 @@
                     </pic:cNvPicPr>
                   </pic:nvPicPr>
                   <pic:blipFill>
-                    <a:blip r:embed="rId28">
+                    <a:blip r:embed="rId64">
                       <a:extLst>
                         <a:ext uri="{28A0092B-C50C-407E-A947-70E740481C1C}">
                           <a14:useLocalDpi xmlns:a14="http://schemas.microsoft.com/office/drawing/2010/main" val="0"/>
@@ -16351,7 +17172,7 @@
                     </pic:cNvPicPr>
                   </pic:nvPicPr>
                   <pic:blipFill>
-                    <a:blip r:embed="rId29">
+                    <a:blip r:embed="rId65">
                       <a:extLst>
                         <a:ext uri="{28A0092B-C50C-407E-A947-70E740481C1C}">
                           <a14:useLocalDpi xmlns:a14="http://schemas.microsoft.com/office/drawing/2010/main" val="0"/>
@@ -16560,7 +17381,7 @@
                     </pic:cNvPicPr>
                   </pic:nvPicPr>
                   <pic:blipFill>
-                    <a:blip r:embed="rId30">
+                    <a:blip r:embed="rId66">
                       <a:extLst>
                         <a:ext uri="{28A0092B-C50C-407E-A947-70E740481C1C}">
                           <a14:useLocalDpi xmlns:a14="http://schemas.microsoft.com/office/drawing/2010/main" val="0"/>
@@ -16760,7 +17581,7 @@
                     </pic:cNvPicPr>
                   </pic:nvPicPr>
                   <pic:blipFill>
-                    <a:blip r:embed="rId31">
+                    <a:blip r:embed="rId67">
                       <a:extLst>
                         <a:ext uri="{28A0092B-C50C-407E-A947-70E740481C1C}">
                           <a14:useLocalDpi xmlns:a14="http://schemas.microsoft.com/office/drawing/2010/main" val="0"/>
@@ -40006,6 +40827,34 @@
     </w:p>
     <w:p>
       <w:pPr>
+        <w:rPr>
+          <w:color w:val="FF0000"/>
+        </w:rPr>
+      </w:pPr>
+      <w:r>
+        <w:rPr>
+          <w:color w:val="FF0000"/>
+        </w:rPr>
+        <w:t>Cần đưa ra kiến trúc tổng quát của hệ thống</w:t>
+      </w:r>
+    </w:p>
+    <w:p>
+      <w:pPr>
+        <w:rPr>
+          <w:color w:val="FF0000"/>
+        </w:rPr>
+      </w:pPr>
+      <w:r>
+        <w:rPr>
+          <w:color w:val="FF0000"/>
+        </w:rPr>
+        <w:t>Phần giải pháp công nghệ đưa lên trước</w:t>
+      </w:r>
+      <w:bookmarkStart w:id="91" w:name="_GoBack"/>
+      <w:bookmarkEnd w:id="91"/>
+    </w:p>
+    <w:p>
+      <w:pPr>
         <w:pStyle w:val="Heading4"/>
         <w:numPr>
           <w:ilvl w:val="3"/>
@@ -40204,6 +41053,7 @@
         <w:ind w:left="1432" w:hanging="864"/>
       </w:pPr>
       <w:r>
+        <w:lastRenderedPageBreak/>
         <w:t>Đề xuất bảo mật hệ thống:</w:t>
       </w:r>
     </w:p>
@@ -40212,11 +41062,7 @@
         <w:ind w:firstLine="567"/>
       </w:pPr>
       <w:r>
-        <w:t xml:space="preserve">Áp dụng các tiêu chuẩn bảo mật cũng như các kỹ thuật nhằm đảm bảo tính bảo mật cho các hệ thống, nhằm tránh các lỗi bảo mật có thể phát sinh như SQL </w:t>
-      </w:r>
-      <w:r>
-        <w:lastRenderedPageBreak/>
-        <w:t>Injection. Kiểm tra mã nguồn trong quá trình phát triển. Sử dụng các công cụ quét lỗi cũng như bố trí nhân sự tester kiểm thử nhằm phát hiện các lỗi nghiêm trọng.</w:t>
+        <w:t>Áp dụng các tiêu chuẩn bảo mật cũng như các kỹ thuật nhằm đảm bảo tính bảo mật cho các hệ thống, nhằm tránh các lỗi bảo mật có thể phát sinh như SQL Injection. Kiểm tra mã nguồn trong quá trình phát triển. Sử dụng các công cụ quét lỗi cũng như bố trí nhân sự tester kiểm thử nhằm phát hiện các lỗi nghiêm trọng.</w:t>
       </w:r>
     </w:p>
     <w:p>
@@ -40309,16 +41155,16 @@
       <w:pPr>
         <w:pStyle w:val="Heading3"/>
       </w:pPr>
-      <w:bookmarkStart w:id="91" w:name="_Toc72760448"/>
-      <w:bookmarkStart w:id="92" w:name="_Toc99912897"/>
+      <w:bookmarkStart w:id="92" w:name="_Toc72760448"/>
+      <w:bookmarkStart w:id="93" w:name="_Toc99912897"/>
       <w:r>
         <w:t>Giải</w:t>
       </w:r>
       <w:r>
         <w:t xml:space="preserve"> pháp bảo mật</w:t>
       </w:r>
-      <w:bookmarkEnd w:id="91"/>
       <w:bookmarkEnd w:id="92"/>
+      <w:bookmarkEnd w:id="93"/>
     </w:p>
     <w:p>
       <w:pPr>
@@ -40423,11 +41269,8 @@
         <w:spacing w:before="0" w:after="120"/>
       </w:pPr>
       <w:r>
-        <w:t xml:space="preserve">Cơ chế kiểm soát truy cập: Chứng thực tài khoản người dùng, quản lý mọi truy cập vào hệ thống, và từ chối những truy cập chưa được cấp quyền đối với các nội dung cụ thể. Chuyên viên quản trị hệ thống sẽ </w:t>
-      </w:r>
-      <w:r>
         <w:lastRenderedPageBreak/>
-        <w:t>quy định tính năng nào được gán cho nhóm người dùng vai trò của người dùng.</w:t>
+        <w:t>Cơ chế kiểm soát truy cập: Chứng thực tài khoản người dùng, quản lý mọi truy cập vào hệ thống, và từ chối những truy cập chưa được cấp quyền đối với các nội dung cụ thể. Chuyên viên quản trị hệ thống sẽ quy định tính năng nào được gán cho nhóm người dùng vai trò của người dùng.</w:t>
       </w:r>
     </w:p>
     <w:p>
@@ -40499,8 +41342,8 @@
       <w:pPr>
         <w:pStyle w:val="Heading3"/>
       </w:pPr>
-      <w:bookmarkStart w:id="93" w:name="_Toc72760449"/>
-      <w:bookmarkStart w:id="94" w:name="_Toc99912898"/>
+      <w:bookmarkStart w:id="94" w:name="_Toc72760449"/>
+      <w:bookmarkStart w:id="95" w:name="_Toc99912898"/>
       <w:r>
         <w:t xml:space="preserve">Giải pháp xây dựng &amp; vận </w:t>
       </w:r>
@@ -40510,8 +41353,8 @@
       <w:r>
         <w:t xml:space="preserve"> cơ sở dữ liệu</w:t>
       </w:r>
-      <w:bookmarkEnd w:id="93"/>
       <w:bookmarkEnd w:id="94"/>
+      <w:bookmarkEnd w:id="95"/>
     </w:p>
     <w:p>
       <w:pPr>
@@ -40577,6 +41420,7 @@
         <w:ind w:firstLine="567"/>
       </w:pPr>
       <w:r>
+        <w:lastRenderedPageBreak/>
         <w:t>CSDL của hệ thống được xây dựng trên mô hình dữ liệu quan hệ, kết hợp với các ưu điểm trong mô hình dữ liệu hướng đến đối tượng.</w:t>
       </w:r>
     </w:p>
@@ -40593,7 +41437,6 @@
         <w:ind w:left="1432" w:hanging="864"/>
       </w:pPr>
       <w:r>
-        <w:lastRenderedPageBreak/>
         <w:t>Sao lưu và phục hồi dữ liệu:</w:t>
       </w:r>
     </w:p>
@@ -40719,16 +41562,16 @@
       <w:pPr>
         <w:pStyle w:val="Heading3"/>
       </w:pPr>
-      <w:bookmarkStart w:id="95" w:name="_Toc72760450"/>
-      <w:bookmarkStart w:id="96" w:name="_Toc99912899"/>
+      <w:bookmarkStart w:id="96" w:name="_Toc72760450"/>
+      <w:bookmarkStart w:id="97" w:name="_Toc99912899"/>
       <w:r>
         <w:t xml:space="preserve">Giải pháp kiểm thử chức </w:t>
       </w:r>
       <w:r>
         <w:t>năng</w:t>
       </w:r>
-      <w:bookmarkEnd w:id="95"/>
       <w:bookmarkEnd w:id="96"/>
+      <w:bookmarkEnd w:id="97"/>
     </w:p>
     <w:p>
       <w:pPr>
@@ -40794,8 +41637,8 @@
       <w:pPr>
         <w:pStyle w:val="Heading3"/>
       </w:pPr>
-      <w:bookmarkStart w:id="97" w:name="_Toc72760451"/>
-      <w:bookmarkStart w:id="98" w:name="_Toc99912900"/>
+      <w:bookmarkStart w:id="98" w:name="_Toc72760451"/>
+      <w:bookmarkStart w:id="99" w:name="_Toc99912900"/>
       <w:r>
         <w:lastRenderedPageBreak/>
         <w:t xml:space="preserve">Giải pháp kiểm thử an </w:t>
@@ -40806,8 +41649,8 @@
       <w:r>
         <w:t xml:space="preserve"> thông tin</w:t>
       </w:r>
-      <w:bookmarkEnd w:id="97"/>
       <w:bookmarkEnd w:id="98"/>
+      <w:bookmarkEnd w:id="99"/>
     </w:p>
     <w:p>
       <w:pPr>
@@ -40934,18 +41777,18 @@
       <w:pPr>
         <w:pStyle w:val="Heading1"/>
       </w:pPr>
-      <w:bookmarkStart w:id="99" w:name="_Toc99912901"/>
+      <w:bookmarkStart w:id="100" w:name="_Toc99912901"/>
       <w:r>
         <w:lastRenderedPageBreak/>
         <w:t>THIẾT KẾ HỆ THỐNG</w:t>
       </w:r>
-      <w:bookmarkEnd w:id="99"/>
+      <w:bookmarkEnd w:id="100"/>
     </w:p>
     <w:p>
       <w:pPr>
         <w:pStyle w:val="Heading2"/>
       </w:pPr>
-      <w:bookmarkStart w:id="100" w:name="_Toc99912902"/>
+      <w:bookmarkStart w:id="101" w:name="_Toc99912902"/>
       <w:r>
         <w:t xml:space="preserve">Thiết kế </w:t>
       </w:r>
@@ -40955,37 +41798,37 @@
       <w:r>
         <w:t>hệ thống</w:t>
       </w:r>
-      <w:bookmarkEnd w:id="100"/>
+      <w:bookmarkEnd w:id="101"/>
     </w:p>
     <w:p>
       <w:pPr>
         <w:pStyle w:val="Heading2"/>
       </w:pPr>
-      <w:bookmarkStart w:id="101" w:name="_Toc99912903"/>
+      <w:bookmarkStart w:id="102" w:name="_Toc99912903"/>
       <w:r>
         <w:t>Thiết kế chi tiết</w:t>
       </w:r>
-      <w:bookmarkEnd w:id="101"/>
+      <w:bookmarkEnd w:id="102"/>
     </w:p>
     <w:p>
       <w:pPr>
         <w:pStyle w:val="Heading2"/>
       </w:pPr>
-      <w:bookmarkStart w:id="102" w:name="_Toc99912904"/>
+      <w:bookmarkStart w:id="103" w:name="_Toc99912904"/>
       <w:r>
         <w:t>Thiết kế cơ sở dữ liệu</w:t>
       </w:r>
-      <w:bookmarkEnd w:id="102"/>
+      <w:bookmarkEnd w:id="103"/>
     </w:p>
     <w:p>
       <w:pPr>
         <w:pStyle w:val="Heading2"/>
       </w:pPr>
-      <w:bookmarkStart w:id="103" w:name="_Toc99912905"/>
+      <w:bookmarkStart w:id="104" w:name="_Toc99912905"/>
       <w:r>
         <w:t>Thiết kế giao diện người dùng</w:t>
       </w:r>
-      <w:bookmarkEnd w:id="103"/>
+      <w:bookmarkEnd w:id="104"/>
       <w:r>
         <w:br w:type="page"/>
       </w:r>
@@ -40994,12 +41837,12 @@
       <w:pPr>
         <w:pStyle w:val="Heading1"/>
       </w:pPr>
-      <w:bookmarkStart w:id="104" w:name="_Toc99912906"/>
+      <w:bookmarkStart w:id="105" w:name="_Toc99912906"/>
       <w:r>
         <w:lastRenderedPageBreak/>
         <w:t>ĐÁNH GIÁ KẾT QUẢ - TỔNG KẾT</w:t>
       </w:r>
-      <w:bookmarkEnd w:id="104"/>
+      <w:bookmarkEnd w:id="105"/>
     </w:p>
     <w:p>
       <w:pPr>
@@ -41017,7 +41860,7 @@
       <w:r>
         <w:br w:type="page"/>
       </w:r>
-      <w:bookmarkStart w:id="105" w:name="_Toc342760222"/>
+      <w:bookmarkStart w:id="106" w:name="_Toc342760222"/>
       <w:bookmarkEnd w:id="2"/>
       <w:bookmarkEnd w:id="3"/>
       <w:bookmarkEnd w:id="4"/>
@@ -41031,12 +41874,12 @@
           <w:numId w:val="0"/>
         </w:numPr>
       </w:pPr>
-      <w:bookmarkStart w:id="106" w:name="_Toc99912907"/>
+      <w:bookmarkStart w:id="107" w:name="_Toc99912907"/>
       <w:r>
         <w:lastRenderedPageBreak/>
         <w:t>KẾT LUẬN VÀ HƯỚNG PHÁT TRIỂN</w:t>
       </w:r>
-      <w:bookmarkEnd w:id="106"/>
+      <w:bookmarkEnd w:id="107"/>
     </w:p>
     <w:p>
       <w:pPr>
@@ -41063,13 +41906,13 @@
           <w:numId w:val="0"/>
         </w:numPr>
       </w:pPr>
-      <w:bookmarkStart w:id="107" w:name="_Toc99912908"/>
+      <w:bookmarkStart w:id="108" w:name="_Toc99912908"/>
       <w:r>
         <w:lastRenderedPageBreak/>
         <w:t>TÀI LIỆU THAM KHẢO</w:t>
       </w:r>
-      <w:bookmarkEnd w:id="105"/>
-      <w:bookmarkEnd w:id="107"/>
+      <w:bookmarkEnd w:id="106"/>
+      <w:bookmarkEnd w:id="108"/>
     </w:p>
     <w:p>
       <w:pPr>
@@ -41528,7 +42371,7 @@
 </file>
 
 <file path=word/endnotes.xml><?xml version="1.0" encoding="utf-8"?>
-<w:endnotes xmlns:wpc="http://schemas.microsoft.com/office/word/2010/wordprocessingCanvas" xmlns:cx="http://schemas.microsoft.com/office/drawing/2014/chartex" xmlns:cx1="http://schemas.microsoft.com/office/drawing/2015/9/8/chartex" xmlns:cx2="http://schemas.microsoft.com/office/drawing/2015/10/21/chartex" xmlns:cx3="http://schemas.microsoft.com/office/drawing/2016/5/9/chartex" xmlns:cx4="http://schemas.microsoft.com/office/drawing/2016/5/10/chartex" xmlns:cx5="http://schemas.microsoft.com/office/drawing/2016/5/11/chartex" xmlns:cx6="http://schemas.microsoft.com/office/drawing/2016/5/12/chartex" xmlns:cx7="http://schemas.microsoft.com/office/drawing/2016/5/13/chartex" xmlns:cx8="http://schemas.microsoft.com/office/drawing/2016/5/14/chartex" xmlns:mc="http://schemas.openxmlformats.org/markup-compatibility/2006" xmlns:aink="http://schemas.microsoft.com/office/drawing/2016/ink" xmlns:am3d="http://schemas.microsoft.com/office/drawing/2017/model3d" xmlns:o="urn:schemas-microsoft-com:office:office" xmlns:r="http://schemas.openxmlformats.org/officeDocument/2006/relationships" xmlns:m="http://schemas.openxmlformats.org/officeDocument/2006/math" xmlns:v="urn:schemas-microsoft-com:vml" xmlns:wp14="http://schemas.microsoft.com/office/word/2010/wordprocessingDrawing" xmlns:wp="http://schemas.openxmlformats.org/drawingml/2006/wordprocessingDrawing" xmlns:w10="urn:schemas-microsoft-com:office:word" xmlns:w="http://schemas.openxmlformats.org/wordprocessingml/2006/main" xmlns:w14="http://schemas.microsoft.com/office/word/2010/wordml" xmlns:w15="http://schemas.microsoft.com/office/word/2012/wordml" xmlns:w16cex="http://schemas.microsoft.com/office/word/2018/wordml/cex" xmlns:w16cid="http://schemas.microsoft.com/office/word/2016/wordml/cid" xmlns:w16="http://schemas.microsoft.com/office/word/2018/wordml" xmlns:w16sdtdh="http://schemas.microsoft.com/office/word/2020/wordml/sdtdatahash" xmlns:w16se="http://schemas.microsoft.com/office/word/2015/wordml/symex" xmlns:wpg="http://schemas.microsoft.com/office/word/2010/wordprocessingGroup" xmlns:wpi="http://schemas.microsoft.com/office/word/2010/wordprocessingInk" xmlns:wne="http://schemas.microsoft.com/office/word/2006/wordml" xmlns:wps="http://schemas.microsoft.com/office/word/2010/wordprocessingShape" mc:Ignorable="w14 w15 w16se w16cid w16 w16cex w16sdtdh wp14">
+<w:endnotes xmlns:wpc="http://schemas.microsoft.com/office/word/2010/wordprocessingCanvas" xmlns:cx="http://schemas.microsoft.com/office/drawing/2014/chartex" xmlns:cx1="http://schemas.microsoft.com/office/drawing/2015/9/8/chartex" xmlns:cx2="http://schemas.microsoft.com/office/drawing/2015/10/21/chartex" xmlns:cx3="http://schemas.microsoft.com/office/drawing/2016/5/9/chartex" xmlns:cx4="http://schemas.microsoft.com/office/drawing/2016/5/10/chartex" xmlns:cx5="http://schemas.microsoft.com/office/drawing/2016/5/11/chartex" xmlns:cx6="http://schemas.microsoft.com/office/drawing/2016/5/12/chartex" xmlns:cx7="http://schemas.microsoft.com/office/drawing/2016/5/13/chartex" xmlns:cx8="http://schemas.microsoft.com/office/drawing/2016/5/14/chartex" xmlns:mc="http://schemas.openxmlformats.org/markup-compatibility/2006" xmlns:aink="http://schemas.microsoft.com/office/drawing/2016/ink" xmlns:am3d="http://schemas.microsoft.com/office/drawing/2017/model3d" xmlns:o="urn:schemas-microsoft-com:office:office" xmlns:r="http://schemas.openxmlformats.org/officeDocument/2006/relationships" xmlns:m="http://schemas.openxmlformats.org/officeDocument/2006/math" xmlns:v="urn:schemas-microsoft-com:vml" xmlns:wp14="http://schemas.microsoft.com/office/word/2010/wordprocessingDrawing" xmlns:wp="http://schemas.openxmlformats.org/drawingml/2006/wordprocessingDrawing" xmlns:w10="urn:schemas-microsoft-com:office:word" xmlns:w="http://schemas.openxmlformats.org/wordprocessingml/2006/main" xmlns:w14="http://schemas.microsoft.com/office/word/2010/wordml" xmlns:w15="http://schemas.microsoft.com/office/word/2012/wordml" xmlns:w16cid="http://schemas.microsoft.com/office/word/2016/wordml/cid" xmlns:w16se="http://schemas.microsoft.com/office/word/2015/wordml/symex" xmlns:wpg="http://schemas.microsoft.com/office/word/2010/wordprocessingGroup" xmlns:wpi="http://schemas.microsoft.com/office/word/2010/wordprocessingInk" xmlns:wne="http://schemas.microsoft.com/office/word/2006/wordml" xmlns:wps="http://schemas.microsoft.com/office/word/2010/wordprocessingShape" mc:Ignorable="w14 w15 w16se w16cid wp14">
   <w:endnote w:type="separator" w:id="-1">
     <w:p>
       <w:r>
@@ -41553,7 +42396,7 @@
 </file>
 
 <file path=word/footer1.xml><?xml version="1.0" encoding="utf-8"?>
-<w:ftr xmlns:wpc="http://schemas.microsoft.com/office/word/2010/wordprocessingCanvas" xmlns:cx="http://schemas.microsoft.com/office/drawing/2014/chartex" xmlns:cx1="http://schemas.microsoft.com/office/drawing/2015/9/8/chartex" xmlns:cx2="http://schemas.microsoft.com/office/drawing/2015/10/21/chartex" xmlns:cx3="http://schemas.microsoft.com/office/drawing/2016/5/9/chartex" xmlns:cx4="http://schemas.microsoft.com/office/drawing/2016/5/10/chartex" xmlns:cx5="http://schemas.microsoft.com/office/drawing/2016/5/11/chartex" xmlns:cx6="http://schemas.microsoft.com/office/drawing/2016/5/12/chartex" xmlns:cx7="http://schemas.microsoft.com/office/drawing/2016/5/13/chartex" xmlns:cx8="http://schemas.microsoft.com/office/drawing/2016/5/14/chartex" xmlns:mc="http://schemas.openxmlformats.org/markup-compatibility/2006" xmlns:aink="http://schemas.microsoft.com/office/drawing/2016/ink" xmlns:am3d="http://schemas.microsoft.com/office/drawing/2017/model3d" xmlns:o="urn:schemas-microsoft-com:office:office" xmlns:r="http://schemas.openxmlformats.org/officeDocument/2006/relationships" xmlns:m="http://schemas.openxmlformats.org/officeDocument/2006/math" xmlns:v="urn:schemas-microsoft-com:vml" xmlns:wp14="http://schemas.microsoft.com/office/word/2010/wordprocessingDrawing" xmlns:wp="http://schemas.openxmlformats.org/drawingml/2006/wordprocessingDrawing" xmlns:w10="urn:schemas-microsoft-com:office:word" xmlns:w="http://schemas.openxmlformats.org/wordprocessingml/2006/main" xmlns:w14="http://schemas.microsoft.com/office/word/2010/wordml" xmlns:w15="http://schemas.microsoft.com/office/word/2012/wordml" xmlns:w16cex="http://schemas.microsoft.com/office/word/2018/wordml/cex" xmlns:w16cid="http://schemas.microsoft.com/office/word/2016/wordml/cid" xmlns:w16="http://schemas.microsoft.com/office/word/2018/wordml" xmlns:w16sdtdh="http://schemas.microsoft.com/office/word/2020/wordml/sdtdatahash" xmlns:w16se="http://schemas.microsoft.com/office/word/2015/wordml/symex" xmlns:wpg="http://schemas.microsoft.com/office/word/2010/wordprocessingGroup" xmlns:wpi="http://schemas.microsoft.com/office/word/2010/wordprocessingInk" xmlns:wne="http://schemas.microsoft.com/office/word/2006/wordml" xmlns:wps="http://schemas.microsoft.com/office/word/2010/wordprocessingShape" mc:Ignorable="w14 w15 w16se w16cid w16 w16cex w16sdtdh wp14">
+<w:ftr xmlns:wpc="http://schemas.microsoft.com/office/word/2010/wordprocessingCanvas" xmlns:cx="http://schemas.microsoft.com/office/drawing/2014/chartex" xmlns:cx1="http://schemas.microsoft.com/office/drawing/2015/9/8/chartex" xmlns:cx2="http://schemas.microsoft.com/office/drawing/2015/10/21/chartex" xmlns:cx3="http://schemas.microsoft.com/office/drawing/2016/5/9/chartex" xmlns:cx4="http://schemas.microsoft.com/office/drawing/2016/5/10/chartex" xmlns:cx5="http://schemas.microsoft.com/office/drawing/2016/5/11/chartex" xmlns:cx6="http://schemas.microsoft.com/office/drawing/2016/5/12/chartex" xmlns:cx7="http://schemas.microsoft.com/office/drawing/2016/5/13/chartex" xmlns:cx8="http://schemas.microsoft.com/office/drawing/2016/5/14/chartex" xmlns:mc="http://schemas.openxmlformats.org/markup-compatibility/2006" xmlns:aink="http://schemas.microsoft.com/office/drawing/2016/ink" xmlns:am3d="http://schemas.microsoft.com/office/drawing/2017/model3d" xmlns:o="urn:schemas-microsoft-com:office:office" xmlns:r="http://schemas.openxmlformats.org/officeDocument/2006/relationships" xmlns:m="http://schemas.openxmlformats.org/officeDocument/2006/math" xmlns:v="urn:schemas-microsoft-com:vml" xmlns:wp14="http://schemas.microsoft.com/office/word/2010/wordprocessingDrawing" xmlns:wp="http://schemas.openxmlformats.org/drawingml/2006/wordprocessingDrawing" xmlns:w10="urn:schemas-microsoft-com:office:word" xmlns:w="http://schemas.openxmlformats.org/wordprocessingml/2006/main" xmlns:w14="http://schemas.microsoft.com/office/word/2010/wordml" xmlns:w15="http://schemas.microsoft.com/office/word/2012/wordml" xmlns:w16cid="http://schemas.microsoft.com/office/word/2016/wordml/cid" xmlns:w16se="http://schemas.microsoft.com/office/word/2015/wordml/symex" xmlns:wpg="http://schemas.microsoft.com/office/word/2010/wordprocessingGroup" xmlns:wpi="http://schemas.microsoft.com/office/word/2010/wordprocessingInk" xmlns:wne="http://schemas.microsoft.com/office/word/2006/wordml" xmlns:wps="http://schemas.microsoft.com/office/word/2010/wordprocessingShape" mc:Ignorable="w14 w15 w16se w16cid wp14">
   <w:p>
     <w:pPr>
       <w:pStyle w:val="Footer"/>
@@ -41567,7 +42410,7 @@
 </file>
 
 <file path=word/footer2.xml><?xml version="1.0" encoding="utf-8"?>
-<w:ftr xmlns:wpc="http://schemas.microsoft.com/office/word/2010/wordprocessingCanvas" xmlns:cx="http://schemas.microsoft.com/office/drawing/2014/chartex" xmlns:cx1="http://schemas.microsoft.com/office/drawing/2015/9/8/chartex" xmlns:cx2="http://schemas.microsoft.com/office/drawing/2015/10/21/chartex" xmlns:cx3="http://schemas.microsoft.com/office/drawing/2016/5/9/chartex" xmlns:cx4="http://schemas.microsoft.com/office/drawing/2016/5/10/chartex" xmlns:cx5="http://schemas.microsoft.com/office/drawing/2016/5/11/chartex" xmlns:cx6="http://schemas.microsoft.com/office/drawing/2016/5/12/chartex" xmlns:cx7="http://schemas.microsoft.com/office/drawing/2016/5/13/chartex" xmlns:cx8="http://schemas.microsoft.com/office/drawing/2016/5/14/chartex" xmlns:mc="http://schemas.openxmlformats.org/markup-compatibility/2006" xmlns:aink="http://schemas.microsoft.com/office/drawing/2016/ink" xmlns:am3d="http://schemas.microsoft.com/office/drawing/2017/model3d" xmlns:o="urn:schemas-microsoft-com:office:office" xmlns:r="http://schemas.openxmlformats.org/officeDocument/2006/relationships" xmlns:m="http://schemas.openxmlformats.org/officeDocument/2006/math" xmlns:v="urn:schemas-microsoft-com:vml" xmlns:wp14="http://schemas.microsoft.com/office/word/2010/wordprocessingDrawing" xmlns:wp="http://schemas.openxmlformats.org/drawingml/2006/wordprocessingDrawing" xmlns:w10="urn:schemas-microsoft-com:office:word" xmlns:w="http://schemas.openxmlformats.org/wordprocessingml/2006/main" xmlns:w14="http://schemas.microsoft.com/office/word/2010/wordml" xmlns:w15="http://schemas.microsoft.com/office/word/2012/wordml" xmlns:w16cex="http://schemas.microsoft.com/office/word/2018/wordml/cex" xmlns:w16cid="http://schemas.microsoft.com/office/word/2016/wordml/cid" xmlns:w16="http://schemas.microsoft.com/office/word/2018/wordml" xmlns:w16sdtdh="http://schemas.microsoft.com/office/word/2020/wordml/sdtdatahash" xmlns:w16se="http://schemas.microsoft.com/office/word/2015/wordml/symex" xmlns:wpg="http://schemas.microsoft.com/office/word/2010/wordprocessingGroup" xmlns:wpi="http://schemas.microsoft.com/office/word/2010/wordprocessingInk" xmlns:wne="http://schemas.microsoft.com/office/word/2006/wordml" xmlns:wps="http://schemas.microsoft.com/office/word/2010/wordprocessingShape" mc:Ignorable="w14 w15 w16se w16cid w16 w16cex w16sdtdh wp14">
+<w:ftr xmlns:wpc="http://schemas.microsoft.com/office/word/2010/wordprocessingCanvas" xmlns:cx="http://schemas.microsoft.com/office/drawing/2014/chartex" xmlns:cx1="http://schemas.microsoft.com/office/drawing/2015/9/8/chartex" xmlns:cx2="http://schemas.microsoft.com/office/drawing/2015/10/21/chartex" xmlns:cx3="http://schemas.microsoft.com/office/drawing/2016/5/9/chartex" xmlns:cx4="http://schemas.microsoft.com/office/drawing/2016/5/10/chartex" xmlns:cx5="http://schemas.microsoft.com/office/drawing/2016/5/11/chartex" xmlns:cx6="http://schemas.microsoft.com/office/drawing/2016/5/12/chartex" xmlns:cx7="http://schemas.microsoft.com/office/drawing/2016/5/13/chartex" xmlns:cx8="http://schemas.microsoft.com/office/drawing/2016/5/14/chartex" xmlns:mc="http://schemas.openxmlformats.org/markup-compatibility/2006" xmlns:aink="http://schemas.microsoft.com/office/drawing/2016/ink" xmlns:am3d="http://schemas.microsoft.com/office/drawing/2017/model3d" xmlns:o="urn:schemas-microsoft-com:office:office" xmlns:r="http://schemas.openxmlformats.org/officeDocument/2006/relationships" xmlns:m="http://schemas.openxmlformats.org/officeDocument/2006/math" xmlns:v="urn:schemas-microsoft-com:vml" xmlns:wp14="http://schemas.microsoft.com/office/word/2010/wordprocessingDrawing" xmlns:wp="http://schemas.openxmlformats.org/drawingml/2006/wordprocessingDrawing" xmlns:w10="urn:schemas-microsoft-com:office:word" xmlns:w="http://schemas.openxmlformats.org/wordprocessingml/2006/main" xmlns:w14="http://schemas.microsoft.com/office/word/2010/wordml" xmlns:w15="http://schemas.microsoft.com/office/word/2012/wordml" xmlns:w16cid="http://schemas.microsoft.com/office/word/2016/wordml/cid" xmlns:w16se="http://schemas.microsoft.com/office/word/2015/wordml/symex" xmlns:wpg="http://schemas.microsoft.com/office/word/2010/wordprocessingGroup" xmlns:wpi="http://schemas.microsoft.com/office/word/2010/wordprocessingInk" xmlns:wne="http://schemas.microsoft.com/office/word/2006/wordml" xmlns:wps="http://schemas.microsoft.com/office/word/2010/wordprocessingShape" mc:Ignorable="w14 w15 w16se w16cid wp14">
   <w:sdt>
     <w:sdtPr>
       <w:id w:val="2028130989"/>
@@ -41615,7 +42458,7 @@
 </file>
 
 <file path=word/footnotes.xml><?xml version="1.0" encoding="utf-8"?>
-<w:footnotes xmlns:wpc="http://schemas.microsoft.com/office/word/2010/wordprocessingCanvas" xmlns:cx="http://schemas.microsoft.com/office/drawing/2014/chartex" xmlns:cx1="http://schemas.microsoft.com/office/drawing/2015/9/8/chartex" xmlns:cx2="http://schemas.microsoft.com/office/drawing/2015/10/21/chartex" xmlns:cx3="http://schemas.microsoft.com/office/drawing/2016/5/9/chartex" xmlns:cx4="http://schemas.microsoft.com/office/drawing/2016/5/10/chartex" xmlns:cx5="http://schemas.microsoft.com/office/drawing/2016/5/11/chartex" xmlns:cx6="http://schemas.microsoft.com/office/drawing/2016/5/12/chartex" xmlns:cx7="http://schemas.microsoft.com/office/drawing/2016/5/13/chartex" xmlns:cx8="http://schemas.microsoft.com/office/drawing/2016/5/14/chartex" xmlns:mc="http://schemas.openxmlformats.org/markup-compatibility/2006" xmlns:aink="http://schemas.microsoft.com/office/drawing/2016/ink" xmlns:am3d="http://schemas.microsoft.com/office/drawing/2017/model3d" xmlns:o="urn:schemas-microsoft-com:office:office" xmlns:r="http://schemas.openxmlformats.org/officeDocument/2006/relationships" xmlns:m="http://schemas.openxmlformats.org/officeDocument/2006/math" xmlns:v="urn:schemas-microsoft-com:vml" xmlns:wp14="http://schemas.microsoft.com/office/word/2010/wordprocessingDrawing" xmlns:wp="http://schemas.openxmlformats.org/drawingml/2006/wordprocessingDrawing" xmlns:w10="urn:schemas-microsoft-com:office:word" xmlns:w="http://schemas.openxmlformats.org/wordprocessingml/2006/main" xmlns:w14="http://schemas.microsoft.com/office/word/2010/wordml" xmlns:w15="http://schemas.microsoft.com/office/word/2012/wordml" xmlns:w16cex="http://schemas.microsoft.com/office/word/2018/wordml/cex" xmlns:w16cid="http://schemas.microsoft.com/office/word/2016/wordml/cid" xmlns:w16="http://schemas.microsoft.com/office/word/2018/wordml" xmlns:w16sdtdh="http://schemas.microsoft.com/office/word/2020/wordml/sdtdatahash" xmlns:w16se="http://schemas.microsoft.com/office/word/2015/wordml/symex" xmlns:wpg="http://schemas.microsoft.com/office/word/2010/wordprocessingGroup" xmlns:wpi="http://schemas.microsoft.com/office/word/2010/wordprocessingInk" xmlns:wne="http://schemas.microsoft.com/office/word/2006/wordml" xmlns:wps="http://schemas.microsoft.com/office/word/2010/wordprocessingShape" mc:Ignorable="w14 w15 w16se w16cid w16 w16cex w16sdtdh wp14">
+<w:footnotes xmlns:wpc="http://schemas.microsoft.com/office/word/2010/wordprocessingCanvas" xmlns:cx="http://schemas.microsoft.com/office/drawing/2014/chartex" xmlns:cx1="http://schemas.microsoft.com/office/drawing/2015/9/8/chartex" xmlns:cx2="http://schemas.microsoft.com/office/drawing/2015/10/21/chartex" xmlns:cx3="http://schemas.microsoft.com/office/drawing/2016/5/9/chartex" xmlns:cx4="http://schemas.microsoft.com/office/drawing/2016/5/10/chartex" xmlns:cx5="http://schemas.microsoft.com/office/drawing/2016/5/11/chartex" xmlns:cx6="http://schemas.microsoft.com/office/drawing/2016/5/12/chartex" xmlns:cx7="http://schemas.microsoft.com/office/drawing/2016/5/13/chartex" xmlns:cx8="http://schemas.microsoft.com/office/drawing/2016/5/14/chartex" xmlns:mc="http://schemas.openxmlformats.org/markup-compatibility/2006" xmlns:aink="http://schemas.microsoft.com/office/drawing/2016/ink" xmlns:am3d="http://schemas.microsoft.com/office/drawing/2017/model3d" xmlns:o="urn:schemas-microsoft-com:office:office" xmlns:r="http://schemas.openxmlformats.org/officeDocument/2006/relationships" xmlns:m="http://schemas.openxmlformats.org/officeDocument/2006/math" xmlns:v="urn:schemas-microsoft-com:vml" xmlns:wp14="http://schemas.microsoft.com/office/word/2010/wordprocessingDrawing" xmlns:wp="http://schemas.openxmlformats.org/drawingml/2006/wordprocessingDrawing" xmlns:w10="urn:schemas-microsoft-com:office:word" xmlns:w="http://schemas.openxmlformats.org/wordprocessingml/2006/main" xmlns:w14="http://schemas.microsoft.com/office/word/2010/wordml" xmlns:w15="http://schemas.microsoft.com/office/word/2012/wordml" xmlns:w16cid="http://schemas.microsoft.com/office/word/2016/wordml/cid" xmlns:w16se="http://schemas.microsoft.com/office/word/2015/wordml/symex" xmlns:wpg="http://schemas.microsoft.com/office/word/2010/wordprocessingGroup" xmlns:wpi="http://schemas.microsoft.com/office/word/2010/wordprocessingInk" xmlns:wne="http://schemas.microsoft.com/office/word/2006/wordml" xmlns:wps="http://schemas.microsoft.com/office/word/2010/wordprocessingShape" mc:Ignorable="w14 w15 w16se w16cid wp14">
   <w:footnote w:type="separator" w:id="-1">
     <w:p>
       <w:r>
@@ -41637,7 +42480,7 @@
 </file>
 
 <file path=word/header1.xml><?xml version="1.0" encoding="utf-8"?>
-<w:hdr xmlns:wpc="http://schemas.microsoft.com/office/word/2010/wordprocessingCanvas" xmlns:cx="http://schemas.microsoft.com/office/drawing/2014/chartex" xmlns:cx1="http://schemas.microsoft.com/office/drawing/2015/9/8/chartex" xmlns:cx2="http://schemas.microsoft.com/office/drawing/2015/10/21/chartex" xmlns:cx3="http://schemas.microsoft.com/office/drawing/2016/5/9/chartex" xmlns:cx4="http://schemas.microsoft.com/office/drawing/2016/5/10/chartex" xmlns:cx5="http://schemas.microsoft.com/office/drawing/2016/5/11/chartex" xmlns:cx6="http://schemas.microsoft.com/office/drawing/2016/5/12/chartex" xmlns:cx7="http://schemas.microsoft.com/office/drawing/2016/5/13/chartex" xmlns:cx8="http://schemas.microsoft.com/office/drawing/2016/5/14/chartex" xmlns:mc="http://schemas.openxmlformats.org/markup-compatibility/2006" xmlns:aink="http://schemas.microsoft.com/office/drawing/2016/ink" xmlns:am3d="http://schemas.microsoft.com/office/drawing/2017/model3d" xmlns:o="urn:schemas-microsoft-com:office:office" xmlns:r="http://schemas.openxmlformats.org/officeDocument/2006/relationships" xmlns:m="http://schemas.openxmlformats.org/officeDocument/2006/math" xmlns:v="urn:schemas-microsoft-com:vml" xmlns:wp14="http://schemas.microsoft.com/office/word/2010/wordprocessingDrawing" xmlns:wp="http://schemas.openxmlformats.org/drawingml/2006/wordprocessingDrawing" xmlns:w10="urn:schemas-microsoft-com:office:word" xmlns:w="http://schemas.openxmlformats.org/wordprocessingml/2006/main" xmlns:w14="http://schemas.microsoft.com/office/word/2010/wordml" xmlns:w15="http://schemas.microsoft.com/office/word/2012/wordml" xmlns:w16cex="http://schemas.microsoft.com/office/word/2018/wordml/cex" xmlns:w16cid="http://schemas.microsoft.com/office/word/2016/wordml/cid" xmlns:w16="http://schemas.microsoft.com/office/word/2018/wordml" xmlns:w16sdtdh="http://schemas.microsoft.com/office/word/2020/wordml/sdtdatahash" xmlns:w16se="http://schemas.microsoft.com/office/word/2015/wordml/symex" xmlns:wpg="http://schemas.microsoft.com/office/word/2010/wordprocessingGroup" xmlns:wpi="http://schemas.microsoft.com/office/word/2010/wordprocessingInk" xmlns:wne="http://schemas.microsoft.com/office/word/2006/wordml" xmlns:wps="http://schemas.microsoft.com/office/word/2010/wordprocessingShape" mc:Ignorable="w14 w15 w16se w16cid w16 w16cex w16sdtdh wp14">
+<w:hdr xmlns:wpc="http://schemas.microsoft.com/office/word/2010/wordprocessingCanvas" xmlns:cx="http://schemas.microsoft.com/office/drawing/2014/chartex" xmlns:cx1="http://schemas.microsoft.com/office/drawing/2015/9/8/chartex" xmlns:cx2="http://schemas.microsoft.com/office/drawing/2015/10/21/chartex" xmlns:cx3="http://schemas.microsoft.com/office/drawing/2016/5/9/chartex" xmlns:cx4="http://schemas.microsoft.com/office/drawing/2016/5/10/chartex" xmlns:cx5="http://schemas.microsoft.com/office/drawing/2016/5/11/chartex" xmlns:cx6="http://schemas.microsoft.com/office/drawing/2016/5/12/chartex" xmlns:cx7="http://schemas.microsoft.com/office/drawing/2016/5/13/chartex" xmlns:cx8="http://schemas.microsoft.com/office/drawing/2016/5/14/chartex" xmlns:mc="http://schemas.openxmlformats.org/markup-compatibility/2006" xmlns:aink="http://schemas.microsoft.com/office/drawing/2016/ink" xmlns:am3d="http://schemas.microsoft.com/office/drawing/2017/model3d" xmlns:o="urn:schemas-microsoft-com:office:office" xmlns:r="http://schemas.openxmlformats.org/officeDocument/2006/relationships" xmlns:m="http://schemas.openxmlformats.org/officeDocument/2006/math" xmlns:v="urn:schemas-microsoft-com:vml" xmlns:wp14="http://schemas.microsoft.com/office/word/2010/wordprocessingDrawing" xmlns:wp="http://schemas.openxmlformats.org/drawingml/2006/wordprocessingDrawing" xmlns:w10="urn:schemas-microsoft-com:office:word" xmlns:w="http://schemas.openxmlformats.org/wordprocessingml/2006/main" xmlns:w14="http://schemas.microsoft.com/office/word/2010/wordml" xmlns:w15="http://schemas.microsoft.com/office/word/2012/wordml" xmlns:w16cid="http://schemas.microsoft.com/office/word/2016/wordml/cid" xmlns:w16se="http://schemas.microsoft.com/office/word/2015/wordml/symex" xmlns:wpg="http://schemas.microsoft.com/office/word/2010/wordprocessingGroup" xmlns:wpi="http://schemas.microsoft.com/office/word/2010/wordprocessingInk" xmlns:wne="http://schemas.microsoft.com/office/word/2006/wordml" xmlns:wps="http://schemas.microsoft.com/office/word/2010/wordprocessingShape" mc:Ignorable="w14 w15 w16se w16cid wp14">
   <w:p>
     <w:pPr>
       <w:pStyle w:val="Header"/>
@@ -41666,7 +42509,7 @@
           <v:path o:extrusionok="f" gradientshapeok="t" o:connecttype="rect"/>
           <o:lock v:ext="edit" aspectratio="t"/>
         </v:shapetype>
-        <v:shape id="WordPictureWatermark10314751" o:spid="_x0000_s1026" type="#_x0000_t75" style="position:absolute;left:0;text-align:left;margin-left:0;margin-top:0;width:124.5pt;height:124.5pt;z-index:-251657216;mso-position-horizontal:center;mso-position-horizontal-relative:margin;mso-position-vertical:center;mso-position-vertical-relative:margin" o:allowincell="f">
+        <v:shape id="WordPictureWatermark10314751" o:spid="_x0000_s2050" type="#_x0000_t75" style="position:absolute;left:0;text-align:left;margin-left:0;margin-top:0;width:124.5pt;height:124.5pt;z-index:-251657216;mso-position-horizontal:center;mso-position-horizontal-relative:margin;mso-position-vertical:center;mso-position-vertical-relative:margin" o:allowincell="f">
           <v:imagedata r:id="rId1" o:title="Logo_DUE" gain="19661f" blacklevel="22938f"/>
           <w10:wrap anchorx="margin" anchory="margin"/>
         </v:shape>
@@ -41677,7 +42520,7 @@
 </file>
 
 <file path=word/header2.xml><?xml version="1.0" encoding="utf-8"?>
-<w:hdr xmlns:wpc="http://schemas.microsoft.com/office/word/2010/wordprocessingCanvas" xmlns:cx="http://schemas.microsoft.com/office/drawing/2014/chartex" xmlns:cx1="http://schemas.microsoft.com/office/drawing/2015/9/8/chartex" xmlns:cx2="http://schemas.microsoft.com/office/drawing/2015/10/21/chartex" xmlns:cx3="http://schemas.microsoft.com/office/drawing/2016/5/9/chartex" xmlns:cx4="http://schemas.microsoft.com/office/drawing/2016/5/10/chartex" xmlns:cx5="http://schemas.microsoft.com/office/drawing/2016/5/11/chartex" xmlns:cx6="http://schemas.microsoft.com/office/drawing/2016/5/12/chartex" xmlns:cx7="http://schemas.microsoft.com/office/drawing/2016/5/13/chartex" xmlns:cx8="http://schemas.microsoft.com/office/drawing/2016/5/14/chartex" xmlns:mc="http://schemas.openxmlformats.org/markup-compatibility/2006" xmlns:aink="http://schemas.microsoft.com/office/drawing/2016/ink" xmlns:am3d="http://schemas.microsoft.com/office/drawing/2017/model3d" xmlns:o="urn:schemas-microsoft-com:office:office" xmlns:r="http://schemas.openxmlformats.org/officeDocument/2006/relationships" xmlns:m="http://schemas.openxmlformats.org/officeDocument/2006/math" xmlns:v="urn:schemas-microsoft-com:vml" xmlns:wp14="http://schemas.microsoft.com/office/word/2010/wordprocessingDrawing" xmlns:wp="http://schemas.openxmlformats.org/drawingml/2006/wordprocessingDrawing" xmlns:w10="urn:schemas-microsoft-com:office:word" xmlns:w="http://schemas.openxmlformats.org/wordprocessingml/2006/main" xmlns:w14="http://schemas.microsoft.com/office/word/2010/wordml" xmlns:w15="http://schemas.microsoft.com/office/word/2012/wordml" xmlns:w16cex="http://schemas.microsoft.com/office/word/2018/wordml/cex" xmlns:w16cid="http://schemas.microsoft.com/office/word/2016/wordml/cid" xmlns:w16="http://schemas.microsoft.com/office/word/2018/wordml" xmlns:w16sdtdh="http://schemas.microsoft.com/office/word/2020/wordml/sdtdatahash" xmlns:w16se="http://schemas.microsoft.com/office/word/2015/wordml/symex" xmlns:wpg="http://schemas.microsoft.com/office/word/2010/wordprocessingGroup" xmlns:wpi="http://schemas.microsoft.com/office/word/2010/wordprocessingInk" xmlns:wne="http://schemas.microsoft.com/office/word/2006/wordml" xmlns:wps="http://schemas.microsoft.com/office/word/2010/wordprocessingShape" mc:Ignorable="w14 w15 w16se w16cid w16 w16cex w16sdtdh wp14">
+<w:hdr xmlns:wpc="http://schemas.microsoft.com/office/word/2010/wordprocessingCanvas" xmlns:cx="http://schemas.microsoft.com/office/drawing/2014/chartex" xmlns:cx1="http://schemas.microsoft.com/office/drawing/2015/9/8/chartex" xmlns:cx2="http://schemas.microsoft.com/office/drawing/2015/10/21/chartex" xmlns:cx3="http://schemas.microsoft.com/office/drawing/2016/5/9/chartex" xmlns:cx4="http://schemas.microsoft.com/office/drawing/2016/5/10/chartex" xmlns:cx5="http://schemas.microsoft.com/office/drawing/2016/5/11/chartex" xmlns:cx6="http://schemas.microsoft.com/office/drawing/2016/5/12/chartex" xmlns:cx7="http://schemas.microsoft.com/office/drawing/2016/5/13/chartex" xmlns:cx8="http://schemas.microsoft.com/office/drawing/2016/5/14/chartex" xmlns:mc="http://schemas.openxmlformats.org/markup-compatibility/2006" xmlns:aink="http://schemas.microsoft.com/office/drawing/2016/ink" xmlns:am3d="http://schemas.microsoft.com/office/drawing/2017/model3d" xmlns:o="urn:schemas-microsoft-com:office:office" xmlns:r="http://schemas.openxmlformats.org/officeDocument/2006/relationships" xmlns:m="http://schemas.openxmlformats.org/officeDocument/2006/math" xmlns:v="urn:schemas-microsoft-com:vml" xmlns:wp14="http://schemas.microsoft.com/office/word/2010/wordprocessingDrawing" xmlns:wp="http://schemas.openxmlformats.org/drawingml/2006/wordprocessingDrawing" xmlns:w10="urn:schemas-microsoft-com:office:word" xmlns:w="http://schemas.openxmlformats.org/wordprocessingml/2006/main" xmlns:w14="http://schemas.microsoft.com/office/word/2010/wordml" xmlns:w15="http://schemas.microsoft.com/office/word/2012/wordml" xmlns:w16cid="http://schemas.microsoft.com/office/word/2016/wordml/cid" xmlns:w16se="http://schemas.microsoft.com/office/word/2015/wordml/symex" xmlns:wpg="http://schemas.microsoft.com/office/word/2010/wordprocessingGroup" xmlns:wpi="http://schemas.microsoft.com/office/word/2010/wordprocessingInk" xmlns:wne="http://schemas.microsoft.com/office/word/2006/wordml" xmlns:wps="http://schemas.microsoft.com/office/word/2010/wordprocessingShape" mc:Ignorable="w14 w15 w16se w16cid wp14">
   <w:p>
     <w:pPr>
       <w:pStyle w:val="Header"/>
@@ -41706,7 +42549,7 @@
           <v:path o:extrusionok="f" gradientshapeok="t" o:connecttype="rect"/>
           <o:lock v:ext="edit" aspectratio="t"/>
         </v:shapetype>
-        <v:shape id="WordPictureWatermark10314750" o:spid="_x0000_s1025" type="#_x0000_t75" style="position:absolute;left:0;text-align:left;margin-left:0;margin-top:0;width:124.5pt;height:124.5pt;z-index:-251658240;mso-position-horizontal:center;mso-position-horizontal-relative:margin;mso-position-vertical:center;mso-position-vertical-relative:margin" o:allowincell="f">
+        <v:shape id="WordPictureWatermark10314750" o:spid="_x0000_s2049" type="#_x0000_t75" style="position:absolute;left:0;text-align:left;margin-left:0;margin-top:0;width:124.5pt;height:124.5pt;z-index:-251658240;mso-position-horizontal:center;mso-position-horizontal-relative:margin;mso-position-vertical:center;mso-position-vertical-relative:margin" o:allowincell="f">
           <v:imagedata r:id="rId1" o:title="Logo_DUE" gain="19661f" blacklevel="22938f"/>
           <w10:wrap anchorx="margin" anchory="margin"/>
         </v:shape>
@@ -41717,7 +42560,7 @@
 </file>
 
 <file path=word/header3.xml><?xml version="1.0" encoding="utf-8"?>
-<w:hdr xmlns:wpc="http://schemas.microsoft.com/office/word/2010/wordprocessingCanvas" xmlns:cx="http://schemas.microsoft.com/office/drawing/2014/chartex" xmlns:cx1="http://schemas.microsoft.com/office/drawing/2015/9/8/chartex" xmlns:cx2="http://schemas.microsoft.com/office/drawing/2015/10/21/chartex" xmlns:cx3="http://schemas.microsoft.com/office/drawing/2016/5/9/chartex" xmlns:cx4="http://schemas.microsoft.com/office/drawing/2016/5/10/chartex" xmlns:cx5="http://schemas.microsoft.com/office/drawing/2016/5/11/chartex" xmlns:cx6="http://schemas.microsoft.com/office/drawing/2016/5/12/chartex" xmlns:cx7="http://schemas.microsoft.com/office/drawing/2016/5/13/chartex" xmlns:cx8="http://schemas.microsoft.com/office/drawing/2016/5/14/chartex" xmlns:mc="http://schemas.openxmlformats.org/markup-compatibility/2006" xmlns:aink="http://schemas.microsoft.com/office/drawing/2016/ink" xmlns:am3d="http://schemas.microsoft.com/office/drawing/2017/model3d" xmlns:o="urn:schemas-microsoft-com:office:office" xmlns:r="http://schemas.openxmlformats.org/officeDocument/2006/relationships" xmlns:m="http://schemas.openxmlformats.org/officeDocument/2006/math" xmlns:v="urn:schemas-microsoft-com:vml" xmlns:wp14="http://schemas.microsoft.com/office/word/2010/wordprocessingDrawing" xmlns:wp="http://schemas.openxmlformats.org/drawingml/2006/wordprocessingDrawing" xmlns:w10="urn:schemas-microsoft-com:office:word" xmlns:w="http://schemas.openxmlformats.org/wordprocessingml/2006/main" xmlns:w14="http://schemas.microsoft.com/office/word/2010/wordml" xmlns:w15="http://schemas.microsoft.com/office/word/2012/wordml" xmlns:w16cex="http://schemas.microsoft.com/office/word/2018/wordml/cex" xmlns:w16cid="http://schemas.microsoft.com/office/word/2016/wordml/cid" xmlns:w16="http://schemas.microsoft.com/office/word/2018/wordml" xmlns:w16sdtdh="http://schemas.microsoft.com/office/word/2020/wordml/sdtdatahash" xmlns:w16se="http://schemas.microsoft.com/office/word/2015/wordml/symex" xmlns:wpg="http://schemas.microsoft.com/office/word/2010/wordprocessingGroup" xmlns:wpi="http://schemas.microsoft.com/office/word/2010/wordprocessingInk" xmlns:wne="http://schemas.microsoft.com/office/word/2006/wordml" xmlns:wps="http://schemas.microsoft.com/office/word/2010/wordprocessingShape" mc:Ignorable="w14 w15 w16se w16cid w16 w16cex w16sdtdh wp14">
+<w:hdr xmlns:wpc="http://schemas.microsoft.com/office/word/2010/wordprocessingCanvas" xmlns:cx="http://schemas.microsoft.com/office/drawing/2014/chartex" xmlns:cx1="http://schemas.microsoft.com/office/drawing/2015/9/8/chartex" xmlns:cx2="http://schemas.microsoft.com/office/drawing/2015/10/21/chartex" xmlns:cx3="http://schemas.microsoft.com/office/drawing/2016/5/9/chartex" xmlns:cx4="http://schemas.microsoft.com/office/drawing/2016/5/10/chartex" xmlns:cx5="http://schemas.microsoft.com/office/drawing/2016/5/11/chartex" xmlns:cx6="http://schemas.microsoft.com/office/drawing/2016/5/12/chartex" xmlns:cx7="http://schemas.microsoft.com/office/drawing/2016/5/13/chartex" xmlns:cx8="http://schemas.microsoft.com/office/drawing/2016/5/14/chartex" xmlns:mc="http://schemas.openxmlformats.org/markup-compatibility/2006" xmlns:aink="http://schemas.microsoft.com/office/drawing/2016/ink" xmlns:am3d="http://schemas.microsoft.com/office/drawing/2017/model3d" xmlns:o="urn:schemas-microsoft-com:office:office" xmlns:r="http://schemas.openxmlformats.org/officeDocument/2006/relationships" xmlns:m="http://schemas.openxmlformats.org/officeDocument/2006/math" xmlns:v="urn:schemas-microsoft-com:vml" xmlns:wp14="http://schemas.microsoft.com/office/word/2010/wordprocessingDrawing" xmlns:wp="http://schemas.openxmlformats.org/drawingml/2006/wordprocessingDrawing" xmlns:w10="urn:schemas-microsoft-com:office:word" xmlns:w="http://schemas.openxmlformats.org/wordprocessingml/2006/main" xmlns:w14="http://schemas.microsoft.com/office/word/2010/wordml" xmlns:w15="http://schemas.microsoft.com/office/word/2012/wordml" xmlns:w16cid="http://schemas.microsoft.com/office/word/2016/wordml/cid" xmlns:w16se="http://schemas.microsoft.com/office/word/2015/wordml/symex" xmlns:wpg="http://schemas.microsoft.com/office/word/2010/wordprocessingGroup" xmlns:wpi="http://schemas.microsoft.com/office/word/2010/wordprocessingInk" xmlns:wne="http://schemas.microsoft.com/office/word/2006/wordml" xmlns:wps="http://schemas.microsoft.com/office/word/2010/wordprocessingShape" mc:Ignorable="w14 w15 w16se w16cid wp14">
   <w:p>
     <w:pPr>
       <w:pStyle w:val="Header"/>
@@ -41746,7 +42589,7 @@
           <v:path o:extrusionok="f" gradientshapeok="t" o:connecttype="rect"/>
           <o:lock v:ext="edit" aspectratio="t"/>
         </v:shapetype>
-        <v:shape id="WordPictureWatermark10314754" o:spid="_x0000_s1029" type="#_x0000_t75" style="position:absolute;left:0;text-align:left;margin-left:0;margin-top:0;width:124.5pt;height:124.5pt;z-index:-251654144;mso-position-horizontal:center;mso-position-horizontal-relative:margin;mso-position-vertical:center;mso-position-vertical-relative:margin" o:allowincell="f">
+        <v:shape id="WordPictureWatermark10314754" o:spid="_x0000_s2053" type="#_x0000_t75" style="position:absolute;left:0;text-align:left;margin-left:0;margin-top:0;width:124.5pt;height:124.5pt;z-index:-251654144;mso-position-horizontal:center;mso-position-horizontal-relative:margin;mso-position-vertical:center;mso-position-vertical-relative:margin" o:allowincell="f">
           <v:imagedata r:id="rId1" o:title="Logo_DUE" gain="19661f" blacklevel="22938f"/>
           <w10:wrap anchorx="margin" anchory="margin"/>
         </v:shape>
@@ -41757,7 +42600,7 @@
 </file>
 
 <file path=word/header4.xml><?xml version="1.0" encoding="utf-8"?>
-<w:hdr xmlns:wpc="http://schemas.microsoft.com/office/word/2010/wordprocessingCanvas" xmlns:cx="http://schemas.microsoft.com/office/drawing/2014/chartex" xmlns:cx1="http://schemas.microsoft.com/office/drawing/2015/9/8/chartex" xmlns:cx2="http://schemas.microsoft.com/office/drawing/2015/10/21/chartex" xmlns:cx3="http://schemas.microsoft.com/office/drawing/2016/5/9/chartex" xmlns:cx4="http://schemas.microsoft.com/office/drawing/2016/5/10/chartex" xmlns:cx5="http://schemas.microsoft.com/office/drawing/2016/5/11/chartex" xmlns:cx6="http://schemas.microsoft.com/office/drawing/2016/5/12/chartex" xmlns:cx7="http://schemas.microsoft.com/office/drawing/2016/5/13/chartex" xmlns:cx8="http://schemas.microsoft.com/office/drawing/2016/5/14/chartex" xmlns:mc="http://schemas.openxmlformats.org/markup-compatibility/2006" xmlns:aink="http://schemas.microsoft.com/office/drawing/2016/ink" xmlns:am3d="http://schemas.microsoft.com/office/drawing/2017/model3d" xmlns:o="urn:schemas-microsoft-com:office:office" xmlns:r="http://schemas.openxmlformats.org/officeDocument/2006/relationships" xmlns:m="http://schemas.openxmlformats.org/officeDocument/2006/math" xmlns:v="urn:schemas-microsoft-com:vml" xmlns:wp14="http://schemas.microsoft.com/office/word/2010/wordprocessingDrawing" xmlns:wp="http://schemas.openxmlformats.org/drawingml/2006/wordprocessingDrawing" xmlns:w10="urn:schemas-microsoft-com:office:word" xmlns:w="http://schemas.openxmlformats.org/wordprocessingml/2006/main" xmlns:w14="http://schemas.microsoft.com/office/word/2010/wordml" xmlns:w15="http://schemas.microsoft.com/office/word/2012/wordml" xmlns:w16cex="http://schemas.microsoft.com/office/word/2018/wordml/cex" xmlns:w16cid="http://schemas.microsoft.com/office/word/2016/wordml/cid" xmlns:w16="http://schemas.microsoft.com/office/word/2018/wordml" xmlns:w16sdtdh="http://schemas.microsoft.com/office/word/2020/wordml/sdtdatahash" xmlns:w16se="http://schemas.microsoft.com/office/word/2015/wordml/symex" xmlns:wpg="http://schemas.microsoft.com/office/word/2010/wordprocessingGroup" xmlns:wpi="http://schemas.microsoft.com/office/word/2010/wordprocessingInk" xmlns:wne="http://schemas.microsoft.com/office/word/2006/wordml" xmlns:wps="http://schemas.microsoft.com/office/word/2010/wordprocessingShape" mc:Ignorable="w14 w15 w16se w16cid w16 w16cex w16sdtdh wp14">
+<w:hdr xmlns:wpc="http://schemas.microsoft.com/office/word/2010/wordprocessingCanvas" xmlns:cx="http://schemas.microsoft.com/office/drawing/2014/chartex" xmlns:cx1="http://schemas.microsoft.com/office/drawing/2015/9/8/chartex" xmlns:cx2="http://schemas.microsoft.com/office/drawing/2015/10/21/chartex" xmlns:cx3="http://schemas.microsoft.com/office/drawing/2016/5/9/chartex" xmlns:cx4="http://schemas.microsoft.com/office/drawing/2016/5/10/chartex" xmlns:cx5="http://schemas.microsoft.com/office/drawing/2016/5/11/chartex" xmlns:cx6="http://schemas.microsoft.com/office/drawing/2016/5/12/chartex" xmlns:cx7="http://schemas.microsoft.com/office/drawing/2016/5/13/chartex" xmlns:cx8="http://schemas.microsoft.com/office/drawing/2016/5/14/chartex" xmlns:mc="http://schemas.openxmlformats.org/markup-compatibility/2006" xmlns:aink="http://schemas.microsoft.com/office/drawing/2016/ink" xmlns:am3d="http://schemas.microsoft.com/office/drawing/2017/model3d" xmlns:o="urn:schemas-microsoft-com:office:office" xmlns:r="http://schemas.openxmlformats.org/officeDocument/2006/relationships" xmlns:m="http://schemas.openxmlformats.org/officeDocument/2006/math" xmlns:v="urn:schemas-microsoft-com:vml" xmlns:wp14="http://schemas.microsoft.com/office/word/2010/wordprocessingDrawing" xmlns:wp="http://schemas.openxmlformats.org/drawingml/2006/wordprocessingDrawing" xmlns:w10="urn:schemas-microsoft-com:office:word" xmlns:w="http://schemas.openxmlformats.org/wordprocessingml/2006/main" xmlns:w14="http://schemas.microsoft.com/office/word/2010/wordml" xmlns:w15="http://schemas.microsoft.com/office/word/2012/wordml" xmlns:w16cid="http://schemas.microsoft.com/office/word/2016/wordml/cid" xmlns:w16se="http://schemas.microsoft.com/office/word/2015/wordml/symex" xmlns:wpg="http://schemas.microsoft.com/office/word/2010/wordprocessingGroup" xmlns:wpi="http://schemas.microsoft.com/office/word/2010/wordprocessingInk" xmlns:wne="http://schemas.microsoft.com/office/word/2006/wordml" xmlns:wps="http://schemas.microsoft.com/office/word/2010/wordprocessingShape" mc:Ignorable="w14 w15 w16se w16cid wp14">
   <w:p>
     <w:pPr>
       <w:pStyle w:val="Header"/>
@@ -41795,7 +42638,7 @@
           <v:path o:extrusionok="f" gradientshapeok="t" o:connecttype="rect"/>
           <o:lock v:ext="edit" aspectratio="t"/>
         </v:shapetype>
-        <v:shape id="WordPictureWatermark10314755" o:spid="_x0000_s1030" type="#_x0000_t75" style="position:absolute;left:0;text-align:left;margin-left:0;margin-top:0;width:124.5pt;height:124.5pt;z-index:-251653120;mso-position-horizontal:center;mso-position-horizontal-relative:margin;mso-position-vertical:center;mso-position-vertical-relative:margin" o:allowincell="f">
+        <v:shape id="WordPictureWatermark10314755" o:spid="_x0000_s2054" type="#_x0000_t75" style="position:absolute;left:0;text-align:left;margin-left:0;margin-top:0;width:124.5pt;height:124.5pt;z-index:-251653120;mso-position-horizontal:center;mso-position-horizontal-relative:margin;mso-position-vertical:center;mso-position-vertical-relative:margin" o:allowincell="f">
           <v:imagedata r:id="rId1" o:title="Logo_DUE" gain="19661f" blacklevel="22938f"/>
           <w10:wrap anchorx="margin" anchory="margin"/>
         </v:shape>
@@ -41806,7 +42649,7 @@
 </file>
 
 <file path=word/header5.xml><?xml version="1.0" encoding="utf-8"?>
-<w:hdr xmlns:wpc="http://schemas.microsoft.com/office/word/2010/wordprocessingCanvas" xmlns:cx="http://schemas.microsoft.com/office/drawing/2014/chartex" xmlns:cx1="http://schemas.microsoft.com/office/drawing/2015/9/8/chartex" xmlns:cx2="http://schemas.microsoft.com/office/drawing/2015/10/21/chartex" xmlns:cx3="http://schemas.microsoft.com/office/drawing/2016/5/9/chartex" xmlns:cx4="http://schemas.microsoft.com/office/drawing/2016/5/10/chartex" xmlns:cx5="http://schemas.microsoft.com/office/drawing/2016/5/11/chartex" xmlns:cx6="http://schemas.microsoft.com/office/drawing/2016/5/12/chartex" xmlns:cx7="http://schemas.microsoft.com/office/drawing/2016/5/13/chartex" xmlns:cx8="http://schemas.microsoft.com/office/drawing/2016/5/14/chartex" xmlns:mc="http://schemas.openxmlformats.org/markup-compatibility/2006" xmlns:aink="http://schemas.microsoft.com/office/drawing/2016/ink" xmlns:am3d="http://schemas.microsoft.com/office/drawing/2017/model3d" xmlns:o="urn:schemas-microsoft-com:office:office" xmlns:r="http://schemas.openxmlformats.org/officeDocument/2006/relationships" xmlns:m="http://schemas.openxmlformats.org/officeDocument/2006/math" xmlns:v="urn:schemas-microsoft-com:vml" xmlns:wp14="http://schemas.microsoft.com/office/word/2010/wordprocessingDrawing" xmlns:wp="http://schemas.openxmlformats.org/drawingml/2006/wordprocessingDrawing" xmlns:w10="urn:schemas-microsoft-com:office:word" xmlns:w="http://schemas.openxmlformats.org/wordprocessingml/2006/main" xmlns:w14="http://schemas.microsoft.com/office/word/2010/wordml" xmlns:w15="http://schemas.microsoft.com/office/word/2012/wordml" xmlns:w16cex="http://schemas.microsoft.com/office/word/2018/wordml/cex" xmlns:w16cid="http://schemas.microsoft.com/office/word/2016/wordml/cid" xmlns:w16="http://schemas.microsoft.com/office/word/2018/wordml" xmlns:w16sdtdh="http://schemas.microsoft.com/office/word/2020/wordml/sdtdatahash" xmlns:w16se="http://schemas.microsoft.com/office/word/2015/wordml/symex" xmlns:wpg="http://schemas.microsoft.com/office/word/2010/wordprocessingGroup" xmlns:wpi="http://schemas.microsoft.com/office/word/2010/wordprocessingInk" xmlns:wne="http://schemas.microsoft.com/office/word/2006/wordml" xmlns:wps="http://schemas.microsoft.com/office/word/2010/wordprocessingShape" mc:Ignorable="w14 w15 w16se w16cid w16 w16cex w16sdtdh wp14">
+<w:hdr xmlns:wpc="http://schemas.microsoft.com/office/word/2010/wordprocessingCanvas" xmlns:cx="http://schemas.microsoft.com/office/drawing/2014/chartex" xmlns:cx1="http://schemas.microsoft.com/office/drawing/2015/9/8/chartex" xmlns:cx2="http://schemas.microsoft.com/office/drawing/2015/10/21/chartex" xmlns:cx3="http://schemas.microsoft.com/office/drawing/2016/5/9/chartex" xmlns:cx4="http://schemas.microsoft.com/office/drawing/2016/5/10/chartex" xmlns:cx5="http://schemas.microsoft.com/office/drawing/2016/5/11/chartex" xmlns:cx6="http://schemas.microsoft.com/office/drawing/2016/5/12/chartex" xmlns:cx7="http://schemas.microsoft.com/office/drawing/2016/5/13/chartex" xmlns:cx8="http://schemas.microsoft.com/office/drawing/2016/5/14/chartex" xmlns:mc="http://schemas.openxmlformats.org/markup-compatibility/2006" xmlns:aink="http://schemas.microsoft.com/office/drawing/2016/ink" xmlns:am3d="http://schemas.microsoft.com/office/drawing/2017/model3d" xmlns:o="urn:schemas-microsoft-com:office:office" xmlns:r="http://schemas.openxmlformats.org/officeDocument/2006/relationships" xmlns:m="http://schemas.openxmlformats.org/officeDocument/2006/math" xmlns:v="urn:schemas-microsoft-com:vml" xmlns:wp14="http://schemas.microsoft.com/office/word/2010/wordprocessingDrawing" xmlns:wp="http://schemas.openxmlformats.org/drawingml/2006/wordprocessingDrawing" xmlns:w10="urn:schemas-microsoft-com:office:word" xmlns:w="http://schemas.openxmlformats.org/wordprocessingml/2006/main" xmlns:w14="http://schemas.microsoft.com/office/word/2010/wordml" xmlns:w15="http://schemas.microsoft.com/office/word/2012/wordml" xmlns:w16cid="http://schemas.microsoft.com/office/word/2016/wordml/cid" xmlns:w16se="http://schemas.microsoft.com/office/word/2015/wordml/symex" xmlns:wpg="http://schemas.microsoft.com/office/word/2010/wordprocessingGroup" xmlns:wpi="http://schemas.microsoft.com/office/word/2010/wordprocessingInk" xmlns:wne="http://schemas.microsoft.com/office/word/2006/wordml" xmlns:wps="http://schemas.microsoft.com/office/word/2010/wordprocessingShape" mc:Ignorable="w14 w15 w16se w16cid wp14">
   <w:p>
     <w:pPr>
       <w:pStyle w:val="Header"/>
@@ -41835,7 +42678,7 @@
           <v:path o:extrusionok="f" gradientshapeok="t" o:connecttype="rect"/>
           <o:lock v:ext="edit" aspectratio="t"/>
         </v:shapetype>
-        <v:shape id="WordPictureWatermark10314753" o:spid="_x0000_s1028" type="#_x0000_t75" style="position:absolute;left:0;text-align:left;margin-left:0;margin-top:0;width:124.5pt;height:124.5pt;z-index:-251655168;mso-position-horizontal:center;mso-position-horizontal-relative:margin;mso-position-vertical:center;mso-position-vertical-relative:margin" o:allowincell="f">
+        <v:shape id="WordPictureWatermark10314753" o:spid="_x0000_s2052" type="#_x0000_t75" style="position:absolute;left:0;text-align:left;margin-left:0;margin-top:0;width:124.5pt;height:124.5pt;z-index:-251655168;mso-position-horizontal:center;mso-position-horizontal-relative:margin;mso-position-vertical:center;mso-position-vertical-relative:margin" o:allowincell="f">
           <v:imagedata r:id="rId1" o:title="Logo_DUE" gain="19661f" blacklevel="22938f"/>
           <w10:wrap anchorx="margin" anchory="margin"/>
         </v:shape>
@@ -41846,7 +42689,7 @@
 </file>
 
 <file path=word/numbering.xml><?xml version="1.0" encoding="utf-8"?>
-<w:numbering xmlns:wpc="http://schemas.microsoft.com/office/word/2010/wordprocessingCanvas" xmlns:cx="http://schemas.microsoft.com/office/drawing/2014/chartex" xmlns:cx1="http://schemas.microsoft.com/office/drawing/2015/9/8/chartex" xmlns:cx2="http://schemas.microsoft.com/office/drawing/2015/10/21/chartex" xmlns:cx3="http://schemas.microsoft.com/office/drawing/2016/5/9/chartex" xmlns:cx4="http://schemas.microsoft.com/office/drawing/2016/5/10/chartex" xmlns:cx5="http://schemas.microsoft.com/office/drawing/2016/5/11/chartex" xmlns:cx6="http://schemas.microsoft.com/office/drawing/2016/5/12/chartex" xmlns:cx7="http://schemas.microsoft.com/office/drawing/2016/5/13/chartex" xmlns:cx8="http://schemas.microsoft.com/office/drawing/2016/5/14/chartex" xmlns:mc="http://schemas.openxmlformats.org/markup-compatibility/2006" xmlns:aink="http://schemas.microsoft.com/office/drawing/2016/ink" xmlns:am3d="http://schemas.microsoft.com/office/drawing/2017/model3d" xmlns:o="urn:schemas-microsoft-com:office:office" xmlns:r="http://schemas.openxmlformats.org/officeDocument/2006/relationships" xmlns:m="http://schemas.openxmlformats.org/officeDocument/2006/math" xmlns:v="urn:schemas-microsoft-com:vml" xmlns:wp14="http://schemas.microsoft.com/office/word/2010/wordprocessingDrawing" xmlns:wp="http://schemas.openxmlformats.org/drawingml/2006/wordprocessingDrawing" xmlns:w10="urn:schemas-microsoft-com:office:word" xmlns:w="http://schemas.openxmlformats.org/wordprocessingml/2006/main" xmlns:w14="http://schemas.microsoft.com/office/word/2010/wordml" xmlns:w15="http://schemas.microsoft.com/office/word/2012/wordml" xmlns:w16cex="http://schemas.microsoft.com/office/word/2018/wordml/cex" xmlns:w16cid="http://schemas.microsoft.com/office/word/2016/wordml/cid" xmlns:w16="http://schemas.microsoft.com/office/word/2018/wordml" xmlns:w16sdtdh="http://schemas.microsoft.com/office/word/2020/wordml/sdtdatahash" xmlns:w16se="http://schemas.microsoft.com/office/word/2015/wordml/symex" xmlns:wpg="http://schemas.microsoft.com/office/word/2010/wordprocessingGroup" xmlns:wpi="http://schemas.microsoft.com/office/word/2010/wordprocessingInk" xmlns:wne="http://schemas.microsoft.com/office/word/2006/wordml" xmlns:wps="http://schemas.microsoft.com/office/word/2010/wordprocessingShape" mc:Ignorable="w14 w15 w16se w16cid w16 w16cex w16sdtdh wp14">
+<w:numbering xmlns:wpc="http://schemas.microsoft.com/office/word/2010/wordprocessingCanvas" xmlns:cx="http://schemas.microsoft.com/office/drawing/2014/chartex" xmlns:cx1="http://schemas.microsoft.com/office/drawing/2015/9/8/chartex" xmlns:cx2="http://schemas.microsoft.com/office/drawing/2015/10/21/chartex" xmlns:cx3="http://schemas.microsoft.com/office/drawing/2016/5/9/chartex" xmlns:cx4="http://schemas.microsoft.com/office/drawing/2016/5/10/chartex" xmlns:cx5="http://schemas.microsoft.com/office/drawing/2016/5/11/chartex" xmlns:cx6="http://schemas.microsoft.com/office/drawing/2016/5/12/chartex" xmlns:cx7="http://schemas.microsoft.com/office/drawing/2016/5/13/chartex" xmlns:cx8="http://schemas.microsoft.com/office/drawing/2016/5/14/chartex" xmlns:mc="http://schemas.openxmlformats.org/markup-compatibility/2006" xmlns:aink="http://schemas.microsoft.com/office/drawing/2016/ink" xmlns:am3d="http://schemas.microsoft.com/office/drawing/2017/model3d" xmlns:o="urn:schemas-microsoft-com:office:office" xmlns:r="http://schemas.openxmlformats.org/officeDocument/2006/relationships" xmlns:m="http://schemas.openxmlformats.org/officeDocument/2006/math" xmlns:v="urn:schemas-microsoft-com:vml" xmlns:wp14="http://schemas.microsoft.com/office/word/2010/wordprocessingDrawing" xmlns:wp="http://schemas.openxmlformats.org/drawingml/2006/wordprocessingDrawing" xmlns:w10="urn:schemas-microsoft-com:office:word" xmlns:w="http://schemas.openxmlformats.org/wordprocessingml/2006/main" xmlns:w14="http://schemas.microsoft.com/office/word/2010/wordml" xmlns:w15="http://schemas.microsoft.com/office/word/2012/wordml" xmlns:w16cid="http://schemas.microsoft.com/office/word/2016/wordml/cid" xmlns:w16se="http://schemas.microsoft.com/office/word/2015/wordml/symex" xmlns:wpg="http://schemas.microsoft.com/office/word/2010/wordprocessingGroup" xmlns:wpi="http://schemas.microsoft.com/office/word/2010/wordprocessingInk" xmlns:wne="http://schemas.microsoft.com/office/word/2006/wordml" xmlns:wps="http://schemas.microsoft.com/office/word/2010/wordprocessingShape" mc:Ignorable="w14 w15 w16se w16cid wp14">
   <w:abstractNum w:abstractNumId="0" w15:restartNumberingAfterBreak="0">
     <w:nsid w:val="00626A43"/>
     <w:multiLevelType w:val="hybridMultilevel"/>
@@ -47711,7 +48554,7 @@
 </file>
 
 <file path=word/styles.xml><?xml version="1.0" encoding="utf-8"?>
-<w:styles xmlns:mc="http://schemas.openxmlformats.org/markup-compatibility/2006" xmlns:r="http://schemas.openxmlformats.org/officeDocument/2006/relationships" xmlns:w="http://schemas.openxmlformats.org/wordprocessingml/2006/main" xmlns:w14="http://schemas.microsoft.com/office/word/2010/wordml" xmlns:w15="http://schemas.microsoft.com/office/word/2012/wordml" xmlns:w16cex="http://schemas.microsoft.com/office/word/2018/wordml/cex" xmlns:w16cid="http://schemas.microsoft.com/office/word/2016/wordml/cid" xmlns:w16="http://schemas.microsoft.com/office/word/2018/wordml" xmlns:w16sdtdh="http://schemas.microsoft.com/office/word/2020/wordml/sdtdatahash" xmlns:w16se="http://schemas.microsoft.com/office/word/2015/wordml/symex" mc:Ignorable="w14 w15 w16se w16cid w16 w16cex w16sdtdh">
+<w:styles xmlns:mc="http://schemas.openxmlformats.org/markup-compatibility/2006" xmlns:r="http://schemas.openxmlformats.org/officeDocument/2006/relationships" xmlns:w="http://schemas.openxmlformats.org/wordprocessingml/2006/main" xmlns:w14="http://schemas.microsoft.com/office/word/2010/wordml" xmlns:w15="http://schemas.microsoft.com/office/word/2012/wordml" xmlns:w16cid="http://schemas.microsoft.com/office/word/2016/wordml/cid" xmlns:w16se="http://schemas.microsoft.com/office/word/2015/wordml/symex" mc:Ignorable="w14 w15 w16se w16cid">
   <w:docDefaults>
     <w:rPrDefault>
       <w:rPr>
@@ -47721,7 +48564,7 @@
     </w:rPrDefault>
     <w:pPrDefault/>
   </w:docDefaults>
-  <w:latentStyles w:defLockedState="0" w:defUIPriority="0" w:defSemiHidden="0" w:defUnhideWhenUsed="0" w:defQFormat="0" w:count="376">
+  <w:latentStyles w:defLockedState="0" w:defUIPriority="0" w:defSemiHidden="0" w:defUnhideWhenUsed="0" w:defQFormat="0" w:count="375">
     <w:lsdException w:name="Normal" w:qFormat="1"/>
     <w:lsdException w:name="heading 1" w:uiPriority="9" w:qFormat="1"/>
     <w:lsdException w:name="heading 2" w:uiPriority="9" w:qFormat="1"/>
@@ -48090,7 +48933,6 @@
     <w:lsdException w:name="Smart Hyperlink" w:semiHidden="1" w:uiPriority="99" w:unhideWhenUsed="1"/>
     <w:lsdException w:name="Hashtag" w:semiHidden="1" w:uiPriority="99" w:unhideWhenUsed="1"/>
     <w:lsdException w:name="Unresolved Mention" w:semiHidden="1" w:uiPriority="99" w:unhideWhenUsed="1"/>
-    <w:lsdException w:name="Smart Link" w:semiHidden="1" w:uiPriority="99" w:unhideWhenUsed="1"/>
   </w:latentStyles>
   <w:style w:type="paragraph" w:default="1" w:styleId="Normal">
     <w:name w:val="Normal"/>
@@ -51546,6 +52388,777 @@
 </w:styles>
 </file>
 
+<file path=word/ink/ink1.xml><?xml version="1.0" encoding="utf-8"?>
+<inkml:ink xmlns:inkml="http://www.w3.org/2003/InkML">
+  <inkml:definitions>
+    <inkml:context xml:id="ctx0">
+      <inkml:inkSource xml:id="inkSrc0">
+        <inkml:traceFormat>
+          <inkml:channel name="X" type="integer" min="-2.14748E9" max="2.14748E9" units="cm"/>
+          <inkml:channel name="Y" type="integer" min="-2.14748E9" max="2.14748E9" units="cm"/>
+          <inkml:channel name="F" type="integer" max="32767" units="dev"/>
+        </inkml:traceFormat>
+        <inkml:channelProperties>
+          <inkml:channelProperty channel="X" name="resolution" value="1000" units="1/cm"/>
+          <inkml:channelProperty channel="Y" name="resolution" value="1000" units="1/cm"/>
+          <inkml:channelProperty channel="F" name="resolution" value="0" units="1/dev"/>
+        </inkml:channelProperties>
+      </inkml:inkSource>
+      <inkml:timestamp xml:id="ts0" timeString="2022-04-04T00:37:28.805"/>
+    </inkml:context>
+    <inkml:brush xml:id="br0">
+      <inkml:brushProperty name="width" value="0.05" units="cm"/>
+      <inkml:brushProperty name="height" value="0.05" units="cm"/>
+      <inkml:brushProperty name="color" value="#E71224"/>
+    </inkml:brush>
+  </inkml:definitions>
+  <inkml:trace contextRef="#ctx0" brushRef="#br0">10 14 3184,'0'0'1253,"0"0"-496,0 0-122,-6-14 753,3 14-2532</inkml:trace>
+</inkml:ink>
+</file>
+
+<file path=word/ink/ink10.xml><?xml version="1.0" encoding="utf-8"?>
+<inkml:ink xmlns:inkml="http://www.w3.org/2003/InkML">
+  <inkml:definitions>
+    <inkml:context xml:id="ctx0">
+      <inkml:inkSource xml:id="inkSrc0">
+        <inkml:traceFormat>
+          <inkml:channel name="X" type="integer" min="-2.14748E9" max="2.14748E9" units="cm"/>
+          <inkml:channel name="Y" type="integer" min="-2.14748E9" max="2.14748E9" units="cm"/>
+          <inkml:channel name="F" type="integer" max="32767" units="dev"/>
+        </inkml:traceFormat>
+        <inkml:channelProperties>
+          <inkml:channelProperty channel="X" name="resolution" value="1000" units="1/cm"/>
+          <inkml:channelProperty channel="Y" name="resolution" value="1000" units="1/cm"/>
+          <inkml:channelProperty channel="F" name="resolution" value="0" units="1/dev"/>
+        </inkml:channelProperties>
+      </inkml:inkSource>
+      <inkml:timestamp xml:id="ts0" timeString="2022-04-04T00:38:08.634"/>
+    </inkml:context>
+    <inkml:brush xml:id="br0">
+      <inkml:brushProperty name="width" value="0.05" units="cm"/>
+      <inkml:brushProperty name="height" value="0.05" units="cm"/>
+      <inkml:brushProperty name="color" value="#E71224"/>
+    </inkml:brush>
+  </inkml:definitions>
+  <inkml:trace contextRef="#ctx0" brushRef="#br0">425 4 12186,'0'0'1812,"0"0"-576,0 0-566,8-3 1558,-147 159-1624,99-109-1203,-3-2 0,-1-2 0,-2-2 0,-23 13 599,26-40-4826,34-14 937</inkml:trace>
+  <inkml:trace contextRef="#ctx0" brushRef="#br0" timeOffset="295.781">0 90 6809,'0'0'5006,"0"0"-3260,0 0-635,0 0-383,0 0-181,0 0-247,0 0-147,3-1-75,2 2-7,0 0 0,0 1 1,0-1-1,0 1 0,0 0 1,0 0-1,-1 1 0,1-1 0,-1 1 1,0 0-1,0 0 0,0 1 1,0-1-1,-1 1 0,1 0 1,-1 0-1,0 0 0,0 0 1,0 1-1,0 1-71,16 16 351,99 89-601,-33-47-4305,-55-45-486</inkml:trace>
+</inkml:ink>
+</file>
+
+<file path=word/ink/ink11.xml><?xml version="1.0" encoding="utf-8"?>
+<inkml:ink xmlns:inkml="http://www.w3.org/2003/InkML">
+  <inkml:definitions>
+    <inkml:context xml:id="ctx0">
+      <inkml:inkSource xml:id="inkSrc0">
+        <inkml:traceFormat>
+          <inkml:channel name="X" type="integer" min="-2.14748E9" max="2.14748E9" units="cm"/>
+          <inkml:channel name="Y" type="integer" min="-2.14748E9" max="2.14748E9" units="cm"/>
+          <inkml:channel name="F" type="integer" max="32767" units="dev"/>
+        </inkml:traceFormat>
+        <inkml:channelProperties>
+          <inkml:channelProperty channel="X" name="resolution" value="1000" units="1/cm"/>
+          <inkml:channelProperty channel="Y" name="resolution" value="1000" units="1/cm"/>
+          <inkml:channelProperty channel="F" name="resolution" value="0" units="1/dev"/>
+        </inkml:channelProperties>
+      </inkml:inkSource>
+      <inkml:timestamp xml:id="ts0" timeString="2022-04-04T00:39:01.361"/>
+    </inkml:context>
+    <inkml:brush xml:id="br0">
+      <inkml:brushProperty name="width" value="0.05" units="cm"/>
+      <inkml:brushProperty name="height" value="0.05" units="cm"/>
+      <inkml:brushProperty name="color" value="#E71224"/>
+    </inkml:brush>
+  </inkml:definitions>
+  <inkml:trace contextRef="#ctx0" brushRef="#br0">136 459 14075,'0'0'1977,"0"0"-586,0 0-419,0 0-103,0 0-509,-4 8-148,-2 7-213,0 1 0,0-1 0,2 1 0,0 0 0,1 1 0,0-1 0,0 16 1,3-29 3,6 80-817,-6-81 778,0 0 1,1-1 0,0 1-1,-1 0 1,1 0 0,0-1-1,0 1 1,-1-1-1,1 1 1,0-1 0,1 1-1,-1-1 1,0 1 0,0-1-1,1 0 1,-1 0 0,1 0-1,-1 1 1,1-1 0,-1-1-1,1 1 1,0 0 0,-1 0-1,1-1 1,0 1 0,0-1-1,-1 1 1,1-1 0,0 0-1,0 0 1,0 1-1,-1-1 1,1-1 0,0 1-1,0 0 1,0 0 0,0-1-1,-1 1 1,1-1 0,0 1-1,-1-1 1,1 0 0,0 0 35,4-3-43,0 0 1,-1-1 0,1 1 0,-1-1-1,-1-1 1,1 1 0,-1 0 0,1-1-1,-2 0 1,1 0 0,-1 0 0,0-1-1,0 1 1,0-1 0,-1 0 0,0 1-1,-1-1 1,1 0 0,-1 0-1,-1 0 1,1 0 0,-1-1 0,-1-3 42,2 9 49,-1 0 0,0 0 0,0 0 1,-1 0-1,1 0 0,0 0 0,-1 0 1,1 0-1,-1 0 0,0 0 0,1 0 0,-1 0 1,0 0-1,0 0 0,0 1 0,-1-1 1,1 0-1,0 1 0,-1-1 0,1 1 1,-1-1-1,1 1 0,-1 0 0,0-1 1,1 1-1,-1 0 0,0 0 0,0 0 0,0 1 1,0-1-1,0 0 0,0 1 0,0-1 1,0 1-1,0 0 0,0-1 0,0 1 1,0 0-1,0 1 0,-1-1 0,1 0 1,0 0-1,0 1 0,0-1 0,0 1 0,0 0-48,-62 41-3479,43-22-1221</inkml:trace>
+  <inkml:trace contextRef="#ctx0" brushRef="#br0" timeOffset="190.1">1 872 5401,'0'0'4393,"0"0"-2225,0 0-656,0 0-871,0 0 223,108 4-600,-77-13-264,23-11-208,-9 2-1161,-3 2-2639</inkml:trace>
+  <inkml:trace contextRef="#ctx0" brushRef="#br0" timeOffset="907.489">559 247 10338,'0'0'6209,"0"0"-5513,0 0-80,0 0-464,0 0 416,0 0-391,-31 104-105,28-54 96,-2-1-168,2-1-240,-3-1 87,3-2-831,0-6-496,3-8-216,0-3-1201,-5-13 640,2-8 257,0-7-761</inkml:trace>
+  <inkml:trace contextRef="#ctx0" brushRef="#br0" timeOffset="2329.602">480 529 7617,'0'0'4453,"0"0"-1726,0 0-780,0 0-469,0 0-671,0 0-199,-1-3-453,1 3-159,-1-1 1,1 1-1,0-1 0,0 1 1,-1-1-1,1 1 1,0-1-1,0 1 0,0-1 1,0 1-1,0-1 0,0 1 1,0-1-1,0 1 0,0-1 1,0 0-1,0 1 1,0-1-1,0 1 0,0-1 1,0 1-1,1-1 0,-1 1 1,0-1-1,0 1 0,1-1 1,-1 1-1,0-1 1,1 1-1,-1 0 0,0-1 1,1 1-1,-1-1 0,0 1 1,1 0-1,-1-1 0,1 1 1,-1 0-1,1 0 1,-1-1-1,1 1 0,-1 0 1,1 0-1,-1 0 0,1 0 1,0-1-1,-1 1 0,1 0 1,-1 0-1,1 0 1,-1 0-1,1 0 0,-1 0 1,1 1-1,-1-1 0,1 0 1,0 0 3,12-4-24,171-67-1444,-163 61 676,0-2 1,-1 0-1,0-1 0,0-1 0,-2-1 0,0-1 0,4-5 792,18-49-4518,-37 35 6300,-31 5 3890,-42 23-2480,64 7-2983,1 2-166,-1 0 1,1 0 0,-1 1 0,1 0 0,0 0 0,0 0-1,1 0 1,-1 1 0,0 0 0,1 0 0,0 0 0,0 1 0,0-1-1,1 1 1,0 0 0,0 0 0,0 0 0,0 0 0,1 1 0,0-1-1,0 1 1,0 0 0,1-1 0,-1 1 0,2 0 0,-1 0 0,0 4-44,-1-1 44,-30 219-64,30-128-2437,2-100 2415,0 1-1,1-1 1,-1 0 0,0 1 0,0-1 0,1 1 0,-1-1 0,0 0 0,1 1 0,-1-1 0,0 0 0,1 0 0,-1 1-1,1-1 1,-1 0 0,1 0 0,-1 1 0,0-1 0,1 0 0,-1 0 0,1 0 0,-1 0 0,1 0 0,-1 0 0,1 0-1,-1 0 1,1 0 0,-1 0 0,1 0 0,-1 0 0,1 0 0,-1 0 0,1 0 0,-1 0 0,0-1 0,1 1-1,-1 0 1,1 0 0,-1-1 0,0 1 0,1 0 0,-1 0 0,1-1 0,-1 1 0,0 0 0,1-1 0,-1 1 0,0-1-1,0 1 1,1 0 0,-1-1 0,0 1 0,0-1 0,0 1 0,1-1 0,-1 1 0,0-1 0,0 1 0,0 0-1,0-1 1,0 1 0,0-1 0,0 1 0,0-1 0,0 1 0,0-1 0,0 1 0,0-1 0,-1 0 42,2-1 50,0-1 1,0 1 0,0 0-1,0-1 1,0 1 0,0 0-1,1-1 1,-1 1 0,1 0-1,-1 0 1,1 0 0,0 0-1,0 1 1,0-1 0,0 0-1,0 1 1,0-1 0,1 1-1,-1 0 1,0 0 0,1 0-1,-1 0 1,1 0 0,-1 0-1,1 1 1,0-1 0,-1 1-1,1 0 1,-1 0 0,1 0-1,0 0 1,-1 0 0,1 0-1,-1 1 1,1-1 0,0 1-1,-1 0 1,1 0 0,-1 0-1,0 0 1,1 0 0,-1 0-1,2 2-50,-1 1-31,1 1 0,-1-1 0,0 1 0,-1 0 0,1 0 0,-1 0 0,0 0 0,0 0 0,0 0 0,-1 1-1,0-1 1,0 0 0,0 1 0,-1-1 0,1 1 0,-2 2 31,2-9-61,-1 1 1,0 0-1,1 0 0,-1 0 1,0-1-1,1 1 1,-1 0-1,1 0 0,-1 0 1,0 0-1,1 0 0,-1 0 1,0 0-1,1 0 0,-1 0 1,0 0-1,1 0 0,-1 0 1,1 0-1,-1 0 1,0 0-1,1 0 0,-1 0 1,0 1-1,1-1 0,-1 0 1,0 0-1,1 0 0,-1 1 1,0-1-1,1 0 0,-1 0 1,0 1-1,0-1 1,1 0-1,-1 0 0,0 1 1,0-1-1,0 0 0,1 1 1,-1-1-1,0 0 0,0 1 1,0-1-1,0 1 0,0-1 1,0 0-1,0 1 1,0-1-1,0 0 0,0 1 1,0-1-1,0 1 0,0-1 61,20-33-2764,-19 31 2644,44-74-1960,-34 77 9566,-10 35-6663,-2-28-341,1 4-328,-1-10-213,1-1 0,-1 1-1,1 0 1,-1 0 0,1-1 0,0 1 0,-1 0-1,1 0 1,0-1 0,0 1 0,1 0 0,-1 0-1,0 0 1,0-1 0,1 1 0,-1 0 0,1-1-1,0 1 1,0 0 0,-1-1 0,1 1-1,0-1 1,0 1 0,0-1 0,0 1 0,1-1-1,-1 0 1,0 0 0,1 1 0,-1-1 0,0 0-1,1 0 1,0 0 0,-1-1 0,1 1 0,-1 0-1,1 0 1,0-1 0,-1 1 0,1-1-1,0 0 60,2 0-206,-1-1-1,1 1 0,-1-1 1,0 0-1,1 0 0,-1 0 0,0-1 1,0 1-1,1-1 0,-1 0 1,-1 1-1,1-1 0,0-1 0,0 1 1,-1 0-1,1-1 0,-1 1 1,0-1-1,0 0 0,0 0 0,0 0 1,0 0 206,9-50 3539,-13 51-3271,0-1 0,-1 1 0,1 0 0,-1 0 0,0 0 1,0 0-1,0 0 0,0 0 0,0 1 0,0-1 0,0 1 0,-1 0 0,1 0 1,0 0-1,-1 1 0,1-1 0,0 1 0,-1-1 0,0 1-268,-2 0-38,-61-8-488,67-7-1301,11 10 1787,0 1 0,0 1-1,0 0 1,1 1 0,-1 0-1,1 1 1,-1 0 0,1 0-1,0 1 1,2 1 40,-13-1 18,3 0 14,-1 0 1,0 0-1,1 0 1,-1 0-1,1 1 1,-1-1-1,0 1 1,0 0-1,1 0 1,-1 0-1,0 1 1,0-1-1,0 1 1,0-1-1,0 1 1,0 0-1,-1 0 1,1 0-1,-1 1 1,1-1-1,-1 1 1,0-1-1,0 1 1,0 0-1,0 0 1,0 0-1,-1 0 1,1 0-1,-1 0 1,0 0-1,0 0 1,0 1-1,0 2-32,2 57-1347,-3-63 803,12-16-2478,40-36-5362,-25 43 11772,-24 17 1611,-3 14-2920,0-18-1425,3 81 659,-1-83-1607,0-1 0,1 0 1,-1 0-1,0 0 0,1 0 0,-1 0 1,1-1-1,-1 1 0,1-1 0,-1 0 1,1 1-1,-1-1 0,1 0 0,-1-1 1,1 1-1,0 0 0,-1-1 0,1 1 1,-1-1-1,0 0 0,1 0 0,-1 0 1,0 0-1,1 0 0,-1 0 0,0-1 1,0 1-1,0-1 0,0 0 0,1 0 294,16-12-6422</inkml:trace>
+  <inkml:trace contextRef="#ctx0" brushRef="#br0" timeOffset="2823.08">1381 530 8705,'0'0'4638,"0"0"-2362,0 0-919,0 0-276,0 0-409,-13 8-246,-40 27-345,50-33-88,0 0 0,0 0-1,0 0 1,0 0 0,1 0 0,-1 1-1,1-1 1,0 1 0,0 0 0,-1 0-1,2-1 1,-1 1 0,0 1 0,1-1 0,-1 0-1,1 0 1,0 0 0,0 1 0,0-1-1,1 1 1,-1-1 0,1 1 0,0-1-1,0 0 1,0 1 0,0 1 7,2-3-94,0-1 1,0 0-1,0 0 1,1 0-1,-1 0 1,0 0-1,1-1 1,-1 1-1,0-1 0,1 1 1,-1-1-1,0 0 1,1 0-1,-1 0 1,1 0-1,-1 0 0,0-1 1,1 1-1,-1-1 1,0 0-1,1 1 1,-1-1-1,0 0 1,0 0-1,0 0 0,0-1 1,0 1-1,0-1 94,3 0-474,-1-1 0,0 0-1,0 0 1,0 0 0,0-1-1,-1 1 1,1-1 0,-1 0-1,0 0 1,0 0 0,-1 0-1,1-1 1,-1 1 0,2-4 474,1-28 1733,-7 35 2110,-5 9-2881,2 8-687,1-1 1,0 1 0,1 0-1,1 1 1,1-1 0,0 0-1,1 1 1,1-1-1,1 10-275,-1-14 58,21 147-584,-21-153 440,-1-1 0,0 0 0,0 1 0,-1-1 1,0 0-1,0 0 0,0 0 0,0 1 0,-1-1 0,0 0 0,0-1 1,0 1-1,0 0 0,-1-1 0,0 1 0,0-1 0,0 0 0,0 0 1,-1 0-1,0 0 0,0 0 0,0-1 0,0 0 0,0 0 1,-1 0-1,0 0 86,-95 25-4677,70-27 209</inkml:trace>
+  <inkml:trace contextRef="#ctx0" brushRef="#br0" timeOffset="3235.307">989 287 12754,'0'0'1848,"0"0"-675,0 0-566,0 0 153,0 0 42,0 0-298,11-1-258,79-2 443,-81 37-1622,-5-2-4338,1-20-3564</inkml:trace>
+  <inkml:trace contextRef="#ctx0" brushRef="#br0" timeOffset="3471.239">1343 3 14107,'0'0'3072,"0"0"-1183,0 0-905,0 0 16,0-2-440,0 6-472,-3 12-176,-5 9-88,-9 11-144,-6 25-480,3-7-1065,0-7-3336</inkml:trace>
+  <inkml:trace contextRef="#ctx0" brushRef="#br0" timeOffset="4779.211">388 973 14691,'0'0'1516,"0"0"-939,0 0-7,-5 16-144,-24 119-1086,29-56-2150,0-78 2489,25-49 5,-24 44 437,0 0 1,0 0-1,1 1 0,-1-1 1,1 1-1,-1-1 1,1 1-1,0 0 1,1-1-1,-1 1 0,0 0 1,1 0-1,0 1 1,0-1-1,-1 0 1,2 1-1,-1 0 0,0 0 1,0 0-1,1 0 1,-1 0-1,1 1 1,-1-1-1,4 0-121,-3 3 60,-1 0 0,0 0 0,0 0 0,1 0 0,-1 0 0,0 1 0,0-1 0,0 1 0,0 0 0,0 0 0,-1 0 0,1 0 0,-1 1 0,1-1 0,-1 1 0,0-1 0,0 1 0,0 0 0,0 0 0,0 0 0,-1 0 1,1 0-1,-1 0 0,0 0 0,1 3-60,30 41-1312,-30-46 1287,0-1 0,0 0 0,0 0 0,0 1 1,0-1-1,0 0 0,0 0 0,-1-1 0,1 1 0,0 0 0,0-1 0,0 1 0,0-1 0,0 0 0,-1 1 0,1-1 0,0 0 0,0 0 0,-1 0 0,1 0 0,-1-1 0,1 1 0,-1 0 0,1-1 0,-1 1 0,0 0 0,0-1 0,0 0 0,0 1 0,0-1 0,0 0 0,0 0 1,0-1 24,5-4-58,52-62 250,-3-1 1,-3-3-1,18-37-192,-69 109 27,1 0 1,-1-1-1,0 1 0,0-1 0,0 1 0,0-1 0,0 1 0,0-1 0,0 0 0,0 0 0,-1 1 0,1-1 0,-1 0 1,1 0-1,-1 0 0,0 1 0,0-1 0,0 0 0,0 0 0,0 0 0,0 0 0,0 0 0,0 0 0,-1 1 1,1-1-1,-1 0 0,0 0 0,1 1 0,-1-1 0,0 0 0,0 1 0,0-1 0,0 0 0,0 1 0,0 0 0,-1-1 1,1 1-1,0 0 0,-1-1 0,1 1 0,-1 0 0,1 0 0,-1 0 0,0 0 0,1 1 0,-1-1 0,0 0 1,0 1-1,0-1 0,1 1 0,-1 0 0,0-1 0,0 1 0,0 0 0,0 0 0,0 0 0,0 0-27,-2 0 51,-1-1-1,1 1 1,-1 0-1,1 1 0,0-1 1,-1 1-1,1-1 1,0 1-1,-1 0 0,1 1 1,0-1-1,0 1 1,0 0-1,0 0 0,0 0 1,1 0-1,-1 1 1,1 0-1,-1-1 0,1 1 1,0 1-1,0-1 1,0 0-1,1 1 1,-1-1-1,1 1 0,0 0 1,0 0-1,0 0 1,0 0-1,1 0 0,-2 3-50,-7 138 309,11-99-246,5 73-977,59-108 354,-6 44 656,-21-41-5080,-30-14 82</inkml:trace>
+  <inkml:trace contextRef="#ctx0" brushRef="#br0" timeOffset="5117.162">1029 1078 7457,'0'0'6695,"0"0"-4095,0 0-1203,0 0-497,0 0-256,-14-1-133,-71-5-230,82 7-297,0 0-1,-1-1 1,1 1-1,0 1 1,0-1-1,0 0 1,0 1-1,0 0 1,0-1-1,0 1 0,1 0 1,-1 0-1,1 1 1,-1-1-1,1 1 1,0-1-1,0 1 1,0 0-1,0-1 1,0 1-1,1 0 1,-1 0-1,1 1 1,0-1-1,0 0 0,0 0 1,0 1-1,0-1 1,1 0-1,0 1 1,-1-1-1,1 0 1,1 1-1,-1-1 1,1 2 16,1-3-192,1 0 1,-1-1 0,1 0-1,-1 1 1,1-1-1,0 0 1,0 0 0,0 0-1,-1-1 1,1 1 0,0-1-1,0 1 1,0-1-1,0 0 1,0 0 0,0 0-1,0-1 1,0 1 0,0-1-1,0 1 1,0-1-1,0 0 1,-1 0 0,3-2 191,54-40-3987,-55 65 12978,-3-19-9054,0 0 0,1 0 0,-1 0 0,1 0 0,0-1 0,0 1 0,0 0 0,0-1 0,0 1 0,1-1 0,-1 0 0,1 0 0,0 0 0,-1 0 0,1 0-1,0-1 1,0 1 0,0-1 0,0 0 0,0 0 0,1 0 0,-1 0 0,0-1 0,2 1 63,3-3-346,-1-1-1,1 0 0,-1-1 1,1 0-1,-1 0 1,0 0-1,-1-1 0,1 0 1,-1 0-1,0-1 0,0 0 1,-1 0-1,0 0 1,0 0-1,0-1 0,-1 0 1,1-1 346,18-24-3087,-3 2-1418</inkml:trace>
+  <inkml:trace contextRef="#ctx0" brushRef="#br0" timeOffset="5382.012">1253 928 6265,'0'0'4432,"0"0"-1696,0 0-945,0 0-63,0 0-509,0 0-370,0 0 2,-1-5-314,1 6-527,-1-1 0,1 0 0,0 0 0,0 1 0,-1-1 0,1 0 0,0 0 0,0 0 0,-1 0 0,1 0 0,0 1 0,-1-1 0,1 0 0,0 0 0,-1 0 0,1 0 0,0 0 0,-1 0 0,1 0 0,0 0 0,-1 0 0,1 0 0,0 0 0,-1 0 0,1 0 0,0 0 0,-1 0-1,1-1 1,0 1 0,0 0 0,-1 0 0,1 0 0,0 0 0,-1-1 0,1 1 0,0 0 0,0 0 0,-1-1 0,1 1 0,0 0 0,0 0 0,0-1 0,0 1 0,-1 0 0,1 0 0,0-1 0,0 1 0,0 0 0,0-1 0,0 1 0,0 0 0,0-1 0,0 1 0,0 0 0,0-1 0,0 1 0,0-1-10,-8 42 259,-6 114-431,17-88-2374,2-43-3659,-5-18-779</inkml:trace>
+  <inkml:trace contextRef="#ctx0" brushRef="#br0" timeOffset="5599.34">1182 1041 11962,'0'0'3009,"0"0"-1689,0 0-152,0 0-552,0 0-40,0 0-576,0 0 73,66 0 71,-44 3-144,1 1-80,-3-2-257,5-2-975,-8 0-696,-2 0-6474</inkml:trace>
+  <inkml:trace contextRef="#ctx0" brushRef="#br0" timeOffset="5916.218">954 914 13834,'0'0'2752,"0"0"-1137,0 0-672,0-3-148,3-1-755,0 0 1,0 1-1,0-1 1,0 1 0,1 0-1,-1 0 1,1 0-1,0 0 1,0 1-1,0 0 1,0 0-1,0 0 1,1 0 0,-1 0-1,1 1 1,-1 0-1,1 0 1,-1 0-1,1 1 1,0-1 0,-1 1-1,1 0 1,0 0-1,-1 1 1,1 0-1,-1-1 1,5 3-41,5-3 206,9 11-572,-13 3-3637,-9-10-66</inkml:trace>
+  <inkml:trace contextRef="#ctx0" brushRef="#br0" timeOffset="6135.073">1162 706 13914,'0'0'4954,"0"0"-3714,0 0-472,0 0 136,0 0-680,0 0-224,-37 84-472,23-50-1896,-3-3-8987</inkml:trace>
+</inkml:ink>
+</file>
+
+<file path=word/ink/ink12.xml><?xml version="1.0" encoding="utf-8"?>
+<inkml:ink xmlns:inkml="http://www.w3.org/2003/InkML">
+  <inkml:definitions>
+    <inkml:context xml:id="ctx0">
+      <inkml:inkSource xml:id="inkSrc0">
+        <inkml:traceFormat>
+          <inkml:channel name="X" type="integer" min="-2.14748E9" max="2.14748E9" units="cm"/>
+          <inkml:channel name="Y" type="integer" min="-2.14748E9" max="2.14748E9" units="cm"/>
+          <inkml:channel name="F" type="integer" max="32767" units="dev"/>
+        </inkml:traceFormat>
+        <inkml:channelProperties>
+          <inkml:channelProperty channel="X" name="resolution" value="1000" units="1/cm"/>
+          <inkml:channelProperty channel="Y" name="resolution" value="1000" units="1/cm"/>
+          <inkml:channelProperty channel="F" name="resolution" value="0" units="1/dev"/>
+        </inkml:channelProperties>
+      </inkml:inkSource>
+      <inkml:timestamp xml:id="ts0" timeString="2022-04-04T00:38:49.573"/>
+    </inkml:context>
+    <inkml:brush xml:id="br0">
+      <inkml:brushProperty name="width" value="0.05" units="cm"/>
+      <inkml:brushProperty name="height" value="0.05" units="cm"/>
+      <inkml:brushProperty name="color" value="#E71224"/>
+    </inkml:brush>
+  </inkml:definitions>
+  <inkml:trace contextRef="#ctx0" brushRef="#br0">3312 142 14483,'0'0'2648,"0"0"-1248,0 0-671,0 0-177,0 0-552,0 0-216,-26 45-697,15-16-439,5-4-1088,0-2-6106</inkml:trace>
+  <inkml:trace contextRef="#ctx0" brushRef="#br0" timeOffset="524.107">3782 295 6569,'0'0'6440,"0"0"-3949,0 0-1367,0 0-145,0 0-324,0 0-334,-12-3-37,-37-6-223,46 9-62,1 0 0,0 1 0,-1-1-1,1 1 1,0 0 0,-1-1 0,1 1 0,0 1 0,0-1-1,0 0 1,0 0 0,0 1 0,0-1 0,0 1 0,0 0-1,0-1 1,1 1 0,-1 0 0,1 0 0,-1 0 0,1 0 0,0 0-1,0 0 1,0 1 0,0-1 0,0 0 0,0 1 0,1-1-1,-1 0 1,1 1 0,0-1 0,0 1 0,0-1 0,0 0-1,0 1 1,0-1 0,0 1 0,1 1 1,-1 0-6,0-1 0,0 1 0,0 0 0,0 0-1,1-1 1,0 1 0,-1 0 0,1-1 0,1 1 0,-1-1 0,0 1 0,1-1 0,0 1-1,0-1 1,0 0 0,0 0 0,0 0 0,1 0 0,-1 0 0,1-1 0,0 1 0,0-1-1,0 1 1,0-1 0,0 0 0,0-1 0,3 2 6,15 8 0,-16-9 1,-1-1 0,0 0 0,0 1 1,0 0-1,-1 0 0,1 0 0,0 0 0,-1 1 0,1 0 0,-1-1 0,0 1 0,0 0 0,0 1 0,0-1 0,-1 0 0,1 1 0,-1 0 0,0-1 0,0 1 0,0 0 0,-1 0 1,1 0-1,-1 0 0,1 3-1,-3-5-37,-1 1 1,1-1-1,-1 0 1,1 1 0,-1-1-1,0 0 1,0 0 0,0 0-1,0 0 1,0 0-1,0 0 1,0-1 0,-1 1-1,1-1 1,-1 0-1,1 1 1,-1-1 0,1 0-1,-1 0 1,0-1-1,1 1 1,-1-1 0,0 1-1,0-1 1,0 0-1,1 0 1,-1 0 0,-2 0 36,-4-28-4967,9 10 157</inkml:trace>
+  <inkml:trace contextRef="#ctx0" brushRef="#br0" timeOffset="882.33">3953 371 5617,'0'0'7182,"0"0"-4110,0 0-1789,0 0-359,0 0-234,-2 10-33,-11 106-555,15-114-190,-1 0 1,1-1-1,0 1 1,-1-1-1,1 0 1,0 1-1,0-1 1,0 0-1,0 0 1,0 0-1,0 0 1,0-1-1,0 1 1,0 0-1,0-1 1,0 1-1,1-1 1,-1 0-1,0 0 1,0 0-1,0 0 1,1 0-1,-1-1 1,0 1-1,0 0 1,0-1-1,0 0 1,0 1-1,0-1 1,0 0-1,0 0 1,0 0-1,0-1 1,0 1-1,0 0 1,-1-1-1,1 1 1,0-1 0,-1 1-1,1-1 88,45-59-2532,-40 28 5360,-34 30 272,-66 14-3096,34 3-4266,58-14 4180,-9 2-4591</inkml:trace>
+  <inkml:trace contextRef="#ctx0" brushRef="#br0" timeOffset="1148.484">3952 255 5049,'5'-20'10828,"10"2"-6186,-12 16-4648,0-1-1,1 1 0,-1 0 0,0 0 0,1 0 0,-1 0 0,1 1 0,0 0 1,-1-1-1,1 1 0,0 0 0,0 1 0,0-1 0,0 1 0,0 0 0,0 0 0,0 0 1,0 0-1,-1 1 0,1-1 0,0 1 0,0 0 0,0 0 0,0 1 0,-1-1 0,1 1 1,-1 0-1,2 0 7,20 26-2019,-12-12-2314,-7-9-2761</inkml:trace>
+  <inkml:trace contextRef="#ctx0" brushRef="#br0" timeOffset="1388.425">4317 1 16547,'0'0'2849,"0"0"-1457,0 0-1008,0 0-384,0 0-104,-29 74-848,12-35-1137,-3 3-4168</inkml:trace>
+  <inkml:trace contextRef="#ctx0" brushRef="#br0" timeOffset="-604.422">3079 383 6585,'0'0'6088,"0"0"-3521,0 0-1255,0 0-264,0 0-270,0 0-428,-13-5-153,-40-18-158,49 22-39,0 1 0,-1-1 0,1 1 0,0 0 0,-1 0 0,1 1 0,0-1-1,-1 1 1,1 0 0,0 0 0,0 0 0,0 1 0,0-1 0,0 1 0,0 0 0,0 0 0,0 1 0,1-1 0,-1 1 0,1 0 0,0 0 0,0 0 0,0 0-1,0 0 1,0 0 0,1 1 0,-1 0 0,1-1 0,0 1 0,0 0 0,1 0 0,-1 0 0,1 0 0,0 1 0,0-1 0,0 0 0,0 0 0,1 1 0,0-1-1,0 0 1,0 1 0,1 1 0,-2-2-74,1-1-1,0 0 0,0 1 1,1-1-1,-1 1 0,1-1 0,-1 0 1,1 1-1,0-1 0,0 0 1,1 0-1,-1 0 0,1 0 1,-1 0-1,1 0 0,0 0 0,0 0 1,1-1-1,-1 1 0,0-1 1,1 1-1,-1-1 0,1 0 1,0 0-1,0 0 0,0-1 0,0 1 1,0-1-1,0 1 0,0-1 1,4 1 74,0-1-8,1 1 1,0-2 0,0 1-1,0-1 1,0 0 0,0 0 0,0-1-1,0 0 1,-1-1 0,1 0-1,0 0 1,-1 0 0,1-1 0,-1 0-1,0-1 1,4-2 7,38-21-4900,-3-10-3782,-37 29 6607</inkml:trace>
+  <inkml:trace contextRef="#ctx0" brushRef="#br0" timeOffset="-237.467">3236 388 4536,'0'0'5603,"0"0"-2712,0 0-985,0 0-471,0 0-443,0 0-317,-8 8-97,4 0-545,1-1-1,-1 1 0,1 0 0,1 1 1,-1-1-1,1 0 0,1 1 0,0 0 1,0-1-1,1 1 0,-1-1 0,2 1 1,0 0-1,0-1-32,0-5-51,0-1 0,0 0 0,0 0 0,0 0 0,1 0 1,-1 0-1,1 0 0,0 0 0,-1-1 0,1 1 0,0 0 0,0-1 0,0 1 0,0-1 0,0 0 1,1 0-1,-1 0 0,0 0 0,1 0 0,-1 0 0,0-1 0,1 1 0,-1-1 0,1 1 0,-1-1 1,1 0-1,-1 0 0,0 0 0,1-1 0,-1 1 0,1 0 0,-1-1 0,1 0 0,-1 1 0,0-1 1,0 0-1,1 0 0,-1 0 0,0-1 0,0 1 0,0 0 0,0-1 0,0 0 0,1 0 51,-1 0 52,-1 1 0,1-1 0,0 1 0,0-1 0,-1 0 0,1 1 0,-1-1 0,0 0 0,1 0 0,-1 0 0,0 0 0,0 0 0,0-1 0,0 1 0,-1 0 0,1 0 0,-1-1 0,1 1 0,-1 0 0,0-1 0,0 1 0,0 0 0,0-1 0,0 1 0,0 0 0,-1-1 0,1 1 0,-1 0 0,0 0 0,1-1 0,-1 1 0,0 0 0,0 0 0,-1 0 0,1 0 0,0 0 0,-1 0 0,1 1 0,-1-1 0,1 0 0,-1 1 0,0-1 0,0 1 0,0-1 0,0 1 0,0 0-52,-43-6 122,2 1-7408,31 2-1034</inkml:trace>
+  <inkml:trace contextRef="#ctx0" brushRef="#br0" timeOffset="-1275.851">2463 442 13170,'0'0'1798,"0"0"-128,0 0-377,0 0-227,0 0-280,-2-1-362,1 1-417,0 0 1,1 0-1,-1 0 1,0 0 0,0 0-1,0 1 1,0-1-1,1 0 1,-1 0-1,0 1 1,0-1 0,0 0-1,1 1 1,-1-1-1,0 0 1,1 1-1,-1-1 1,0 1 0,1 0-1,-1-1 1,0 1-1,1-1 1,-1 1-1,1 0 1,-1-1 0,1 1-1,0 0 1,-1 0-1,1-1 1,0 1-1,-1 0 1,1 0 0,0 0-1,0-1 1,0 1-1,0 0 1,0 0-1,0 0 1,0 0 0,0-1-1,0 1 1,0 0-1,0 0 1,0 0-1,1 0 1,-1-1 0,0 2-8,0 1 1,-1 0-39,0 1 0,0-1-1,0 1 1,0-1 0,1 1 0,-1 0 0,1-1-1,0 1 1,0-1 0,0 1 0,1 0 0,-1-1-1,1 1 1,0-1 0,0 1 0,0-1 0,0 1-1,1-1 1,0 0 0,-1 1 0,1-1 0,0 0-1,0 0 1,1-1 0,-1 1 0,1 0 0,-1-1-1,1 1 1,0-1 0,0 0 0,0 0 0,0 0-1,0 0 1,1-1 0,-1 1 0,0-1 0,2 1 38,-2-1-42,1 0 1,-1 0-1,1-1 1,0 1-1,-1-1 1,1 0-1,-1 0 1,1 0 0,0 0-1,-1 0 1,1-1-1,-1 0 1,1 0-1,-1 0 1,1 0 0,-1 0-1,0-1 1,0 1-1,1-1 1,-1 0-1,0 0 1,0 0-1,-1 0 1,1-1 0,0 1-1,-1-1 1,0 0-1,1 0 1,-1 0-1,0 0 1,0 0 0,-1 0-1,1 0 1,-1 0-1,1-1 1,-1 1-1,0-1 1,0 1-1,-1-1 1,1 1 0,-1-1-1,0 1 1,0-1-1,0 0 1,0 1-1,0-1 1,-1-1 41,0 2 33,-1 1 1,1-1-1,-1 0 0,1 1 1,-1-1-1,0 1 0,0-1 1,0 1-1,0 0 0,0 0 1,-1 0-1,1 0 0,-1 0 1,1 1-1,-1-1 0,1 1 1,-1-1-1,0 1 0,0 0 1,0 0-1,0 0 0,0 1 1,0-1-1,0 1 0,0 0 1,0-1-1,0 1 0,0 1 1,0-1-1,0 0 0,0 1 1,0-1-1,0 1 0,0 0 1,0 0-1,0 0-33,-43 41-3883,26-20-2620</inkml:trace>
+  <inkml:trace contextRef="#ctx0" brushRef="#br0" timeOffset="-1085.916">2453 735 14002,'0'0'1857,"0"0"-1057,0 0-296,0 0-232,0 0 152,91-18-424,-52 6-792,1-4-296,19-4-704,-10 2-2457,-10 2-5625</inkml:trace>
+  <inkml:trace contextRef="#ctx0" brushRef="#br0" timeOffset="-604.422">3079 383 6585,'0'0'6088,"0"0"-3521,0 0-1255,0 0-264,0 0-270,0 0-428,-13-5-153,-40-18-158,49 22-39,0 1 0,-1-1 0,1 1 0,0 0 0,-1 0 0,1 1 0,0-1-1,-1 1 1,1 0 0,0 0 0,0 0 0,0 1 0,0-1 0,0 1 0,0 0 0,0 0 0,0 1 0,1-1 0,-1 1 0,1 0 0,0 0 0,0 0 0,0 0-1,0 0 1,0 0 0,1 1 0,-1 0 0,1-1 0,0 1 0,0 0 0,1 0 0,-1 0 0,1 0 0,0 1 0,0-1 0,0 0 0,0 0 0,1 1 0,0-1-1,0 0 1,0 1 0,1 1 0,-2-2-74,1-1-1,0 0 0,0 1 1,1-1-1,-1 1 0,1-1 0,-1 0 1,1 1-1,0-1 0,0 0 1,1 0-1,-1 0 0,1 0 1,-1 0-1,1 0 0,0 0 0,0 0 1,1-1-1,-1 1 0,0-1 1,1 1-1,-1-1 0,1 0 1,0 0-1,0 0 0,0-1 0,0 1 1,0-1-1,0 1 0,0-1 1,4 1 74,0-1-8,1 1 1,0-2 0,0 1-1,0-1 1,0 0 0,0 0 0,0-1-1,0 0 1,-1-1 0,1 0-1,0 0 1,-1 0 0,1-1 0,-1 0-1,0-1 1,4-2 7,38-21-4900,-3-10-3782,-37 29 6607</inkml:trace>
+  <inkml:trace contextRef="#ctx0" brushRef="#br0" timeOffset="-237.467">3235 388 4536,'0'0'5603,"0"0"-2712,0 0-985,0 0-471,0 0-443,0 0-317,-8 8-97,4 0-545,1-1-1,-1 1 0,1 0 0,1 1 1,-1-1-1,1 0 0,1 1 0,0 0 1,0-1-1,1 1 0,-1-1 0,2 1 1,0 0-1,0-1-32,0-5-51,0-1 0,0 0 0,0 0 0,0 0 0,1 0 1,-1 0-1,1 0 0,0 0 0,-1-1 0,1 1 0,0 0 0,0-1 0,0 1 0,0-1 0,0 0 1,1 0-1,-1 0 0,0 0 0,1 0 0,-1 0 0,0-1 0,1 1 0,-1-1 0,1 1 0,-1-1 1,1 0-1,-1 0 0,0 0 0,1-1 0,-1 1 0,1 0 0,-1-1 0,1 0 0,-1 1 0,0-1 1,0 0-1,1 0 0,-1 0 0,0-1 0,0 1 0,0 0 0,0-1 0,0 0 0,1 0 51,-1 0 52,-1 1 0,1-1 0,0 1 0,0-1 0,-1 0 0,1 1 0,-1-1 0,0 0 0,1 0 0,-1 0 0,0 0 0,0 0 0,0-1 0,0 1 0,-1 0 0,1 0 0,-1-1 0,1 1 0,-1 0 0,0-1 0,0 1 0,0 0 0,0-1 0,0 1 0,0 0 0,-1-1 0,1 1 0,-1 0 0,0 0 0,1-1 0,-1 1 0,0 0 0,0 0 0,-1 0 0,1 0 0,0 0 0,-1 0 0,1 1 0,-1-1 0,1 0 0,-1 1 0,0-1 0,0 1 0,0-1 0,0 1 0,0 0-52,-43-6 122,2 1-7408,31 2-1034</inkml:trace>
+  <inkml:trace contextRef="#ctx0" brushRef="#br0" timeOffset="-3705.296">1412 283 14227,'0'0'2544,"0"0"-2016,0 0-456,0 0 448,5 74-296,-2-38 32,3 7-256,-3-2-232,0 2 168,-1 0-632,1-5-432,-3 3-104,0-10-1401,0-8-2224</inkml:trace>
+  <inkml:trace contextRef="#ctx0" brushRef="#br0" timeOffset="-3453.311">1323 461 14403,'0'0'2176,"0"0"-912,0 0-808,0 0 369,0 0-769,0 0-48,0 0-8,62-45 56,-33 36-88,-1 2 32,0 2-384,-2 3 111,-1 0-895,4-1-432,-9 3-2833,-3 0-3657</inkml:trace>
+  <inkml:trace contextRef="#ctx0" brushRef="#br0" timeOffset="-3124.262">1624 393 8281,'0'0'2977,"0"0"-805,0 0-519,0 0-401,0 0-377,1 9-177,15 154 614,-8-101-4789,-7-77 3586,0 1 1,1 0-1,1 0 1,0 0-1,0 0 1,2 0-1,0 0 0,0 1 1,6-9-110,-8 16-158,0 0 0,0 0-1,1 1 1,-1-1 0,1 1 0,1 0 0,-1 0 0,1 0 0,0 1-1,0-1 1,0 1 0,1 0 0,-1 1 0,1 0 0,0-1 0,0 2-1,0-1 1,0 1 0,1 0 0,-1 0 0,1 1 0,0-1 158,8 2-4112</inkml:trace>
+  <inkml:trace contextRef="#ctx0" brushRef="#br0" timeOffset="-2230.544">1821 522 9129,'0'0'1324,"0"0"-318,0 0-71,0 0-339,0 0-204,7-4-288,-2 1-96,-2 2 141,0-1 0,1 0 0,-1 0 0,0 0 0,0 0 0,0 0 1,-1 0-1,1-1 0,0 1 0,-1-1 0,0 0 0,0 0 1,0 0-1,0 0 0,0 0 0,0 0 0,-1-1 0,1 1 0,-1-1 1,0 1-1,0-2-149,-57-4 1504,51 12-1457,0 0 1,1 0-1,0 1 1,0-1 0,0 1-1,0 0 1,1 0-1,-1 0 1,1 0 0,0 1-1,0-1 1,1 1-1,-1 0 1,1 0 0,0 0-1,0 0 1,1 0-1,0 0 1,-1 0 0,2 1-1,-1-1 1,1 0-1,-1 1 1,2-1-1,-1 0 1,0 1 0,2 3-48,0-5-40,0 0 0,0-1 0,0 1 0,1-1 0,-1 0 0,1 0 1,0 0-1,0 0 0,0 0 0,1 0 0,-1-1 0,0 0 0,1 1 1,0-1-1,-1-1 0,1 1 0,0 0 0,0-1 0,0 0 0,0 0 0,0 0 1,0-1-1,1 1 0,-1-1 0,0 0 0,0 0 0,0 0 0,0-1 1,1 1-1,-1-1 0,0 0 0,0 0 0,2-1 40,2-3-35,1 0 0,-1 0-1,0-1 1,-1 0 0,1 0 0,-1-1-1,0 0 1,-1 0 0,0 0 0,0-1-1,0 0 1,-1 0 0,0-1 0,1-3 35,17-35 2447,-23 121-2479,0-41-2399,11-41 397,11-31 1727,40-50 505,-61 88-153,0 0 1,0 0-1,0 1 0,0-1 1,0 1-1,0-1 0,0 1 1,0-1-1,0 1 0,0 0 1,0 0-1,0-1 0,0 1 1,0 0-1,0 0 0,0 0 1,1 0-1,-1 0 0,0 0 1,0 0-1,0 1 0,0-1 1,0 0-1,0 0 0,0 1 1,0-1-1,0 1 0,0-1 1,0 1-1,0 0 0,0-1 1,0 1-1,-1 0 0,1-1 0,0 1 1,0 0-1,-1 0 0,1 0 1,0 0-1,-1 0 0,1-1 1,-1 1-1,1 0 0,-1 0 1,0 1-1,1 0-45,20 59-87,-18-47 29,17 40-635,3-81 1025,14-41-627,-18 20-3043,-13 27-1958</inkml:trace>
+  <inkml:trace contextRef="#ctx0" brushRef="#br0" timeOffset="-1935.762">1852 291 15875,'0'0'1902,"0"0"-647,0 0-474,0 0-449,0 0-254,0 0-21,12-8 31,37-28-59,-47 34-32,0 0 0,0 1 0,0-1 0,1 1 0,-1-1 0,0 1 0,1 0-1,-1 0 1,1 0 0,-1 0 0,1 0 0,0 1 0,-1-1 0,1 1 0,0 0-1,-1-1 1,1 1 0,0 1 0,-1-1 0,1 0 0,0 1 0,-1-1 0,1 1 0,0 0-1,-1-1 1,1 1 0,-1 1 0,1-1 0,-1 0 0,0 1 0,0-1 0,1 1 0,-1-1-1,0 1 1,0 1 3,42 73-5359,-36-53-697</inkml:trace>
+  <inkml:trace contextRef="#ctx0" brushRef="#br0" timeOffset="-5953.48">35 310 10562,'0'0'549,"0"0"75,0 0 154,0 0 171,0 0-260,0-10 2798,1 295-3611,28-116-6391,-25-155 3696,-4-9-1665</inkml:trace>
+  <inkml:trace contextRef="#ctx0" brushRef="#br0" timeOffset="-5753.321">0 567 11058,'0'0'2640,"0"0"-1951,0 0-529,0 0 488,0 0-248,68-34 0,-36 21-360,4-3 80,7 0 56,-3-2-176,-4-2-168,1 4-96,-6-2-496,-2-7-513,-6 5-1487,-9 2-1729</inkml:trace>
+  <inkml:trace contextRef="#ctx0" brushRef="#br0" timeOffset="-5515.526">378 265 7705,'0'0'2708,"0"0"-752,0 0-551,0 0-300,-3 6-470,-3 23-393,0 1 0,2 0-1,1 1 1,1-1 0,2 0 0,1 1 0,2 10-242,-3-36-11,20 84-2258,-12-76 530,3-10-3072,-7-3 690</inkml:trace>
+  <inkml:trace contextRef="#ctx0" brushRef="#br0" timeOffset="-5272.623">459 546 2936,'0'0'6074,"0"0"-3134,0 0-1114,0 0-556,0 13-469,1 98-246,-1-112-582,1 1 0,-1-1 1,1 0-1,-1 0 0,1 1 1,0-1-1,-1 1 0,1-1 0,0 0 1,0 1-1,-1-1 0,1 1 1,0 0-1,0-1 0,0 1 1,0-1-1,-1 1 0,1 0 1,0 0-1,0 0 0,0-1 1,0 1-1,0 0 0,0 0 1,0 0-1,0 1 0,0-1 0,-1 0 1,1 0-1,0 0 0,0 1 1,0-1-1,0 0 0,0 1 1,0-1-1,-1 1 0,1-1 1,0 1-1,0-1 0,-1 1 1,1-1-1,0 1 0,-1 0 0,1-1 1,-1 1-1,1 0 0,-1 0 1,1 0-1,-1-1 0,1 1 1,-1 0-1,0 0 0,1 0 1,-1 0-1,0 0 0,0 0 1,0-1-1,0 1 0,0 0 1,0 0-1,0 0 0,0 0 0,0 0 1,0 0-1,0 0 0,-1 0 1,1 0-1,0-1 0,-1 1 27,19-42-2295,-11 18-1449</inkml:trace>
+  <inkml:trace contextRef="#ctx0" brushRef="#br0" timeOffset="-5073.479">459 539 1296,'40'-99'13419,"-43"99"-11171,3 0-1200,-3 0-432,3 0-351,0 0-265,0 0-689,-3 5-1055,1 4-2241,-1-5-4865</inkml:trace>
+  <inkml:trace contextRef="#ctx0" brushRef="#br0" timeOffset="-4246.484">601 507 11802,'0'0'1808,"0"0"-368,0 0-680,0 0-388,2 14-463,9 42-560,10-17-3492,2-56 464,-22 15 3741,34-50 47,0 34 4235,-18 72-1447,0 9-3264,-17-62 369,1-1 1,-1 0-1,1 0 0,-1 0 1,1 1-1,-1-1 0,1 0 1,-1 0-1,1 0 0,-1 0 1,1 0-1,-1 0 1,1 0-1,-1 0 0,1 0 1,-1 0-1,1 0 0,-1-1 1,1 1-1,-1 0 0,1 0 1,-1 0-1,1-1 0,-1 1 1,1 0-1,-1 0 0,0-1 1,1 1-1,-1 0 0,0-1 1,1 1-1,-1-1 0,0 1 1,1 0-1,-1-1 0,0 1 1,0-1-1,1 1 1,-1-1-1,0 1 0,0-1 1,0 1-1,0-1 0,0 1 1,1-1-1,-1 1 0,0-1 1,0 1-1,0-1 0,-1 0-2,82-137 367,-59 92-421,-3 0 0,-1-2 0,-3 0 0,7-39 54,-18 11 531,-30 74 1367,-24 73-1246,42-50-594,1-1-1,2 1 0,0 0 1,1 1-1,1-1 0,1 1 1,0 0-1,2 0 0,1 4-57,0-22-88,-1 0-1,1 1 0,0-1 1,0 0-1,1 0 1,-1 0-1,1 0 0,0 0 1,0-1-1,0 1 0,0 0 1,1-1-1,-1 0 1,1 1-1,0-1 0,0 0 1,0 0-1,0-1 0,1 1 1,-1-1-1,1 1 1,0-1-1,0 0 0,-1-1 1,1 1-1,0-1 0,1 1 89,20 11-316,-20-8 294,1 0 1,-1 0-1,0 0 0,0 0 0,0 1 1,-1-1-1,0 1 0,0 1 1,-1-1-1,1 0 0,-1 1 1,-1 0-1,1-1 0,-1 1 0,0 0 1,-1 0-1,0 0 0,0 1 1,0-1-1,-1 0 0,0 0 0,0 1 1,-1-1-1,0 0 0,-2 6 22,-38 27-1229,26-32-1432</inkml:trace>
+  <inkml:trace contextRef="#ctx0" brushRef="#br0" timeOffset="-4036.357">617 288 16091,'0'0'1800,"0"0"-1016,0 0-527,0 0-249,0 0-8,0 0-80,91-36-833,-60 31-719,-5 5-3257</inkml:trace>
+  <inkml:trace contextRef="#ctx0" brushRef="#br0" timeOffset="2625.005">509 1006 12946,'0'0'3293,"0"0"-2381,0 0-281,0 0-143,0 0-111,0 0-237,0 0-87,-1 15-73,-7 121-596,2-15-3012,2-97 821,-5-11-2053,6-10-961</inkml:trace>
+  <inkml:trace contextRef="#ctx0" brushRef="#br0" timeOffset="2845.941">459 1253 8913,'0'0'2481,"0"0"-105,0 0-1111,0 0-257,0 0-416,0 0-392,34-38 0,-5 24-16,2-1-72,6-3-64,-1-1-48,-2 4-520,0-6-248,-2 6-504,-1-8-817,-9 3-2104,-5 6-1352</inkml:trace>
+  <inkml:trace contextRef="#ctx0" brushRef="#br0" timeOffset="3037.495">773 954 1664,'0'0'6170,"0"0"-2909,0 0-995,0 0-648,0 0-441,0 0-235,0 0-77,-11 8-390,-34 27-240,42-31-210,0 0 1,1 0 0,-1 0-1,1 0 1,-1 0 0,1 0-1,0 1 1,1-1 0,-1 1-1,1-1 1,0 1 0,0-1 0,0 1-1,1 0 1,0 0 0,0-1-1,0 1-25,-1 7 7,0 128-359,21-60-1704,-18-79 1794,-1 1 0,0 0 0,1-1 1,-1 1-1,1-1 0,-1 0 0,1 0 0,-1 1 1,1-1-1,0 0 0,0 0 0,0 0 0,0-1 1,-1 1-1,1 0 0,0-1 0,0 1 0,0-1 1,0 0-1,0 0 0,1 0 0,-1 0 0,0 0 1,0 0 261,10-2-3768</inkml:trace>
+  <inkml:trace contextRef="#ctx0" brushRef="#br0" timeOffset="3226.495">829 1218 9674,'0'0'3779,"0"0"-2136,0 0-768,0 0-68,0 0-258,0 12-184,0 65-385,4-66-560,15-19-7016,-16-5 3397</inkml:trace>
+  <inkml:trace contextRef="#ctx0" brushRef="#br0" timeOffset="3432.364">847 1094 14387,'0'0'2992,"0"0"-1639,0 0-1209,0 0-144,0 0-1153,0 0-5544</inkml:trace>
+  <inkml:trace contextRef="#ctx0" brushRef="#br0" timeOffset="4276.034">988 1182 13914,'0'0'1806,"0"0"-586,0 0-485,1 13-508,12 70-1126,-13-83 815,0 1 0,0 0 0,0-1 0,0 1 0,0-1 0,0 1 0,0-1 0,0 1 0,0 0 0,0-1-1,1 1 1,-1-1 0,0 1 0,0-1 0,1 1 0,-1-1 0,0 1 0,1-1 0,-1 1 0,0-1 0,1 0 0,-1 1 0,1-1 0,-1 0 0,1 1 0,-1-1 0,1 0 0,-1 1 0,1-1 0,-1 0 0,1 0 0,-1 0-1,1 1 1,-1-1 0,1 0 0,0 0 0,-1 0 0,1 0 0,-1 0 0,1 0 0,0 0 0,-1 0 0,1 0 0,-1-1 0,1 1 0,-1 0 0,1 0 0,-1 0 0,1-1 0,-1 1 0,1 0 0,-1 0 0,1-1 0,-1 1 0,1-1-1,-1 1 1,1 0 0,-1-1 0,0 1 0,1-1 0,-1 1 0,0-1 0,1 1 84,21-41-3139,-15 27 3042,8-6 279,-14 19-80,-1 1 0,1-1 0,-1 1 1,1-1-1,0 1 0,-1-1 0,1 1 0,-1-1 0,1 1 0,0-1 0,0 1 0,-1 0 1,1-1-1,0 1 0,0 0 0,-1 0 0,1 0 0,0-1 0,0 1 0,0 0 0,-1 0 1,1 0-1,0 0 0,0 1 0,0-1 0,-1 0 0,1 0 0,0 0 0,0 1 0,-1-1 0,1 0 1,0 1-1,0-1 0,-1 0 0,1 1 0,0-1 0,-1 1 0,1-1 0,-1 1 0,1-1 1,-1 1-1,1 0 0,-1-1 0,1 1 0,-1 0 0,1-1 0,-1 1 0,0 0 0,1 0 1,-1-1-1,0 1 0,0 0 0,0 0 0,0 0 0,1-1 0,-1 1 0,0 0 0,0 0 1,-1 0-1,1-1 0,0 1 0,0 0 0,0 0-102,5 21 299,21 41-235,-23-64-6,-1 1 0,0 0 1,0-1-1,0 0 0,0 1 1,0-1-1,0 0 0,0 0 1,-1 0-1,1 0 0,0-1 1,0 1-1,-1 0 0,1-1 1,-1 1-1,1-1 0,-1 0 1,0 1-1,1-1 0,-1 0 1,0 0-1,0 0 0,0 0 1,-1 0-1,1 0 0,0-1-58,6-8 208,218-274-370,-221 280 143,-1 0-1,-1 0 1,1 0-1,-1 0 1,0-1-1,0 1 0,0-1 1,-1 1-1,0-1 1,0 0-1,0 1 1,-1-1-1,0 0 1,0 1-1,0-2 20,-45-2 1136,40 10-1096,1 0-1,0 0 1,-1 1-1,1-1 1,0 1 0,0 0-1,0 0 1,0 0-1,1 1 1,-1-1-1,1 1 1,-1 0 0,1 0-1,0 0 1,0 1-1,0-1 1,0 1 0,1 0-1,-1-1 1,1 1-1,0 0 1,0 0 0,1 0-1,-1 1 1,0 2-40,-11 111 351,14-113-424,0 0 1,0 0-1,0-1 1,1 1-1,0 0 1,0-1-1,0 0 1,0 1-1,1-1 1,0 0-1,0 0 0,0-1 1,0 1-1,1 0 1,-1-1-1,1 0 1,0 0-1,0 0 1,0 0-1,0-1 1,0 0-1,1 0 0,-1 0 1,1 0-1,2 0 73,61 47-1078,-66-46 1049,0 0-1,0 0 0,-1 0 0,1 1 0,-1-1 0,0 0 1,0 1-1,0 0 0,0-1 0,-1 1 0,1-1 0,-1 1 1,0 0-1,0-1 0,-1 1 0,1-1 0,-1 1 1,1 0-1,-1-1 0,0 1 0,0-1 0,-1 0 0,1 1 1,-1-1-1,0 0 0,0 0 0,0 0 0,0 0 0,0 0 1,-2 2 29,-40 10-4807,24-14-1604</inkml:trace>
+  <inkml:trace contextRef="#ctx0" brushRef="#br0" timeOffset="4501.619">936 883 16683,'0'0'2129,"0"0"-1337,0 0-440,0 0-352,0 0-328,0 0 56,76 0-593,-16 0-215,-4 0-832,-5 0-3209</inkml:trace>
+  <inkml:trace contextRef="#ctx0" brushRef="#br0" timeOffset="8021.007">3341 1103 14091,'0'0'2400,"0"0"-1140,0 0-702,0 0 266,0 0-436,0 0-260,-12-2 2,-41-4-66,47 6-54,0 1 1,1 0 0,-1 0 0,0 0 0,1 1-1,-1-1 1,1 2 0,0-1 0,-1 0-1,1 1 1,0 0 0,0 1 0,1-1 0,-1 1-1,1-1 1,0 1 0,0 1 0,0-1-1,0 0 1,1 1 0,-1 0 0,1 0 0,1 0-1,-1 1-10,0-3-16,1 1 0,0 0 0,0-1 0,0 1 0,0 0 0,1 0 0,-1 0 0,1 0 0,0 0-1,0 1 1,1-1 0,-1 0 0,1 0 0,0 1 0,0-1 0,0 0 0,1 1 0,0-1 0,-1 0 0,1 0-1,1 0 1,-1 0 0,1 0 0,-1 0 0,1 0 0,0 0 0,1-1 0,-1 1 0,1-1 0,1 3 16,4-3-83,-1 0-1,1-1 1,-1 0 0,1 0 0,0-1 0,-1 0 0,1 0 0,0-1-1,0 0 1,0 0 0,-1-1 0,1 0 0,0 0 0,0-1 0,-1 0-1,1-1 1,-1 1 0,0-1 0,0-1 0,0 1 0,0-1 0,0 0 83,10-7-440,-1 0 1,0-1 0,-1 0-1,0-2 1,0 1 0,-2-2-1,0 0 1,2-4 439,14-35 1027,-29 54 561,0 0-9,-1 16 85,0-12-1743,-1 0 0,1-1 0,-1 2 0,1-1 0,1 0 0,-1 0 0,0 0 0,1 0 0,0 1 0,0-1 0,0 0 0,1 0 0,-1 0 0,1 0 0,0 1-1,0-1 1,1 0 0,-1 0 0,1-1 0,0 1 0,0 0 0,0 0 0,0-1 0,1 0 0,-1 1 0,1-1 0,0 0 0,0 0 0,0 0 0,0-1 0,1 1 0,-1-1 0,1 1-1,-1-1 1,1-1 0,0 1 0,1 0 79,-2-1-174,0-1-1,-1 0 1,1 0 0,0 0-1,0-1 1,0 1-1,-1-1 1,1 1-1,0-1 1,-1 0 0,1 0-1,0 0 1,-1 0-1,1-1 1,-1 1-1,0 0 1,1-1-1,-1 0 1,0 0 0,0 0-1,0 0 1,0 0-1,0 0 1,-1 0-1,1 0 1,-1-1 0,1 1-1,-1-1 1,1-2 174,2-35 2351,-34 20 2776,-19 20-4045,34 0-1867,-1-7-3393,13-2-1719</inkml:trace>
+  <inkml:trace contextRef="#ctx0" brushRef="#br0" timeOffset="8219.718">3607 776 15643,'0'0'2272,"0"0"-1423,0 0-329,0 0-520,0 0-577,-26 82-159,26-60-1816,0 3-7354</inkml:trace>
+  <inkml:trace contextRef="#ctx0" brushRef="#br0" timeOffset="8669.704">4008 962 13898,'0'0'3260,"0"0"-2065,0 0-636,0 0-134,0 0-250,-14-2-455,-41-5 121,52 7 157,-1 0 0,1 1-1,0-1 1,-1 0 0,1 1 0,0 0-1,-1 0 1,1 0 0,0 0-1,0 1 1,0-1 0,0 1 0,0-1-1,0 1 1,0 0 0,1 0-1,-1 1 1,1-1 0,-1 0-1,1 1 1,0 0 0,0-1 0,0 1-1,0 0 1,1 0 2,0 1-30,0-1 0,1 1 1,-1-1-1,1 1 0,0-1 0,0 1 0,0-1 0,1 1 1,-1-1-1,1 1 0,0-1 0,0 1 0,0-1 0,0 1 1,0-1-1,1 0 0,0 0 0,0 0 0,0 0 0,0 0 1,0 0-1,0 0 0,1-1 0,-1 1 0,1-1 0,0 0 1,0 1-1,-1-1 0,2-1 0,-1 1 0,0 0 0,0-1 1,0 1-1,1-1 0,-1 0 0,1 0 0,-1-1 0,4 1 30,26 18-162,-31-18 172,0 0-1,0 0 1,0 0-1,0 1 1,-1-1-1,1 1 1,0-1-1,-1 1 1,1 0-1,-1-1 1,1 1-1,-1 0 1,0 0-1,0 0 1,0 0-1,0 0 1,0 0-1,0 0 1,-1 0-1,1 1 1,-1-1-1,1 0 1,-1 0-1,0 1 1,0-1-1,0 0 1,0 0-1,0 1 1,0-1-1,-1 0 1,1 0-1,-1 1 1,0-1-1,1 0 1,-1 0-1,0 0 1,0 0-1,-1 0 1,1 0-1,0 0 1,0-1-1,-2 3-9,-61 32-1189,17-29-3954,43-7 677</inkml:trace>
+  <inkml:trace contextRef="#ctx0" brushRef="#br0" timeOffset="4861.384">1838 1138 13290,'0'0'2453,"0"0"-577,0 0-674,0 0-244,0 0-577,0 0-266,-8 2-5,4-1-108,-1 0 1,0 1-1,1 0 0,-1 0 0,1 0 0,0 0 0,-1 1 0,1 0 1,0-1-1,1 2 0,-1-1 0,0 0 0,1 1 0,0-1 0,-2 3-2,1 0-23,0 0 0,0 0-1,1 0 1,-1 0-1,2 1 1,-1-1 0,1 1-1,-1 0 1,2 0 0,-1 0-1,1 0 1,0 0-1,1 0 1,-1 0 0,2 0-1,-1 0 1,1 4 23,0-9-84,0 0-1,0 0 1,0 0 0,0 0-1,0 0 1,1 0 0,-1-1-1,1 1 1,-1 0 0,1-1-1,0 1 1,-1-1 0,1 0-1,0 0 1,0 1 0,0-1-1,0 0 1,0 0 0,0-1-1,0 1 1,0 0 0,1-1-1,-1 1 1,0-1 0,0 0-1,0 0 1,1 0 0,-1 0-1,0 0 1,0 0 0,1-1-1,-1 1 1,0-1 0,0 1-1,0-1 1,0 0 0,0 0-1,0 0 1,0 0 0,0 0-1,0 0 1,0-1 0,0 1-1,-1 0 1,1-1 0,-1 0-1,1 1 85,12-15-938,0-1 0,-1 0 0,0 0 0,-2-1 0,0-1 0,-1 0 0,-1 0 0,-1-1 0,0 0 0,-2 0 0,3-13 938,3-13-3042</inkml:trace>
+  <inkml:trace contextRef="#ctx0" brushRef="#br0" timeOffset="5097.493">1952 865 5945,'0'0'3247,"0"0"194,0 0-1102,0 0-349,0 0-586,0 0-435,0 0-347,-4 2-320,1 0-282,0 1 1,1 0-1,0-1 0,-1 1 1,1 0-1,0 0 1,0 0-1,1 0 0,-1 0 1,1 0-1,-1 1 1,1-1-1,0 1 1,0-1-1,0 1 0,1-1 1,-1 1-1,1-1 1,0 2-21,0-3-1,-10 48-364,2 0 0,2 0-1,2 1 1,3 0 0,2 7 365,-1-58-85,0 1 0,0 0 0,1 0 0,-1 0 0,0 0 0,0 0 1,1-1-1,-1 1 0,1 0 0,-1 0 0,0-1 0,1 1 0,-1 0 0,1 0 0,0-1 0,-1 1 1,1-1-1,-1 1 0,1 0 0,0-1 0,0 1 0,-1-1 0,1 0 0,0 1 0,0-1 0,0 0 1,-1 1-1,1-1 0,0 0 0,0 0 0,0 0 0,0 0 0,0 1 0,-1-1 0,1-1 0,0 1 1,0 0-1,0 0 0,0 0 0,0 0 0,-1 0 0,1-1 0,0 1 0,0 0 0,0-1 0,-1 1 1,1-1-1,0 1 85,37-24-5050,-20 4-805</inkml:trace>
+  <inkml:trace contextRef="#ctx0" brushRef="#br0" timeOffset="6503.671">2048 1130 5569,'0'0'4986,"0"0"-1973,0 0-1418,0 0-254,0 0-325,0 12-406,0 105-264,1-115-415,0-1-1,-1 0 0,1 0 1,0 0-1,0 0 0,0 0 1,0 0-1,0-1 0,0 1 0,1 0 1,-1 0-1,0-1 0,0 1 1,0-1-1,1 1 0,-1-1 1,0 1-1,1-1 0,-1 0 1,0 0-1,1 0 0,-1 0 0,0 0 1,1 0-1,-1 0 0,1 0 1,-1 0-1,0 0 0,1-1 1,-1 1-1,0-1 0,0 1 1,1-1-1,-1 1 0,0-1 1,0 0-1,0 0 0,0 1 0,0-1 1,0 0-1,0 0 0,0 0 1,0 0-1,0 0 0,0-1 70,54-78-2524,-39 42 3794,-19 121 4888,3-33-6801,26-50-2134,-15-8 2440,-1-1 0,0 0 0,-1 0 0,0-1 0,-1 0 0,0 0 0,-1-1 0,0 0 0,3-6 337,-6 10 351,-3 7 655,-1 0 281,0 0-172,0 20 262,0 78-691,0-96-724,1-1-1,-1 0 0,1 0 1,0 0-1,0 0 1,0 0-1,0 0 0,0 0 1,0 0-1,0 0 0,0 0 1,0 0-1,0-1 0,0 1 1,1-1-1,-1 1 1,0 0-1,0-1 0,1 0 1,-1 1-1,0-1 0,1 0 1,-1 0-1,0 0 1,1 0-1,-1 0 0,0 0 1,1 0-1,-1 0 0,1 0 1,-1-1-1,0 1 0,0-1 1,1 1-1,-1-1 1,0 1-1,0-1 0,0 0 1,1 1-1,-1-1 0,0 0 1,0 0-1,0 0 1,0 0-1,0 0 0,-1 0 1,1 0 38,47-74-343,-50 84 2924,-7 46-2586,11-53-78,0-1 1,-1 0-1,1 1 1,0-1 0,0 0-1,0 0 1,0 0-1,0-1 1,0 1-1,0 0 1,0-1-1,0 1 1,1-1 0,-1 0-1,0 0 1,0 0-1,0 0 1,1 0-1,-1 0 1,0 0 0,0-1-1,0 1 1,0-1-1,0 0 1,0 1-1,0-1 1,0 0 0,0 0-1,0-1 1,0 1 82,1 0-11,-1 0 0,1 0 0,-1-1 0,1 1 0,-1-1 0,1 1 0,-1-1 0,0 0 0,0 0 1,0 0-1,0 0 0,0 0 0,-1-1 0,1 1 0,-1 0 0,1-1 0,-1 1 0,0-1 0,0 0 0,0 1 1,0-1-1,0 0 0,-1 0 0,1 1 0,-1-1 0,0 0 0,0 0 0,0 0 0,0 0 0,0 1 0,-1-1 0,1 0 1,-1 0-1,1 0 0,-1 1 0,0-1 0,-1 0 0,1 1 0,0-1 0,-1 1 0,1-1 0,-1 1 0,0 0 1,1 0-1,-1 0 0,0 0 0,-1 0 0,1 0 0,-2-1 11,-75-16 1724,87 6-1495,37 12-340,94 11-7,-133-6 161,-1-1 1,1 1 0,0 0 0,-1 0 0,0 0-1,0 1 1,0 0 0,-1 0 0,0 0 0,0 1-1,0-1 1,0 1 0,-1 0 0,0 0 0,0 0-1,-1 0 1,1 1 0,-1-1 0,-1 1 0,1 0 0,-1-1-1,-1 1 1,1 0 0,-1-1 0,0 1 0,0 0-1,-1 0 1,0-1 0,-2 6-44,3-6 40,11-9-1277,15-34-704,-12 17-607</inkml:trace>
+  <inkml:trace contextRef="#ctx0" brushRef="#br0" timeOffset="6716.721">2790 970 10642,'0'0'7313,"0"0"-5472,0 0-1073,0 0-704,0 0-64,0 0-1416,0 0-2729</inkml:trace>
+  <inkml:trace contextRef="#ctx0" brushRef="#br0" timeOffset="6717.721">2206 1013 15227,'0'0'2880,"0"0"-1871,0 0-713,0 0-112,5 0-64,4 2-240,2 10 120,-2-1-600,-1 2 424,-2 3-561,-6 9-471,0-7-352,0 0-3689</inkml:trace>
+  <inkml:trace contextRef="#ctx0" brushRef="#br0" timeOffset="6938.726">2330 1031 6873,'0'0'7586,"0"0"-6050,0 0-528,0 0 88,0 0-407,79-7-689,-53 7 72,-9 0-192,-6 4-81,-3 5-215,-8 5-136,0 2 104,-25 11-144,2-5-1160,3-1-5802</inkml:trace>
+  <inkml:trace contextRef="#ctx0" brushRef="#br0" timeOffset="7142.215">2501 811 15547,'0'0'2848,"0"0"-1647,0 0-449,0 0-600,0 0-152,0 0-320,-17 75-712,3-42-841,-3 1-4640</inkml:trace>
+  <inkml:trace contextRef="#ctx0" brushRef="#br0" timeOffset="9293.2">4216 1048 14579,'0'0'1805,"0"0"-638,0 0-764,-4-1-398,1 0 22,-1 0 0,1 0 1,0 0-1,-1 1 0,1-1 0,0 1 0,-1 0 1,1 0-1,-1 0 0,1 0 0,0 1 0,-1-1 1,1 1-1,0 0 0,-1 0 0,1 0 0,0 0 1,0 1-1,0-1 0,0 1 0,0 0 0,0 0 1,0 0-1,1 0 0,-1 0 0,1 0 0,-1 1 1,1 0-1,0-1 0,0 1 0,0 0 0,1 0 1,-1 0-1,1 0 0,-1 0 0,1 0 0,0 1-27,-1-2-57,0 1-1,1-1 0,-1 0 0,1 1 1,0-1-1,-1 1 0,1 0 0,0-1 1,0 1-1,1 0 0,-1 0 0,1-1 1,-1 1-1,1 0 0,0 0 0,0 0 1,0 0-1,1-1 0,-1 1 1,0 0-1,1 0 0,0 0 0,0-1 1,0 1-1,0 0 0,0-1 0,0 1 1,1-1-1,0 0 0,-1 1 0,1-1 1,0 0-1,0 0 0,0 0 0,0 0 1,0 0-1,0 0 0,1-1 0,-1 1 1,1-1-1,-1 0 0,1 1 0,-1-1 1,1 0-1,2 0 58,0-1-195,-1 0 1,1 0-1,-1-1 1,0 0-1,1 1 1,-1-2-1,0 1 1,1 0-1,-1-1 1,0 0-1,0 0 0,0 0 1,-1 0-1,1-1 1,0 0-1,-1 1 1,0-1-1,0-1 1,1 1-1,-2 0 1,1-1-1,0 1 1,-1-1-1,0 0 195,8-28 245,-11 29-9,1 1 1,-1-1 0,0 1-1,0 0 1,0-1 0,0 1 0,0 0-1,-1 0 1,1 0 0,-1 0-1,1 0 1,-1 0 0,0 0-1,0 0 1,1 1 0,-1-1 0,0 1-1,-1-1 1,1 1 0,0 0-1,0 0 1,-1 0 0,1 0 0,0 0-1,-1 0 1,1 1 0,-1-1-237,-5-1-139,-3 0-321,4-1-3234,4 1-2098</inkml:trace>
+  <inkml:trace contextRef="#ctx0" brushRef="#br0" timeOffset="9503.664">4164 914 16363,'0'0'2230,"0"0"-1292,0 0-669,0 0-61,0 0-147,0 0 37,14-11 139,46-33-129,-59 43-105,0 0 0,0 0 0,0 0 0,0 1-1,-1-1 1,2 0 0,-1 0 0,0 1 0,0-1 0,0 0 0,0 1 0,0-1 0,0 1-1,1 0 1,-1-1 0,0 1 0,0 0 0,1 0 0,-1 0 0,0 0 0,0 0 0,1 0-1,-1 0 1,0 0 0,1 0 0,-1 0 0,0 1 0,0-1 0,0 1 0,1-1 0,-1 1 0,0-1-1,0 1 1,0 0 0,0-1 0,0 1 0,0 0 0,0 0 0,0 0 0,0 0 0,-1 0-1,1 0 1,0 0 0,0 0 0,-1 0 0,1 0 0,-1 0 0,1 0 0,-1 1 0,1-1-3,2 6-376,15 39-5158,-18-36 997</inkml:trace>
+  <inkml:trace contextRef="#ctx0" brushRef="#br0" timeOffset="9702.764">4507 601 13730,'0'0'5122,"0"0"-4106,0 0-432,0 0-72,0 0-464,0 0-48,-42 81-560,28-38-904,-1-7-793,7-4-8577</inkml:trace>
+  <inkml:trace contextRef="#ctx0" brushRef="#br0" timeOffset="10691.81">4713 35 12938,'0'0'1548,"0"0"-494,0 0-344,0 0 208,3 1-383,2 5-443,0 0 1,0 0-1,-1 1 1,1-1-1,-1 1 1,-1 0-1,1 0 1,-1 0-1,-1 1 1,1-1-1,-1 1 1,-1 0-1,1-1 1,-1 1-1,-1 0 1,1 0-1,-1 0 1,-1 0-1,0 6-92,1 22 24,-2-1 0,-2 1 0,-1-1 0,-1-1 0,-3 4-24,-6 16-175,3-13 39,1 1 0,2 0-1,2 0 1,2 1 0,1 0-1,3 17 137,1-57-78,0 1-1,1-1 0,-1 0 1,1 0-1,0 1 0,0-1 1,0 0-1,0 0 0,1 0 1,-1 0-1,1 0 0,0 0 1,0 0-1,0-1 0,0 1 1,0-1-1,0 1 0,1-1 1,-1 0-1,1 0 0,0 0 1,0 0-1,0-1 0,-1 1 1,2-1-1,-1 1 0,0-1 1,0 0-1,0 0 0,0-1 1,1 1-1,-1-1 0,0 1 1,1-1-1,-1 0 0,0 0 1,1-1 78,5 1-309,1 0-1,-1-1 1,1-1 0,-1 1 0,0-2 0,0 1 0,0-1 0,0-1 0,0 1 0,-1-2-1,1 1 1,5-5 309,21-29-922,-27 4 4135,-9 32-3061,0 1 0,0-1 0,0 1 1,-1-1-1,1 1 0,-1-1 0,1 1 1,-1 0-1,1 0 0,-1 0 1,0 0-1,0 0 0,1 0 0,-1 0 1,0 0-1,0 1 0,0-1 1,0 1-1,0 0 0,0-1 0,0 1 1,0 0-1,0 0 0,0 0 1,0 0-1,0 1 0,0-1 0,0 0 1,0 1-1,-1 0-152,-6 0 133,0 0-87,0 2 1,1 0-1,0 0 1,-1 0-1,1 1 1,0 0-1,1 1 1,-1-1 0,1 2-1,0-1 1,0 1-1,0 0 1,1 0-1,0 1 1,1 0 0,-1 0-1,1 0 1,0 1-1,1-1 1,0 1-1,0 0 1,1 1 0,0-1-1,0 1 1,0 5-47,-2 171-79,46 35-1083,-41-209 1098,1-6 30,0-1 0,-1 1 0,0 0 0,0-1 0,-1 1 0,1-1 0,-1 1 0,0 0 0,0-1 0,-1 1 1,1-1-1,-1 0 0,0 1 0,0-1 0,0 0 0,-1 0 0,1-1 0,-1 1 0,0 0 0,-1 0 34,-3 3-212,0-2 0,0 1-1,0-1 1,-1 0 0,1 0 0,-1-1 0,0 0 0,-1-1-1,1 1 1,-1-2 0,-4 2 212,-98 5-5940,90-11-3421</inkml:trace>
+</inkml:ink>
+</file>
+
+<file path=word/ink/ink13.xml><?xml version="1.0" encoding="utf-8"?>
+<inkml:ink xmlns:inkml="http://www.w3.org/2003/InkML">
+  <inkml:definitions>
+    <inkml:context xml:id="ctx0">
+      <inkml:inkSource xml:id="inkSrc0">
+        <inkml:traceFormat>
+          <inkml:channel name="X" type="integer" min="-2.14748E9" max="2.14748E9" units="cm"/>
+          <inkml:channel name="Y" type="integer" min="-2.14748E9" max="2.14748E9" units="cm"/>
+          <inkml:channel name="F" type="integer" max="32767" units="dev"/>
+        </inkml:traceFormat>
+        <inkml:channelProperties>
+          <inkml:channelProperty channel="X" name="resolution" value="1000" units="1/cm"/>
+          <inkml:channelProperty channel="Y" name="resolution" value="1000" units="1/cm"/>
+          <inkml:channelProperty channel="F" name="resolution" value="0" units="1/dev"/>
+        </inkml:channelProperties>
+      </inkml:inkSource>
+      <inkml:timestamp xml:id="ts0" timeString="2022-04-04T00:38:41.747"/>
+    </inkml:context>
+    <inkml:brush xml:id="br0">
+      <inkml:brushProperty name="width" value="0.05" units="cm"/>
+      <inkml:brushProperty name="height" value="0.05" units="cm"/>
+      <inkml:brushProperty name="color" value="#E71224"/>
+    </inkml:brush>
+  </inkml:definitions>
+  <inkml:trace contextRef="#ctx0" brushRef="#br0">262 26 10098,'0'0'1727,"0"0"-452,0 0-317,0 0-394,0 0-24,-1-5 213,1 5-733,0-1 0,0 0 1,0 0-1,0 0 0,0 1 0,0-1 1,-1 0-1,1 0 0,0 0 0,0 1 1,-1-1-1,1 0 0,0 0 0,-1 1 1,1-1-1,-1 0 0,1 1 0,-1-1 0,1 1 1,-1-1-1,1 0 0,-1 1 0,1-1 1,-1 1-1,0-1 0,0 1 0,1 0 1,-1-1-1,0 1 0,1 0 0,-1-1 1,0 1-1,0 0 0,0 0 0,1 0 0,-1 0 1,0 0-1,0 0 0,0 0 0,1 0 1,-1 0-1,0 0 0,0 0 0,0 0 1,1 1-1,-1-1 0,0 0 0,0 1 1,1-1-1,-1 0 0,0 1 0,1-1 0,-1 1 1,0-1-1,1 1 0,-1-1 0,1 1 1,-1-1-1,1 1 0,-1 0 0,1-1 1,-1 1-1,1 0 0,0 0 0,-1-1 1,1 1-1,0 0 0,-1 0-20,-14 13 64,-2-3-30,1 1 0,0 1-1,1 0 1,1 1 0,0 1-1,0 0 1,2 1 0,0 1 0,1-1-1,0 2 1,2 0 0,0 0-1,1 0 1,1 1 0,0 0-1,2 1 1,0 0 0,-1 12-34,6-25-8,0-1 1,0 1-1,1-1 0,-1 1 1,2-1-1,-1 0 1,1 1-1,0-1 1,0 0-1,0 0 1,1 0-1,0 0 0,1-1 1,-1 1-1,1-1 1,0 0-1,0 0 1,0 0-1,1 0 1,0-1-1,4 3 8,3 3-79,1-1 0,0 0 1,0-1-1,1-1 0,0 0 0,0-1 0,0 0 0,1-1 1,0-1-1,0 0 0,0-1 0,1-1 0,-1-1 0,1 0 0,-1 0 1,13-2 78,-11-6-30,0-1 1,-1 0-1,0 0 1,-1-2-1,0 0 1,0-1-1,-1 0 1,0-1 0,-1-1-1,4-5 30,-13 14 4,119-128 83,-120 126-73,0-1 0,-1 0 1,0 0-1,0 0 0,-1 0 0,0 0 1,0 0-1,-1-1 0,0 1 0,0 0 1,0 0-1,-1-1 0,0 1 1,-1 0-1,1 0 0,-1 0 0,-1 0 1,1 1-1,-1-1 0,-1 1 0,1-1 1,-1 1-1,0 0 0,-1 0-14,3 2 24,-4-4 121,0 0 0,0 0 0,0 1 0,-1 0 0,0 0 0,0 0 0,-1 1 0,0 0 0,0 1 0,0 0 0,-1 0 0,0 0-1,-9-2-143,-167-13 287,166 19-342,10-1-27,0 1 1,0 1 0,-1 0 0,1 0 0,0 0 0,0 1-1,0 1 1,0 0 0,1 0 0,-1 0 0,0 1 0,1 1-1,-7 3 81,-56 47-4475,36-32-1997</inkml:trace>
+</inkml:ink>
+</file>
+
+<file path=word/ink/ink14.xml><?xml version="1.0" encoding="utf-8"?>
+<inkml:ink xmlns:inkml="http://www.w3.org/2003/InkML">
+  <inkml:definitions>
+    <inkml:context xml:id="ctx0">
+      <inkml:inkSource xml:id="inkSrc0">
+        <inkml:traceFormat>
+          <inkml:channel name="X" type="integer" min="-2.14748E9" max="2.14748E9" units="cm"/>
+          <inkml:channel name="Y" type="integer" min="-2.14748E9" max="2.14748E9" units="cm"/>
+          <inkml:channel name="F" type="integer" max="32767" units="dev"/>
+        </inkml:traceFormat>
+        <inkml:channelProperties>
+          <inkml:channelProperty channel="X" name="resolution" value="1000" units="1/cm"/>
+          <inkml:channelProperty channel="Y" name="resolution" value="1000" units="1/cm"/>
+          <inkml:channelProperty channel="F" name="resolution" value="0" units="1/dev"/>
+        </inkml:channelProperties>
+      </inkml:inkSource>
+      <inkml:timestamp xml:id="ts0" timeString="2022-04-04T00:38:40.818"/>
+    </inkml:context>
+    <inkml:brush xml:id="br0">
+      <inkml:brushProperty name="width" value="0.05" units="cm"/>
+      <inkml:brushProperty name="height" value="0.05" units="cm"/>
+      <inkml:brushProperty name="color" value="#E71224"/>
+    </inkml:brush>
+  </inkml:definitions>
+  <inkml:trace contextRef="#ctx0" brushRef="#br0">470 43 6889,'0'0'2866,"0"0"-1544,0 0-141,0 0-262,0 0-363,0 0 99,-13-4-172,-60-23 350,64 26-762,-1 1 0,1 1-1,-1-1 1,0 2 0,1-1-1,0 1 1,-1 0 0,1 1-1,0 0 1,0 1 0,1 0-1,-1 0 1,1 1 0,0 0-1,0 0 1,0 1 0,1 0-1,-1 0 1,0 2-71,-17 12 24,1 2 0,1 0 1,0 1-1,2 1 0,0 1 0,2 1 0,-11 21-24,27-41-16,-1 0 0,2 0-1,-1 0 1,1 0-1,0 1 1,0-1 0,1 1-1,-1-1 1,2 1 0,-1 0-1,1-1 1,0 1 0,0 0-1,0-1 1,1 1-1,1-1 1,-1 1 0,1-1-1,0 1 1,0-1 0,1 0-1,-1 0 1,1 0-1,1 0 1,-1 0 0,1-1-1,0 1 1,1-1 0,-1 0-1,1-1 1,0 1-1,0-1 1,0 0 0,1 0-1,-1 0 1,6 2 16,4 0-51,0-1-1,0 0 1,1-2-1,-1 1 1,1-2 0,0 0-1,0-1 1,-1 0-1,1-1 1,0-1-1,0-1 1,0 0 0,-1-1-1,1-1 1,-1 0-1,0-1 1,0 0 0,0-2-1,-1 0 1,0 0-1,0-1 1,-1-1-1,0 0 1,-1-1 0,10-9 51,-15 12-33,-1 0 0,0 0 0,0-1 0,0 0 0,-1 0 0,0 0 0,0-1 0,-1 1 0,0-1 0,-1 0 0,0 0 0,0-1 0,-1 1 0,0-1 0,-1 1 0,0-1 0,0 0 0,-1 1 0,-1-10 33,1 12 60,-17-110 145,16 115-225,-1-5 111,0 1 1,-1-1 0,1 1 0,-1-1 0,0 1 0,-1 0 0,0 0-1,0 1 1,0-1 0,0 1 0,-1 0 0,0 0 0,0 0 0,0 0-1,-1 1 1,0 0 0,1 0 0,-2 1 0,1 0 0,0 0-1,0 0 1,-4-1-92,4 3-24,-1-1 0,1 1 0,-1 0 0,1 0 0,-1 1-1,1-1 1,-1 2 0,1-1 0,-1 1 0,1 0-1,-1 0 1,1 0 0,0 1 0,-1 0 0,1 1 0,0-1-1,0 1 1,1 0 0,-1 1 0,1-1 0,-1 1 0,1 0-1,0 1 1,-2 2 24,-48 64-3899,31-37-1657</inkml:trace>
+</inkml:ink>
+</file>
+
+<file path=word/ink/ink15.xml><?xml version="1.0" encoding="utf-8"?>
+<inkml:ink xmlns:inkml="http://www.w3.org/2003/InkML">
+  <inkml:definitions>
+    <inkml:context xml:id="ctx0">
+      <inkml:inkSource xml:id="inkSrc0">
+        <inkml:traceFormat>
+          <inkml:channel name="X" type="integer" min="-2.14748E9" max="2.14748E9" units="cm"/>
+          <inkml:channel name="Y" type="integer" min="-2.14748E9" max="2.14748E9" units="cm"/>
+          <inkml:channel name="F" type="integer" max="32767" units="dev"/>
+        </inkml:traceFormat>
+        <inkml:channelProperties>
+          <inkml:channelProperty channel="X" name="resolution" value="1000" units="1/cm"/>
+          <inkml:channelProperty channel="Y" name="resolution" value="1000" units="1/cm"/>
+          <inkml:channelProperty channel="F" name="resolution" value="0" units="1/dev"/>
+        </inkml:channelProperties>
+      </inkml:inkSource>
+      <inkml:timestamp xml:id="ts0" timeString="2022-04-04T00:38:39.736"/>
+    </inkml:context>
+    <inkml:brush xml:id="br0">
+      <inkml:brushProperty name="width" value="0.05" units="cm"/>
+      <inkml:brushProperty name="height" value="0.05" units="cm"/>
+      <inkml:brushProperty name="color" value="#E71224"/>
+    </inkml:brush>
+  </inkml:definitions>
+  <inkml:trace contextRef="#ctx0" brushRef="#br0">196 31 10218,'0'0'1528,"0"0"-190,0 0-175,0 0-550,0 0-181,-6-2 52,-20-9-320,23 11-155,1 1 0,0-1 1,-1 0-1,1 1 0,0-1 0,-1 1 0,1 0 0,0 0 0,0 0 0,-1 0 0,1 0 0,0 1 0,0-1 0,0 1 1,0-1-1,1 1 0,-1-1 0,0 1 0,1 0 0,-1 0 0,1 0 0,0 0 0,-1 0 0,1 0 0,0 1 0,0 0-9,-3 4 51,-12 18-31,2 1 0,1 0 1,1 1-1,1 0 0,1 1 0,2 1 1,1-1-1,1 1 0,1 1 0,2-1 0,1 0 1,1 16-21,1-40-21,0 0 0,0 1 1,1-1-1,0 0 1,0 0-1,0 0 0,0 1 1,1-1-1,0 0 1,0-1-1,0 1 0,1 0 1,0-1-1,0 1 1,0-1-1,0 0 0,1 0 1,-1 0-1,1 0 1,0-1-1,0 1 0,1-1 1,-1 0-1,0 0 1,1-1-1,0 0 0,0 1 1,0-1-1,0-1 0,0 1 1,0-1-1,0 0 1,5 0 20,7 2-26,-1-1 1,1 0-1,-1-2 1,1 0 0,-1-1-1,1 0 1,-1-2-1,1 0 1,-1 0-1,0-2 1,0 0 0,-1-1-1,0 0 1,2-2 25,4-3-14,-1-1 0,0-1 0,-1-1 0,0-1 1,-1 0-1,0-2 0,-2 0 0,14-17 14,-25 28 65,0 0 0,0 0 0,0 0 0,0-1 1,-1 0-1,0 0 0,-1 0 0,0 0 0,0-1 0,0 1 0,-1-1 0,0 1 0,0-1 1,-1 0-1,0 0 0,-1 0 0,1 0 0,-1 0 0,-1 0 0,0 0 0,0 0 0,-1 1 1,1-1-1,-4-7-65,-11-32-11,15 40 82,0 0 0,-1 0 0,0 0 0,-1 1 1,1-1-1,-1 1 0,-1-1 0,1 1 0,-1 0 0,0 0 0,-1 0 1,1 1-1,-1-1 0,0 1 0,0 0 0,-1 1 0,-5-5-71,-1 4-37,0-1-1,0 1 0,-1 1 1,0 0-1,0 1 0,0 1 1,0 0-1,0 0 0,0 1 1,0 1-1,-1 0 0,1 1 0,0 1 1,0 0-1,0 0 0,0 2 1,0-1-1,0 2 0,1-1 1,0 2-1,0 0 0,0 0 1,-2 3 37,-73 60-3167,51-35-802</inkml:trace>
+</inkml:ink>
+</file>
+
+<file path=word/ink/ink16.xml><?xml version="1.0" encoding="utf-8"?>
+<inkml:ink xmlns:inkml="http://www.w3.org/2003/InkML">
+  <inkml:definitions>
+    <inkml:context xml:id="ctx0">
+      <inkml:inkSource xml:id="inkSrc0">
+        <inkml:traceFormat>
+          <inkml:channel name="X" type="integer" min="-2.14748E9" max="2.14748E9" units="cm"/>
+          <inkml:channel name="Y" type="integer" min="-2.14748E9" max="2.14748E9" units="cm"/>
+          <inkml:channel name="F" type="integer" max="32767" units="dev"/>
+        </inkml:traceFormat>
+        <inkml:channelProperties>
+          <inkml:channelProperty channel="X" name="resolution" value="1000" units="1/cm"/>
+          <inkml:channelProperty channel="Y" name="resolution" value="1000" units="1/cm"/>
+          <inkml:channelProperty channel="F" name="resolution" value="0" units="1/dev"/>
+        </inkml:channelProperties>
+      </inkml:inkSource>
+      <inkml:timestamp xml:id="ts0" timeString="2022-04-04T00:38:38.568"/>
+    </inkml:context>
+    <inkml:brush xml:id="br0">
+      <inkml:brushProperty name="width" value="0.05" units="cm"/>
+      <inkml:brushProperty name="height" value="0.05" units="cm"/>
+      <inkml:brushProperty name="color" value="#E71224"/>
+    </inkml:brush>
+  </inkml:definitions>
+  <inkml:trace contextRef="#ctx0" brushRef="#br0">387 25 9962,'0'0'1511,"0"0"-550,0 0 300,0 0-460,0 0-102,-15-2-270,-50-5-286,59 6-113,1 1-1,0 1 1,-1-1 0,1 1 0,-1 0-1,1 0 1,0 0 0,0 1 0,-1 0-1,1 0 1,1 0 0,-1 1 0,0-1-1,0 1 1,1 1 0,0-1 0,0 0-1,-1 1 1,2 0 0,-1 0 0,0 0-1,1 0 1,-2 4-30,-17 15 48,-17 13-107,28-30 72,1 2 1,1-1-1,0 1 1,0 1-1,0-1 1,1 1-1,0 1 1,1 0-1,0 0 1,1 0-1,0 1 1,0 0-1,1 0 1,1 1-1,0-1 1,0 1-1,1 0 1,1 0-1,-1 7-13,2-14-4,1 1-1,-1-1 1,2 0-1,-1 1 0,0-1 1,1 0-1,0 0 1,0 0-1,1 0 0,-1 0 1,1 0-1,0 0 1,1 0-1,-1 0 0,1-1 1,0 1-1,0-1 1,2 3 4,2 1-49,1 0 1,-1-1-1,1 0 1,0 0-1,1-1 1,0 0-1,0 0 1,0-1-1,0 0 0,1-1 1,0 0-1,0-1 1,0 0-1,0 0 1,0-1-1,1 0 1,-1-1-1,2 0 49,-1-1-35,0-1 0,0 0 0,0 0-1,0-2 1,0 1 0,0-1 0,-1 0 0,1-1-1,-1-1 1,0 0 0,0 0 0,3-3 35,5-3-47,0 0 0,-1-2-1,-1 0 1,0-1 0,-1 0 0,-1-1 0,0-1 0,-1 0 0,-1-1 0,0 0 0,-1-1 0,-1 0 0,5-14 47,-12 24 10,-1 0-1,0 0 1,0 1 0,-1-1 0,0 0 0,0-1 0,-1 1-1,0 0 1,0 0 0,-1 0 0,0 0 0,-1 0 0,1 0-1,-2 1 1,1-1 0,-1 0 0,0 1 0,0 0 0,-1-1-1,0 2 1,-1-1 0,1 0 0,-1 1 0,-5-5-10,2 4 45,-1 0 0,1 1 1,-1 0-1,-1 1 1,1-1-1,-1 2 1,0 0-1,0 0 0,0 0 1,-1 2-1,1-1 1,-1 1-1,1 1 0,-1 0 1,0 0-1,0 1 1,1 0-1,-8 2-45,6 0-194,0 1 0,0 0 0,0 0 0,0 2 0,0-1 0,1 2 0,0-1 0,0 1 0,0 1 0,-6 6 194,2-4-578,-28 19-2078,8-3-2400</inkml:trace>
+</inkml:ink>
+</file>
+
+<file path=word/ink/ink17.xml><?xml version="1.0" encoding="utf-8"?>
+<inkml:ink xmlns:inkml="http://www.w3.org/2003/InkML">
+  <inkml:definitions>
+    <inkml:context xml:id="ctx0">
+      <inkml:inkSource xml:id="inkSrc0">
+        <inkml:traceFormat>
+          <inkml:channel name="X" type="integer" min="-2.14748E9" max="2.14748E9" units="cm"/>
+          <inkml:channel name="Y" type="integer" min="-2.14748E9" max="2.14748E9" units="cm"/>
+          <inkml:channel name="F" type="integer" max="32767" units="dev"/>
+        </inkml:traceFormat>
+        <inkml:channelProperties>
+          <inkml:channelProperty channel="X" name="resolution" value="1000" units="1/cm"/>
+          <inkml:channelProperty channel="Y" name="resolution" value="1000" units="1/cm"/>
+          <inkml:channelProperty channel="F" name="resolution" value="0" units="1/dev"/>
+        </inkml:channelProperties>
+      </inkml:inkSource>
+      <inkml:timestamp xml:id="ts0" timeString="2022-04-04T00:38:37.496"/>
+    </inkml:context>
+    <inkml:brush xml:id="br0">
+      <inkml:brushProperty name="width" value="0.05" units="cm"/>
+      <inkml:brushProperty name="height" value="0.05" units="cm"/>
+      <inkml:brushProperty name="color" value="#E71224"/>
+    </inkml:brush>
+  </inkml:definitions>
+  <inkml:trace contextRef="#ctx0" brushRef="#br0">185 112 8705,'0'0'2248,"0"0"-743,0 0-282,0 0-436,0 0-285,0 0-94,-5-1-199,4 1-207,-2-1 16,-1 1 1,0 0 0,1 0 0,-1 0-1,0 0 1,1 0 0,-1 1 0,1-1-1,-1 1 1,0 0 0,1 0-1,0 0 1,-1 1 0,1-1 0,0 1-1,-1 0 1,-1 2-19,-5 5 17,0 1 1,1 0-1,0 0 1,1 1-1,0 0 1,1 1-1,0 0 1,0 0-1,2 0 1,0 1-1,0 0 0,1 0 1,0 0-1,1 0 1,1 1-1,0-1 1,1 1-1,1 0 1,0-1-1,0 1 1,1 0-1,2 2-17,-1-8 2,1-1-1,0 1 1,1-1-1,0 1 1,0-1-1,1 0 1,-1-1-1,1 1 1,1-1-1,-1 0 1,1 0-1,0-1 1,1 1-1,-1-1 1,1-1-1,0 1 1,0-1 0,1-1-1,-1 1 1,1-1-1,4 1-1,10 3-29,0 0 1,1-2-1,-1 0 0,1-2 0,0 0 0,0-2 1,5 0 28,-18-1-46,0 0-1,0 0 1,0-1 0,0 0 0,0-1 0,0 0 0,-1-1 0,1 0 0,-1 0 0,0-1 0,1 0 0,-2-1 0,1 0-1,0 0 1,-1-1 0,5-4 46,2-4-40,-1 0 1,0-1-1,-1 0 0,-1-1 0,0 0 0,-1-1 0,-1 0 0,-1-1 0,0 0 1,-1 0-1,0-6 40,-1-118 325,-7 133-332,1 5 54,-1-1 1,1 1 0,-1-1-1,0 1 1,-1-1-1,1 1 1,-1 0 0,1-1-1,-1 1 1,-1 0 0,1-1-1,-1 1 1,1 0-1,-1 0 1,0 0 0,-1 1-1,1-1 1,-1 0 0,1 1-1,-1-1 1,0 1-1,0 0 1,-2-1-48,-6-4 92,-1 0 0,0 1 0,0 0 0,-1 1 0,0 0 0,0 1 0,0 1 0,-1 0 0,0 1 0,1 0 0,-1 1 0,0 0 0,-1 1 0,1 1 0,0 0 0,0 1 0,0 1 0,0 0 0,0 1 0,1 0 0,-1 1 0,-11 6-92,-12 8-964,1 2 0,1 2 1,1 1-1,1 2 0,-17 18 964,41-36-487,-32 28-4717</inkml:trace>
+</inkml:ink>
+</file>
+
+<file path=word/ink/ink18.xml><?xml version="1.0" encoding="utf-8"?>
+<inkml:ink xmlns:inkml="http://www.w3.org/2003/InkML">
+  <inkml:definitions>
+    <inkml:context xml:id="ctx0">
+      <inkml:inkSource xml:id="inkSrc0">
+        <inkml:traceFormat>
+          <inkml:channel name="X" type="integer" min="-2.14748E9" max="2.14748E9" units="cm"/>
+          <inkml:channel name="Y" type="integer" min="-2.14748E9" max="2.14748E9" units="cm"/>
+          <inkml:channel name="F" type="integer" max="32767" units="dev"/>
+        </inkml:traceFormat>
+        <inkml:channelProperties>
+          <inkml:channelProperty channel="X" name="resolution" value="1000" units="1/cm"/>
+          <inkml:channelProperty channel="Y" name="resolution" value="1000" units="1/cm"/>
+          <inkml:channelProperty channel="F" name="resolution" value="0" units="1/dev"/>
+        </inkml:channelProperties>
+      </inkml:inkSource>
+      <inkml:timestamp xml:id="ts0" timeString="2022-04-04T00:38:36.278"/>
+    </inkml:context>
+    <inkml:brush xml:id="br0">
+      <inkml:brushProperty name="width" value="0.05" units="cm"/>
+      <inkml:brushProperty name="height" value="0.05" units="cm"/>
+      <inkml:brushProperty name="color" value="#E71224"/>
+    </inkml:brush>
+  </inkml:definitions>
+  <inkml:trace contextRef="#ctx0" brushRef="#br0">87 593 9337,'0'0'1785,"0"0"-1060,0 0-369,17 7 3316,106-41-3589,145-32-102,-252 60 1,0-1 0,0-1 1,-1 0-1,0-1 0,-1-1 0,0 0 1,-1-1-1,0-1 0,10-10 18,35-78-476,-54 94 436,0 0-1,-1 0 1,0-1 0,0 1 0,0-1-1,-1 0 1,0 0 0,-1 0 0,1 0-1,-1 0 1,-1-1 0,1 1 0,-1 0-1,0 0 1,-1-1 40,1-11 29,1 14-17,0 0-1,-1 0 1,1 0 0,-1 0 0,0 0 0,-1 0 0,1 0 0,-1 1 0,0-1 0,0 0 0,0 0 0,-1 0 0,0 1 0,0-1-1,0 1 1,0-1 0,-1 1 0,0 0 0,0 0 0,0 0 0,0 0 0,-1 1 0,1-1 0,-1 1 0,-1-1-12,-14-5 59,-1 0 0,0 2 0,0 1 0,0 0 0,-1 1 0,0 2 0,0 0 1,0 1-1,0 1 0,0 1 0,0 1 0,-7 1-59,5 1-24,0 2-1,1 0 1,0 1-1,0 1 1,0 1 0,1 1-1,0 1 1,1 1-1,0 1 1,-14 11 24,12-10-102,14-10 90,0 1-1,0 0 1,1 0-1,-1 1 1,1 0-1,0 0 1,0 1 0,1 0-1,0 0 1,0 1-1,0-1 1,1 1-1,0 0 1,0 1-1,1-1 1,0 1-1,0 0 1,1 0-1,-2 7 13,-6 39-109,6-41 71,2 0 0,0 0 0,1 0 0,0 1 0,1-1 0,0 1 0,1-1-1,1 1 1,0-1 0,1 0 0,0 1 0,1-1 0,2 4 38,7 14-261,2 0-1,1-1 0,1 0 0,1-2 1,2 0-1,11 13 262,-27-38-169,1 0 0,-1 0 0,0 0 1,1-1-1,-1 1 0,1-1 0,0 0 0,0 0 0,0 0 0,0-1 0,0 1 1,0-1-1,1 0 0,-1 0 0,0-1 0,1 1 0,-1-1 0,0 0 0,1 0 1,1 0 168,12 0-2024</inkml:trace>
+</inkml:ink>
+</file>
+
+<file path=word/ink/ink2.xml><?xml version="1.0" encoding="utf-8"?>
+<inkml:ink xmlns:inkml="http://www.w3.org/2003/InkML">
+  <inkml:definitions>
+    <inkml:context xml:id="ctx0">
+      <inkml:inkSource xml:id="inkSrc0">
+        <inkml:traceFormat>
+          <inkml:channel name="X" type="integer" min="-2.14748E9" max="2.14748E9" units="cm"/>
+          <inkml:channel name="Y" type="integer" min="-2.14748E9" max="2.14748E9" units="cm"/>
+          <inkml:channel name="F" type="integer" max="32767" units="dev"/>
+        </inkml:traceFormat>
+        <inkml:channelProperties>
+          <inkml:channelProperty channel="X" name="resolution" value="1000" units="1/cm"/>
+          <inkml:channelProperty channel="Y" name="resolution" value="1000" units="1/cm"/>
+          <inkml:channelProperty channel="F" name="resolution" value="0" units="1/dev"/>
+        </inkml:channelProperties>
+      </inkml:inkSource>
+      <inkml:timestamp xml:id="ts0" timeString="2022-04-04T00:36:11.448"/>
+    </inkml:context>
+    <inkml:brush xml:id="br0">
+      <inkml:brushProperty name="width" value="0.05" units="cm"/>
+      <inkml:brushProperty name="height" value="0.05" units="cm"/>
+      <inkml:brushProperty name="color" value="#E71224"/>
+    </inkml:brush>
+  </inkml:definitions>
+  <inkml:trace contextRef="#ctx0" brushRef="#br0">8167 269 10322,'0'0'5553,"0"0"-3577,0 0-1112,0 0-31,0 0-465,0 0 200,0 0-568,74-57-136,-54 57-272,0 0-624,0 10-1249,-9-1-6401</inkml:trace>
+  <inkml:trace contextRef="#ctx0" brushRef="#br0" timeOffset="569.649">8724 552 10938,'0'0'2092,"0"0"-552,0 0-431,0 0-390,0 0-237,0 0-163,-4 0 74,1 0-332,0 0-1,0 0 1,0 0-1,0 0 1,1 1-1,-1-1 1,0 1-1,0 0 1,0 0-1,0 0 1,1 0-1,-1 1 1,0-1-1,1 1 1,-1 0-1,1-1 1,0 1-1,0 0 1,-1 0-1,1 1 1,1-1-1,-1 0 1,0 1-1,0-1 1,1 1-1,0-1 1,-1 1-1,1 0 1,0 0-1,0-1 1,0 1-1,1 0 1,-1 0-1,1 3-60,-3 72-301,4-76 263,0-2 0,0 1 0,0 0 0,0 0 0,1 0 1,-1 0-1,0-1 0,1 1 0,-1-1 0,0 1 0,1-1 0,-1 1 0,1-1 0,-1 0 0,1 0 1,-1 0-1,1 0 0,-1 0 0,0 0 0,1 0 0,-1 0 0,1 0 0,-1-1 0,1 1 0,-1-1 1,0 1-1,1-1 0,-1 1 0,0-1 0,1 0 0,-1 0 0,0 1 0,0-1 0,0 0 0,0 0 1,0 0-1,1-2 38,8-9-636,-1 0 0,0-1 0,-2 0 0,1-1 0,-1 0 0,-1 0-1,-1 0 1,0-1 0,3-14 636,-2 11-1838,8-27-3592</inkml:trace>
+  <inkml:trace contextRef="#ctx0" brushRef="#br0" timeOffset="839.48">8740 217 7801,'0'0'3848,"0"0"-1406,0 0-1162,0 0-177,0 0 54,0 0-415,-3-2-336,3 1-393,-1 1 0,0 0 1,1 0-1,-1-1 1,1 1-1,-1 0 1,0 0-1,1 0 1,-1 0-1,1 0 1,-1 0-1,0 0 1,1 0-1,-1 0 1,0 0-1,1 0 1,-1 0-1,1 0 1,-1 0-1,0 1 1,1-1-1,-1 0 1,1 0-1,-1 1 1,1-1-1,-1 0 0,1 1 1,-1-1-1,1 1 1,-1-1-1,1 0 1,-1 1-1,1-1 1,0 1-1,-1-1 1,1 1-1,0 0 1,0-1-1,-1 1 1,1-1-1,0 1 1,0 0-1,0-1 1,-1 1-1,1-1 1,0 1-1,0 0 1,0-1-1,0 1 1,0 0-1,0-1 0,1 1 1,-1-1-1,0 1 1,0 0-1,0-1 1,1 1-1,-1-1 1,0 1-1,0-1 1,1 1-1,-1-1 1,0 1-1,1-1 1,-1 1-1,1-1 1,-1 1-14,1 12 51,-2 27-217,3 0 0,1 1 0,2-1 0,1-1 0,2 1 0,2-1 0,2 0-1,13 27 167,-25-65-95,0 0-1,1 0 1,-1 0-1,0-1 0,1 1 1,-1 0-1,1 0 0,-1 0 1,1-1-1,-1 1 0,1 0 1,-1-1-1,1 1 0,0 0 1,-1-1-1,1 1 1,0-1-1,0 1 0,-1-1 1,1 0-1,0 1 0,0-1 1,0 0-1,-1 1 0,1-1 1,0 0-1,0 0 0,0 0 1,0 0-1,0 0 0,0 0 1,-1 0-1,1 0 1,0 0-1,0 0 0,0 0 1,0 0-1,0-1 0,-1 1 1,1 0-1,0-1 0,0 1 1,0-1-1,-1 1 0,1-1 1,0 1-1,-1-1 1,1 1-1,0-1 0,-1 0 1,1 1-1,-1-1 0,1 0 1,-1 0-1,1 1 0,-1-1 1,1 0-1,-1 0 0,0 0 1,0 1-1,1-1 1,-1 0-1,0 0 0,0 0 1,0 0-1,0 0 0,0 0 1,0 0 95,9-19-4628</inkml:trace>
+  <inkml:trace contextRef="#ctx0" brushRef="#br0" timeOffset="1078.35">8892 478 6009,'0'0'4560,"0"0"-1515,0 0-1089,0 0-734,0 0-690,0 0 230,2 7-242,24 109 243,-20-104-2987,-3-39-2882,-3 5-2501</inkml:trace>
+  <inkml:trace contextRef="#ctx0" brushRef="#br0" timeOffset="1313.883">8925 318 9658,'0'0'7489,"0"0"-5488,0 0-1137,0 0 0,0 0-760,0 0 16,0 0-120,0 0-704,-29 32-208,21-16-785,-6-1-4160</inkml:trace>
+  <inkml:trace contextRef="#ctx0" brushRef="#br0" timeOffset="1548.954">8573 378 16131,'0'0'2408,"0"0"-1079,0 0-729,0 0-472,0 0-128,0 0-200,0 0 104,37-6-264,-14 6-448,5 0-65,12 0-887,-9 0-2241,-3 0-7657</inkml:trace>
+  <inkml:trace contextRef="#ctx0" brushRef="#br0" timeOffset="-67428.074">3882 4570 14323,'0'0'2597,"0"0"-1469,0 0-713,0 0-251,0 0-120,0 14 11,17 101-177,14-41-655,-31-74 420,0 0 103,0-1-92,0-5 129,-1-2 102,1-1-1,-1 0 1,2 0 0,-1 0-1,1 0 1,1 0 0,0 0 0,0 1-1,0-1 1,1 1 0,1-1-1,-1 1 1,1 0 0,1 0 0,-1 1-1,2-2 116,0 2-9,-5 5 41,0-1 0,1 0 0,-1 1 0,1-1 0,0 1 0,-1-1 0,1 1-1,0 0 1,1 0 0,-1 0 0,0 0 0,1 0 0,-1 1 0,1-1-1,-1 1 1,1-1 0,0 1 0,0 0 0,0 0 0,-1 0 0,1 0 0,0 1-1,0-1 1,0 1 0,0 0 0,0 0 0,0 0 0,0 0 0,0 0 0,0 1-1,0 0 1,0-1 0,0 1 0,0 0-32,3 4 17,-1-1-1,0 1 1,0 0 0,0 1-1,0-1 1,-1 1 0,0 0 0,-1 0-1,1 0 1,-1 0 0,0 1-1,-1 0 1,1-1 0,-1 1-1,-1 0 1,1 0 0,-1 0-1,0 0 1,-1 5-17,1-7-48,1-1-5178,0-17 2324,14-34-1107,-7 22 1826</inkml:trace>
+  <inkml:trace contextRef="#ctx0" brushRef="#br0" timeOffset="-66887.179">4200 4531 3832,'0'0'2977,"0"0"3,0 0-315,0 0-896,0 0-546,0 0-618,2 11-258,13 63-30,-16-71-380,1-1 0,0 0 1,0 1-1,1-1 0,-1 0 0,0 0 1,1 1-1,-1-1 0,1 0 0,0 1 1,0-1-1,0 0 0,0 0 0,0 0 1,0 0-1,0 0 0,1 0 0,-1 0 0,1-1 1,-1 1-1,1 0 0,0-1 0,0 1 1,0-1-1,0 0 0,0 0 0,1 1 63,19-23-2525,20-43-2003,-18 3-2881,-25 61 14664,-2 5 1387,-6 19-8671,8-22 20,0 1 0,0-1 0,0 1 0,1 0 0,-1-1 0,1 1 0,0 0 0,0-1 0,0 1 0,0 0 0,0-1 0,0 1 0,1 0 0,-1-1 0,1 1 0,0 0 0,0-1 0,0 1 0,0-1 1,0 1-1,0-1 0,1 0 0,-1 1 0,1-1 0,0 0 0,-1 0 0,1 0 0,0 0 0,0-1 0,1 1 0,-1 0 0,0-1 0,0 0 0,1 1 0,-1-1 0,1 0 0,-1 0 0,1 0 0,0 0 9,-1-1-23,0-1-1,-1 1 1,1 0 0,0 0-1,-1-1 1,1 1-1,0 0 1,0-1-1,-1 0 1,1 1 0,-1-1-1,1 0 1,-1 0-1,1 0 1,-1 0-1,0 0 1,1 0 0,-1-1-1,0 1 1,0 0-1,0-1 1,0 1-1,0-1 1,0 1 0,0-1-1,0 1 1,0-1-1,-1 1 1,1-1-1,-1 0 1,1 1 0,-1-1-1,0 0 1,0 0-1,0 1 1,0-1-1,0 0 1,0 0 0,0 1-1,0-1 1,-1 0-1,1 0 24,0 0 83,0 1 0,1-1-1,-1 0 1,0 1 0,0-1-1,0 0 1,-1 1 0,1-1-1,0 0 1,-1 1 0,1-1-1,-1 1 1,1-1 0,-1 0-1,1 1 1,-1-1-1,0 1 1,0 0 0,0-1-1,0 1 1,0 0 0,0-1-1,-1 1 1,1 0 0,0 0-1,0 0 1,-1 0 0,1 0-1,-1 0 1,1 1 0,-1-1-1,1 0 1,-1 1 0,1-1-1,-1 1 1,0 0 0,1-1-1,-1 1 1,0 0 0,1 0-1,-1 0 1,0 0 0,1 0-1,-1 0 1,0 1-1,0-1-81,-24 1 266,-20 0-1013,19-7-2889,16-2-1336,7-4-1679</inkml:trace>
+  <inkml:trace contextRef="#ctx0" brushRef="#br0" timeOffset="-71478.271">2506 4818 11258,'0'0'4305,"0"0"-3617,0 0 48,0 0-576,0 0-112,0 0 224,0 0-120,51 99 16,-43-65-160,1 2-8,-4 1 72,1-4-72,5 1-432,1-4-328,-1-6-304,6-1-432,-6-5-897,-2-11-1896</inkml:trace>
+  <inkml:trace contextRef="#ctx0" brushRef="#br0" timeOffset="-69985.767">2452 5052 13690,'0'0'1836,"0"0"-847,0 0-558,0 0-570,1-5 23,0 3 116,-1 0-1,1-1 1,0 1 0,0 0-1,0 0 1,1 0 0,-1 0-1,0 0 1,1 0 0,-1 0-1,1 1 1,0-1 0,-1 0 0,1 1-1,0-1 1,0 1 0,0 0-1,0 0 1,0 0 0,1 0-1,-1 0 1,0 0 0,0 0-1,1 1 1,0-1 0,45-22 76,-40 18-55,0 1 0,1-1 0,0 2 1,0-1-1,0 1 0,0 1 0,0-1 1,0 1-1,1 1 0,6 0-21,-13 0 22,0 1 0,0 0 0,1 0 1,-1 0-1,0 0 0,0 1 0,0 0 0,0-1 0,0 1 0,0 0 0,0 0 0,0 1 1,0-1-1,0 0 0,-1 1 0,1 0 0,0 0 0,-1 0 0,0 0 0,1 0 1,-1 0-1,0 1 0,0-1 0,0 1 0,0-1 0,-1 1 0,1 0 0,-1-1 1,0 1-1,1 0 0,-1 0 0,0 1-22,30 86 76,0-95-1879,26-119-2889,-40 77 3743,-11 34 1449,2 9 2626,-8 4-1431,0 12 244,14 82-828,-9-81-1090,-5-12-61,0 0 0,1 1 1,-1-1-1,0 0 1,0 0-1,1 0 0,-1 0 1,0 0-1,1 0 1,-1 0-1,1 0 0,0 0 1,-1 0-1,1 0 1,0 0-1,-1 0 0,1 0 1,0-1-1,0 1 1,0 0-1,0 0 1,0-1-1,0 1 0,0-1 1,0 1-1,0-1 1,0 1-1,0-1 0,0 0 1,0 1-1,0-1 1,0 0-1,1 0 0,-1 0 1,0 0-1,0 0 1,0 0-1,0 0 0,1 0 1,-1 0-1,0-1 1,0 1-1,0 0 0,1-1 40,2-3-346,1 0-1,-1 0 0,0 0 0,0-1 0,-1 1 0,1-1 1,-1 0-1,0 0 0,-1 0 0,1-1 0,-1 1 0,0-1 1,0 1-1,0-1 0,-1 0 0,0-1 347,0-52-4903,-3 27 11321,2 32-4536,0 23 1070,-1-6-2463,1-13-494,-1 1 0,0-1 0,1 0 0,0 0 0,0 1-1,0-1 1,1 0 0,-1 1 0,1-1 0,0 0 0,0 0 0,0 0 0,1 0 0,0 0-1,-1 0 1,1 0 0,1-1 0,-1 1 0,0-1 0,1 1 0,1 0 5,-1-3-131,0-1 0,0 1 0,1-1 0,-1 0 0,0 0 0,0-1 1,0 1-1,0-1 0,1 1 0,-1-1 0,0 0 0,0 0 0,0 0 0,0-1 0,-1 1 1,1-1-1,0 1 0,-1-1 0,1 0 0,-1 0 0,1 0 0,-1-1 0,0 1 1,0 0-1,0-1 0,1-1 131,24-42-2382,-23 9 3952,-4 37-130,3 27 1365,-3-26-2845,0 0 0,0 0-1,0 0 1,0 0 0,0 0 0,0 0-1,1 0 1,-1 0 0,0 0-1,0 0 1,1 0 0,-1 0-1,1 0 1,-1 0 0,1 0 0,0 0-1,-1 0 1,1 0 0,0 0-1,-1 0 1,1-1 0,0 1-1,0 0 1,0-1 0,0 1 0,0-1-1,0 1 1,-1-1 0,1 1-1,1-1 1,-1 1 0,0-1-1,0 0 1,0 0 0,0 1 0,0-1-1,0 0 1,0 0 0,0 0-1,1 0 41,-1-2 13,-1 1 0,1 0-1,0-1 1,-1 1 0,1 0 0,-1-1-1,0 1 1,1 0 0,-1-1 0,0 1-1,0-1 1,0 1 0,0 0-1,0-1 1,0 1 0,0-1 0,0 1-1,-1-1 1,1 1 0,0 0-1,-1-1 1,0 1 0,1 0 0,-1 0-1,0-1 1,1 1 0,-1 0-1,0 0 1,0 0 0,0 0 0,0 0-1,0 0 1,0 0 0,0 0-1,0 0 1,-1 0 0,1 1 0,0-1-1,-1 0-12,-104-17 247,105 16-317,0 0 1,0 0-1,1 0 0,-1 0 1,1 0-1,-1 0 0,1-1 1,-1 1-1,1 0 0,0 0 1,0 0-1,0 0 0,1-1 1,-1 1-1,0 0 0,1 0 1,-1 0-1,1 0 0,0 0 1,0 0-1,0 0 0,0 0 1,0 0-1,0 0 0,0 1 1,1-1-1,-1 0 0,1 1 1,-1-1-1,1 1 0,-1-1 1,1 1-1,0 0 0,0 0 1,0 0-1,0 0 70,1-2-112,0-1 142,1 0 1,0 0-1,0 1 0,0 0 1,1 0-1,-1 0 0,1 0 1,0 1-1,0-1 1,0 1-1,0 1 0,0-1 1,0 1-1,0-1 0,0 2 1,1-1-1,-1 0-30,29 42 1979,6 40-2183,-40-82 138,0 1 0,1 0 0,-1 0 0,0-1 0,0 1 0,1 0 0,-1 0 0,0 0 0,1-1 0,-1 1 1,0 0-1,1 0 0,-1 0 0,0 0 0,1 0 0,-1 0 0,0 0 0,1 0 0,-1 0 0,0 0 0,1 0 0,-1 0 1,0 0-1,1 0 0,-1 0 0,0 0 0,1 0 0,-1 0 0,0 0 0,1 0 0,-1 1 0,0-1 0,1 0 0,-1 0 0,0 0 1,1 1-1,-1-1 0,0 0 0,0 0 0,1 1 0,-1-1 0,0 0 0,0 0 0,0 1 0,1-1 0,-1 0 0,0 1 1,0-1 65,12-44-4413,20-15 4389,-27 52 247,10-11-20,-2 13 2700,17 55 1062,-4 10-4130,-12-59-5272,-8-3 173</inkml:trace>
+  <inkml:trace contextRef="#ctx0" brushRef="#br0" timeOffset="-69516.964">3435 4682 13898,'0'0'2012,"0"0"-676,0 0-748,0 0-334,-8 14-66,-22 44-149,29-57-72,0 0-1,0 0 1,0 0 0,0 0-1,1 0 1,-1 0 0,0 0 0,1 1-1,-1-1 1,1 0 0,-1 1-1,1-1 1,0 0 0,0 0-1,-1 1 1,1-1 0,0 1-1,0-1 1,0 0 0,0 1 0,1-1-1,-1 0 1,0 1 0,1-1-1,-1 0 1,0 0 0,1 1-1,0-1 1,-1 0 0,1 0 0,0 0-1,-1 0 1,1 1 0,0-1-1,0 0 1,0 0 0,1 0 33,-1-1-45,0 1-1,0-1 1,0 0 0,0 0 0,0 0 0,0-1 0,0 1 0,1 0 0,-1 0-1,0 0 1,0-1 0,0 1 0,0-1 0,0 1 0,0-1 0,-1 1-1,1-1 1,0 1 0,0-1 0,0 0 0,0 1 0,-1-1 0,1 0 0,0 0-1,-1 0 1,1 0 0,0 0 0,-1 1 0,1-1 0,-1 0 0,0 0 0,1 0-1,-1 0 1,0-2 45,8-99-4743,-2 100 9468,-4 23-3877,-1-17-355,35 120 1092,40 114-1935,-57-179-887,7 32-5565,-27-68 4310,-9-4-162</inkml:trace>
+  <inkml:trace contextRef="#ctx0" brushRef="#br0" timeOffset="-69258.093">3423 5223 4352,'0'0'6634,"0"0"-4442,0 0-735,0-82-577,14 49-608,6-6-216,0-4 40,-6-4-96,6-1-320,-3 3-208,8-7-721,-2 14-711,-3 6-3393</inkml:trace>
+  <inkml:trace contextRef="#ctx0" brushRef="#br0" timeOffset="-68949.535">2753 4748 4304,'0'0'12003,"0"0"-10363,0 0-1312,0 0-328,0 0 0,0 0-80,0 0 80,0 0-96,8 9-408,1 0 56,-9 4 24,2 10-256,-2-5-672,0-2-3577</inkml:trace>
+  <inkml:trace contextRef="#ctx0" brushRef="#br0" timeOffset="-68666.567">2875 4670 7521,'0'0'7706,"0"0"-6194,0 0-1032,0 0-336,0 0 304,0 0-48,0 0-112,88-12-288,-62 15 88,-1 6-192,-2 2-72,-12 2-608,-5 8 256,-6 22-280,-17 0-1665,0-5-5664</inkml:trace>
+  <inkml:trace contextRef="#ctx0" brushRef="#br0" timeOffset="-68458.646">3011 5152 17419,'0'0'2369,"0"0"-1633,0 0-456,0 0-280,0 0-728,0 0-1145,-11 0-4984</inkml:trace>
+  <inkml:trace contextRef="#ctx0" brushRef="#br0" timeOffset="-83330.998">284 4837 5065,'0'0'7558,"0"0"-5142,0 0-1485,0 0-250,0 0-342,0 0-141,-6-3 6,3 1-184,1 0-1,-1 0 0,0 1 0,0-1 0,0 1 1,0 0-1,0-1 0,-1 2 0,1-1 0,0 0 1,0 1-1,-1-1 0,1 1 0,0 0 0,0 0 1,-1 0-1,1 0 0,0 1 0,-1 0 0,1-1 1,0 1-1,0 0 0,0 0 0,0 1 0,0-1 1,0 1-1,0 0 0,0-1 0,1 1 0,-1 1-19,-1 2 16,1 1-1,0 0 1,1 0 0,-1 0-1,1 1 1,0-1-1,1 0 1,0 1 0,0-1-1,0 1 1,1 0-1,0-1 1,0 1-1,0-1 1,1 1 0,1 1-16,-2-6-26,1 0 0,-1-1 0,1 1 0,0-1 0,0 1 0,0 0 0,0-1 0,0 1 0,0-1 0,0 0 0,1 1 0,-1-1 0,0 0 0,1 0 0,-1 0 0,1 0 0,-1 0 0,1 0 0,-1 0 0,1-1 0,0 1 0,-1 0 0,1-1 0,0 0 0,0 1 0,-1-1 0,1 0 0,0 0 0,0 0 0,0 0 0,-1 0 0,1 0 0,0 0 0,0-1 0,-1 1 0,1-1 26,64-16-1691,-29-1-471,0-2-1729</inkml:trace>
+  <inkml:trace contextRef="#ctx0" brushRef="#br0" timeOffset="-82796.631">502 4799 3088,'0'0'9126,"0"0"-6326,0 0-1915,0 0-405,0 0-271,0 0-49,-10 0 48,-34 1-161,41-1-22,1 1 1,-1-1-1,1 1 1,-1 0-1,1 0 0,-1 0 1,1 0-1,-1 0 0,1 0 1,0 1-1,0-1 1,0 1-1,0-1 0,0 1 1,0 0-1,0 0 0,0 0 1,1 0-1,-1 0 1,1 0-1,-1 1 0,1-1 1,0 0-1,0 1 1,0-1-1,0 1 0,0-1 1,1 1-1,-1-1 0,1 1 1,0 0-1,-1-1 1,1 2-26,-7 23 190,6-25-239,-1 0 0,1-1 0,0 1-1,-1 0 1,1 0 0,0 0 0,0 0 0,0 0 0,1 0-1,-1 0 1,0 1 0,1-1 0,-1 0 0,1 0 0,0 0 0,0 1-1,0-1 1,0 0 0,0 0 0,0 0 0,1 1 0,-1-1 0,1 0-1,0 0 1,-1 0 0,1 0 0,0 0 0,0 0 0,0 0-1,0 0 1,1 0 0,-1 0 0,0-1 0,1 1 0,0 0 0,-1-1-1,1 1 1,0-1 0,0 0 0,-1 0 0,1 1 0,0-1 0,0 0-1,1-1 50,2 0-431,-1 0 0,1-1 0,0 0 0,0-1 0,0 1 0,0-1 0,-1 0 0,1 0 0,-1 0 0,0 0 0,1-1 0,-1 0 0,0 0 0,0 0 0,-1 0 0,1-1-1,-1 1 1,1-1 0,-1 0 0,-1 0 0,1 0 0,0 0 0,0-4 431,9-22-2362,-11 16 5802,-3 14 3474,-2 6-5697,4 9-498,12 55-86,-11-69-738,1-1 1,-1 1-1,1-1 1,-1 1-1,1-1 1,-1 0-1,1 0 0,-1 1 1,1-1-1,-1 0 1,1 0-1,-1-1 1,1 1-1,-1 0 0,1 0 1,-1-1-1,1 1 1,-1-1-1,1 1 1,-1-1-1,0 0 1,1 0-1,-1 1 0,0-1 1,1 0-1,-1 0 1,0 0-1,0 0 1,0 0-1,0-1 0,0 1 1,0 0-1,0 0 1,-1-1-1,1 1 1,0-1-1,-1 0 105,27-36-4210,-15 22 174</inkml:trace>
+  <inkml:trace contextRef="#ctx0" brushRef="#br0" timeOffset="-82593.221">636 4817 4016,'0'0'7626,"0"0"-5682,0 0-807,0 0-601,0 0 48,0 0-472,-17 77-112,20-66 104,8 3-104,-5-8-64,2 1-8,-5-4-272,-3-3 56,6 0-696,16-10-313,-2-1-1015,0-5-3409</inkml:trace>
+  <inkml:trace contextRef="#ctx0" brushRef="#br0" timeOffset="-82375.155">636 4822 9458,'68'-4'4841,"-68"8"-3881,0 5 104,0 2-504,0-2-272,0 1 64,0-1-208,-6 2-32,6 2 136,-3 3-232,3-2 56,0-8-72,0 1-176,3-2-368,-3-5-528,0-12-1225,0-3-3040</inkml:trace>
+  <inkml:trace contextRef="#ctx0" brushRef="#br0" timeOffset="-82125.828">672 4640 15987,'0'0'2496,"0"0"-1879,0 0 119,0 0-736,0 0-424,0 0-729,0 0-5888</inkml:trace>
+  <inkml:trace contextRef="#ctx0" brushRef="#br0" timeOffset="-81902.723">318 4675 15667,'0'0'1792,"0"0"-1416,0 0-376,0 0 56,0 0-16,0 0-40,94 0-136,-66 5-336,9 6-808,-11 0-1561,-4-1-5432</inkml:trace>
+  <inkml:trace contextRef="#ctx0" brushRef="#br0" timeOffset="-81607.777">1044 4836 9994,'0'0'3396,"0"0"-1926,0 0-663,0 0-358,0 0 45,-3-4-208,2 3-274,1 0-1,-1 0 0,1 0 1,-1 0-1,0 0 1,0 0-1,0 0 0,1 0 1,-1 1-1,0-1 0,0 0 1,0 0-1,0 1 0,0-1 1,0 0-1,-1 1 1,1-1-1,0 1 0,0 0 1,0-1-1,0 1 0,-1 0 1,1 0-1,0-1 1,0 1-1,-1 0 0,1 0 1,0 1-1,0-1 0,0 0 1,-1 0-1,1 1 1,0-1-1,0 0 0,0 1 1,-1-1-1,1 1 0,0-1 1,0 1-1,0 0 0,0 0 1,0-1-1,0 1 1,1 0-1,-1 0 0,0 0 1,0 0-1,0 0 0,1 0 1,-1 0-1,1 0 1,-1 0-1,1 0 0,-1 1 1,1 0-12,-41 67 302,40-68-311,0 0 0,0 0-1,0 0 1,0 0 0,1 0-1,-1 0 1,0 0 0,1 0-1,-1 0 1,0 0 0,1 0-1,-1 1 1,1-1 0,0 0-1,-1 0 1,1 0 0,0 1-1,0-1 1,0 0 0,0 1-1,0-1 1,0 0 0,0 0-1,0 1 1,1-1 0,-1 0-1,0 0 1,1 0 0,-1 1-1,1-1 1,-1 0 0,1 0-1,0 0 1,-1 0 0,1 0-1,0 0 1,0 0 0,0 0-1,0 0 1,0 0 0,0-1-1,0 1 1,0 0 0,0 0-1,0-1 1,0 1 0,0-1-1,0 1 1,1-1 0,-1 0-1,0 1 1,0-1 0,1 0-1,-1 0 1,0 0 0,1 0-1,0 0 10,34-52-1105,-28 35 817,22-120-5317,-28 118 3704,1-20-3268</inkml:trace>
+  <inkml:trace contextRef="#ctx0" brushRef="#br0" timeOffset="-81393.47">1024 4518 9706,'0'0'3484,"0"0"-1510,0 0-663,0 0-455,0 0-421,0 0-177,-1 10-47,5 68 172,24 127-342,-13-125-4917,-13-73 643,1-4-3013</inkml:trace>
+  <inkml:trace contextRef="#ctx0" brushRef="#br0" timeOffset="-81167.992">936 4727 7465,'0'0'5217,"0"0"-4417,0 0 257,0 0-745,0 0-16,0 0 0,0 0-288,28-15 376,-11 15-384,11 0-256,6 0-568,0 0-1257,0 2-2016</inkml:trace>
+  <inkml:trace contextRef="#ctx0" brushRef="#br0" timeOffset="-80725.455">1275 4730 1200,'0'0'10411,"0"0"-6972,0 0-2111,0 0-558,-9 1-192,-28 6-204,18 21 179,0 3-367,-8 28-405,28-58 114,0-1-1,0 0 0,0 0 0,0 1 1,0-1-1,0 0 0,0 0 0,0 0 0,0 0 1,1 0-1,-1-1 0,0 1 0,0 0 0,0 0 1,0-1-1,0 1 0,0-1 0,0 1 1,-1 0-1,1-1 0,0 0 0,0 1 0,0-1 1,0 0-1,-1 1 0,1-1 0,0 0 0,0 0 1,-1 0-1,1 1 0,-1-1 0,1 0 1,-1 0-1,1 0 0,-1 0 0,1-1 106,48-58-3839,-40 56 11654,-8 17-8145,1-1 367,-2-10-72,-1 1 1,1-1 0,0 1-1,0 0 1,0-1 0,0 1-1,0-1 1,1 1 0,-1 0 0,1-1-1,-1 1 1,1-1 0,0 1-1,0-1 1,0 1 0,1-1-1,-1 0 1,1 0 0,-1 0 0,1 0-1,-1 0 1,1 0 0,0 0-1,0 0 1,0 0 0,0-1-1,1 1 1,-1-1 0,0 0 0,0 0-1,1 0 1,-1 0 0,1 0-1,-1 0 1,1 0 0,0-1-1,-1 1 1,1-1 0,-1 0 0,1 0-1,1 0 35,19-36-2200,-20 23 820,5-8-2550</inkml:trace>
+  <inkml:trace contextRef="#ctx0" brushRef="#br0" timeOffset="-80476.471">1422 4536 10882,'0'0'3802,"0"0"-2226,0 0-814,0 0-236,0 0 36,-8 12-177,-20 42-156,21 34 524,7-62-645,-1-17-121,0 1 0,1 0 0,0 0 0,1 0 0,0-1 0,1 1 0,0 0 0,0-1 0,1 1 0,0-1 0,1 0 0,0 0 13,25 57-2321,-23-50 2,1-8-2020,-1-5-3063</inkml:trace>
+  <inkml:trace contextRef="#ctx0" brushRef="#br0" timeOffset="-80283.531">1359 4775 9882,'0'0'3944,"0"0"-2999,0 0-361,0 0-456,0 0 72,6-18-8,-6 9-32,14 2-160,3 5-80,6-3 80,11-4-768,-9 5-1297,-8-5-3248</inkml:trace>
+  <inkml:trace contextRef="#ctx0" brushRef="#br0" timeOffset="-79847.815">1129 4617 12522,'0'0'1856,"0"0"-706,0 0-416,0 0-145,0 0-69,0 0-191,0 0-31,1-6 796,15 11-927,-14-4-143,0 0 0,0 0 0,0 0 0,1 0 0,-1 0 0,0-1 0,0 1 0,1-1 0,-1 1 0,0-1 0,1 0 0,-1 0 0,0 0 0,1 0 0,-1-1 0,0 1 0,1-1 0,-1 1 0,0-1 0,0 0 0,0 1 0,1-1 0,-1-1-24,1-21-1692,-3 17-3270,0 6-2786</inkml:trace>
+  <inkml:trace contextRef="#ctx0" brushRef="#br0" timeOffset="-79642.271">1183 5019 11210,'0'0'5369,"0"0"-4489,0 0 128,0 0-551,0 0-177,0 0-280,0 0-192,0 0-72,68-27-473,-54 18-1199,-8 2-7346</inkml:trace>
+  <inkml:trace contextRef="#ctx0" brushRef="#br0" timeOffset="-78926.68">1748 4742 11626,'0'0'4177,"0"0"-2734,0 0-631,0 0-134,0 0-306,14 37-52,57 43-421,-70-80 100,-1 0 1,1 0-1,0 0 1,-1 0-1,1 0 1,0-1-1,-1 1 1,1 0-1,-1 0 1,1 0-1,0-1 1,-1 1-1,1 0 1,-1-1-1,1 1 1,0-1-1,-1 1 1,1-1-1,-1 1 1,0-1-1,1 1 1,-1-1-1,1 1 1,-1-1-1,0 1 1,1-1-1,-1 0 1,0 1-1,0-1 0,1 0 1,-1 1-1,0-1 1,0 0-1,0 1 1,0-1-1,0 0 1,0 1-1,0-1 1,0 0-1,0 1 1,0-1-1,0 0 1,-1 1-1,1-1 1,0 0-1,0 1 1,-1-1-1,1 1 1,0-1-1,-1 1 1,1-1-1,-1 0 1,1 1-1,-1-1 1,1-4-15,9-137-2555,-7 137 1226,-1 2-3405,1 3-3264</inkml:trace>
+  <inkml:trace contextRef="#ctx0" brushRef="#br0" timeOffset="-78363.923">2119 4697 10338,'0'0'4305,"0"0"-2461,0 0-813,0 0-415,0 0-157,0 0-63,-7-1-96,-48-1-153,51 5-154,1-1 1,0 1-1,-1 1 1,1-1-1,1 0 1,-1 1-1,0 0 1,1 0-1,-1-1 1,1 1-1,0 0 1,1 1-1,-1-1 1,1 0-1,0 1 0,0-1 1,0 0-1,0 1 1,1-1-1,0 4 7,0-3-23,-1-3-27,0 0 1,1 0-1,-1 0 1,1 0-1,0 0 1,0 0-1,-1 0 1,1 0-1,1 0 1,-1 0-1,0 0 1,0 0-1,1 0 1,-1 0-1,1 0 1,0 0-1,-1 0 1,1 0-1,0 0 1,0-1-1,0 1 1,0 0-1,1-1 1,-1 1-1,0-1 1,1 1-1,-1-1 1,1 0-1,0 1 1,-1-1-1,1 0 1,0 0-1,-1 0 1,1 0-1,0 0 1,0-1-1,0 1 1,0-1-1,0 1 1,0-1 49,2-1-79,-1 0 0,1 0-1,-1 0 1,0-1 0,0 0 0,1 1 0,-1-1 0,-1 0 0,1-1 0,0 1 0,0 0 0,-1-1 0,1 0 0,-1 1-1,0-1 1,0 0 0,0 0 0,0 0 0,0 0 0,-1-1 0,0 1 0,1 0 0,-1-1 0,0-2 79,17-27-470,-14 25 1976,-2 8 974,1 8-3022,50 65 426,-32-89-2680,-13-2-424,-5-4-5322</inkml:trace>
+  <inkml:trace contextRef="#ctx0" brushRef="#br0" timeOffset="-78145.504">2047 4535 14835,'0'0'2240,"0"0"-1768,0 0-368,0 0 120,0 0-208,54-13-8,-34 8-8,11 5-96,-6 0-752,1 0-2097</inkml:trace>
+  <inkml:trace contextRef="#ctx0" brushRef="#br0" timeOffset="-77187.574">433 5473 11330,'0'0'2394,"0"0"-1264,0 0-356,0 0-303,0 0-4,0 0 209,0 0-278,-3-3-64,-1 1-318,1 0 0,-1 0 1,0 0-1,0 0 0,-1 1 1,1 0-1,0 0 0,0 0 0,-1 1 1,1-1-1,0 1 0,-1 0 1,1 0-1,0 0 0,-1 1 1,1 0-1,0 0 0,0 0 1,0 0-1,-1 0 0,1 1 0,0 0 1,1 0-1,-1 0 0,0 0 1,1 1-1,-1-1 0,1 1 1,-1 0-1,1 0 0,0 0 1,1 1-1,-1-1 0,0 1 0,1-1 1,0 1-1,0 0 0,0 0 1,-1 3-17,1-5-38,0 0 0,1 0 0,-1 0 0,0 1 0,1-1 0,0 1 0,-1-1 0,1 1 0,0-1 0,0 1 0,0 0 0,1 0 0,-1-1 0,1 1 0,-1 0 0,1 0 0,0 0 0,0-1 0,0 1 0,1 0 0,-1 0 0,1 0 0,-1 0 0,1-1 0,0 1 0,0 0 0,0-1 0,1 1 0,-1-1 0,0 1 0,1-1 0,0 0 0,0 0 0,-1 1 0,1-1 0,0 0 0,1-1 0,-1 1 0,0 0 0,0 0 0,1-1 0,-1 0 0,2 1 38,2-3-234,1-1 0,0 0 0,-1 0 0,1-1 0,-1 0 0,0 0 0,0 0 0,0-1 0,0 1 0,-1-2 1,1 1-1,-1 0 0,0-1 0,-1 0 0,1 0 0,-1-1 0,0 1 0,0-1 0,0 0 0,-1 0 0,0 0 0,0 0 0,-1-1 0,0 1 0,0-1 0,0 0 0,-1 0 234,3-1-814,9-29-2910</inkml:trace>
+  <inkml:trace contextRef="#ctx0" brushRef="#br0" timeOffset="-76952.921">424 5206 6617,'0'0'5740,"0"0"-3721,0 0-1167,0 0-265,0 0-135,0 0 7,1 16-210,3 101 442,2-90-602,1 0 0,1-1 0,1-1 1,2 1-1,0-2 0,3 2-89,20 47-2185,-31-61-1805,-3-12-531</inkml:trace>
+  <inkml:trace contextRef="#ctx0" brushRef="#br0" timeOffset="-76297.626">301 5362 13242,'0'0'1617,"0"0"-878,0 0-565,9-7-266,-1 2 118,0 0 1,1 0-1,-1 1 0,1 0 0,0 0 0,0 1 0,0 0 0,0 0 1,1 1-1,1 0-26,-6 1 21,1 0 0,0 0 0,0 1 1,0 0-1,-1 0 0,1 0 0,0 0 1,0 1-1,-1 0 0,1 1 0,0-1 1,-1 1-1,1 0 0,-1 0 0,0 1 1,1-1-1,-1 1 0,0 1 0,-1-1 1,1 1-1,-1-1 0,1 1 0,-1 0 1,0 1-1,-1-1 0,1 1 0,-1 0 1,0 0-1,0 0 0,2 5-21,40 99 264,-34-79-661,-6-33 108,-1 0-1,-1 0 1,1 0 0,0-1 0,-1 0 0,0 1 0,1-1-1,-2 0 1,1-1 0,0 1 0,-1-1 0,0 1 0,0-1 0,0 1-1,0-3 290,12-22-1509,-9 14 2535,-4 23 4528,0-5-5592,-1 0 1,0 1-1,1-1 0,0 1 0,0-1 1,0 0-1,0 0 0,0 1 1,1-1-1,-1 0 0,1 0 0,0 0 1,0-1-1,0 1 0,0 0 1,1-1-1,-1 1 0,1-1 0,-1 0 1,1 0-1,0 0 0,0 0 1,0 0-1,0-1 0,0 1 0,0-1 1,0 0-1,3 1 38,29-42-5970,-30 26 642</inkml:trace>
+  <inkml:trace contextRef="#ctx0" brushRef="#br0" timeOffset="-75736.432">928 5294 11138,'0'0'2746,"0"0"-1124,0 0-537,0 0-449,0 0-125,-11 0-57,-34 0-287,43 1-146,-1 0 0,1 0-1,-1 0 1,1 0 0,0 0 0,0 0 0,0 1-1,0-1 1,0 1 0,0 0 0,0 0 0,0 0-1,0 0 1,1 0 0,-1 0 0,1 0 0,0 0-1,0 0 1,-1 1 0,1-1 0,1 0-1,-1 1 1,0-1 0,1 1 0,-1-1 0,1 1-1,0-1 1,-1 1 0,1 0 0,1-1 0,-1 1-1,0-1 1,1 1 0,-1-1 0,1 1 0,-1-1-1,2 2-20,-1 9-31,-1-3 21,-1-8-24,0-1 0,1 1 0,-1 0 0,1 0 0,0 0 0,-1 0-1,1 0 1,0 0 0,0-1 0,0 1 0,1 0 0,-1 0 0,0 0 0,1 0 0,-1 0 0,1 0 0,-1-1 0,1 1 0,0 0 0,0-1 0,0 1 0,0 0 0,0-1 0,0 1 0,1-1 0,-1 1 0,0-1 0,1 0 0,-1 0 0,1 1-1,-1-1 1,1 0 0,0 0 0,-1-1 0,1 1 0,0 0 0,0-1 0,0 1 0,0-1 0,-1 1 0,1-1 0,0 0 0,1 0 34,8-22-1136,24-88-4516,-27 108 10569,-8 4-4843,-1 3-8,1 1-1,0-1 1,0 0 0,0 0 0,0 1-1,1-1 1,0 0 0,0 0 0,1 0-1,-1 0 1,1 0 0,0 0 0,0 0-1,1-1 1,-1 1 0,1-1 0,0 1-1,0-1 1,3 3-66,26 24-257,-21-33-1242,29-23-2671,-26 10-1450</inkml:trace>
+  <inkml:trace contextRef="#ctx0" brushRef="#br0" timeOffset="-75378.209">601 5283 9009,'0'0'3437,"0"0"-2262,0 0-840,0 0-57,0 0 287,0 0 158,0 0-17,8-1-284,0-1-394,52-2 456,-58 3-486,-1 1 0,1 0 0,-1 1 1,1-1-1,-1 0 0,1 0 0,0 1 0,-1-1 0,1 1 0,-1-1 0,1 1 0,-1-1 0,0 1 1,1 0-1,-1 0 0,0 0 0,1 0 0,-1 0 0,0 0 0,0 0 0,0 0 0,0 0 0,0 1 0,0-1 1,0 0-1,0 1 0,-1-1 0,1 1 0,0-1 0,-1 1 0,1-1 0,-1 1 0,0-1 0,1 1 1,-1-1-1,0 2 2,-8 83-2491,2-56-2775</inkml:trace>
+  <inkml:trace contextRef="#ctx0" brushRef="#br0" timeOffset="-73674.632">1487 5100 14563,'0'0'2079,"0"0"-957,0 0-327,-1 2-518,-1 8-254,1 0 1,1 0-1,-1 0 0,1 0 1,1-1-1,0 1 1,0 0-1,1 0 0,1 0 1,-1-1-1,1 1 1,1-1-1,0 0 0,2 4-23,17 58-128,6 13-1453,-28-84 1532,-1 0-1,1 0 1,-1 1 0,1-1 0,-1 0 0,1 0 0,-1 0 0,1 0 0,-1 0-1,1 0 1,-1 0 0,1 0 0,-1 0 0,1 0 0,-1 0 0,1 0 0,-1-1 0,0 1-1,1 0 1,-1 0 0,1 0 0,-1-1 0,1 1 0,-1 0 0,1-1 0,-1 1-1,0 0 1,1-1 0,-1 1 0,0 0 0,1-1 0,-1 1 0,0-1 0,0 1 0,1 0-1,-1-1 1,0 1 0,0-1 0,0 1 0,0-1 0,1 1 0,-1-1 0,0 1-1,0-1 1,0 1 0,0-1 0,0 1 0,0-1 0,0 1 0,0-1 0,-1 1 0,1-1-1,0 1 1,0-1 0,0 1 0,0-1 0,-1 1 0,1-1 0,0 1 0,0 0-1,-1-1 1,1 1 0,0 0 0,-1-1 0,1 1 0,0-1 0,-1 1 0,1 0 0,-1-1 49,1 0-199,0-143-1789,2 142 2044,-1 0 0,1 1 0,0-1 0,0 1 0,0 0 0,0 0 0,0-1-1,0 1 1,1 0 0,-1 1 0,0-1 0,0 0 0,1 1 0,-1-1 0,0 1 0,1 0 0,-1-1 0,1 1 0,-1 0 0,0 1 0,1-1-1,-1 0 1,1 1 0,-1-1 0,0 1 0,0 0 0,1 0 0,-1 0 0,0 0 0,0 0 0,0 0 0,0 1 0,0-1 0,0 1 0,0 0-57,1 2 49,-1-1 0,1 1-1,-1 0 1,-1 0 0,1 0-1,0 0 1,-1 1-1,0-1 1,0 0 0,0 1-1,-1-1 1,1 0-1,-1 1 1,0-1 0,0 1-1,-1-1 1,1 1-1,-1-1 1,0 0 0,0 1-1,-1-1 1,1 0 0,-1 0-1,0 0 1,0 0-1,0 0 1,-1-1 0,1 1-1,-1 0 1,0-1-1,0 0 1,0 0 0,0 0-1,-1 0 1,1 0-1,-1-1 1,1 1 0,-1-1-1,-4 2-47,-32 18-128,44-56-2233,82-24-947,-85 57 3409,0 0 0,0 0 0,0 1 0,0-1 0,1 0 0,-1 1 0,0-1 0,0 0 0,0 1 0,1-1-1,-1 1 1,0 0 0,0-1 0,1 1 0,-1 0 0,0 0 0,1 0 0,-1 0 0,0 0 0,1 0 0,-1 0 0,0 0-1,0 1 1,1-1 0,-1 0 0,0 1 0,0-1 0,1 1 0,-1-1 0,0 1 0,0 0 0,0 0 0,0-1 0,0 1-1,0 0 1,0 0 0,0 0 0,0 0 0,0 0 0,-1 0 0,1 0 0,0 0 0,-1 1 0,1-1 0,-1 0 0,1 0 0,-1 0-1,1 1 1,-1 0-101,40 67 928,-38-68-1066,1-1 0,-1 0 0,1 0 0,0 0 0,-1 0 0,1 0 0,-1 0 0,1-1-1,-1 1 1,1-1 0,-1 0 0,1 0 0,-1 1 0,1-2 0,-1 1 0,0 0 0,0 0 0,0-1 0,0 1-1,0-1 1,0 0 0,0 0 0,0 0 0,0 1 0,-1-2 0,1 1 0,-1 0 0,1 0 0,-1 0-1,0-1 1,1-1 138,49-96-8269,-46 52 12735,-19 42 1762,-17 13-4845,27-2-1275,1 0 0,0-1 0,0 1 1,0 0-1,1 0 0,0 1 0,0-1 0,0 0 0,0 1 0,1-1 0,0 1 1,0 0-1,1-1 0,-1 1 0,1 0 0,1-1 0,-1 1 0,1 0 0,0-1 1,0 1-1,0 0-108,1-3-44,0 0 1,0 0-1,0 0 1,0 0 0,0-1-1,1 1 1,-1-1-1,1 1 1,0-1-1,-1 0 1,1 0 0,0 0-1,0 0 1,1-1-1,-1 1 1,0-1-1,0 0 1,1 0 0,-1 0-1,1 0 1,-1-1-1,1 1 1,-1-1 0,1 0-1,-1 0 1,1 0-1,-1 0 1,1-1-1,-1 1 1,1-1 43,2-2-231,1 0 0,-1 0 0,0-1 0,0 0 0,0 0-1,-1 0 1,1-1 0,-1 1 0,0-1 0,0 0 0,-1-1 0,0 1 0,0-1 0,0 0 0,0 0 0,2-7 231,-5 11-253,23-60-5027,-22 32 6058,-2 29 1881,0 1-263,0 5 1362,0 12-3060,0-15-725,-1 0 0,1 1 0,-1-1 0,1 0 0,0 0 0,0 0 0,0 0 0,0 0 0,0 0 0,1 1 0,-1-1 0,1 0 0,-1 0 0,1 0 1,0 0-1,0 0 0,-1 0 0,2 0 0,-1-1 0,0 1 0,0 0 0,0 0 0,1-1 0,-1 1 0,1-1 0,-1 1 0,1-1 0,0 0 0,0 0 0,-1 0 1,1 0-1,0 0 0,0 0 0,2 1 27,0-4-474,0 1 0,0-1-1,-1 0 1,1 0 0,-1 0 0,1 0 0,-1-1 0,1 0 0,-1 1 0,0-1 0,0 0 0,-1 0 0,1-1 0,-1 1-1,1-1 1,-1 1 0,0-1 0,0 0 0,-1 0 0,1 1 0,-1-1 0,0 0 0,0-1 0,0 1 0,0 0 0,-1 0 0,0 0-1,0-4 475,4-7 661,-6 29 7945,3 1-4256,29 62-3710,12-25-684,-41-52-80,1 0-1,-1 0 1,1 0 0,0 0-1,-1 0 1,1 0-1,0 0 1,-1 0-1,1 0 1,-1-1-1,1 1 1,-1-1 0,1 1-1,-1-1 1,1 0-1,-1 0 1,1 0-1,-1 1 1,0-1-1,1 0 1,-1-1-1,0 1 1,0 0 0,0 0-1,0 0 1,0-1-1,0 1 1,0 0-1,0-1 1,-1 1-1,1-1 1,-1 1 0,1-1-1,-1 1 1,1-1-1,-1 0 1,0 1-1,1-2 125,2-14-4134</inkml:trace>
+  <inkml:trace contextRef="#ctx0" brushRef="#br0" timeOffset="-73191.835">1588 5170 13954,'0'0'2281,"0"0"-2281,0 0-160,0 0-1656,0 0-2193,0 0-192</inkml:trace>
+  <inkml:trace contextRef="#ctx0" brushRef="#br0" timeOffset="-72610.097">1765 5089 13082,'0'0'1746,"0"0"-1104,0 0-405,10-12-209,32-39-19,-37 45-25,5-2 1843,-8 16-1791,53 33-608,-13-24-6736,-32-15 557</inkml:trace>
+  <inkml:trace contextRef="#ctx0" brushRef="#br0" timeOffset="-72248.158">2030 4951 12698,'0'0'2098,"0"0"-1172,1-4-770,-1 2-156,1 1 0,-1 0 0,1-1 0,0 1 0,0 0 1,0-1-1,0 1 0,0 0 0,0 0 0,0 0 0,0 0 0,0 0 1,1 0-1,-1 0 0,0 0 0,1 0 0,-1 1 0,0-1 1,1 1-1,-1-1 0,1 1 0,-1-1 0,1 1 0,-1 0 0,1 0 1,0 0-1,-1 0 0,1 0 0,-1 0 0,1 0 0,-1 0 1,1 0-1,-1 1 0,1-1 0,0 1 0,-1 1 12,0-1 0,0 0 0,-1 1 0,1 0 0,-1-1 1,1 1-1,-1-1 0,0 1 0,1 0 0,-1-1 0,0 1 0,0 0 0,0-1 0,0 1 0,0 0 1,-1-1-1,1 1 0,-1-1 0,1 1 0,-1 0 0,1-1 0,-1 1 0,0-1 0,1 0 0,-1 1 1,0-1-1,-1 1-12,-14 55 137,19-55-257,0-1 1,0 0-1,0 1 0,0-1 0,0 0 1,0 0-1,0-1 0,1 1 0,-1-1 1,0 1-1,0-1 0,1 0 0,-1 0 1,0-1-1,0 1 0,1 0 0,-1-1 1,0 0-1,0 0 0,1 0 120,18-9-3698,2 1-5540</inkml:trace>
+  <inkml:trace contextRef="#ctx0" brushRef="#br0" timeOffset="-95793.316">5797 1333 10218,'0'0'2037,"0"0"-911,-11 1 3762,2-2-4506,-6-6-403,-1 1 1,0 0-1,-1 2 0,1 0 1,-1 0-1,0 2 1,0 0-1,0 1 0,0 1 1,0 0-1,0 1 0,0 1 1,0 1-1,0 0 0,1 1 1,-1 1-1,1 1 0,0 0 1,1 1-1,-1 0 1,1 2-1,1 0 0,0 0 1,0 1-1,-11 11 21,-24 34-17,2 1 0,3 2 0,2 2 0,-13 30 17,49-79 1,-12 18-4,1 1-1,1 1 1,2 0-1,1 1 1,2 1 0,1 0-1,2 0 1,1 1-1,1 0 1,1 16 3,2-31-21,1 0 0,1 0 1,1 0-1,0 0 0,1 0 0,1 1 1,1-2-1,1 1 0,1 0 1,0-1-1,2 0 0,0 0 0,0 0 1,2-1-1,7 11 21,3-8-7,1 0-1,1-2 1,0-1-1,2 0 1,0-2-1,0 0 1,2-2 0,-1 0-1,2-2 1,0-1-1,0-1 1,0-1 0,1-1-1,1-2 1,-1 0-1,13-1 8,50 7 48,1-3-1,0-5 1,27-4-48,-38 1 0,-35-1-11,0-1 0,0-2 0,0-3 0,0-1 0,-1-2 0,0-2 0,-1-2 0,38-18 11,-52 19-6,-1-2-1,0 0 1,-1-2-1,-1-1 1,-1-1 0,0-1-1,-2-1 1,0-1-1,-1-1 1,5-9 6,-14 15-19,0 0-1,-1-1 1,-1 0 0,-1-1 0,0 0-1,-1-1 1,-2 0 0,0 0 0,4-18 19,14-75-166,-25 52 213,3 37-3,-1 0 0,-2-1-1,0 1 1,-2 0 0,-1 0 0,0-1 0,-2 2-1,-1-1 1,-1 1 0,-1 0 0,0 0 0,-2 1-1,-11-19-43,-2 11 92,0 1 0,-2 1 0,-1 1 0,-2 1 0,0 1 0,-1 2-1,-2 1 1,0 1 0,-12-4-92,10 8 14,0 1 0,0 2 0,-2 1 0,1 2 0,-2 2 0,1 0-1,-1 3 1,-1 1 0,1 2 0,-1 1 0,-6 2-14,6-1-56,9 0 37,-1 0 0,1 2 0,0 1 1,-1 2-1,1 0 0,1 2 0,-1 1 1,-18 8 18,-46 51-131,65-34 151,-21 10-8,24-24-2211,16-9-1267</inkml:trace>
+  <inkml:trace contextRef="#ctx0" brushRef="#br0" timeOffset="-93489.107">5554 2542 8793,'0'0'1932,"0"0"-350,0 0-305,0 0-402,9 3 260,-8 16-1011,-1 0 1,0 0 0,-1 0 0,-2 0 0,0-1-1,0 1 1,-2-1 0,0 0 0,-1 0-1,-1 0 1,-1-1 0,-7 12-125,-21 13-67,-2-2 0,-2-1 0,-2-2 0,-1-2 0,-1-2 0,-2-2 0,-2-2 0,-22 10 67,-62 25-222,-2-5 1,-2-6-1,-3-6 1,-1-6-1,-20-2 222,-424 113 1003,480-121-593,-2-4 0,-66 5-410,37-38 306,8 17 297,-197 57 5,109-4-279,-197 71 12,261-99 34,35-25-314,109-10 803,7-1-1034,0 0 0,1-1-1,-1 1 1,0 0 0,0 0 0,1-1 0,-1 1 0,0 0 0,0 0 0,0-1 0,1 1 0,-1 0 0,0-1 0,0 1 0,0 0 0,0-1 0,0 1 0,1 0 0,-1-1 0,0 1 0,0 0-1,0-1 1,0 1 0,0 0 0,0-1 0,0 1 0,0-1 0,0 1 0,-1 0 0,1-1 0,0 1 0,0 0 0,0-1 0,0 1 0,0 0 0,-1 0 0,1-1 0,0 1 0,0 0 0,0-1 0,-1 1-1,1 0 1,0 0 0,0-1 0,-1 1 0,1 0 0,0 0 0,-1 0 0,1 0 0,0-1 0,-1 1 0,1 0 0,0 0 0,-1 0 0,1 0 0,0 0 0,-1 0 0,1 0 0,0 0 0,-1 0 0,1 0-1,0 0 1,-1 0 0,1 0 0,0 0 0,-1 0 0,1 0 0,-1 0 170,7-10-4280</inkml:trace>
+  <inkml:trace contextRef="#ctx0" brushRef="#br0" timeOffset="-93033.753">1869 3795 11122,'0'0'2383,"0"0"-1264,0 0-229,0 0-408,-9-1 506,-30 26-714,-41 82 751,-15-19-796,94-87-236,1 1-1,-1-1 1,1 0-1,-1 0 1,0 0-1,1 1 1,0-1 0,-1 0-1,1 1 1,0-1-1,0 0 1,0 1-1,0-1 1,0 0-1,0 1 1,0-1-1,0 0 1,0 1-1,1-1 1,-1 0-1,1 1 1,-1-1-1,1 0 1,-1 0-1,1 0 1,0 1 0,-1-1-1,1 0 1,0 0-1,0 0 1,0 0-1,0 0 1,0 0-1,0-1 1,0 1-1,0 0 1,0 0-1,1-1 1,-1 1-1,0-1 1,0 1-1,1-1 1,-1 1-1,0-1 1,0 0 0,1 0-1,-1 1 1,1-1 7,68 10 17,-34-11-123,-25 0-270,0 0 1,0 1-1,1 0 1,-1 1-1,0 0 1,0 1-1,0 0 1,0 0-1,0 2 1,3 0 375,-2 3-3884</inkml:trace>
+  <inkml:trace contextRef="#ctx0" brushRef="#br0" timeOffset="-90537.027">336 4012 13394,'0'0'1808,"0"0"-814,0 0-255,0 0-148,0 0-165,-2-1-138,-7-3-267,1 0 0,-1 1-1,0 0 1,1 1 0,-1 0-1,-1 0 1,1 1 0,0 0-1,0 1 1,0 0-1,-1 0 1,1 1 0,0 0-1,0 1 1,0 0 0,0 0-1,0 1 1,1 0 0,-1 0-1,1 1 1,0 1 0,0-1-1,0 1 1,0 0-21,-1 1-13,1-1 1,0 1 0,0 1-1,1-1 1,-1 2-1,1-1 1,1 0-1,0 1 1,0 1 0,0-1-1,1 1 1,0 0-1,1 0 1,0 0 0,0 0-1,1 1 1,0 0-1,1-1 1,0 1-1,1 0 1,-1 7 12,2-10-48,-1 0 1,1 0-1,1 0 1,-1 0-1,1 0 1,0 0-1,1-1 0,0 1 1,0 0-1,0-1 1,1 0-1,0 1 1,0-1-1,1 0 0,-1 0 1,1-1-1,0 1 1,1-1-1,0 0 1,0 0-1,0 0 0,0-1 1,0 0-1,1 0 1,1 1 47,0-2-7,1 0-1,0 0 1,-1 0 0,1-1 0,0 0 0,0 0 0,0-1 0,0 0 0,0-1 0,1 1 0,-1-2-1,0 1 1,0-1 0,0 0 0,0-1 0,0 0 0,0 0 0,-1-1 0,1 0 0,0 0 0,-1-1 0,0 0-1,0 0 1,0-1 0,-1 1 0,1-1 0,-1-1 0,0 0 0,-1 1 0,1-2 0,1-2 7,153-181-218,-137 155 45,-1-1 0,-2-1 0,-1-1 0,7-25 173,-22 52-42,1 0-16,-1-1 1,1 0 0,-2 0-1,0 0 1,0 0 0,-1 0-1,-1-1 1,0 1 0,0-1-1,-2-11 58,-2 22 19,1 0-1,-1 0 0,0 0 0,1 1 0,-1-1 1,0 1-1,0 0 0,0 0 0,0 0 1,0 0-1,-1 0 0,1 1 0,0-1 0,0 1 1,0 0-1,-1 0 0,1 0 0,0 0 1,0 1-1,0-1 0,-1 1-18,-1 2-1,0 0-1,1 0 1,-1 0-1,1 0 1,0 1-1,0 0 1,0 0 0,0 0-1,1 0 1,-1 1-1,1-1 1,0 1 0,1 0-1,-1 0 1,1 0-1,-1 4 2,-10 106 137,13-73-139,-2 209-221,24-170-321,-12-102-3510,25-10 3170,-30 28 656,-5 2 245,1-1 0,-1 1 1,1 0-1,0 0 0,0-1 1,-1 1-1,1 0 1,0 0-1,0 0 0,0 0 1,0 0-1,1 0 1,-1 1-1,0-1 0,0 0 1,0 1-1,1-1 1,-1 0-1,0 1 0,1 0 1,-1-1-1,0 1 1,1 0-1,-1-1 0,1 1 1,-1 0-1,0 0 0,1 0 1,-1 0-1,1 1 1,-1-1-1,0 0 0,1 1 1,-1-1-1,1 0 1,-1 1-1,0 0 0,0-1 1,1 1-1,-1 0 1,0 0-1,0-1 0,0 1 1,0 0-1,0 0 1,0 0-1,0 0 0,0 0 1,0 1-1,-1-1 1,1 0-1,0 0 0,-1 1 1,1 0-18,14 71 909,-3-80-1910,50-93-1791,-62 107 7020,4 18-2212,0 1-1405,-4-25-627,-1 1-1,1-1 0,0 0 0,0 0 0,0 0 1,0 0-1,0 1 0,0-1 0,0 0 0,1 0 1,-1 0-1,0 0 0,1 1 0,-1-1 1,1 0-1,-1 0 0,1 0 0,-1 0 0,1 0 1,0 0-1,-1 0 0,1 0 0,0-1 0,0 1 1,0 0-1,0 0 0,0-1 0,0 1 1,0 0-1,0-1 0,0 1 0,0-1 0,0 1 1,0-1-1,0 0 0,1 1 0,-1-1 0,0 0 1,0 0-1,0 0 0,0 0 0,1 0 1,-1 0-1,0 0 0,0 0 0,1-1 17,27-54-5119,-27 51 4688,1 1 3376,4 17-1370,4 17 303,-11-31-1739,0 0 1,0 0-85,0 0-13,3-15-3116,0 6-2819</inkml:trace>
+  <inkml:trace contextRef="#ctx0" brushRef="#br0" timeOffset="-90329.123">653 4042 14091,'0'0'3808,"0"0"-3272,0 0-536,0 0-64,0 0-776,0 0-1856,0 0-7418</inkml:trace>
+  <inkml:trace contextRef="#ctx0" brushRef="#br0" timeOffset="-89985.561">741 3849 14899,'0'0'1481,"0"0"-907,0 0-528,0 0-75,3-3-87,-3 2 102,1-1-1,0 1 1,0 0-1,-1 0 1,1 0-1,0 0 1,0 0-1,0 1 1,0-1-1,0 0 1,1 0 0,-1 1-1,0-1 1,0 1-1,0-1 1,1 1-1,-1-1 1,0 1-1,0 0 1,1-1-1,-1 1 1,0 0 0,1 0-1,-1 0 1,0 0-1,1 0 1,-1 0-1,0 1 1,1-1-1,-1 0 1,0 1 0,0-1-1,1 1 1,-1-1-1,0 1 1,0-1-1,0 1 1,0 0-1,0 0 1,0 0-1,0-1 1,0 1 0,0 0-1,0 0 1,0 0-1,0 0 1,-1 1-1,1-1 1,0 0-1,-1 1 15,2 3 37,-2 0-1,1 0 1,0 1-1,-1-1 1,0 0-1,-1 0 0,1 1 1,-1-1-1,0 0 1,0 0-1,0 0 1,-1 0-1,0 0 1,0 0-1,-2 3-36,3-6-79,-1 0 1,1 1-1,0-1 1,0 0-1,0 0 0,0 0 1,0 1-1,0-1 1,1 0-1,-1 1 1,1-1-1,0 1 0,0-1 1,0 1-1,0-1 1,0 0-1,0 1 0,0-1 1,1 1-1,0-1 1,-1 0-1,1 1 0,0-1 1,0 0-1,0 0 1,0 0-1,0 1 1,1-1-1,-1 0 0,1-1 1,-1 1-1,1 0 1,0 0-1,0-1 0,0 1 1,-1-1-1,2 1 1,-1-1-1,0 0 1,2 1 78,15 5-2322,-2-2-1859</inkml:trace>
+  <inkml:trace contextRef="#ctx0" brushRef="#br0" timeOffset="-89579.501">1135 4183 12874,'0'0'2668,"0"0"-1238,0 0-427,0 0-497,0 0-163,0 0-147,0 0-124,-6-3 64,-33-12-29,34 16-109,0 0 0,0 0 0,1 0-1,-1 1 1,0 0 0,1 0 0,0 0 0,-1 0 0,1 1 0,0 0 0,0 0 0,0 0 0,1 0 0,-1 1 0,1-1 0,0 1 0,0 0 0,0 0 0,0 0 0,1 0 0,-1 0 0,1 1 0,0-1 0,1 1-1,-1-1 1,1 1 0,0 0 0,-1 4 2,1-7-56,0 0-1,1-1 0,-1 1 1,1 0-1,-1 0 0,1 0 1,-1 0-1,1 0 1,0 0-1,0 0 0,0 0 1,0-1-1,0 1 0,0 0 1,1 0-1,-1 0 0,1 0 1,-1 0-1,1 0 0,0 0 1,0-1-1,0 1 1,0 0-1,0-1 0,0 1 1,0-1-1,0 1 0,1-1 1,-1 1-1,0-1 0,1 0 1,-1 0-1,1 1 0,0-1 1,-1 0-1,1-1 1,0 1-1,0 0 0,0 0 1,-1-1-1,1 1 0,0-1 1,1 1 56,92-17-5267,-71 4 5</inkml:trace>
+  <inkml:trace contextRef="#ctx0" brushRef="#br0" timeOffset="-89267.751">1428 4168 8345,'0'0'5079,"0"0"-3088,0 0-875,0 0-355,-15-3-137,-69-16-24,80 20-584,0 0 0,0 0 0,1 0 1,-1 1-1,0-1 0,1 1 0,-1 0 0,1 0 0,-1 0 0,1 1 0,0-1 0,0 1 0,0-1 0,0 1 0,0 0 0,1 0 0,-1 1 0,1-1 0,0 0 0,0 1 0,0-1 0,0 1 0,1 0 1,-1-1-1,1 1 0,0 0 0,0 0 0,1 0 0,-1 0 0,1 0 0,0 0 0,0 2-16,-11 28-66,10-33 26,1-1 1,0 0 0,-1 1-1,1-1 1,0 1-1,-1-1 1,1 1 0,0-1-1,-1 1 1,1-1-1,0 1 1,0-1-1,-1 1 1,1-1 0,0 1-1,0-1 1,0 1-1,0-1 1,0 1 0,0 0-1,0-1 1,0 1-1,0-1 1,0 1 0,0-1-1,0 1 1,1-1-1,-1 1 1,0-1 0,0 1-1,0-1 1,1 1-1,-1-1 1,0 1-1,1-1 1,-1 1 0,0-1-1,1 1 1,-1-1-1,1 0 1,-1 1 0,0-1-1,1 0 1,-1 1-1,1-1 1,-1 0 0,1 0-1,-1 1 1,1-1-1,-1 0 1,1 0-1,0 0 1,-1 0 0,1 0-1,-1 0 1,1 0-1,-1 0 1,1 0 0,0 0-1,-1 0 1,1 0-1,-1 0 1,1 0 0,-1 0-1,1-1 1,-1 1-1,1 0 1,-1 0-1,1-1 1,-1 1 39,39-22-3336,-6-19-3297,-21 23 3181</inkml:trace>
+  <inkml:trace contextRef="#ctx0" brushRef="#br0" timeOffset="-88321.235">1421 4182 1712,'-65'13'6628,"39"-6"245,20 8-5574,6-5-831,19 24-261,-16-33-362,0-1-1,0 0 1,0 0-1,0 0 1,0 0-1,0 0 1,0-1-1,0 1 1,0-1-1,0 0 1,0 0-1,0 0 1,-1 0-1,1 0 1,0-1-1,-1 1 1,1-1-1,-1 0 1,1 0-1,-1 0 1,0 0-1,0 0 1,0 0-1,0-1 1,0 1-1,0-1 1,1-2 155,0-6-1143,5-12-1115,2 17 5759,-11 36-393,2-27-2870,-2 7-199,0-8-70,1-1 1,-1 1-1,0 0 0,1-1 1,-1 1-1,1-1 0,0 1 1,0 0-1,-1-1 0,1 1 1,0 0-1,0 0 0,0-1 1,1 1-1,-1 0 1,0-1-1,1 1 0,-1-1 1,1 1-1,-1 0 0,1-1 1,0 1-1,0-1 0,0 1 1,0-1-1,0 0 1,0 1-1,0-1 0,0 0 1,0 0-1,0 0 0,1 0 1,-1 0-1,1 0 0,-1 0 1,0 0-1,1 0 1,0-1-1,-1 1 0,1-1 1,-1 1-1,1-1 0,0 0 1,-1 1 30,25-59-2955,-2 19 2217,-6 32 3357,-15 28-1404,17 51-436,-2-50-915,-6-40-555,31-15 112,-11 58 2162,-4 15-1340,-14-45-693,2-27-1611,-12 15-2036</inkml:trace>
+  <inkml:trace contextRef="#ctx0" brushRef="#br0" timeOffset="-88119.636">1182 4086 16659,'0'0'1535,"0"0"-670,0 0-453,0 0-324,6-12-39,23-35-28,-26 43-32,0 1 0,1 0 0,-1 0-1,1 0 1,0 0 0,0 0-1,0 1 1,0-1 0,1 1 0,-1 0-1,1 1 1,-1-1 0,1 1 0,-1 0-1,1 0 1,0 0 0,0 1 0,0-1-1,-1 1 1,6 1 11,27 15-1678,-22 8-4697,-15-15-2232</inkml:trace>
+  <inkml:trace contextRef="#ctx0" brushRef="#br0" timeOffset="-87915.736">1535 3968 8833,'0'0'961,"0"0"-961,0 0-1041,85-16-223</inkml:trace>
+  <inkml:trace contextRef="#ctx0" brushRef="#br0" timeOffset="-85498.981">2014 4244 11858,'0'0'2216,"0"0"-899,0 0-480,0 0-161,0 0-4,8 0 1500,-13 2-2211,-1-1 0,1 1 1,0-1-1,0 2 0,1-1 0,-1 0 1,0 1-1,1 0 0,-1 0 0,1 0 1,0 1-1,0-1 0,0 1 0,1 0 1,-1 0-1,1 0 0,0 1 0,0-1 0,1 1 1,-1-1-1,1 1 0,0 0 0,0 0 1,1 0-1,-1 0 0,1 1 0,0-1 1,0 0-1,1 0 0,0 1 0,0-1 0,0 0 1,1 1-1,-1-1 0,2 3 39,-1-7-59,0 0 0,1 0-1,-1 0 1,1 0 0,-1 0-1,1 0 1,-1 0 0,1-1 0,0 1-1,-1-1 1,1 1 0,0-1-1,-1 0 1,1 0 0,0 0 0,0 0-1,-1 0 1,1 0 0,0 0-1,-1 0 1,1-1 0,0 1 0,-1 0-1,1-1 1,0 0 0,-1 1-1,1-1 1,-1 0 0,1 0-1,-1 0 1,1 0 0,-1 0 0,0 0-1,0 0 1,1 0 0,-1-1-1,0 1 1,0-1 0,0 1 0,0 0-1,0-1 60,9-15-610,-1 1 0,0-1 0,-1 0 1,0-1-1,-2 0 0,0 0 0,-1-1 0,-1 1 0,-1-1 0,-1 0 0,0 0 0,-1 0 0,-1 0 0,-1 0 0,-1 0 0,-1-3 610,-5-8 2298,-16 16 4260,23 14-5312,1 23-785,1 1-1,1-1 1,1 0-1,1-1 1,1 1 0,2 6-461,18 120-580,-24-131-2744,-1-18-573</inkml:trace>
+  <inkml:trace contextRef="#ctx0" brushRef="#br0" timeOffset="-85282.697">1940 4163 13986,'0'0'2073,"0"0"-833,0 0-584,0 0-504,0 0-72,0 0-80,0 0 0,74-22 0,-60 17-16,3 3-96,-6 0-416,4-1-944,-7 3-1721,3 0-8209</inkml:trace>
+  <inkml:trace contextRef="#ctx0" brushRef="#br0" timeOffset="-84812.569">2171 4275 6513,'0'0'5298,"0"0"-3784,0 0-1245,0 0-113,0 0-12,0 0 64,6-6 33,43-49-205,-19 5-127,-78 53 2806,22 49-1563,25-49-1150,0 0 1,0 0-1,0 0 0,1 0 0,-1 1 1,1-1-1,-1 0 0,1 0 0,0 1 1,1-1-1,-1 0 0,0 0 1,1 1-1,0-1 0,0 0 0,0 0 1,0 0-1,0 0 0,1 0 1,-1 0-1,1 0 0,0-1 0,0 1 1,0 0-1,0-1 0,0 0 0,1 1 1,-1-1-1,1 0 0,-1 0 1,1 0-1,0-1 0,0 1 0,-1-1 1,1 1-1,1-1 0,-1 0 1,0 0-1,0 0 0,0-1 0,3 1-2,1-1-65,-5 1 25,0-1 1,0 0-1,0 1 1,0-1-1,0 0 1,0 0-1,0 0 1,0-1-1,0 1 1,0 0-1,0-1 1,0 1 0,0-1-1,-1 0 1,1 1-1,0-1 1,0 0-1,0 0 1,-1-1-1,1 1 1,-1 0-1,1 0 1,-1-1-1,1 1 1,-1-1-1,0 1 1,1-1-1,-1 0 1,0 1-1,0-1 1,0-1 39,7-43-5117,-3 21-2917</inkml:trace>
+  <inkml:trace contextRef="#ctx0" brushRef="#br0" timeOffset="-84581.539">2171 4055 14459,'0'0'2441,"0"0"-1303,0 0-595,1-4-281,-1 1-256,1 1 1,0 0 0,0-1 0,0 1-1,0 0 1,0 0 0,0 0 0,0 0-1,1 0 1,-1 0 0,1 0 0,0 0-1,-1 0 1,1 1 0,0-1 0,0 1 0,0-1-1,0 1 1,0 0 0,0 0 0,1 0-1,-1 0 1,0 0 0,1 0 0,-1 1-1,0-1 1,1 1 0,0-1-7,39 0-182,-27 12-4680,-7-8-301</inkml:trace>
+  <inkml:trace contextRef="#ctx0" brushRef="#br0" timeOffset="-84246.092">2390 3952 10186,'0'0'1681,"0"0"-985,0 0-338,0 0 32,0 0-52,0 0 51,0 0-140,2 10 42,7 33 142,-28 24 1174,73-64-1015,43-49-3112,-62 30-1352</inkml:trace>
+  <inkml:trace contextRef="#ctx0" brushRef="#br0" timeOffset="-65309.418">4268 4435 4384,'0'0'3873,"0"0"-1973,0 0-300,0 0-247,0 0-87,-2-2-383,1 2-821,0-1 0,0 0 1,1 1-1,-1-1 0,0 1 0,0-1 1,0 1-1,-1-1 0,1 1 0,0-1 1,0 1-1,0 0 0,0 0 0,0 0 0,0-1 1,0 1-1,-1 0 0,1 0 0,0 1 1,0-1-1,0 0 0,0 0 0,0 1 0,0-1 1,0 0-1,-1 1 0,1-1 0,0 1 1,0-1-1,1 1 0,-1 0 0,0-1 0,0 1 1,0 0-1,0 0 0,0 0 0,1-1 1,-1 1-1,0 0-62,-1 1-91,-2 0 116,-1 1-1,1 0 0,0 0 1,0 0-1,1 0 1,-1 1-1,1-1 1,-1 1-1,1 0 1,0 0-1,1 0 1,-1 0-1,1 1 1,0-1-1,0 1 1,0-1-1,0 1 1,1 0-1,0 0 1,0 0-1,0-1 1,0 1-1,1 0 1,0 5-25,1-3-13,0 0-1,0 0 1,1 0 0,-1 0 0,2 0-1,-1 0 1,1 0 0,0-1 0,0 1-1,1-1 1,0 0 0,0 0 0,0 0-1,1-1 1,0 1 0,0-1 0,0 0-1,2 0 14,-1-2-45,1 0-1,0-1 0,0 0 1,0 0-1,0 0 0,0-1 1,0 0-1,1 0 0,-1-1 0,0 0 1,1 0-1,-1-1 0,6-1 46,-12 2 1,2-1-27,0 1 0,0-1 0,0 0 0,0 0 0,0 0 0,-1 0 0,1 0 0,0-1 0,-1 1-1,1-1 1,-1 1 0,1-1 0,-1 0 0,0 0 0,0 0 0,0-1 0,0 1 0,0 0 0,0-1 0,-1 1 0,1-1 0,-1 0 0,0 1 0,1-1 0,-1 0 0,0 0 0,-1 0 0,1 0 0,-1 0-1,1 0 1,-1 0 0,0 0 0,0-2 26,8-28-131,-6 29 165,0-1 0,-1 0 0,0 1 1,0-1-1,0 0 0,-1 0 0,1 1 0,-1-1 0,0 0 0,0 0 0,-1 0 0,0 1 0,0-1 0,0 0 0,0 0 0,-1 1 0,1-1 0,-1 1 0,0 0 0,-1-1 0,1 1 0,-1 0 1,0 0-1,0 1 0,0-1 0,0 0 0,0 1 0,-1 0 0,0 0 0,0 0 0,0 0 0,0 1 0,0-1 0,0 1 0,-1 0 0,1 0 0,-1 1 0,1-1 0,-3 1-34,1-1-1,-1 0 0,1 0 0,0 0 0,-1 1 0,0 0 0,1 1 0,-1-1 0,1 1 0,-1 1 0,0-1-1,1 1 1,-1 0 0,1 1 0,-1-1 0,1 1 0,0 0 0,0 1 0,0 0 0,0 0 0,0 0 0,0 1 1,-1 7-1557,9-3-3765,1-4-1745</inkml:trace>
+  <inkml:trace contextRef="#ctx0" brushRef="#br0" timeOffset="-65098.028">4427 4164 11930,'0'0'2342,"0"0"-1207,0 0-748,0 0-251,0 4 86,14 83 2310,10 88-1879,-21-162-712,0-1 0,1 0 0,1 0 0,-1 0-1,2-1 1,0 0 0,0 0 0,1 0 0,0-1 59,-3-3-76,8 24-1201,-34-33-2973,13-7 143,3-1-2468</inkml:trace>
+  <inkml:trace contextRef="#ctx0" brushRef="#br0" timeOffset="-64861.003">4410 4385 8425,'0'0'6706,"0"0"-5594,0 0 8,0 0-776,0 0-256,0 0-48,0 0-40,0 0 0,0-49 0,14 42 8,0-2-136,1 0-168,10-3-672,-5 6-1032,-3 1-3946</inkml:trace>
+  <inkml:trace contextRef="#ctx0" brushRef="#br0" timeOffset="-64498.772">4533 4461 6809,'0'0'2211,"0"0"-832,0 0-469,0 0-469,0 0-201,0 0-111,14-13-71,40-43-49,-3-25 1028,-50 80-967,-1 1-1,0-1 1,1 1 0,-1-1-1,0 0 1,0 1-1,0-1 1,0 0-1,0 1 1,0-1-1,0 0 1,0 1-1,0-1 1,0 0-1,0 1 1,0-1 0,0 0-1,0 1 1,-1-1-1,1 1 1,0-1-1,-1 0 1,1 1-1,0-1 1,-1 1-1,1-1 1,0 1 0,-1-1-1,1 1 1,-1-1-1,1 1 1,-1-1-1,1 1 1,-1 0-1,0-1 1,1 1-1,-1 0 1,1 0 0,-1-1-1,0 1 1,1 0-1,-1 0 1,1 0-1,-1 0 1,0 0-1,1 0 1,-1 0-1,0 0 1,1 0-1,-1 0 1,0 0 0,1 0-1,-1 0 1,0 0-1,1 1 1,-1-1-1,1 0 1,-1 0-1,0 1 1,1-1-70,-44 15 4,41-10 92,-1-1 1,1 1-1,0 0 0,1 0 0,-1 0 0,1 0 0,0 0 0,0 0 0,0 1 0,1-1 0,0 1 1,0-1-1,0 1 0,1-1 0,0 1 0,0 0 0,0-1 0,1 1 0,0 2-96,-1 8-74,2-10 73,0-1-1,0 1 1,0-1-1,1 0 1,0 0 0,0 0-1,0 0 1,1 0-1,-1-1 1,1 1 0,0-1-1,1 0 1,-1-1-1,1 1 1,-1-1 0,1 1-1,0-1 1,1-1-1,-1 1 1,4 0 1,-3-1-164,0-1-1,0-1 1,0 1 0,1-1-1,-1 0 1,0-1 0,1 1-1,-1-1 1,0-1 0,0 1-1,0-1 1,0 0 0,0 0-1,0-1 1,-1 1 0,1-1-1,-1-1 1,0 1 0,0-1-1,0 0 1,0 0 0,-1 0-1,1-1 1,-1 1 0,0-1-1,0 0 1,2-5 164,0 4-808,19-19-5110</inkml:trace>
+  <inkml:trace contextRef="#ctx0" brushRef="#br0" timeOffset="-63993.014">4935 4217 7401,'0'0'5695,"0"0"-3873,0 0-1249,0 0-348,-10 0 70,-33 0 174,41 1-420,0-1 0,0 1 0,0 0 1,0 0-1,0-1 0,0 1 0,1 0 0,-1 0 0,0 1 0,1-1 0,-1 0 0,1 1 0,-1-1 0,1 1 0,0-1 0,-1 1 0,1-1 0,0 1 0,0 0 0,0 0 0,0 0 1,1-1-1,-1 1 0,0 0 0,1 0 0,-1 0 0,1 0 0,0 0 0,0 0 0,-1 2-49,-1 6 188,-6 77 382,11-83-575,0-1 0,0 1 0,1-1 0,-1 0 0,1 0 0,0-1 0,0 1 0,0-1 0,0 0 0,1 0 0,-1 0 0,0-1 0,1 1 1,-1-1-1,1 0 0,0 0 0,2-1 5,-1 1-13,-1 0 0,1 0 0,0 0 0,0 1 0,0 0 0,-1 0 0,1 1 0,-1-1 0,0 1 0,0 0 0,0 1 0,0-1 0,0 1 0,2 3 13,0 1-48,-6-8 65,0 0-1,0 1 0,0-1 0,-1 0 0,1 1 0,0-1 0,0 1 1,0-1-1,0 1 0,-1 0 0,1-1 0,0 1 0,0 0 0,-1-1 0,1 1 1,0 0-1,-1 0 0,1 0 0,-1 0 0,1-1 0,-1 1 0,0 0 1,1 0-1,-1 0 0,0 0 0,0 0 0,0 0 0,1 0 0,-1 0 0,0 0 1,0 0-1,0 0 0,-1 0 0,1 0 0,0 0 0,0 0 0,0 0 1,-1 0-1,1 0 0,0 0 0,-1 0 0,1 0 0,-1-1 0,1 1 1,-1 0-1,0 0 0,1 0 0,-1-1 0,0 1 0,1 0 0,-1-1 0,0 1 1,0-1-1,0 1 0,0-1 0,0 1 0,1-1 0,-1 1 0,0-1 1,0 0-1,0 0 0,0 1 0,0-1 0,0 0 0,0 0 0,0 0-16,-33 4 138,-50 9-3469,69-7-1111</inkml:trace>
+  <inkml:trace contextRef="#ctx0" brushRef="#br0" timeOffset="-62312.699">1129 6035 10786,'0'0'4413,"0"0"-3012,0 0-865,0 0-169,0 0 2,0 0-135,5 2-101,210 140 262,-214-142-401,-1 1 1,0-1 0,1 1-1,-1-1 1,1 0 0,-1 1 0,1-1-1,-1 0 1,1 1 0,-1-1-1,1 0 1,-1 0 0,1 0-1,-1 0 1,1 1 0,-1-1-1,1 0 1,-1 0 0,1 0 0,-1 0-1,1 0 1,0 0 0,-1 0-1,1 0 1,-1-1 0,1 1-1,-1 0 1,1 0 0,-1 0 0,1 0-1,-1-1 1,1 1 0,-1 0-1,1-1 1,-1 1 0,1 0-1,-1-1 1,0 1 0,1-1-1,-1 1 1,1 0 0,-1-1 0,0 1-1,0-1 1,1 1 0,-1-1-1,0 1 1,0-1 0,1 1-1,-1-1 1,0 0 0,0 1 0,0-1-1,0 1 1,0-1 0,0 1-1,0-1 1,0 1 0,0-1-1,0 0 1,0 1 0,-1-1-1,1 1 1,0-1 0,0 1 0,0-1-1,-1 1 6,2-16 4,24-159-1090,-25 115 490,0 21-1055,0 21-2278,0 33 1327,0-3-1280</inkml:trace>
+  <inkml:trace contextRef="#ctx0" brushRef="#br0" timeOffset="-61386.884">1712 5934 10682,'0'0'1507,"0"0"-882,0 0 36,-7-4-343,-62-17 1460,43 71-538,20-38-1056,1-5-141,1 0-1,0 0 1,1 0-1,-1 1 1,2-1 0,-1 1-1,1 0 1,0 0-1,0 0 1,1 0-1,0 0 1,1 0 0,0 0-1,0 0 1,1 7-43,2-11-62,0 1 1,1-1 0,-1 0 0,1-1 0,0 1 0,0-1-1,0 1 1,0-1 0,0 0 0,1-1 0,0 1-1,-1-1 1,1 0 0,0 0 0,0 0 0,0-1 0,0 1-1,1-1 62,-3-2-40,-1 1-1,0-1 1,0 1-1,0-1 1,0 0-1,0 0 1,0 0-1,0 0 0,0 0 1,0 0-1,0 0 1,0-1-1,-1 1 1,1-1-1,0 1 1,-1-1-1,1 0 1,-1 0-1,0 1 0,0-1 1,0 0-1,0 0 1,1-1 40,2-4-106,2-5-297,0 1 1,-1-2 0,0 1-1,-1 0 1,0-1 0,-1 0-1,-1 0 1,0 0-1,-1 0 1,0 0 0,-1 0-1,0 0 1,-1 0 0,-3-11 402,-6 2 2025,4 35 2328,34 91-4032,11-107-2613,7-81-4347,-42 93 12887,4 13-4589,8 23-1695,-15-42 2,0 0 1,1-1-1,-1 1 0,0-1 0,1 1 0,-1-1 0,1 1 0,0-1 0,0 0 0,0 0 1,0 0-1,0 0 0,0 0 0,0-1 0,1 1 0,-1-1 0,1 1 0,-1-1 0,1 0 1,-1 0-1,1 0 0,0 0 0,0 0 0,-1-1 0,1 1 0,0-1 0,0 0 0,0 0 1,0 0-1,-1 0 0,1 0 0,0-1 0,0 1 0,0-1 0,-1 0 0,1 1 0,0-1 0,-1-1 1,1 1-1,-1 0 0,2-1 34,-1-3-78,0 0-1,0 0 1,0 0 0,0-1 0,-1 1 0,0 0-1,0-1 1,-1 0 0,1 1 0,-1-1-1,-1 0 1,1 0 0,-1 0 0,0 0 0,0 0-1,0 1 1,-1-1 0,0 0 0,-1-1 78,0 4 224,-1 1 0,1 0 0,-1 0 0,0 0 0,0 0 1,0 0-1,0 0 0,0 1 0,0-1 0,0 1 0,-1 0 0,1 0 1,0 0-1,-1 1 0,1-1 0,-1 1 0,1 0 0,-1 0 0,1 0 1,-1 0-1,1 0 0,-1 1 0,1 0 0,0 0 0,-4 1-224,-42 34-184,18-7-6154,20-23-960</inkml:trace>
+  <inkml:trace contextRef="#ctx0" brushRef="#br0" timeOffset="-61106.93">1588 5783 11522,'0'0'4097,"0"0"-3369,0 0-696,0 0-32,0 0-8,0 0-40,0 0 0,80-36 48,-58 27-272,15-5-152,-9-2-1857,-2 7-2816</inkml:trace>
+  <inkml:trace contextRef="#ctx0" brushRef="#br0" timeOffset="-59965.901">2206 5894 3024,'0'0'11819,"0"0"-9979,0 0-1352,0 0-136,0 0-256,0 0-48,0 0 56,34 20-104,-20-11 8,-3 3 112,-5 3-120,-3-3-120,0 3-256,-3-3-528,0-3-680,-3-5-3393</inkml:trace>
+  <inkml:trace contextRef="#ctx0" brushRef="#br0" timeOffset="-59512.972">2433 5611 11378,'0'0'4573,"0"0"-3188,0 0-1046,0 11-112,0 37-181,0-44-75,0 0-1,0 0 0,0 0 1,1 0-1,0 0 1,-1 0-1,2 0 0,-1 0 1,0-1-1,1 1 0,-1 0 1,1-1-1,0 1 1,0-1-1,1 0 0,-1 1 1,1-1-1,1 1 30,5 7-245,-8-10 231,0 0 1,0 0 0,-1 0-1,1-1 1,0 1 0,0 0 0,0-1-1,0 1 1,0 0 0,0-1-1,1 1 1,-1-1 0,0 0-1,0 1 1,0-1 0,0 0-1,0 0 1,1 1 0,-1-1 0,0 0-1,0 0 1,0-1 0,1 1-1,-1 0 1,0 0 0,0 0-1,0-1 1,0 1 0,0-1-1,0 1 1,1-1 0,-1 1 0,0-1-1,0 0 1,0 1 0,-1-1-1,1 0 1,0 0 0,0 1-1,0-1 1,-1 0 0,1 0-1,0 0 1,-1 0 0,1 0-1,-1 0 1,1-1 0,-1 1 0,1 0-1,-1 0 1,0 0 0,1 0-1,-1 0 1,0-2 13,17-146-363,-19 148 401,1 0-1,-1-1 0,1 1 0,-1 0 1,0 0-1,0 0 0,1 1 1,-1-1-1,0 0 0,0 1 0,0-1 1,0 1-1,0 0 0,0 0 1,0-1-1,0 1 0,0 0 0,1 1 1,-1-1-1,0 0 0,0 1 1,0-1-1,0 1 0,0-1 0,0 1 1,0 0-1,1 0 0,-2 0-37,-5 4-239,0 0 0,0 1 0,1 0-1,0 0 1,0 1 0,0 0 0,1 0-1,0 1 1,0-1 0,-3 8 239,-8 9-3530,-3 1-5608</inkml:trace>
+  <inkml:trace contextRef="#ctx0" brushRef="#br0" timeOffset="-59294.601">2470 5940 13618,'0'0'2401,"0"0"-1929,0 0-328,0 0-144,0 0 0,0 0 136,0 0-136,99-82-304,-71 60 208,9-12-472,-8 7-1136,-7 4-3298</inkml:trace>
+  <inkml:trace contextRef="#ctx0" brushRef="#br0" timeOffset="-58962.687">2841 5382 14067,'0'0'2637,"0"0"-1446,0 0-632,0 0-293,-1 9-247,15 59 94,32 60-2166,-40-106-312,-4-10-3310,-1-7-2316</inkml:trace>
+  <inkml:trace contextRef="#ctx0" brushRef="#br0" timeOffset="-58758.435">2823 5518 13354,'0'0'2401,"0"0"-1489,0 0-264,0 0-552,0 0-96,0 0-312,0 0 0,0 0 48,0-43 160,14 32-48,6-3-256,-3 1 64,8 4-800,1 2-585,-3 3-3600</inkml:trace>
+  <inkml:trace contextRef="#ctx0" brushRef="#br0" timeOffset="-58038.635">3006 5338 6449,'0'0'5230,"0"0"-3255,0 0-1074,0 0-456,0 0-146,-4-1 148,2-1-366,-1 1 1,1 0 0,-1 0-1,1 0 1,-1 0-1,0 1 1,1-1 0,-1 1-1,0 0 1,0-1-1,1 1 1,-1 0 0,0 1-1,1-1 1,-1 0 0,0 1-1,1 0 1,-1-1-1,0 1 1,1 0 0,-1 0-1,1 1 1,-1-1 0,1 0-1,0 1 1,0 0-1,0-1 1,-2 3-82,-34 32 200,35-34-157,0 0 0,0 0-1,0 0 1,0 0 0,0 0 0,0 1 0,1 0 0,-1-1 0,1 1 0,0 0 0,0 0 0,0 0 0,0 1 0,1-1 0,-1 0 0,1 1 0,0-1-1,0 1 1,0-1 0,0 2-43,0 1-2,0-1 0,0 1 0,0 0 0,1-1 0,0 1 0,0 0-1,1-1 1,-1 1 0,1-1 0,1 1 0,-1 0 0,1-1 0,0 0 0,0 1-1,0-1 1,1 0 0,-1 0 0,2-1 0,-1 1 0,0 0 0,1-1 0,0 0-1,0 0 1,0 0 0,0 0 0,1-1 0,-1 1 0,1-1 0,0 0 0,0-1-1,0 1 1,0-1 0,1 0 0,-1 0 0,1-1 0,-1 0 0,2 0 2,-2-1-84,0-1 0,0-1 0,1 1 0,-1-1-1,0 0 1,0 0 0,0 0 0,-1-1 0,1 0 0,-1 0 0,1 0 0,-1 0 0,0-1 0,0 0 0,1-1 84,7-5-450,53-63-5968,-54 57 3745,12-12-5016</inkml:trace>
+  <inkml:trace contextRef="#ctx0" brushRef="#br0" timeOffset="-57009.335">3226 5285 12802,'0'0'2293,"0"0"-733,0 0-452,0 0-422,0 0-27,-5 0-292,-29-4-17,-10 36-231,38-25-114,1 0 0,-1 0-1,1 1 1,0 0 0,1 0 0,0 0-1,0 0 1,1 0 0,0 1 0,0 0-1,1-1 1,0 1 0,0 0 0,1 4-5,1-11-56,0 1 1,0 0 0,0-1-1,0 1 1,0 0-1,1 0 1,-1-1 0,1 1-1,0 0 1,-1-1-1,1 1 1,1-1 0,-1 1-1,0-1 1,1 0-1,-1 1 1,1-1 0,-1 0-1,1 0 1,0 0 0,0 0-1,0 0 1,0-1-1,1 1 1,-1-1 0,0 1-1,1-1 1,-1 0-1,1 0 1,-1 0 0,1 0-1,-1 0 1,1 0 0,0-1-1,-1 0 1,1 1-1,0-1 1,0 0 0,-1 0-1,1 0 1,0-1-1,-1 1 1,1-1 0,0 1 55,0-2-59,1 0 1,-1 0-1,0 0 1,0 0-1,0-1 1,0 1-1,-1-1 1,1 0-1,-1 1 1,1-1-1,-1 0 1,0-1-1,0 1 1,0 0 0,-1-1-1,1 1 1,-1-1-1,0 1 1,0-1-1,0 1 1,0-1-1,-1 0 1,1 0-1,-1 1 1,0-1-1,0 0 1,-1 0-1,1-2 59,-1-19-60,1-13 211,1 41 3593,-1-1-3765,0 1 0,0 0 0,1 0 0,-1 0 0,1-1 0,-1 1 1,1 0-1,0 0 0,0-1 0,0 1 0,1-1 0,-1 1 0,0-1 0,1 0 1,0 1-1,0-1 0,-1 0 0,1 0 0,0 0 0,1 0 0,-1 0 0,0-1 1,0 1-1,1-1 0,-1 1 0,1-1 0,0 0 0,-1 0 0,3 1 21,0-5-120,-1 0 0,1 0 0,-1 0 0,0 0-1,0 0 1,0-1 0,0 0 0,-1 0 0,1 0-1,-1 0 1,0-1 0,-1 1 0,1-1 0,-1 1-1,0-1 1,0 0 0,0 0 0,0 0 0,-1 0 0,0 0-1,0-1 1,-1 1 0,1 0 0,-1 0 0,0-1-1,-1-2 121,10-7 2850,-3 49-1945,15 9-869,-18-35-12,-3-9-53,0 1-1,1 0 1,-1 0-1,0 0 1,0-1-1,1 1 1,-1 0-1,0 0 1,0 0-1,1 0 1,-1 0 0,0 0-1,1-1 1,-1 1-1,0 0 1,0 0-1,1 0 1,-1 0-1,0 0 1,1 0-1,-1 0 1,0 0-1,0 0 1,1 0 0,-1 0-1,0 1 1,1-1-1,-1 0 1,0 0-1,0 0 1,1 0-1,-1 0 1,0 0-1,0 1 1,1-1 0,-1 0-1,0 0 1,0 0-1,0 1 1,1-1-1,-1 0 1,0 0-1,0 1 1,0-1-1,0 0 1,1 0-1,-1 1 1,0-1 0,0 0-1,0 1 1,0-1-1,0 0 1,0 0-1,0 1 1,0-1-1,0 0 1,0 1-1,0-1 1,0 0-1,0 0 1,0 1 0,0-1-1,0 0 1,0 1 29,31-66 33,-31 64-13,0-1 1,0 1-1,1 0 1,-1-1-1,0 1 0,1 0 1,-1 0-1,1-1 0,-1 1 1,1 0-1,-1 0 1,1 0-1,0 0 0,0 0 1,-1 0-1,1 0 0,0 0 1,0 0-1,0 0 1,0 0-1,0 0 0,0 1 1,0-1-1,1 0 1,-1 1-1,0-1 0,0 1 1,0-1-1,1 1 0,-1 0 1,0-1-1,1 1 1,-1 0-1,0 0 0,0 0 1,1 0-1,-1 0 1,0 0-1,1 0 0,-1 1 1,0-1-1,0 0 0,1 1-20,53 25 688,-10 45-574,-44-70-158,10-2-553,16-86-2098,-23 62 194,2-2-2886</inkml:trace>
+  <inkml:trace contextRef="#ctx0" brushRef="#br0" timeOffset="-56682.858">3176 5274 15107,'0'0'2337,"0"0"-1202,0 0-654,0 0-226,2-10-170,8-32 92,40 2 733,-7 28-3597,-35 12 1050,4 0-3484</inkml:trace>
+  <inkml:trace contextRef="#ctx0" brushRef="#br0" timeOffset="-56495.946">3387 5126 10386,'0'0'4609,"0"0"-3457,0 0-600,0 0-344,0 0-208,0 0-352,94-43-392,-75 31-1729,-4 6-6136</inkml:trace>
+  <inkml:trace contextRef="#ctx0" brushRef="#br0" timeOffset="-55659.133">3811 5047 13234,'0'0'2424,"0"0"-946,0 0-384,0 0-487,12 1 247,46 122-430,-32-32-1443,-20-29-3614,-6-48-621</inkml:trace>
+  <inkml:trace contextRef="#ctx0" brushRef="#br0" timeOffset="-55459.964">3722 5181 13378,'0'0'2249,"0"0"-1409,0 0-320,0 0-504,0 0-16,0 0-72,0 0 24,85-32 48,-54 26-64,1-1 0,-1 2-400,8-6-352,-7 0-1417,-7 2-2576</inkml:trace>
+  <inkml:trace contextRef="#ctx0" brushRef="#br0" timeOffset="-54927.93">4153 5025 12882,'0'0'2290,"0"0"-947,0 0-203,0 0-462,0 0-255,0 0-31,-12 0-219,-41-2-93,52 2-70,0 0 0,0 0-1,0 0 1,0-1 0,0 1-1,0 0 1,0 0-1,0 1 1,0-1 0,0 0-1,0 0 1,0 0 0,0 1-1,0-1 1,0 0 0,0 1-1,0-1 1,0 1-1,1-1 1,-1 1 0,0-1-1,0 1 1,0 0 0,1-1-1,-1 1 1,0 0 0,1 0-1,-1 0 1,0 0-1,1-1 1,-1 1 0,1 0-1,0 0 1,-1 0 0,1 0-1,0 0 1,-1 0 0,1 0-1,0 1-9,-5 12 91,-25 69-103,30-81-62,-1 1-1,1-1 1,0 1 0,1-1-1,-1 1 1,0-1 0,1 0-1,-1 1 1,1-1-1,0 1 1,-1-1 0,1 0-1,1 1 1,-1-1 0,0 0-1,0 0 1,1 0 0,-1 0-1,1 0 1,0 0 0,-1-1-1,1 1 1,0 0 0,0-1-1,0 0 1,0 1 0,0-1-1,1 0 1,-1 0 0,0 0-1,1 0 1,-1 0 0,0-1-1,3 1 75,-2-1-129,0-1 0,0 1 0,0-1 0,1 0 0,-1 0 0,0 0 0,0-1 0,0 1 0,-1-1 0,1 0 0,0 1 0,0-1 0,-1 0 0,0-1 0,1 1 0,-1 0 0,0-1 0,0 1 0,0-1 0,0 0 0,0 1 0,-1-1 0,1 0 0,-1 0 0,1-3 129,11-13-1285,-8 12 1067,32-59-3777,-45 17 8511,8 49-2569,0 0-412,0 23 675,-3 3-2004,3-23-208,-1-1-1,1 1 1,-1 0-1,1-1 0,0 1 1,0 0-1,0-1 1,0 1-1,0 0 0,1-1 1,-1 1-1,1 0 1,0-1-1,-1 1 1,1-1-1,0 1 0,1-1 1,-1 0-1,0 1 1,1-1-1,-1 0 0,1 0 1,0 0-1,1 1 3,30 17-2169,-6-20-3605,-11-6 585</inkml:trace>
+  <inkml:trace contextRef="#ctx0" brushRef="#br0" timeOffset="-54298.855">4348 4930 9962,'0'0'5329,"0"0"-3169,0 0-1373,0 0-547,0 0-135,-5 15 36,-16 45-109,29 10-45,-8-55-77,-1-14 64,1 0 0,0 0 0,-1 0 0,1 0 0,0 1 0,-1-1 0,1 0 0,0 0 0,0 0 0,0 0-1,0 1 1,0-1 0,0 0 0,1 0 0,-1 0 0,0 1 0,1-1 0,-1 0 0,0 0 0,1 0 0,-1 0-1,1 0 1,0 0 0,-1 0 0,1 0 0,0 0 0,0 0 0,-1 0 0,1-1 0,0 1 0,0 0 0,0 0-1,0-1 1,0 1 0,1 0 26,1-1-41,0 0-1,0 0 0,0-1 1,-1 1-1,1 0 0,0-1 1,0 0-1,0 0 0,0 0 1,-1 0-1,1 0 0,-1 0 1,1-1-1,-1 1 0,1-1 1,-1 0-1,0 0 0,0 0 1,1 0-1,-2 0 0,1 0 1,0 0-1,0-1 0,-1 1 1,1-1-1,-1 1 0,0-1 1,1-1 41,120-261-791,-99 159 968,-23 105 54,0 1 156,-4 2-326,1 1 1,0-1 0,1 1-1,-1-1 1,0 1-1,1 0 1,-1 0 0,1 0-1,0 0 1,0 1-1,0-1 1,1 1 0,-1-1-1,1 1 1,0-1 0,0 1-1,0 0 1,0-1-1,1 1 1,-1 1-62,1-4 22,-2 6-1,0 1-1,0 0 1,1 0 0,0 0-1,0 0 1,1 0-1,0 0 1,1 0-1,-1 0 1,2 0-1,-1 0 1,1-1-1,0 1 1,1 0 0,-1-1-1,2 1 1,-1-1-1,1 0 1,0 0-1,0-1 1,1 1-1,2 1-20,108 71-226,-114-76 176,1-1 1,-1 0 0,1 1-1,-1-1 1,0 1 0,0-1-1,0 1 1,-1-1 0,1 1-1,0 0 1,-1-1 0,0 1-1,0 0 1,0-1 0,0 1-1,0 0 1,0 0 0,-1-1-1,1 1 1,-1 0 0,0-1-1,1 1 1,-1-1 0,0 1-1,-1-1 1,1 1 0,0-1-1,-1 0 1,0 0 0,1 1-1,-1-1 1,0 0 0,0-1-1,0 1 1,0 0 0,0-1-1,-1 1 1,1-1 0,-2 2 49,-15 3-2706,2-1-3001</inkml:trace>
+  <inkml:trace contextRef="#ctx0" brushRef="#br0" timeOffset="-54033.267">4130 4852 2632,'0'0'13643,"0"0"-12027,0 0-783,0 0-537,0 0-224,0 0 32,0 0-104,-20 21 0,20-3-8,0 0-16,0 13-649,0-6-735,0 0-2537</inkml:trace>
+  <inkml:trace contextRef="#ctx0" brushRef="#br0" timeOffset="-53485.274">4852 4730 14595,'0'0'2139,"0"0"-1154,0 0-520,0 0-301,3 15-53,10 50-87,19 0-128,-7 2-115,-19-103-265,-6-130 358,1 163 103,0 0 1,0 0-1,0 0 0,1 0 1,-1 1-1,1-1 1,0 1-1,-1-1 1,1 1-1,0-1 1,1 1-1,-1 0 1,0 0-1,1 0 0,-1 0 1,1 1-1,-1-1 1,1 1-1,0-1 1,0 1-1,-1 0 1,1 0-1,0 0 1,0 1-1,0-1 0,0 1 1,0-1-1,1 1 23,54-10-4992,-37 8-189</inkml:trace>
+  <inkml:trace contextRef="#ctx0" brushRef="#br0" timeOffset="-52981.047">5143 4640 12738,'0'0'2697,"0"0"-892,0 0-754,0 0-461,0 0-226,0 0 79,-13 6-238,-42 20-102,51-24-85,1 1 0,0 0 1,0 0-1,0 0 0,0 0 0,0 1 0,1-1 0,-1 1 1,1-1-1,0 1 0,0 0 0,0 0 0,1 0 0,-1 0 1,1 0-1,0 0 0,0 1 0,0 2-18,-1 3-7,-1 55-461,4-64 379,1 1 1,-1-1-1,1 0 0,-1 0 0,1 0 1,0 0-1,0 0 0,-1 0 1,1-1-1,0 1 0,0 0 0,0-1 1,0 0-1,0 1 0,0-1 1,0 0-1,0 0 0,0 0 0,0 0 1,0 0-1,0-1 0,0 1 0,0-1 1,0 1-1,-1-1 0,1 0 1,0 1-1,0-1 0,0 0 0,-1 0 1,1 0-1,-1 0 0,1-1 89,5-5-637,0 0 1,0-1-1,-1 0 0,-1 0 0,1-1 0,-1 0 0,-1 0 0,1 0 0,-1 0 0,1-7 637,2-35-164,-8 59 9279,7 42-9120,-2-42-23,-3-6-32,-1 0 0,1 0 0,-1 0 0,1 0 0,-1-1 0,1 1 1,0 0-1,0 0 0,0-1 0,0 1 0,0-1 0,1 1 0,-1-1 0,0 1 0,1-1 0,-1 0 0,1 1 0,-1-1 0,1 0 1,0 0-1,-1 0 0,1 0 0,0-1 0,0 1 0,0 0 0,0-1 0,-1 1 0,1-1 0,0 0 0,0 0 0,0 1 1,0-1-1,0-1 0,0 1 0,0 0 0,0 0 0,0-1 0,0 1 0,0-1 0,-1 1 0,1-1 0,1 0 60,13-9-2868,-1-1-3815</inkml:trace>
+  <inkml:trace contextRef="#ctx0" brushRef="#br0" timeOffset="-50096.113">5348 4521 12658,'0'0'3465,"0"0"-2222,0 0-517,0 0-162,-3 11-47,35 109-1255,-32-121 691,-1 1 0,1-1 0,0 1 0,0 0 0,0-1 0,0 1 0,0 0 0,-1-1 0,1 1 0,0-1 0,0 1 0,0 0 0,0-1 1,0 1-1,0-1 0,0 1 0,1-1 0,-1 1 0,0 0 0,0-1 0,0 1 0,0 0 0,0-1 0,1 1 0,-1-1 0,0 1 0,0 0 0,1-1 0,-1 1 0,0 0 0,0 0 0,1-1 0,-1 1 0,0 0 0,1 0 0,-1-1 0,0 1 0,1 0 0,-1 0 0,1 0 1,-1 0-1,0-1 0,1 1 0,-1 0 0,1 0 0,-1 0 0,0 0 0,1 0 0,-1 0 0,1 0 0,-1 0 0,0 0 0,1 0 0,0 1 47,-1-10-7,-1 4-4,0 0 0,1-1 0,0 1 1,0 0-1,0-1 0,1 1 0,-1 0 0,1 0 0,0 0 0,1 0 1,0 0-1,-1 0 0,2 0 0,-1 0 0,0 0 0,1 1 1,0-1-1,0 1 0,0 0 0,2-2 11,-2 6 7,-1 1 0,1-1 0,-1 0 1,1 1-1,-1-1 0,1 1 0,-1 0 0,0-1 0,1 1 1,-1 1-1,0-1 0,0 0 0,1 0 0,-1 1 0,0-1 1,-1 1-1,1 0 0,0 0 0,0-1 0,-1 1 0,1 0 0,-1 0 1,1 1-1,-1-1 0,0 0 0,0 0 0,0 1 0,0-1 1,0 0-1,-1 1 0,1-1 0,-1 1 0,0-1 0,1 1 1,-1-1-1,0 1 0,0-1 0,-1 2-7,4 4 1,30 75-1746,-31-83 1731,-1 1 1,0-1-1,1 0 0,-1 0 1,0 0-1,1-1 0,-1 1 1,0 0-1,0 0 0,1-1 1,-1 1-1,0-1 0,0 1 1,1-1-1,-1 1 0,0-1 1,0 0-1,0 0 0,0 0 1,0 1-1,0-1 0,0 0 1,0 0-1,0 0 1,-1 0-1,1-1 0,0 1 1,-1 0-1,1 0 0,-1 0 1,1 0-1,-1-1 0,1 1 1,-1 0-1,0-1 0,0 1 1,1 0-1,-1-1 0,0 1 1,0 0-1,0-1 0,-1 1 1,1 0-1,0 0 0,-1-1 14,2 0-11,63-319 1029,-44 87-813,-19 229-131,-1 0-1,0 0 0,0-1 1,0 1-1,-1 0 1,1 0-1,-1 0 0,-1 0 1,1 0-1,-1 0 0,0 0 1,0 0-1,0 1 1,-1-1-1,1 1 0,-1-1 1,0 1-1,0 0 0,-1 0 1,1 0-1,-1 1 1,0-1-1,0 1 0,0 0 1,-1 0-1,1 0 0,-1 1 1,1 0-1,-1-1 1,0 2-1,0-1 0,0 0 1,0 1-1,-4 0-73,5 2 7,1 0 0,0 0 1,0 1-1,0-1 0,0 1 0,0 0 0,0 0 1,0 0-1,0 0 0,1 1 0,-1-1 0,1 1 1,0-1-1,0 1 0,-1 0 0,2 0 0,-1 0 1,0 0-1,1 0 0,-1 0 0,1 1 0,0-1 1,0 0-1,0 1 0,1 1-7,-4 23 63,2 1 0,1-1 0,1 1 0,1-1 0,2 1-1,1-1 1,1 0 0,7 23-63,-8-34 10,0 5-9,-3-11-147,0-1-1,0 1 0,1-1 1,1 1-1,-1-1 1,2 0-1,-1 0 1,1 0-1,1-1 0,0 1 1,0-1-1,1 0 1,0 0-1,1-1 1,-1 0-1,2 0 0,-1-1 1,1 1-1,3 1 147,-9-9-47,-1 0 0,1 1 0,-1-1 0,1 0 0,0 0 0,-1 0 0,1 0 0,0 0 0,-1 0 0,1 0 0,-1 0 0,1-1 0,0 1 0,-1-1 0,1 1 0,-1-1-1,1 1 1,-1-1 0,1 0 0,-1 0 0,0 0 0,1 0 0,-1 0 0,0 0 0,0 0 0,0 0 0,0-1 0,0 1 0,0 0 0,0-1 0,0 1 0,0-1 0,-1 1 0,1-1 0,0 1 0,-1-1 0,0 1-1,1-1 1,-1 1 0,0-1 0,0 0 0,0 1 0,0-1 0,0 0 0,0 1 0,0-1 0,0 1 0,-1-1 0,1 0 47,9-30 602,-8 30-540,0 1-1,0 0 1,0 0 0,0 0 0,0 0-1,0 0 1,0 0 0,0 0 0,0 0 0,0 0-1,0 0 1,1 1 0,-1-1 0,0 0-1,1 1 1,-1-1 0,1 1 0,-1 0-1,0-1 1,1 1 0,-1 0 0,1 0-1,-1 0 1,1 0 0,-1 0 0,1 0 0,-1 1-1,0-1 1,1 0 0,-1 1 0,1-1-1,-1 1 1,0-1 0,1 1 0,-1 0-1,0-1 1,0 1 0,1 0 0,-1 0 0,0 0-1,0 0 1,0 0 0,0 0 0,0 0-1,0 1-61,47 53-414,-48-55 405,6 4-898,-6-15 967,28-90 560,-27 101-572,-1 0-1,1 0 1,-1 0 0,1 0 0,-1 0 0,1 0 0,0 0 0,-1 0 0,1 0-1,-1 0 1,1 0 0,-1 1 0,1-1 0,-1 0 0,1 0 0,-1 1 0,1-1-1,-1 0 1,1 1 0,-1-1 0,0 0 0,1 1 0,-1-1 0,1 1 0,-1-1-1,0 0 1,1 1 0,-1-1 0,0 1 0,0-1 0,1 1 0,-1-1-1,0 1 1,0 0 0,0-1 0,0 1 0,0-1 0,0 1 0,0-1 0,0 1-1,0-1 1,0 1 0,0 0 0,0-1 0,0 1 0,0-1 0,0 1 0,0-1-1,-1 1 1,1-1 0,0 1 0,0-1 0,-1 1 0,1-1 0,0 1 0,-1-1-1,1 1 1,-1-1 0,1 0 0,0 1 0,-1-1 0,1 0 0,-1 1-48,1 3 197,0-3-228,-1 1 1,1-1 0,0 0-1,0 0 1,0 1 0,0-1-1,0 0 1,0 1 0,0-1-1,0 0 1,0 0 0,0 1-1,1-1 1,-1 0 0,1 0-1,-1 1 1,1-1 0,-1 0-1,1 0 1,0 0 0,-1 0-1,1 0 1,0 0 0,0 0-1,0 0 1,0 0 0,0 0-1,0-1 1,0 1 0,0 0-1,0-1 1,0 1 0,0 0-1,1-1 1,-1 0 0,0 1-1,0-1 1,1 0 0,-1 1 0,0-1-1,0 0 1,1 0 0,-1 0-1,0 0 1,1 0 0,-1 0-1,0-1 1,0 1 0,1 0-1,-1-1 1,0 1 0,0-1-1,0 1 1,1-1 0,-1 0-1,0 1 31,59-121-1464,-58 141 4509,23 40-2855,-24-59-302,0 0 0,0 0 1,0 0-1,-1 0 1,1-1-1,0 1 1,0 0-1,0-1 0,1 1 1,-1 0-1,0-1 1,0 1-1,0-1 0,0 0 1,0 1-1,1-1 1,-1 0-1,0 0 0,0 0 1,1 1-1,-1-2 1,0 1-1,0 0 0,0 0 1,1 0-1,-1 0 1,0-1-1,0 1 0,0 0 1,1-1-1,-1 1 1,0-1-1,0 0 1,0 1-1,0-1 0,0 0 1,0 0-1,0 1 1,0-1-1,-1 0 0,1 0 1,0 0-1,0 0 1,-1 0-1,1 0 0,0 0 1,-1-1-1,1 1 1,-1 0-1,0 0 0,1 0 1,-1 0-1,0-1 1,0 0 111,6-12-5680</inkml:trace>
+  <inkml:trace contextRef="#ctx0" brushRef="#br0" timeOffset="-49850.704">5875 4199 11762,'0'0'3089,"0"0"-2161,0 0-728,0 0 0,0 0-64,23-30-128,-15 28 312,-2 0-224,-3 2 184,-1 0 112,-2 4-120,9 10 64,-9 2-168,0 0-168,0 4 0,0 3-696,0-1-872,0-4-3865</inkml:trace>
+  <inkml:trace contextRef="#ctx0" brushRef="#br0" timeOffset="-48005.543">5611 4605 10242,'0'0'2047,"0"0"-1101,0 0-312,0 0-111,0 0-164,0 0 121,0 0-43,6 31 2322,3 164-2262,-11-177-586,-1-1 1,-1 1-1,0-1 0,-1 0 0,0 0 1,-2 0-1,0-1 0,-1 0 1,-5 7 88,2-4-219,-1 0 0,-1-2 0,-1 1-1,0-1 1,-1-1 0,-1-1 0,-1 0 0,0-1 0,-1-1 0,0 0 0,-4 0 219,-220 106 200,133-77 335,10-9-551,26 27 552,12 37 479,28-61-583,31-36-446,0 1 1,0-1-1,0 1 0,0-1 1,0 1-1,0 0 1,1 0-1,-1 0 1,0 0-1,0 0 0,1 0 1,-1 0-1,1 1 1,-1-1-1,1 0 1,0 1-1,-1 0 1,1-1-1,0 1 0,0 0 1,0-1-1,0 1 1,0 0-1,1 0 1,-1 0-1,0 0 0,1 0 1,0 0-1,-1 0 14,1-2-726,-10-5-4474,6-1-641</inkml:trace>
+  <inkml:trace contextRef="#ctx0" brushRef="#br0" timeOffset="-47405.527">4646 5365 13338,'0'0'1714,"0"0"-739,0 0-408,0 0 87,0 0-115,0 20 308,-28 44 206,3 113-967,19-125-247,7-51 130,0 0 0,0 0 0,1-1 1,-1 1-1,0 0 0,1-1 0,-1 1 0,1-1 0,-1 1 1,1-1-1,-1 1 0,1-1 0,-1 0 0,1 0 0,-1 0 1,1 0-1,-1 0 0,1 0 0,-1-1 0,1 1 0,-1 0 1,1-1-1,-1 1 0,0-1 0,1 1 0,-1-1 0,1 0 1,-1 0-1,0 0 31,3 0-19,325-91-7951,-319 88 1857</inkml:trace>
+  <inkml:trace contextRef="#ctx0" brushRef="#br0" timeOffset="-42683.754">1817 2825 7113,'0'0'1576,"0"0"-1072,0 0 41,0 0-465,0 0 280,0 0 1128,3 79-1176,14-45-264,-6 9-48,18 22-72,-6-11-800,-12-4-1849</inkml:trace>
+  <inkml:trace contextRef="#ctx0" brushRef="#br0" timeOffset="-38860.222">6065 3984 12994,'0'0'1858,"0"0"-930,0 0-332,-2-1-340,2 1-258,-1 0 0,1 0 1,0 0-1,-1 0 0,1 0 0,-1 0 0,1 0 0,-1 0 0,1 1 0,0-1 0,-1 0 0,1 0 0,-1 0 0,1 1 0,0-1 1,-1 0-1,1 0 0,0 1 0,-1-1 0,1 0 0,0 1 0,-1-1 0,1 0 0,0 1 0,0-1 0,-1 0 0,1 1 0,0-1 0,0 1 1,0-1-1,0 0 0,-1 1 0,1-1 0,0 1 0,0-1 0,0 1 0,0-1 0,0 0 0,0 1 0,0-1 0,0 1 0,0-1 1,0 1-1,1-1 0,-1 0 0,0 1 0,0-1 0,0 1 0,0-1 0,1 0 0,-1 1 0,0-1 0,0 0 0,1 1 0,-1-1 2,0 0 1,50 185 654,-8 47-2247,-51-240-540,-49-67-480,24 27 4420,30 42-1547,0 0-1,1 0 1,0 0-1,0-1 1,0 1-1,1-1 1,0 0-1,0 0 1,0 0-1,1 0 1,0 0-1,1 0 1,0 0-1,0 0 1,0-1-1,1 1-260,-1 0 140,1 4-107,-1 1-1,1-1 1,0 0 0,0 0 0,0 0 0,1 0 0,-1 1 0,1-1 0,-1 0 0,1 1 0,0 0-1,0-1 1,0 1 0,0 0 0,1 0 0,-1 0 0,0 0 0,1 0 0,0 1-33,28-34-285,-29 29 212,0 0 1,0 0 0,0-1-1,0 1 1,-1 0 0,0-1-1,-1 1 1,1-1 0,-1 1-1,-1-1 1,1 1 0,-1-1 0,0 1-1,0 0 1,-1-1 0,0 1-1,0 0 1,-1 0 0,1 0-1,-1 0 1,-1 1 0,1-1-1,-1 1 1,0 0 0,-3-4 72,6 9 7,1-1 0,-1 1 0,0 0 0,1 0 0,-1 0 0,0 0 0,1 0 1,-1 0-1,0 0 0,1 0 0,-1 0 0,1 0 0,-1 0 0,0 1 0,1-1 1,-1 0-1,0 0 0,1 1 0,-1-1 0,1 0 0,-1 1 0,1-1 0,-1 0 0,1 1 1,-1-1-1,1 1 0,-1-1 0,1 1 0,0-1 0,-1 1 0,1-1 0,0 1 0,-1 0 1,1-1-1,0 1 0,0-1 0,0 1 0,-1 0 0,1-1 0,0 1 0,0 0 1,0-1-1,0 1 0,0-1 0,0 1 0,0 0 0,0-1 0,0 1 0,1 0 0,-1-1 1,0 1-1,0-1 0,1 1 0,-1 0 0,0-1 0,1 1 0,-1-1 0,0 1 1,1-1-1,-1 1 0,1-1 0,-1 1 0,0-1 0,1 0 0,0 1-7,-1 8 38,2 25 107,1 0-1,2 0 1,1 0 0,2-1 0,1 0 0,2 0 0,1-1-1,9 16-144,4-22-958,-18-53 678,-8 25 272,0 1 0,1-1 1,-1 1-1,1-1 0,-1 0 1,1 1-1,0-1 0,0 0 1,0 1-1,0-1 0,0 0 1,0 0-1,0 1 0,0-1 1,1 0-1,-1 1 0,1-1 1,-1 1-1,1-1 0,-1 0 1,1 1-1,0-1 0,0 1 1,0 0-1,0-1 0,0 1 1,0 0-1,0-1 0,1 1 0,-1 0 1,0 0-1,1 0 0,-1 0 1,1 0-1,-1 1 0,1-1 1,-1 0-1,1 1 0,-1-1 1,1 1-1,0-1 0,-1 1 1,1 0-1,0 0 0,-1-1 1,1 1-1,0 1 0,0-1 1,-1 0-1,1 0 0,0 1 1,-1-1-1,1 0 0,-1 1 1,1 0-1,0-1 0,0 1 8,62 53 454,-63-54-451,1 0 1,-1 0 0,0-1-1,0 1 1,0 0 0,0-1-1,1 1 1,-1-1 0,0 1-1,0-1 1,0 0 0,0 1-1,0-1 1,0 0 0,0 0-1,-1 0 1,1 1 0,0-1-1,0 0 1,-1 0 0,1 0-1,0 0 1,-1-1 0,1 1-1,-1 0 1,0 0 0,1 0-1,-1 0 1,0 0 0,1-1-1,-1 1 1,0 0 0,0 0-1,0-1 1,0 1 0,0 0-1,-1 0 1,1 0-4,1-4-1,13-116-32,-15 120 66,0 1 0,1-1-1,-1 1 1,0 0 0,0-1 0,0 1 0,1-1-1,-1 1 1,0 0 0,0 0 0,0 0-1,0-1 1,0 1 0,0 0 0,1 0 0,-1 0-1,0 0 1,0 0 0,0 1 0,0-1 0,0 0-1,0 0 1,0 1 0,1-1 0,-1 0-1,0 1 1,0-1 0,0 1 0,1-1 0,-1 1-1,0-1 1,1 1 0,-1-1 0,0 1 0,1 0-1,-1 0 1,1-1 0,-1 1 0,0 0-33,-1 3 7,0-1 0,0 0 0,0 0 0,0 1 0,1-1 0,-1 1 0,1 0 0,0-1 0,0 1 0,1 0 0,-1 0 0,1 0 0,-1 0 0,1-1 0,0 1 0,1 0 0,-1 0 0,1 0 0,-1 0 0,1-1 0,0 1 0,1 0 0,-1-1 0,1 1 0,-1-1 0,1 1 0,0-1 0,0 0 0,1 0 0,-1 0 0,1 0 0,-1 0 0,1-1 0,0 1 0,0-1 0,0 1 0,1-1 0,-1 0 0,0 0 0,1-1 0,-1 1 0,1-1 0,-1 0 0,1 0 0,0 0 0,0 0 0,0 0 0,2-1-7,-4-1-107,1 0 1,-1 0-1,0 0 1,0 0-1,0 0 1,0-1 0,0 1-1,0-1 1,0 0-1,0 1 1,0-1-1,-1 0 1,1 0-1,-1 0 1,0 0 0,1 0-1,-1-1 1,0 1-1,0 0 1,0 0-1,-1-1 1,1 1-1,0-1 1,-1 1 0,0-1-1,1 0 107,2-9-1259,6-11-3211</inkml:trace>
+  <inkml:trace contextRef="#ctx0" brushRef="#br0" timeOffset="-38577.804">6209 3991 13378,'0'0'2069,"0"0"-526,0 0-561,0 0-420,0 0-200,3-7-238,32-66 647,-35 72-780,1 0-1,0 0 1,-1 1 0,1-1 0,0 0 0,0 0 0,0 1-1,-1-1 1,1 0 0,0 1 0,0-1 0,0 1 0,0-1-1,0 1 1,0 0 0,0-1 0,0 1 0,0 0 0,0 0-1,1 0 1,-1 0 0,0 0 0,0 0 0,0 0 0,0 0 0,0 0-1,0 0 1,0 0 0,0 1 0,0-1 0,0 1 0,0-1-1,0 0 1,0 1 0,0 0 0,0-1 0,0 1 0,0-1-1,-1 1 1,1 0 0,0 0 0,0 0 0,-1-1 0,1 1-1,0 0 1,-1 0 9,7 15-1747,-1-1-4672,-5-10-2800</inkml:trace>
+  <inkml:trace contextRef="#ctx0" brushRef="#br0" timeOffset="-38325.078">6228 3617 15483,'0'0'2376,"0"0"-1439,0 0-713,0 0-224,0 0-168,0 97-161,8-49-1103,-2-8-936,-1-4-6522</inkml:trace>
+  <inkml:trace contextRef="#ctx0" brushRef="#br0" timeOffset="-37529.243">5788 4798 12242,'0'0'1849,"0"0"-494,0 0-310,0 0-150,0 0-250,0 0-349,-2 14 568,4-3-835,0-1 1,1 1-1,0-1 1,0 0 0,1 0-1,1 0 1,0 0-1,0-1 1,1 0 0,4 6-30,-9-16-51,0 0 0,0 0 0,0-1 0,0 1 0,0 0 1,0 0-1,0 0 0,0-1 0,-1 1 0,1-1 0,0 1 0,-1 0 1,1-1-1,-1 1 0,0-1 0,1 1 0,-1-1 0,0 0 0,0 1 1,0-1-1,0 1 0,0-1 0,0 1 0,-1-1 0,1 1 0,0-1 1,-1 1-1,1-1 0,-1 1 0,0 0 0,0-1 51,1-8-152,0-97-947,31 108 2331,-26 0-1188,0 0-1,-1 1 1,1 0-1,0 0 1,-1 0-1,0 0 1,1 0 0,-1 1-1,0 0 1,0 0-1,0 0 1,-1 0 0,1 1-1,-1 0 1,0-1-1,2 4-43,-4-6-249,0-1 0,0 0 0,0 1 0,0-1 0,0 0 0,-1 1 0,1-1 0,0 0 0,0 0-1,0 0 1,0 0 0,0 0 0,0 0 0,0 0 0,0 0 0,0 0 0,0 0 0,0-1 0,0 1 0,0 0-1,-1-1 1,1 1 0,0-1 0,0 1 0,0-1 0,0 1 0,-1-1 0,1 1 0,0-1 0,-1 0 0,1 1 0,0-1-1,-1 0 1,1 0 0,-1 1 0,1-1 0,-1 0 0,1-1 249,7-11-4747</inkml:trace>
+  <inkml:trace contextRef="#ctx0" brushRef="#br0" timeOffset="-36466.588">6085 4649 3424,'0'0'8265,"0"0"-5022,0 0-1739,0 0-337,0 0-388,0 0-422,-9 4-92,-30 15-154,37-18-96,0 1-1,1 0 1,-1 0 0,0 0 0,1 0 0,-1 0 0,1 0-1,0 0 1,0 0 0,0 1 0,0-1 0,0 0 0,0 1-1,0-1 1,1 0 0,-1 1 0,1-1 0,0 1 0,0-1-1,0 1 1,0-1 0,0 1 0,0-1 0,1 2-15,-1 4 13,1 44-520,0-51 404,1 0 0,-1 0 0,1 0-1,-1-1 1,1 1 0,0 0 0,-1-1-1,1 1 1,0-1 0,-1 1 0,1-1-1,0 0 1,0 0 0,-1 0 0,1 0-1,0 0 1,0 0 0,0 0 0,-1-1-1,1 1 1,0-1 0,-1 1 0,1-1-1,0 0 1,-1 1 0,1-1 0,0-1 103,1-1-176,0 0 0,0 0 0,-1-1 0,1 1 0,-1-1 0,0 1 0,0-1 0,0 0 0,-1 0 0,0 0 0,1 0 0,-1 0 0,0 0 0,-1 0 0,1 0 0,-1 0 0,0 0 0,0 0 0,0-4 176,2-21 4844,-3 34-4776,0-4-63,0 1 1,0 0-1,0 0 0,1 0 1,-1 0-1,0 0 0,1 0 1,-1 0-1,1 0 0,0 1 1,0-1-1,0 0 0,0 0 1,0 0-1,0 0 0,0 0 1,1 0-1,-1 0 0,1 0 1,0 0-1,-1 0 0,1 0 0,0 0 1,0 0-1,0 0 0,0 0 1,1-1-1,-1 1 0,0 0 1,1-1-1,-1 1 0,1-1 1,0 0-1,-1 1 0,1-1 1,0 0-1,0 0 0,0 0 1,0 0-1,0 0 0,1 0-5,0-2-144,1-1 0,-1 1 0,1 0 0,-1-1 0,1 1-1,-1-1 1,0 0 0,0 0 0,0-1 0,0 1 0,0-1 0,0 1-1,-1-1 1,1 0 0,-1 0 0,0 0 0,0 0 0,0 0 0,0-1-1,0 1 1,-1 0 0,0-1 0,0 0 0,0 1 0,0-1 0,0 0-1,0 1 1,-1-1 0,0 0 0,0 0 0,0 1 0,0-1 0,-1 0-1,1 1 1,-2-4 144,6-23-494,7 48 4870,23 24-4736,-31-38 669,-2-3-326,-1 0 0,1 0 1,-1-1-1,1 1 0,0 0 0,-1-1 1,1 1-1,0 0 0,0-1 0,-1 1 1,1-1-1,0 1 0,0-1 1,0 1-1,0-1 0,-1 0 0,1 1 1,0-1-1,0 0 0,0 0 1,0 0-1,0 0 0,0 0 0,0 0 1,0 0-1,0 0 0,0 0 1,-1 0-1,1 0 0,0-1 0,0 1 1,0 0-1,0-1 0,0 1 1,0 0-1,-1-1 0,1 1 0,0-1 1,0 1-1,-1-1 0,1 0 1,0 1-1,-1-1 0,1 0 0,0 0 1,-1 1-1,1-1 0,-1 0 0,1 0 1,-1 0 16,25-50-2157,-21 40 1279,-4 11 965,0 0-1,1 1 1,-1-1-1,0 0 1,0 0-1,1 1 1,-1-1-1,0 0 1,1 1-1,-1-1 1,0 0-1,1 0 1,-1 0-1,0 1 1,1-1-1,-1 0 1,1 0-1,-1 0 1,0 0-1,1 0 1,-1 0-1,0 0 1,1 0-1,-1 0 1,1 0-1,-1 0 1,0 0-1,1 0 1,-1 0-1,1 0 1,-1 0-1,0 0 1,1-1-1,-1 1 1,0 0-1,1 0 1,-1 0-1,0-1 1,1 1-1,-1 0-86,0 2-3,0 0 0,1 0 1,-1 0-1,1 0 0,-1 0 0,1 0 0,0 0 1,0 0-1,-1 0 0,1-1 0,1 1 0,-1 0 0,0 0 1,0-1-1,1 1 0,-1-1 0,1 1 0,-1-1 1,1 0-1,-1 1 0,1-1 0,0 0 0,0 0 1,0 0-1,-1-1 0,1 1 0,0 0 0,0-1 0,0 1 1,0-1-1,0 1 0,0-1 0,1 0 0,-1 0 1,0 0-1,0 0 0,0 0 3,1-2-15,-1 0-1,1 0 1,-1-1-1,0 1 1,0 0-1,0-1 1,0 0-1,0 1 1,0-1-1,-1 0 1,1 0-1,-1 0 1,0 0-1,0 0 1,0 0 0,0 0-1,0 0 1,-1 0-1,0-1 1,1 0 15,1-72-295,-2 75 734,0 1-70,1 23 358,1-14-654,1 0 0,1 0 1,-1-1-1,1 1 1,1-1-1,-1 0 0,2 0 1,-1-1-1,1 1 1,0-1-1,1 0-73,23 33 239,-21-27-215,-1 0-1,0 0 1,-1 0-1,-1 1 1,0 0-1,-1 0 0,0 0 1,-1 1-1,-1 0 1,0-1-1,-1 1 1,0 3-24,-2-14-2,1-1 0,-1 1-1,0-1 1,0 1 0,0 0 0,0-1 0,-1 1 0,0-1 0,1 1 0,-1-1 0,0 1 0,-1-1 0,1 1 0,-1-1 0,1 0 0,-1 0 0,0 0 0,0 0-1,0 0 1,-1 0 0,1-1 0,-1 1 0,1-1 0,-1 1 0,0-1 0,0 0 0,0 0 0,0 0 0,0-1 0,-1 1 0,1-1 2,-9 4-552,1 0-1,-1-2 1,0 1 0,-1-1 0,1-1 0,0 0 0,-1-1 0,0 0 0,1-1 0,-10-1 552,-12 1-6144</inkml:trace>
+  <inkml:trace contextRef="#ctx0" brushRef="#br0" timeOffset="-36151.47">5822 4574 15075,'0'0'2080,"0"0"-992,0 0-664,0 0-247,0 0 63,0 0-240,79-74 0,-48 58 192,-5 5-192,5 2-72,0 2-328,26-4-1145,-12 4-831,1-2-7931</inkml:trace>
+  <inkml:trace contextRef="#ctx0" brushRef="#br0" timeOffset="-14737.857">6356 2363 576,'-6'-87'4266,"7"85"-4272,-1 0-1,0-1 1,1 1-1,-1 0 1,1 0-1,0-1 1,0 1-1,0 0 1,0 0-1,0 0 1,0 0-1,0 0 0,1 0 1,-1 0-1,1 1 1,0-1-1,-1 0 1,1 1-1,0-1 1,0 1-1,0 0 1,0-1-1,0 1 1,0 0-1,0 0 1,2 0 6,-2 0-14,29-26 2083,-25 3-900,-3 17-1405,6-19 562,-7 4-4503,-2 20 1991</inkml:trace>
+  <inkml:trace contextRef="#ctx0" brushRef="#br0" timeOffset="-5384.542">6369 1388 9177,'0'0'1941,"0"0"-990,0 0-294,0 0-26,0-2 2730,3-12-3413,127-194 101,-90 162-27,2 2 0,2 1-1,35-24-21,-27 39-29,-51 28 20,-1 0-131,0 0-264,0 0-316,0 0-583,-3 0-4390,-3 0 355</inkml:trace>
+  <inkml:trace contextRef="#ctx0" brushRef="#br0" timeOffset="-4755.763">6579 902 10818,'0'0'2031,"0"0"-1037,0 0-285,0 0-50,0 0-188,0 0-286,3-14 688,91-7-853,-30 20-392,-62 2 378,-1 0 0,1 0 0,-1 1 1,1-1-1,-1 0 0,0 1 0,0-1 0,0 1 0,0-1 0,0 1 0,0 0 0,0-1 0,0 1 0,-1 0 0,1 0 0,-1 0 0,1-1 0,-1 1 0,0 0 0,0 0 0,0 0 0,0 0 1,0 0-1,0 0 0,0-1 0,-1 1 0,1 0 0,0 0 0,-1 0 0,0 0-6,1 16 53,2 1 61,-1-15-199,0 0 0,0 1 0,-1-1 0,0 1 0,0-1 1,0 0-1,0 1 0,0-1 0,-1 1 0,0-1 0,0 0 0,0 0 0,-1 1 0,1-1 0,-1 0 0,-1 0 85,-7 23-1663,7-9-2449,2-8-2595</inkml:trace>
+  <inkml:trace contextRef="#ctx0" brushRef="#br0" timeOffset="-3807.346">7082 706 9738,'0'0'2536,"0"0"-961,0 0-641,0 0-289,0 0-245,5 11 907,-7 8-1452,-1 1 1,-1-1-1,0 0 1,-2 0-1,0 0 0,-1-1 1,-1 1-1,0-2 0,-2 1 1,0-1-1,-1-1 1,-1 0-1,-5 6 145,16-21-242,0 0-1,-1 1 1,1-1 0,-1 0-1,1 0 1,-1 0 0,1 1-1,-1-2 1,0 1-1,1 0 1,-1 0 0,0-1-1,0 1 1,1 0 0,-1-1-1,0 0 1,0 0 0,0 1-1,0-1 1,0 0 0,0 0-1,1-1 1,-1 1 0,0 0-1,0-1 1,0 1-1,0-1 1,1 1 0,-1-1-1,0 0 1,1 0 0,-1 0-1,0 0 1,1 0 0,-1 0-1,1 0 1,-1 0 0,1-1-1,0 1 1,-1-1 242,-12-15-1745</inkml:trace>
+  <inkml:trace contextRef="#ctx0" brushRef="#br0" timeOffset="-2711.784">6863 804 6977,'0'0'1776,"0"0"-127,0 0-65,0 0-174,0 0-236,0 0-181,0 0-293,0 0-147,0-4-63,0 4-472,-1-1 0,1 0 0,0 1 0,0-1 0,0 0 0,0 1 0,1-1 0,-1 0 0,0 1 0,0-1 1,0 0-1,1 1 0,-1-1 0,0 0 0,0 1 0,1-1 0,-1 1 0,1-1 0,-1 1 0,0-1 0,1 0 0,-1 1 0,1 0 1,0-1-1,-1 1 0,1-1 0,-1 1 0,1 0 0,-1-1 0,1 1 0,0 0 0,-1 0 0,1-1 0,0 1 0,-1 0 0,1 0 1,0 0-1,-1 0 0,1 0 0,0 0 0,0 0 0,-1 0 0,1 0 0,0 0 0,-1 0 0,1 1 0,0-1 0,-1 0 0,1 0 1,-1 1-1,1-1 0,0 0 0,-1 1 0,1-1 0,-1 0 0,1 1 0,-1-1 0,1 1 0,-1-1 0,1 1 0,-1 0 0,1-1 1,-1 1-1,0-1 0,1 1 0,-1 0 0,0-1 0,0 1-18,117 96 517,-112-92-463,-4-2-99,0 0-1,0-1 1,0 1-1,1 0 0,-1-1 1,1 1-1,0-1 1,0 0-1,0 0 1,0 1-1,0-1 0,0 0 1,0-1-1,1 1 1,-1 0-1,1-1 0,0 1 1,-1-1-1,1 0 1,0 0-1,0 0 1,-1 0-1,1-1 0,0 1 1,0-1-1,0 1 1,0-1-1,0 0 1,0 0-1,0 0 0,0-1 1,0 1-1,0-1 1,0 0-1,-1 0 1,1 0-1,0 0 0,0 0 1,-1 0-1,1-1 1,1 0 45,61-148-4900,-65 151 4990,0-1 0,0 1 0,-1 0 0,1-1 0,0 1 0,0-1-1,0 1 1,1 0 0,-1-1 0,0 1 0,0-1 0,0 1 0,0 0 0,0-1 0,1 1 0,-1-1 0,0 1 0,1-1-1,-1 1 1,0-1 0,1 1 0,-1-1 0,0 1 0,1-1 0,-1 1 0,1-1 0,-1 0 0,1 1 0,-1-1 0,1 0-1,-1 1 1,1-1 0,0 0 0,-1 0 0,1 0 0,-1 1 0,1-1 0,0 0 0,-1 0 0,1 0 0,-1 0 0,1 0 0,0 0-1,-1 0 1,1 0 0,-1 0 0,1-1 0,0 1 0,-1 0 0,1 0 0,-1 0 0,1-1 0,-1 1 0,1 0 0,-1-1-1,1 1 1,-1 0 0,1-1 0,-1 1 0,1-1-90,7 21-189,-7-18 194,0 1-1,1-1 1,0-1-1,0 1 1,-1 0 0,1 0-1,0 0 1,0-1-1,0 0 1,1 1-1,-1-1 1,0 0-1,1 0 1,-1 0-1,0 0 1,1 0-1,-1 0 1,1-1-1,-1 0 1,1 1 0,0-1-1,-1 0 1,1 0-1,-1 0 1,3-1-5,-3 0 8,-1-1 0,1 0 1,0 0-1,0 0 1,-1-1-1,1 1 1,-1 0-1,0-1 0,0 1 1,0 0-1,0-1 1,0 1-1,0-1 0,-1 0 1,1 1-1,-1-1 1,0 0-1,1 1 0,-1-1 1,0 0-1,-1 1 1,1-1-1,-1 0-8,-44-4 1162,-5 3-907,49 3-464,4-4 113,-1 1 0,1-1 0,1 0 1,-1 1-1,1 0 0,-1 0 1,1 0-1,0 0 0,1 1 0,-1-1 1,1 1-1,-1 0 0,1 0 0,0 1 1,0-1-1,0 1 0,0 0 1,1 1-1,-1-1 0,0 1 0,1 0 1,-1 1-1,1-1 0,-1 1 0,1 0 1,2 0 95,-4 2 49,0 0 0,-1-1 0,1 1 0,-1 0 0,1 1 0,-1-1 0,0 1 0,0-1 0,0 1 0,0 0 0,-1 0 0,1 0 0,-1 1 0,1-1 0,-1 0 0,0 1 0,-1 0 0,1-1 0,-1 1 0,1 0 0,-1 0 0,0 0 0,0 1-49,3 7-22,-3-12-38,-1 0 1,0 0-1,1-1 1,-1 1-1,0 0 1,1 0-1,-1 0 1,0 0-1,1 0 0,-1 0 1,0 0-1,1 0 1,-1 0-1,0 0 1,1 0-1,-1 0 0,0 0 1,0 0-1,1 0 1,-1 0-1,0 0 1,1 1-1,-1-1 1,0 0-1,1 0 0,-1 0 1,0 0-1,0 1 1,1-1-1,-1 0 1,0 0-1,0 1 0,0-1 1,1 0-1,-1 0 1,0 1-1,0-1 1,0 0 59,4-15-256,-2 8-103,0-2-71,1 1 0,-1 0 0,1 0 0,1-1 0,-1 2 0,2-1-1,-1 0 1,1 1 0,0 0 0,0 0 0,3-2 430,-7 10 152,1-1 1,-1 1-1,1-1 1,-1 1-1,1 0 0,-1-1 1,1 1-1,-1 0 0,0 0 1,1 0-1,-1 0 1,0 0-1,0 1 0,0-1 1,0 0-1,0 0 1,0 1-1,0-1 0,0 1 1,0-1-1,-1 0 0,1 1 1,-1 0-1,1-1 1,-1 1-1,1-1 0,-1 1 1,0-1-1,0 1 1,0 1-153,2 2 189,7 63-3586,-9-65 833,3-2-1862</inkml:trace>
+  <inkml:trace contextRef="#ctx0" brushRef="#br0" timeOffset="-2022.826">7653 614 10162,'0'0'2394,"0"0"-668,0 0-689,-3-1-281,-3 1-583,5-1-108,0 1 0,0-1 0,0 1 0,0-1 0,-1 1 0,1 0 1,0 0-1,0 0 0,0 0 0,-1 0 0,1 0 0,0 0 0,0 0 1,0 0-1,-1 1 0,1-1 0,0 0 0,0 1 0,0-1 1,0 1-1,0-1 0,0 1 0,0-1 0,0 1 0,0 0 0,0 0 1,0-1-1,0 1 0,0 0 0,1 0 0,-1 0 0,0 0 0,1 0 1,-1 0-1,0 0 0,1 0 0,-1 0 0,1 1-65,-4 61-185,32-66-2013,-23-1 1921,0-1 1,-1 1-1,0-1 0,0 0 0,0 0 0,-1-1 0,0 1 0,0-1 1,0 1-1,0-1 0,-1 0 0,0 0 0,0-1 0,-1 1 0,0-1 277,8 23 3912,36 82-1973,-26-57-1897,-12-28-22,0 1-1,-1-1 1,-1 1 0,0 0-1,-1 0 1,0 0-1,-1 0 1,-1 1-1,1 13-19,-3-26 6,0 0-1,-1 0 1,1 0-1,0 0 0,-1 0 1,1-1-1,-1 1 1,0 0-1,0 0 0,1-1 1,-1 1-1,0 0 1,0-1-1,-1 1 0,1-1 1,0 1-1,-1-1 1,1 0-1,0 0 0,-1 1 1,1-1-1,-1 0 1,0 0-1,1 0 1,-1-1-1,0 1 0,0 0 1,1-1-1,-1 1 1,0-1-1,0 1 0,0-1 1,0 0-1,0 0 1,0 0-1,-1 0-5,-70-1-1554,30-23-3918,28 13-1104</inkml:trace>
+  <inkml:trace contextRef="#ctx0" brushRef="#br0" timeOffset="-708.125">7921 512 12618,'0'0'2114,"0"0"-831,0 0-651,0 0 57,0 0-77,4 12-266,40 100 152,-33-51-866,-11-65 259,0 0 0,1 0 0,-1 0 0,1 0 0,0-1 0,0 1 0,0 1 0,0-1 0,1 0 0,-1 0-1,1 0 1,0 1 0,0-1 0,1 1 0,-1 0 0,1-1 109,17-18-20,-18 19-48,1-1 0,-1 1-1,1 0 1,0-1 0,0 1-1,0 1 1,0-1 0,0 0-1,1 1 1,-1 0 0,1 0-1,0 0 1,0 0 0,-1 0-1,1 1 1,0 0 0,0 0-1,1 0 1,-1 0 0,0 1-1,0-1 69,5 54 2320,17 45-1854,-25-96-494,0 0 0,0-1 1,0 1-1,1 0 1,-1-1-1,0 1 1,1-1-1,-1 0 0,1 1 1,0-1-1,-1 0 1,1 0-1,0 0 0,0 0 1,0 0-1,-1-1 1,1 1-1,0 0 0,0-1 1,0 1-1,0-1 1,0 0-1,2 0 28,13-31-664,-10-48-203,-8 76 876,0 1-1,0-1 1,1 1-1,-1 0 0,-1-1 1,1 1-1,0 0 1,-1 0-1,1 0 0,-1 0 1,1 0-1,-1 0 1,0 0-1,0 0 0,0 1 1,0-1-1,0 1 1,0 0-1,0-1 1,-1 1-1,1 0 0,0 0 1,-1 0-1,1 1 1,-1-1-1,0 1-8,2 0 209,3-3-167,0 1-1,0 0 0,0 0 0,1 1 1,-1-1-1,0 0 0,1 1 1,-1-1-1,1 1 0,-1 0 1,1 0-1,0 0 0,-1 0 0,1 1 1,0-1-1,0 1 0,0-1 1,-1 1-1,1 0 0,0 0 0,2 0-41,9-2 8,87-8-952,-97 13 1031,-1 0 1,0 0-1,0 0 1,0 1-1,0-1 0,0 1 1,-1 0-1,0-1 1,1 1-1,-2 0 0,1 1 1,0-1-1,-1 0 1,0 0-1,0 1 0,0-1 1,0 1-1,-1-1 1,1 1-1,-1 2-87,3 56 1148,11-92-4104,-8 3 341,-1-2-3880</inkml:trace>
+  <inkml:trace contextRef="#ctx0" brushRef="#br0" timeOffset="-503.426">8395 460 12706,'0'0'3801,"0"0"-2361,0 0-896,0 0 161,0 0-705,0 0 0,0 0-344,0 0-881,-40 9-631,29-3-4930</inkml:trace>
+  <inkml:trace contextRef="#ctx0" brushRef="#br0" timeOffset="-196.772">8008 466 14915,'0'0'2176,"0"0"-800,0 0-492,0 0-360,0 0-366,3-6-51,36-35 369,6 31-937,-16 8-8348,-23 2-1393</inkml:trace>
+  <inkml:trace contextRef="#ctx0" brushRef="#br0" timeOffset="2139.267">9373 467 7513,'0'0'4608,"0"0"-2498,0 0-1087,0 0-199,0 0-272,0 0 118,-6-3-212,-65-19 1056,67 22-1493,1 0-8,1-1 0,-1 1 1,1-1-1,-1 1 0,0 0 0,1 0 1,-1 0-1,1 0 0,-1 1 1,0-1-1,1 1 0,-1-1 0,1 1 1,-1 0-1,1 0 0,0 0 0,-1 0 1,1 0-1,0 1 0,0-1 1,0 1-1,0 0 0,0-1 0,0 1 1,0 0-1,1 0 0,-1 0 0,0 0 1,1 0-1,0 1 0,0-1 0,-1 0 1,1 1-1,1-1 0,-2 3-13,0-1-8,1 1-1,0-1 1,-1 1-1,1-1 0,1 1 1,-1-1-1,1 1 1,0 0-1,0-1 1,0 1-1,0-1 0,1 1 1,0-1-1,0 1 1,0-1-1,1 1 1,-1-1-1,1 0 0,0 1 1,0-1-1,1 0 1,-1-1-1,1 1 1,0 0-1,0-1 0,0 1 1,0-1-1,3 2 9,-3-4-90,0 0 0,0-1 0,0 1 0,0 0 0,0-1 0,0 0 0,1 0 0,-1 0 0,0 0 0,0 0 0,0 0 0,0-1 0,0 0 0,0 0 0,0 0 0,0 0 0,0 0-1,0 0 1,0-1 0,0 1 0,-1-1 0,1 0 0,-1 0 0,1 0 0,-1 0 0,0 0 0,1-1 0,-1 1 0,0-1 0,-1 1 0,1-1 0,0 0 0,-1 1 0,0-1 0,1-2 90,33-107-3081,-32-60-4567,-12 113 9044,-12 4 6158,21 55-7471,0-1 1,0 1-1,0 0 1,0-1-1,-1 1 1,1-1-1,0 1 1,0 0-1,-1-1 0,1 1 1,0 0-1,-1-1 1,1 1-1,0 0 1,-1 0-1,1-1 1,0 1-1,-1 0 1,1 0-1,-1-1 0,1 1 1,0 0-1,-1 0 1,1 0-1,-1 0 1,1 0-1,-1 0 1,1 0-1,0 0 1,-1 0-1,1 0 1,-1 0-1,1 0 0,-1 0 1,1 0-1,0 0 1,-1 0-1,1 0 1,-1 1-1,1-1 1,0 0-1,-1 0 1,1 0-1,-1 1 1,1-1-1,0 0 0,-1 1 1,1-1-1,0 0 1,0 1-1,-1-1 1,1 0-1,0 1 1,0-1-1,-1 0 1,1 1-1,0-1 1,0 1-1,0-1 0,0 0 1,0 1-1,-1 0-83,0 196 778,32-69-1056,6-50-3687,-36-77 1801,-1-2-2330,0-7-992</inkml:trace>
+  <inkml:trace contextRef="#ctx0" brushRef="#br0" timeOffset="2339.643">9226 361 2800,'0'0'11026,"0"0"-9377,0 0-569,0 0-504,0 0-544,0 0-32,0 0-8,32-29-184,-13 22-40,1 3-320,6 2 376,11 2-1152,-3 0-2849,-3 0-3057</inkml:trace>
+  <inkml:trace contextRef="#ctx0" brushRef="#br0" timeOffset="3600.235">9629 331 544,'0'0'9986,"0"0"-6141,0 0-2268,0 0-441,0 0-577,0 0-72,-8 0-253,-104-3 802,108 6-1002,0 0-1,1 1 1,-1-1 0,1 1-1,0 0 1,0 0-1,0 1 1,0-1 0,1 0-1,0 1 1,0 0 0,0-1-1,0 1 1,1 0-1,0 0 1,0 0 0,0 0-1,1 0-33,-2-2-29,1 0 0,0 0 0,-1 0 0,1 0 0,1 0 0,-1 0 0,0 0 1,1 1-1,0-1 0,-1 0 0,1 0 0,1 0 0,-1 1 0,0-1 0,1 0 0,-1 0 0,1 0 0,0 0 0,0 0 0,1 0 0,-1 0 0,0 0 0,1 0 0,0 0 0,0-1 0,-1 1 0,2-1 0,-1 1 0,0-1 0,0 0 0,1 0 0,-1 0 0,1 0 0,0 0 0,0 0 0,-1-1 0,3 1 29,-1-2-133,-1 0-1,0 0 1,1-1 0,-1 1-1,1-1 1,-1 0 0,0 0-1,1 0 1,-1 0 0,0-1-1,0 1 1,0-1-1,0 0 1,0 0 0,0 0-1,0 0 1,-1 0 0,1-1-1,-1 1 1,0-1 0,0 0-1,0 0 1,0 1-1,0-1 1,0-1 0,1-2 133,36-87-3843,-37 115 11582,7 16-6411,-9-37-1393,0 0 1,1 1 0,-1-1 0,0 0-1,1 0 1,-1 0 0,1 0 0,-1 1 0,1-1-1,-1 0 1,1 0 0,0 0 0,0 0-1,-1 0 1,1 0 0,0-1 0,0 1-1,0 0 1,0 0 0,0 0 0,0-1 0,0 1-1,0-1 1,0 1 0,1-1 0,-1 1-1,0-1 1,0 0 0,0 1 0,1-1-1,-1 0 1,0 0 0,0 0 0,0 0 0,1 0-1,-1 0 1,0 0 0,0-1 0,1 1-1,-1 0 1,0-1 0,0 1 0,0 0 0,0-1-1,0 0 1,1 1 0,-1-1 0,0 0-1,0 1 1,-1-1 0,1 0 0,0 0-1,0 0 1,0 0 0,0 0 0,-1 0 0,1 0-1,0-1 65,40-75-7583,-36 41 10388,-5 35-226,0 1-644,0 0-609,0 12-177,0-5-1070,0 1 0,0 0 0,1-1 0,0 1 0,1-1 1,0 1-1,0-1 0,0 1 0,1-1 0,0 0 0,3 5-79,-4-11-95,0-1-1,0 1 0,0 0 1,-1-1-1,1 1 1,0-1-1,0 1 0,0-1 1,0 0-1,0 0 0,0 0 1,0 0-1,0 0 0,0 0 1,0 0-1,-1-1 1,1 1-1,0-1 0,0 1 1,0-1-1,0 0 0,-1 0 1,1 0-1,0 0 0,-1 0 1,1 0-1,-1 0 1,1-1-1,-1 1 0,1 0 1,-1-1-1,0 1 0,0-1 1,0 0-1,0 1 1,0-1-1,0 0 0,0 0 1,-1 1-1,1-1 0,0 0 96,23-62-6107,-10 24 6708,-15 65 8980,23 65-9188,9-70-1495,3-33-3899,-25 0-547</inkml:trace>
+  <inkml:trace contextRef="#ctx0" brushRef="#br0" timeOffset="3839.471">9456 181 15051,'0'0'2051,"0"0"-811,0 0-326,0 0-299,20-18 42,-19 16-654,1 0 1,0 1-1,-1-1 0,1 0 1,0 1-1,0-1 0,0 1 1,0 0-1,0 0 0,1 0 0,-1 0 1,0 0-1,0 0 0,1 0 1,-1 1-1,0-1 0,1 1 1,-1 0-1,1 0 0,-1 0 1,0 0-1,1 0 0,-1 0 1,1 1-1,-1-1 0,0 1 1,1 0-1,-1-1 0,0 1 0,0 0 1,1 0-1,-1 1 0,0-1 1,0 0-1,0 1 0,0-1 1,-1 1-1,1-1 0,0 2-3,43 31-4771,-34-25-1673</inkml:trace>
+  <inkml:trace contextRef="#ctx0" brushRef="#br0" timeOffset="4322.344">9950 60 11138,'0'0'1529,"0"0"-208,0 0-322,0 0-322,0 0-115,0 0-50,0 0 5,9-9 34,31-27-119,-38 34-393,0 0 1,0 1 0,0-1-1,1 1 1,-1 0-1,1 0 1,-1 0-1,1 0 1,-1 0 0,1 1-1,0-1 1,-1 1-1,1 0 1,0-1 0,-1 1-1,1 1 1,0-1-1,-1 0 1,1 0-1,1 1-39,9 1 56,-11-3-49,-1 1-1,1 0 0,0 0 0,0 0 1,0 0-1,0 0 0,-1 0 0,1 0 1,0 1-1,0-1 0,0 1 0,-1-1 1,1 1-1,0 0 0,-1 0 1,1-1-1,0 1 0,-1 0 0,1 1 1,-1-1-1,0 0 0,1 0 0,-1 1 1,0-1-1,0 0 0,0 1 0,0-1 1,0 1-1,0 0 0,0-1 1,0 1-1,-1 0 0,1-1 0,-1 1 1,1 0-1,-1 0 0,0 0 0,1 0 1,-1-1-1,0 1 0,0 0 0,0 0 1,-1 0-7,-12 86-1455,-9-33-3789,10-27-247,6-16 166</inkml:trace>
+  <inkml:trace contextRef="#ctx0" brushRef="#br0" timeOffset="4996.615">10094 388 5857,'0'0'2434,"0"0"-620,0 0-228,0 0-170,0 0-541,0 0-274,0 20 786,0-20-1330,-1 0 0,1 1 0,0-1 0,-1 0 0,1 0 0,0 0 0,-1 0 0,1 1 0,-1-1 0,1 0 0,0 0 1,-1 0-1,1 0 0,0 0 0,-1 0 0,1 0 0,-1 0 0,1 0 0,0 0 0,-1 0 0,1 0 0,-1-1 0,1 1 0,0 0 0,-1 0 1,1 0-1,0 0 0,-1-1 0,1 1 0,0 0 0,-1 0 0,1 0 0,0-1 0,0 1 0,-1 0 0,1-1 0,0 1 0,0 0 0,-1-1 1,1 1-1,0 0 0,0-1 0,0 1 0,0 0 0,0-1 0,-1 1 0,1-1 0,0 1 0,0 0 0,0-1 0,0 1 0,0-1 1,0 1-1,0 0 0,0-1 0,1 1 0,-1 0 0,0-1 0,0 1 0,0-1 0,0 1 0,0 0 0,1-1 0,-1 1 0,0 0 0,0-1-57,-31 13-4984,19-4-5512</inkml:trace>
+  <inkml:trace contextRef="#ctx0" brushRef="#br0" timeOffset="38950.752">9311 1509 10778,'0'0'1484,"0"0"-215,0 0-353,0 0-293,0 0-291,0 0 86,-6-1-160,-33-3 62,-1 2 1,1 1 0,-1 2-1,1 2 1,-1 2 0,1 1-1,0 2 1,-20 8-321,14-2-10,0 1 1,0 3-1,2 1 1,0 3-1,-2 3 10,11-4 2,21-14-20,1-1 1,0 2 0,0 0 0,0 0-1,2 1 1,-1 1 0,1 0 0,0 0-1,1 1 1,0 0 0,1 0 0,-3 6 17,7-10-30,1 0-1,0 0 1,0 1 0,0 0 0,1-1 0,0 1 0,0 0 0,1 0 0,0 0-1,1 0 1,0 0 0,0 0 0,0 0 0,1 0 0,1 0 0,-1 0 0,1 0-1,0 0 1,1-1 0,0 1 0,0-1 0,1 0 0,0 0 0,0 0 0,0 0-1,1-1 1,1 2 30,12 8-61,1-2 0,0 0 0,0-1 1,2 0-1,-1-2 0,2 0 0,-1-2 0,1 0 0,1-2 0,-1 0 0,1-1 0,1-2 0,-1 0 0,18 0 61,-7-2-100,1-1 0,0-2 0,-1-1 0,1-2 0,-1-2 1,0 0-1,-1-3 0,1 0 0,-2-2 0,1-2 0,-2-1 0,0-1 0,0-2 0,8-8 100,91-63 7,-50 0-3,-32-33-72,-47 116 163,0-1 0,0 0 0,0 0 0,-1 0 0,0 1 0,-1-1 0,1 0-1,-1 0 1,0 1 0,0-1 0,-1 0 0,1 1 0,-1-1 0,-1 1 0,1 0 0,-1 0 0,0 0 0,0 0 0,0 0 0,-4-3-95,-3-4 94,-1-1 0,-1 2 1,0 0-1,0 0 0,-1 1 1,0 1-1,-1 0 0,0 0 1,-1 2-1,1 0 0,-1 0 1,-1 2-1,1 0 0,-1 0 0,-6 1-93,-30-7 23,-1 3 0,0 2 1,0 2-1,-47 4-24,86 1-139,0 1 1,1 1 0,-1 0-1,1 1 1,0 0 0,0 1-1,0 0 1,-11 7 138,-54 36-3670,46-23-1574</inkml:trace>
+  <inkml:trace contextRef="#ctx0" brushRef="#br0" timeOffset="64457.365">9300 1677 12994,'0'0'1701,"0"0"-542,0 0-393,0 0 26,0 0-169,0 0-322,-3 5-3,-1 2-259,-5 13 112,-1 0 1,-1-1 0,-1 0 0,-1-1-1,0 0 1,-1-1 0,-2 0-152,-13 11-39,19-16-261,-2-1 0,1 0-1,-1-1 1,-1 0 0,0-1 0,0 0 0,-1-1 0,-7 3 300,-4-8-4401,16-3-1236</inkml:trace>
+  <inkml:trace contextRef="#ctx0" brushRef="#br0" timeOffset="64691.483">9050 1693 10842,'0'0'3873,"0"0"-2633,0 0-232,0 0 248,0 0-575,0 0-345,0 0-88,0 0-232,28 14 408,-11 2-296,6 2-16,-1 4 96,1 1-208,0-1-8,14 17-496,-9-10-1129,-3-2-2816</inkml:trace>
+</inkml:ink>
+</file>
+
+<file path=word/ink/ink3.xml><?xml version="1.0" encoding="utf-8"?>
+<inkml:ink xmlns:inkml="http://www.w3.org/2003/InkML">
+  <inkml:definitions>
+    <inkml:context xml:id="ctx0">
+      <inkml:inkSource xml:id="inkSrc0">
+        <inkml:traceFormat>
+          <inkml:channel name="X" type="integer" min="-2.14748E9" max="2.14748E9" units="cm"/>
+          <inkml:channel name="Y" type="integer" min="-2.14748E9" max="2.14748E9" units="cm"/>
+          <inkml:channel name="F" type="integer" max="32767" units="dev"/>
+        </inkml:traceFormat>
+        <inkml:channelProperties>
+          <inkml:channelProperty channel="X" name="resolution" value="1000" units="1/cm"/>
+          <inkml:channelProperty channel="Y" name="resolution" value="1000" units="1/cm"/>
+          <inkml:channelProperty channel="F" name="resolution" value="0" units="1/dev"/>
+        </inkml:channelProperties>
+      </inkml:inkSource>
+      <inkml:timestamp xml:id="ts0" timeString="2022-04-04T00:37:14.298"/>
+    </inkml:context>
+    <inkml:brush xml:id="br0">
+      <inkml:brushProperty name="width" value="0.05" units="cm"/>
+      <inkml:brushProperty name="height" value="0.05" units="cm"/>
+      <inkml:brushProperty name="color" value="#E71224"/>
+    </inkml:brush>
+  </inkml:definitions>
+  <inkml:trace contextRef="#ctx0" brushRef="#br0">289 1 14771,'0'0'1603,"0"0"-907,0 0-311,0 0 326,0 0-279,-6 11-50,-62 50 467,-76 60-2698,112-109-1277,10-8-3001,5-3-2512</inkml:trace>
+  <inkml:trace contextRef="#ctx0" brushRef="#br0" timeOffset="290.002">107 19 11210,'0'0'2662,"0"0"-1142,0 0-637,0 0 443,0 0-296,0 0-538,9 5 306,108 151-571,-66-74-4976,-33-50-4153</inkml:trace>
+</inkml:ink>
+</file>
+
+<file path=word/ink/ink4.xml><?xml version="1.0" encoding="utf-8"?>
+<inkml:ink xmlns:inkml="http://www.w3.org/2003/InkML">
+  <inkml:definitions>
+    <inkml:context xml:id="ctx0">
+      <inkml:inkSource xml:id="inkSrc0">
+        <inkml:traceFormat>
+          <inkml:channel name="X" type="integer" min="-2.14748E9" max="2.14748E9" units="cm"/>
+          <inkml:channel name="Y" type="integer" min="-2.14748E9" max="2.14748E9" units="cm"/>
+          <inkml:channel name="F" type="integer" max="32767" units="dev"/>
+        </inkml:traceFormat>
+        <inkml:channelProperties>
+          <inkml:channelProperty channel="X" name="resolution" value="1000" units="1/cm"/>
+          <inkml:channelProperty channel="Y" name="resolution" value="1000" units="1/cm"/>
+          <inkml:channelProperty channel="F" name="resolution" value="0" units="1/dev"/>
+        </inkml:channelProperties>
+      </inkml:inkSource>
+      <inkml:timestamp xml:id="ts0" timeString="2022-04-04T00:36:48.130"/>
+    </inkml:context>
+    <inkml:brush xml:id="br0">
+      <inkml:brushProperty name="width" value="0.05" units="cm"/>
+      <inkml:brushProperty name="height" value="0.05" units="cm"/>
+      <inkml:brushProperty name="color" value="#E71224"/>
+    </inkml:brush>
+  </inkml:definitions>
+  <inkml:trace contextRef="#ctx0" brushRef="#br0">2213 43 9994,'0'0'1445,"0"0"57,0 0-251,0 0-299,-4-4-373,0 1-436,1-1 0,-1 1 0,-1 0 0,1 0 0,0 0 0,-1 0 0,0 1 0,1-1 0,-1 1 0,0 1 0,0-1 0,0 1 0,0 0 0,-1 0 0,-1 0-143,-20-1-117,-1 2 0,1 0-1,-1 2 1,1 1 0,-1 1-1,1 2 1,1 0 0,-8 4 117,3 1-22,-1 1 0,2 1 0,0 1 1,0 2-1,2 1 0,0 2 1,-7 6 21,25-17-9,0 1 0,0 0 0,1 0 0,1 1 0,-1 0 1,2 1-1,-1 0 0,1 0 0,1 0 0,0 1 0,1 0 1,0 0-1,1 1 0,0-1 0,1 1 0,0 0 0,1 0 1,1 0-1,0 11 9,0-19-11,1 0 1,-1 1 0,2-1 0,-1 0 0,0 1-1,1-1 1,0 0 0,1 0 0,-1 0 0,1 0-1,0 0 1,0 0 0,0 0 0,1 0 0,-1-1-1,1 1 1,0-1 0,1 0 0,-1 0 0,1 0-1,0 0 1,0-1 0,0 0 0,0 1 0,1-1-1,0 0 11,34 15-68,0-1 0,1-1 0,1-3 0,0-1 0,1-3 0,0-1-1,0-1 1,1-3 0,0-2 0,26-2 68,285 5-460,-306-8 308,0-3 0,0-1 0,-1-3 0,2-2 152,-46 11 0,16-2 33,-2 0 0,1-1 0,0-1 0,-1-1 0,0-1-1,0 0 1,-1-1 0,0-1 0,0 0 0,-1-1 0,0-1 0,-1 0 0,0-1 0,-1-1 0,0 0 0,5-7-33,-14 10 103,0-1 1,-1 0 0,0 0 0,0 0 0,-1-1-1,-1 1 1,0-1 0,-1 1 0,0 0 0,-1-11-104,1 4 384,-2 10-342,-1 0 0,0 0-1,0 0 1,0 1 0,-1-1-1,0 1 1,-1 0 0,1 0-1,-1 0 1,-1 1 0,1 0-1,-5-4-41,-8-6 91,-1 0 0,-1 2 0,0 0 0,-1 1 0,0 2 0,-1 0-1,0 1 1,0 1 0,-1 1 0,-1 1 0,1 1 0,-1 1 0,-15-1-91,-4 3-479,-1 1 1,0 2-1,1 2 1,-1 2-1,-31 7 479,17-4-5087</inkml:trace>
+  <inkml:trace contextRef="#ctx0" brushRef="#br0" timeOffset="-1576.794">866 57 8345,'0'0'1925,"0"0"-801,0 0-93,0 0 101,-6 0-413,-314-9 2727,296 5-3430,-1 1 0,1 2 0,-1 0 0,0 2 0,1 0 0,-1 2 0,1 0 0,0 2 1,0 1-1,0 1 0,1 0 0,0 2 0,0 1 0,-8 6-16,12-3-27,0 1 0,2 1 0,-1 1 0,2 1 0,0 0 0,1 1 0,-3 7 27,13-16-3,0 0 0,1 0-1,0 1 1,1-1 0,0 1 0,0 0 0,1 0 0,0 0 0,1 0 0,0 0 0,1 0 0,0 1 0,1 4 3,1-7-49,1 0 0,0 0-1,0 0 1,1 0 0,0-1 0,0 1 0,1-1 0,0 0 0,0-1 0,1 1 0,0-1 0,0 0 0,0 0 0,1-1 0,0 0 0,0 0 0,0-1-1,1 0 1,-1 0 0,1 0 0,0-1 0,0 0 0,0-1 0,0 0 0,9 1 49,25 6-291,1-3 0,0-1-1,0-2 1,0-2 0,7-2 291,-26 1-184,6-2-54,0-2 0,0-1-1,0-1 1,-1-1 0,20-9 238,-15 6-9,272-120 384,-219 60 539,-62 45-599,-20 19-295,0 0-1,-1-1 1,1 1 0,-1-1-1,-1 0 1,1 0 0,-1 0-1,0 0 1,-1 0-1,0-1 1,0 1 0,0-1-1,-1 0 1,0 0 0,-1 1-1,0-1 1,0 0 0,0 0-1,-2-2-19,-1 5 53,0 0-1,-1 0 0,1 0 0,-1 1 1,0-1-1,0 1 0,-1 0 0,0 0 1,1 1-1,-1 0 0,0-1 0,-1 2 1,1-1-1,0 0 0,-1 1 1,1 0-1,-1 0 0,-1 1-52,3-1 49,-31-8-53,0 0 0,-1 3 1,0 1-1,0 2 0,0 1 0,-4 1 4,28 2-93,-36-1-1224,17 6-2470,16-1-2082</inkml:trace>
+  <inkml:trace contextRef="#ctx0" brushRef="#br0" timeOffset="4823.072">812 425 8161,'0'0'2054,"0"0"-614,0 0-577,0 0-62,0 0-363,0 0-352,0 0-26,5 11 617,22 108-130,-6 0-1,-5 1 0,-4 28-546,-11-144 9,18 316-1589,-15-232 618,-4-87 1014,0-1-71,0 0-391,0 0-789,0-1-1460,0-1-2039</inkml:trace>
+  <inkml:trace contextRef="#ctx0" brushRef="#br0" timeOffset="5456.325">777 1198 11122,'0'0'2187,"0"0"-905,0 0-605,0 0-371,0 0-214,1 2 2,74 90 1470,-73-89-1554,-1 1 0,1-1 1,0 0-1,0 0 0,0 0 0,1 0 0,-1-1 0,1 1 0,-1-1 0,1 1 0,0-1 0,0 0 0,0 0 0,0 0 0,1-1 0,-1 1 0,0-1 0,1 1 1,-1-1-1,1 0 0,-1-1 0,1 1 0,-1 0 0,1-1 0,0 0 0,-1 0 0,1 0 0,0 0 0,-1-1 0,1 0 0,3 0-10,95-108-42,-41 31-3939,-46 56-1207</inkml:trace>
+  <inkml:trace contextRef="#ctx0" brushRef="#br0" timeOffset="6135.902">206 1341 12482,'0'0'2126,"0"0"-927,0 0-455,0 0-199,0 0-242,0 3-320,-2 187 688,1 5-4708,0-195 403,-1 0 1097,1 0 1962,-4-2-4799</inkml:trace>
+  <inkml:trace contextRef="#ctx0" brushRef="#br0" timeOffset="7233.746">88 1546 12466,'0'0'1953,"0"0"-1121,0 0-576,0 0-208,0 0 56,0 0-120,54-30 16,-29 21-16,1 0 16,5-2-8,0 2-192,9 2-832,-9 3-1353,-8 2-2216</inkml:trace>
+  <inkml:trace contextRef="#ctx0" brushRef="#br0" timeOffset="7429.132">301 1592 9073,'0'0'972,"0"0"-394,0 0 237,0 0 140,0 0-435,0 0-219,0 0-82,15-4-158,47-15 19,-59 18-67,0 0 0,1 0 0,-1 0 0,0 0 0,0-1 0,0 1 0,0-1 0,0 0 0,0 0 1,-1 0-1,1 0 0,-1 0 0,1-1 0,-1 1 0,0-1 0,0 1 0,0-1 0,0 0 0,0-1-13,-1 4 17,-1-1 1,0 1-1,0-1 1,1 0-1,-1 1 1,0-1-1,0 0 1,0 1-1,0-1 1,0 0-1,1 1 1,-1-1-1,0 0 1,-1 1-1,1-1 0,0 0 1,0 1-1,0-1 1,0 1-1,0-1 1,-1 0-1,1 1 1,0-1-1,-1 0 1,1 1-1,0-1 1,-1 1-1,1-1 1,-1 1-1,1-1 1,-1 1-1,1-1 0,-1 1 1,1 0-1,-1-1 1,1 1-1,-1 0 1,1-1-1,-1 1 1,0 0-1,1 0 1,-1-1-1,0 1 1,1 0-1,-1 0 1,0 0-1,1 0 0,-1 0 1,0 0-1,1 0 1,-1 0-1,0 0 1,1 0-1,-1 0 1,1 1-1,-1-1 1,0 0-18,-42 8 888,40-7-825,-1 0-1,1 0 1,0 1 0,0-1 0,0 1 0,0-1 0,0 1 0,0 0 0,1 0 0,-1 0 0,0 0 0,1 1-1,0-1 1,-1 1 0,1-1 0,0 1 0,1 0 0,-1 0 0,0 0 0,1 0 0,-1 0 0,1 0 0,0 0-1,0 0 1,0 1 0,1-1 0,-1 0 0,1 1 0,0-1 0,0 0 0,0 1 0,0-1 0,1 3-63,1-2-27,1 1-1,0-1 1,0 1 0,0-1 0,0 0 0,1 0 0,-1 0 0,1 0-1,0-1 1,0 1 0,1-1 0,-1 0 0,1-1 0,0 1 0,-1-1-1,1 0 1,0 0 0,0 0 0,0-1 0,1 1 0,-1-1 0,0-1-1,0 1 1,1-1 0,-1 0 0,0 0 0,1 0 0,-1-1 0,0 0-1,1 0 1,3-1 27,-4-2-231,0 0-1,0 0 1,0 0-1,0 0 0,-1-1 1,0 0-1,0 0 0,0 0 1,-1-1-1,1 1 1,-1-1-1,0 0 0,-1 0 1,0 0-1,2-4 232,15-73-5457,-21 105 12125,3 29-5987,1-12-525,-2-39-166,0-1 1,0 1-1,0-1 1,0 1-1,1 0 1,-1-1-1,0 1 1,0 0-1,0-1 1,1 1-1,-1-1 1,0 1-1,1 0 1,-1-1-1,0 1 1,1 0-1,-1 0 1,0-1-1,1 1 1,-1 0-1,0 0 1,1 0-1,-1-1 1,1 1-1,-1 0 1,0 0-1,1 0 1,-1 0-1,1 0 1,-1 0-1,1 0 1,-1 0-1,0 0 1,1 0 0,-1 0-1,1 0 1,-1 0-1,1 0 1,-1 0-1,0 0 1,1 1-1,-1-1 1,1 0-1,-1 0 1,0 0-1,1 1 1,-1-1-1,0 0 1,1 1-1,-1-1 1,0 0-1,1 1 1,-1-1-1,0 0 1,0 1-1,1-1 1,-1 0-1,0 1 1,0-1-1,0 1 1,0-1-1,0 0 1,1 1-1,-1-1 1,0 1-1,0-1 1,0 1-1,0-1 10,64-85-1982,-51 139 4027,-8 9-1574,12-64-1115,20-40-2153,-26 25-115</inkml:trace>
+  <inkml:trace contextRef="#ctx0" brushRef="#br0" timeOffset="7621.033">389 1353 12586,'0'0'2085,"0"0"-1109,0 0-688,0 0-225,0 0 31,4-3-20,82-23 87,-85 26-212,1 0 0,-1 0 0,0 0 0,0 1 0,0-1 0,1 0 0,-1 1 1,0-1-1,0 1 0,0-1 0,0 1 0,0-1 0,0 1 0,0 0 0,0-1 0,0 1 0,0 0 0,0 0 0,-1 0 0,1 0 0,0 0 1,-1 0-1,1 0 0,0 0 0,-1 0 0,1 0 0,-1 0 0,0 0 0,1 1 0,-1-1 0,0 0 0,0 0 0,1 1 51,3 10-1392,4 4-2300</inkml:trace>
+  <inkml:trace contextRef="#ctx0" brushRef="#br0" timeOffset="7876.327">865 1447 11402,'0'0'0,"0"0"-792,0 0-5418</inkml:trace>
+  <inkml:trace contextRef="#ctx0" brushRef="#br0" timeOffset="8127.349">848 1588 14579,'0'0'1768,"0"0"-1240,0 0-528,0 0-1008,0 0-3225,0 0-4025</inkml:trace>
+  <inkml:trace contextRef="#ctx0" brushRef="#br0" timeOffset="8593.006">1182 1394 13450,'0'0'1866,"0"0"-583,0 0-652,0 0-127,0 0-262,0 7-200,-3 122 484,1-40-1442,1-31-2660,-7-109-4050,5 29 4872</inkml:trace>
+  <inkml:trace contextRef="#ctx0" brushRef="#br0" timeOffset="8918.184">1165 1385 6313,'0'0'1538,"0"0"196,0 0-244,0 0-343,0 0-399,0 0-59,9-10-135,31-29-95,-38 38-378,0-1-1,0 1 0,0 0 1,1-1-1,-1 1 0,0 0 1,1 1-1,-1-1 0,1 0 1,-1 1-1,0-1 0,1 1 1,-1 0-1,1 0 1,0 0-1,-1 0 0,1 0 1,-1 0-1,1 1 0,-1-1 1,0 1-1,1 0-80,0-1 79,4 3-52,-1 0 0,0 0 0,1 0 0,-1 0 0,0 1 0,-1 0 0,1 1 0,-1-1 0,0 1 0,0 0 0,0 0 0,3 6-27,-4-7-17,0 1 1,-1 0-1,0 0 0,0 1 1,0-1-1,-1 0 1,0 1-1,0 0 0,0 0 1,0-1-1,-1 1 0,0 0 1,-1 0-1,1 0 0,-1 0 1,0 0-1,0 0 0,-1 0 1,0 0-1,0 0 1,0 0-1,-1 0 0,0 0 1,0-1-1,-1 3 17,-5 4-103,0 1-1,-1-1 1,-1 0 0,1-1-1,-2 0 1,1-1-1,-2 0 1,-3 3 103,-37 9-6620,34-19 416</inkml:trace>
+  <inkml:trace contextRef="#ctx0" brushRef="#br0" timeOffset="9514.503">1076 1503 11202,'0'0'2104,"0"0"-599,0 0-580,0 0-491,18-5-29,230 5-1576,-244 1 1198,0 1-1,0-1 1,-1 0-1,1 1 1,-1 0-1,1 0 1,-1 0-1,0 0 1,1 0-1,-1 1 1,0 0-1,-1-1 1,1 1 0,0 0-1,-1 0 1,0 1-1,0-1 1,0 0-1,0 1 1,0-1-1,-1 1 1,1 0-1,-1-1 1,0 1-1,0 0 1,0 0-1,-1 0 1,1 0-1,-1 0 1,0 0-1,0 0 1,-1 0-27,18 56 94,-16-59-115,0 1-1,-1-1 1,1 0 0,0 0-1,-1 0 1,1 1-1,0-1 1,0 0 0,0 0-1,0 0 1,0 0 0,0 0-1,0-1 1,0 1 0,1 0-1,-1 0 1,0-1 0,0 1-1,1-1 1,-1 1-1,0-1 1,1 1 0,-1-1-1,0 0 1,1 0 0,-1 0-1,1 0 1,-1 0 0,0 0-1,1 0 1,-1 0 0,1 0-1,-1-1 1,0 1-1,1-1 1,-1 1 0,0-1-1,0 1 1,1-1 0,-1 0-1,0 1 1,0-1 0,0 0-1,0 0 1,0 0 0,0 0-1,0 0 1,0 0-1,0 0 1,0 0 0,0-1-1,-1 1 1,1-1 21,40-70-745,-40 70 775,0-1 0,1 0 0,-1 1 0,0-1 0,0 0 0,0 0 1,-1 0-1,1 0 0,-1 0 0,0 0 0,0 0 0,0 0 0,0 0 0,0 0 1,0 0-1,-1 0 0,0 0 0,1 0 0,-1 0 0,0 0 0,-1 0 0,1 1 1,0-1-1,-1 0 0,0 1 0,1-1 0,-1 1 0,0 0 0,0-1 0,0 1 1,-1 0-1,1 0 0,0 0 0,-1 1 0,1-1 0,-1 1 0,0-1 1,1 1-1,-1 0 0,0 0 0,0 0 0,-1 0-30,-101 14 669,103-12-723,-13 4-2053,14 9-5464,11-7 1267</inkml:trace>
+  <inkml:trace contextRef="#ctx0" brushRef="#br0" timeOffset="10047.148">1657 1499 12578,'0'0'2390,"0"0"-862,0 0-810,0 0-357,0 0-173,0 0-76,-1 10 19,-15 96-579,17-110-959,12-31-1512,-12 33 2979,0 0 0,0-1 0,0 1-1,0-1 1,1 1 0,-1 0-1,1 0 1,0 0 0,0 0 0,-1 0-1,1 0 1,0 1 0,1-1 0,-1 0-1,0 1 1,0 0 0,1-1-1,-1 1 1,0 0 0,1 0 0,0 1-1,-1-1 1,1 0 0,2 1-60,-2 1 5,0 0 0,1 0 0,-1 1 0,0-1 0,0 1 0,0 0 1,-1 0-1,1 0 0,0 0 0,-1 0 0,1 1 0,-1-1 0,0 1 1,0 0-1,0 0 0,0-1 0,0 1 0,0 1 0,-1-1 0,0 0 1,1 0-1,-1 0 0,0 1 0,-1-1 0,1 1 0,-1-1 0,1 0 1,-1 1-1,0-1 0,0 1 0,-1-1 0,1 1 0,-1-1 0,0 4-5,28-1-5531,-11-15 2808,0-1-1503</inkml:trace>
+  <inkml:trace contextRef="#ctx0" brushRef="#br0" timeOffset="10578.168">1916 1502 4112,'0'0'6182,"0"0"-3164,0 0-1263,0 0-388,0 0-210,-6 1-666,2-1-455,1 1 1,-1 0 0,1-1-1,-1 1 1,1 1-1,0-1 1,-1 0 0,1 1-1,0 0 1,0 0 0,0 0-1,0 0 1,0 0 0,1 0-1,-1 1 1,1 0-1,-1-1 1,1 1 0,0 0-1,0 0 1,0 0 0,1 0-1,-1 0 1,1 1-1,0-1 1,-1 0 0,1 1-1,1-1 1,-2 4-37,2-6-50,0 0 0,0 0 1,0 0-1,0-1 0,0 1 0,0 0 1,0 0-1,0 0 0,0 0 0,1 0 0,-1 0 1,0 0-1,0-1 0,1 1 0,-1 0 1,1 0-1,-1 0 0,1-1 0,-1 1 0,1 0 1,-1 0-1,1-1 0,-1 1 0,1 0 1,0-1-1,0 1 0,-1-1 0,1 1 0,0-1 1,0 1-1,0-1 0,-1 0 0,1 1 0,0-1 1,0 0-1,0 0 0,0 0 0,0 1 1,0-1-1,0 0 0,-1 0 0,1 0 0,0 0 1,0-1-1,0 1 0,0 0 0,0 0 1,0 0-1,0-1 0,-1 1 0,1-1 0,0 1 1,0 0-1,0-1 0,-1 1 0,1-1 50,6-3-566,0 0-1,-1 0 1,0-1-1,0 1 1,0-2-1,0 1 1,-1 0-1,0-1 1,0 0 0,0-1-1,-1 1 1,0-1-1,0 1 1,0-1-1,-1-1 1,0 1-1,-1 0 1,1-2 566,-2 3-1247,0-3 5908,0 6 1742,-1 9-5421,-6 65 641,26 91-1238,-16-149-391,-2 0 0,1 1 0,-2-1 0,0 1 0,0-1 0,-2 1 0,1-1 0,-2 1 0,1-1 0,-5 13 6,4-21-43,-1 0 1,0 0-1,0 0 1,-1 0 0,0 0-1,1-1 1,-1 1-1,-1-1 1,1 0 0,-1-1-1,1 1 1,-1-1-1,0 0 1,0 0 0,-1 0-1,1-1 1,0 0-1,-1 0 1,0 0-1,1 0 43,-77 5-5359,59-11-115</inkml:trace>
+  <inkml:trace contextRef="#ctx0" brushRef="#br0" timeOffset="11083.259">1500 1264 9209,'0'0'5119,"0"0"-3128,0 0-1198,0 0-178,0 0-179,0 0-264,15-9 128,57 6-876,-43 26-4490,-23-10-1014</inkml:trace>
+  <inkml:trace contextRef="#ctx0" brushRef="#br0" timeOffset="11313.854">1482 1782 16523,'0'0'2385,"0"0"-1801,0 0-88,0 0-496,0 0-144,0 0-1241,0 0-1135,0 11-8402</inkml:trace>
+  <inkml:trace contextRef="#ctx0" brushRef="#br0" timeOffset="12180.867">2275 1218 13674,'0'0'1796,"0"0"-799,0 0-500,0 0 143,0 0-370,0 0-170,0 13 4,0 235 469,0-142-875,0-36-5521,0-65 850</inkml:trace>
+  <inkml:trace contextRef="#ctx0" brushRef="#br0" timeOffset="12919.272">2138 1430 12682,'0'0'1764,"0"0"-251,0 0-450,0 0-250,-3-10-526,38-2-325,-2 3-240,1 1 1,0 2-1,1 2 0,-1 1 0,5 1 278,-35 4 10,-1 1-1,1 0 1,-1 0 0,1 0 0,-1 0-1,0 0 1,0 1 0,0-1 0,-1 1-1,1 0 1,-1-1 0,0 1 0,0 1-1,0-1 1,-1 0 0,1 0 0,-1 1-1,0-1 1,0 0 0,-1 1-1,1-1 1,-1 1 0,0-1 0,0 1-1,-1-1 1,0 2-10,2-5 2,1 89 595,24-101-1733,41-87-1314,-64 104 7400,0 52-4369,-4-42-601,0-14-1,1 0 0,-1 0-1,0 0 1,1 0 0,-1 1 0,1-1-1,0 0 1,0 0 0,0 1 0,0-1-1,0 0 1,0 0 0,1 1 0,-1-1-1,1 0 1,-1 0 0,1 0 0,0 0-1,0 1 1,0-1 0,0 0 0,0-1-1,0 1 1,1 0 0,-1 0 0,1 0-1,-1-1 1,1 1 0,-1-1 0,1 1-1,0-1 1,0 0 0,0 0 0,0 0-1,0 0 1,2 1 21,53-17-2454,-39-8-2418,-9 9-5893</inkml:trace>
+  <inkml:trace contextRef="#ctx0" brushRef="#br0" timeOffset="13238.312">2501 1305 13450,'0'0'1870,"0"0"-1059,0 0-571,0 0-24,0 0-80,0 0 37,7 2-83,-1 0-119,-3-2 63,-1 0 0,1 0 0,-1 1 0,1-1 0,-1 1-1,0-1 1,1 1 0,-1 0 0,0 0 0,0 0 0,0 1 0,1-1-1,-1 0 1,0 1 0,-1-1 0,1 1 0,0 0 0,0 0 0,-1-1 0,1 1-1,-1 0 1,1 0 0,-1 1 0,0-1 0,0 0 0,0 0 0,0 1-1,0-1 1,-1 0 0,1 1 0,-1 1-34,0 0-117,-1 0-1,-1 1 1,1-1 0,-1 0 0,1 0-1,-1 0 1,0 0 0,-1 0-1,1 0 1,-1 0 0,0-1-1,1 1 1,-2-1 0,1 0 0,0 0-1,-1 0 1,1 0 0,-1-1-1,0 1 1,0-1 0,0 0-1,-1 1 118,0 0-575,-10 4-3298</inkml:trace>
+  <inkml:trace contextRef="#ctx0" brushRef="#br0" timeOffset="13456.369">2593 1141 14859,'0'0'2440,"0"0"-1696,0 0-584,0 0 24,0 0-96,0 0-88,97-12-256,-63 12-1000,-9 0-760,-2 3-7282</inkml:trace>
+  <inkml:trace contextRef="#ctx0" brushRef="#br0" timeOffset="13771.227">2858 1472 13114,'0'0'1537,"0"0"-593,0 0-536,0 0 72,0 0-384,105-2-96,-77 0-240,-2-3-264,2 1-288,6-8-769,-11 3-3184,-1 0-3792</inkml:trace>
+  <inkml:trace contextRef="#ctx0" brushRef="#br0" timeOffset="13993.715">3031 1271 14459,'0'0'2224,"0"0"-600,0 0-967,0 0-185,0 0-160,0 0-312,0 0 48,-20 79-32,17-47 64,1-1-128,-1 3 48,3 11-904,0-9-1457,-3-4-9073</inkml:trace>
+  <inkml:trace contextRef="#ctx0" brushRef="#br0" timeOffset="22380.075">628 177 8329,'0'0'4238,"0"0"-2750,0 0-773,0 0-34,-20 13 1942,-194 158-2224,212-170-620,-15 5-3624,12-8-984</inkml:trace>
+  <inkml:trace contextRef="#ctx0" brushRef="#br0" timeOffset="22645.83">388 212 10458,'0'0'2760,"0"0"-1671,0 0-785,0 0 24,0 0-56,0 0-216,43 5 392,-26 4-48,3 0-112,0 5 384,2-3-376,-2 5-224,3 4 48,0 0-120,2 3-272,12 8-904,-6-6-1889,-8-7-7849</inkml:trace>
+  <inkml:trace contextRef="#ctx0" brushRef="#br0" timeOffset="23508.607">2434 177 10786,'0'0'2394,"0"0"-629,0 0-700,0 0-83,0 0-251,0 0-390,0 0-141,-4 3 46,-213 237 1665,164-194-4793,49-48-1045,1-7-7493</inkml:trace>
+  <inkml:trace contextRef="#ctx0" brushRef="#br0" timeOffset="23773.799">2223 229 11778,'0'0'2224,"0"0"-879,0 0-833,0 0 264,0 0-152,0 0-8,0 0-136,40 43-256,-23-25 185,0 0-185,5 0-48,4 3-56,0 1-120,-1 1-200,6 11-376,-5-5-1321,-9-4-4760</inkml:trace>
+</inkml:ink>
+</file>
+
+<file path=word/ink/ink5.xml><?xml version="1.0" encoding="utf-8"?>
+<inkml:ink xmlns:inkml="http://www.w3.org/2003/InkML">
+  <inkml:definitions>
+    <inkml:context xml:id="ctx0">
+      <inkml:inkSource xml:id="inkSrc0">
+        <inkml:traceFormat>
+          <inkml:channel name="X" type="integer" min="-2.14748E9" max="2.14748E9" units="cm"/>
+          <inkml:channel name="Y" type="integer" min="-2.14748E9" max="2.14748E9" units="cm"/>
+          <inkml:channel name="F" type="integer" max="32767" units="dev"/>
+        </inkml:traceFormat>
+        <inkml:channelProperties>
+          <inkml:channelProperty channel="X" name="resolution" value="1000" units="1/cm"/>
+          <inkml:channelProperty channel="Y" name="resolution" value="1000" units="1/cm"/>
+          <inkml:channelProperty channel="F" name="resolution" value="0" units="1/dev"/>
+        </inkml:channelProperties>
+      </inkml:inkSource>
+      <inkml:timestamp xml:id="ts0" timeString="2022-04-04T00:37:05.031"/>
+    </inkml:context>
+    <inkml:brush xml:id="br0">
+      <inkml:brushProperty name="width" value="0.05" units="cm"/>
+      <inkml:brushProperty name="height" value="0.05" units="cm"/>
+      <inkml:brushProperty name="color" value="#E71224"/>
+    </inkml:brush>
+  </inkml:definitions>
+  <inkml:trace contextRef="#ctx0" brushRef="#br0">26 335 14931,'0'0'1963,"0"0"-1093,0 0-575,0 0-100,-3 13-6,-16 114-404,16-75-599,3-52 486,0-4-264,0-5 531,1 1 0,0-1 0,1 0 1,0 1-1,0 0 0,1-1 0,0 1 0,1 0 1,0 0-1,0 1 0,0-1 0,1 1 0,0 0 1,1 0-1,-1 0 0,1 1 0,0 0 0,1 0 1,0 1-1,0-1 0,0 1 0,7-3 61,-12 7 28,0 0-1,0 0 1,0-1-1,1 1 1,-1 1-1,0-1 1,1 0-1,-1 0 1,1 1-1,-1 0 1,1-1-1,-1 1 1,1 0-1,-1 0 1,1 0-1,-1 1 1,1-1-1,-1 1 1,1-1-1,-1 1 0,0 0 1,1 0-1,-1 0 1,0 0-1,1 0 1,-1 0-1,0 1 1,0-1-1,0 1 1,0 0-1,0-1 1,-1 1-1,1 0 1,-1 0-1,1 0 1,-1 0-1,1 0 1,-1 1-1,0-1 1,0 0-1,0 0 1,0 1-1,-1-1 1,1 1-1,-1-1 1,1 1-1,-1-1 1,0 1-1,0 0-27,6 68 216,14-57-4304,-9-13-598</inkml:trace>
+  <inkml:trace contextRef="#ctx0" brushRef="#br0" timeOffset="252.217">457 336 12882,'0'0'3448,"0"0"-1955,0 0-791,0 0 29,-16 2-186,-48 9-287,25 20-203,34-23-41,-9 64-379,15-71 240,1 1 0,0-1-1,1 1 1,-1-1 0,0 1 0,0-1 0,0 0 0,1 0 0,-1 0 0,1-1 0,-1 1 0,1 0 0,-1-1 0,1 0 0,-1 1-1,1-1 1,-1 0 0,1 0 0,-1-1 0,1 1 0,-1 0 0,1-1 0,-1 0 0,1 1 0,-1-1 0,1 0 0,0-1 125,76-50-6939,-59 32 2533</inkml:trace>
+  <inkml:trace contextRef="#ctx0" brushRef="#br0" timeOffset="521.623">441 336 3528,'50'-15'5140,"-40"12"-1750,-10 3-1076,-2 1 864,-5 12-2716,-1 20-291,3 0 0,1 0 0,1 0 0,2 1 0,1-1 1,2 13-172,0 28 72,-2-51-160,1-18 76,0 0 1,0 0 0,0 0 0,-1 0 0,0 0-1,0 0 1,-1 0 0,1 0 0,-1 0-1,0 0 1,0 0 0,-1 0 0,1-1 0,-1 1-1,0 0 1,-1-1 0,1 1 0,-1-1-1,0 0 1,0 0 0,0 0 0,0 0-1,-1-1 1,1 1 0,-1-1 0,0 0 0,0 0-1,0 0 1,-3 1 11,-70 12-1864,30-35-3994,35 4-204</inkml:trace>
+  <inkml:trace contextRef="#ctx0" brushRef="#br0" timeOffset="1071.527">635 336 13754,'0'0'2153,"0"0"-857,0 0-543,0 0-144,0 0-287,0 11-152,3 89 380,-4-99-600,1 0 0,0 0 0,-1 1 0,1-1 0,0 0 0,0 0 1,0 0-1,0 0 0,0 1 0,0-1 0,0 0 0,0 0 0,0 0 0,0 1 1,1-1-1,-1 0 0,0 0 0,1 0 0,-1 0 0,1 0 0,-1 0 1,1 0-1,0 0 0,0 0 0,-1 0 0,1 0 0,0 0 0,0 0 0,0 0 1,0-1-1,0 1 0,0 0 0,0-1 0,0 1 0,0-1 0,0 1 0,0-1 1,0 1-1,0-1 0,1 0 0,-1 0 0,0 1 0,0-1 0,0 0 1,1 0-1,-1 0 0,0 0 0,0-1 0,0 1 0,1 0 0,-1 0 0,0-1 1,0 1-1,1-1 50,77-89-1990,-71 78 1399,-8 12 723,0 1-1,1-1 1,-1 0-1,0 0 1,0 0-1,1 1 1,-1-1-1,0 0 0,1 0 1,-1 0-1,0 0 1,0 0-1,1 0 1,-1 0-1,0 0 1,1 1-1,-1-1 1,0 0-1,1 0 1,-1 0-1,0-1 0,1 1 1,-1 0-1,0 0 1,1 0-1,-1 0 1,0 0-1,1 0 1,-1 0-1,0-1 1,0 1-1,1 0 1,-1 0-1,0 0 0,1 0 1,-1-1-1,0 1 1,0 0-1,0 0 1,1-1-1,-1 1 1,0 0-132,0 113 141,1-111-202,1-1-1,-1 0 1,0 0 0,0 0-1,0 0 1,1 0-1,-1 0 1,1 0 0,-1 0-1,1 0 1,-1 0 0,1-1-1,-1 1 1,1-1 0,-1 1-1,1-1 1,0 0 0,-1 1-1,1-1 1,0 0-1,-1 0 1,1 0 0,0-1-1,-1 1 1,1 0 0,0 0-1,-1-1 1,1 1 0,-1-1-1,1 0 1,0 1-1,-1-1 1,0 0 0,1 0-1,-1 0 1,1 0 0,-1 0-1,0 0 1,1-1 61,7-6-320,1 0-1,-1-1 1,-1 0-1,0-1 1,0 0 0,-1 0-1,-1 0 1,1-1-1,-1 0 1,0-3 320,-1 3 2805,-5 20 822,-2 8-3879,2-6-12,2 21-972,8-14-2580,-2-13-2158</inkml:trace>
+  <inkml:trace contextRef="#ctx0" brushRef="#br0" timeOffset="1834.348">817 176 12842,'0'0'1838,"0"0"-871,0 0-307,0 0-31,0 0-257,0 0-126,5 4-52,18 12 276,-21-14-420,-1 0 0,1 0 0,-1 0 1,0 0-1,1 0 0,-1 1 1,-1-1-1,1 0 0,0 0 0,0 1 1,-1-1-1,1 0 0,-1 1 0,0-1 1,0 1-1,0-1 0,0 1 1,0-1-1,0 0 0,-1 1 0,0 1-50,0 8 27,1-9-112,0 0 0,0 0-1,-1 1 1,1-1 0,-1 0 0,0 0 0,0 0 0,0 0-1,0-1 1,-1 1 0,1 0 0,-1 0 0,1-1-1,-1 1 1,0-1 0,0 1 0,0-1 0,-1 0 0,1 0-1,0 0 1,-1 0 0,1 0 0,-1-1 0,0 1 0,0-1-1,1 0 1,-1 1 0,-2-1 85,-11 4-2168,4-2-2401</inkml:trace>
+  <inkml:trace contextRef="#ctx0" brushRef="#br0" timeOffset="2217.125">935 66 8241,'0'0'2889,"0"0"-1238,0 0-904,0 0 93,0 0-258,0 0-397,12-2-129,55-8 504,-38 40 2009,-28-28-2565,-1 0-1,1 0 0,0 0 1,-1-1-1,1 1 0,0 0 1,0-1-1,0 1 0,0-1 0,0 1 1,1-1-1,-1 1 0,0-1 1,1 0-1,-1 0 0,1 0 1,-1 0-1,1 0 0,-1 0 0,1 0 1,0 0-1,0 0 0,-1-1 1,1 1-1,2 0-3,1-3-12,1 0-1,0 0 1,-1-1 0,0 1-1,1-1 1,-1 0 0,0 0 0,0-1-1,-1 0 1,1 0 0,-1 0-1,0 0 1,0-1 0,0 1-1,0-1 1,2-4 12,17-18-1250,-6 11-1075,-5 4-3385</inkml:trace>
+</inkml:ink>
+</file>
+
+<file path=word/ink/ink6.xml><?xml version="1.0" encoding="utf-8"?>
+<inkml:ink xmlns:inkml="http://www.w3.org/2003/InkML">
+  <inkml:definitions>
+    <inkml:context xml:id="ctx0">
+      <inkml:inkSource xml:id="inkSrc0">
+        <inkml:traceFormat>
+          <inkml:channel name="X" type="integer" min="-2.14748E9" max="2.14748E9" units="cm"/>
+          <inkml:channel name="Y" type="integer" min="-2.14748E9" max="2.14748E9" units="cm"/>
+          <inkml:channel name="F" type="integer" max="32767" units="dev"/>
+        </inkml:traceFormat>
+        <inkml:channelProperties>
+          <inkml:channelProperty channel="X" name="resolution" value="1000" units="1/cm"/>
+          <inkml:channelProperty channel="Y" name="resolution" value="1000" units="1/cm"/>
+          <inkml:channelProperty channel="F" name="resolution" value="0" units="1/dev"/>
+        </inkml:channelProperties>
+      </inkml:inkSource>
+      <inkml:timestamp xml:id="ts0" timeString="2022-04-04T00:37:03.013"/>
+    </inkml:context>
+    <inkml:brush xml:id="br0">
+      <inkml:brushProperty name="width" value="0.05" units="cm"/>
+      <inkml:brushProperty name="height" value="0.05" units="cm"/>
+      <inkml:brushProperty name="color" value="#E71224"/>
+    </inkml:brush>
+  </inkml:definitions>
+  <inkml:trace contextRef="#ctx0" brushRef="#br0">72 0 6009,'0'0'7726,"0"0"-5190,0 0-1883,0 0-205,-2 13 143,-19 225 142,-7-50-1839,33-245-2214,-4 51 3340,0 1 1,0 0-1,0 0 1,1-1-1,0 1 1,0 0-1,0 0 1,0 1-1,1-1 1,0 0-1,0 1 1,0 0-1,0 0 1,1 0-1,0 0 1,0 0-1,0 1 1,0-1-1,0 1 1,1 0-1,0 1 1,-1-1 0,1 1-1,0 0 1,0 0-1,0 0 1,0 1-1,1-1 1,-1 1-1,0 1 1,3-1-21,-5 1 22,-1-1 1,0 1-1,1 0 1,-1-1 0,0 1-1,0 0 1,1 1-1,-1-1 1,0 0-1,1 1 1,-1-1 0,0 1-1,0 0 1,0 0-1,0 0 1,0 0-1,0 0 1,0 0 0,0 0-1,0 1 1,0-1-1,0 1 1,-1-1-1,1 1 1,-1 0 0,1 0-1,-1 0 1,0-1-1,1 1 1,-1 0 0,0 1-1,-1-1 1,1 0-1,0 0 1,0 0-1,-1 1 1,1-1 0,-1 0-1,0 0 1,0 1-1,0-1 1,0 0-1,0 1 1,0-1-23,-3 5 90,0-1 0,-1 0 0,0 1-1,1-2 1,-2 1 0,1 0 0,-1-1 0,0 0 0,0 0 0,0 0-1,-1-1 1,1 0 0,-1 0 0,0 0 0,-1-1 0,1 0 0,0 0-1,-1 0 1,0-1 0,0 0 0,1-1 0,-1 1 0,-2-1-90,-64 5-414,69-39-3175,16 15 177,2 0-2178</inkml:trace>
+  <inkml:trace contextRef="#ctx0" brushRef="#br0" timeOffset="389.515">262 300 7097,'0'0'4761,"0"0"-2090,0 0-1048,-2 15-299,-18 125 179,20-137-1534,0-1 1,0 0-1,0 0 1,1 0-1,-1 1 1,1-1-1,-1 0 1,1 0-1,0 0 1,0 0-1,0 0 1,0 0-1,0 0 1,0 0-1,1-1 1,-1 1-1,0 0 1,1-1-1,0 1 1,-1-1-1,1 1 1,0-1 0,0 0-1,0 0 1,0 0-1,0 0 1,0 0-1,0 0 1,0 0-1,0-1 1,0 1-1,0-1 1,0 0-1,1 1 1,-1-1-1,0 0 1,0 0-1,1 0 1,-1-1-1,0 1 1,0-1-1,0 1 1,0-1-1,0 0 1,0 1-1,2-2 31,1-1-19,-1 1-1,1-1 1,-1 0-1,1-1 1,-1 1-1,0-1 1,0 0-1,-1 0 1,1 0-1,-1-1 1,0 1-1,0-1 1,0 1-1,-1-1 0,0 0 1,0 0-1,0 0 1,0-1-1,-1 1 1,0 0-1,0-1 1,0 1-1,-1 0 1,1-1-1,-1 1 1,-1-1-1,1 1 1,-2-5 19,-1 6 148,-1 0 1,0 1-1,0-1 1,0 1-1,0 0 1,-1 1-1,1-1 1,-1 1-1,0-1 1,0 1 0,1 1-1,-1-1 1,0 1-1,-1 0 1,1 0-1,0 0 1,0 1-1,0-1 1,0 1-1,-1 1 1,1-1-1,-4 1-148,-55 0-1176,55 4-1054,8-2-3303,1 0-2729</inkml:trace>
+  <inkml:trace contextRef="#ctx0" brushRef="#br0" timeOffset="722.354">318 150 8809,'0'0'5922,"0"0"-5162,0 0-488,0 0 464,0 0-304,0 0-32,0 0 64,0 0-272,0 0 216,71-27-192,-65 27-112,3 0 137,-4 0-241,4 5-192,-1-1-329,1 3-1039,-6-2-1273,2-1-6617</inkml:trace>
+  <inkml:trace contextRef="#ctx0" brushRef="#br0" timeOffset="1089.271">529 47 10594,'0'0'3910,"0"0"-2448,0 0-988,0 0-78,7-2-57,36-8-374,-42 29-134,-35 91 1030,60-108-1765,36-2-4523,-31 0-4634</inkml:trace>
+</inkml:ink>
+</file>
+
+<file path=word/ink/ink7.xml><?xml version="1.0" encoding="utf-8"?>
+<inkml:ink xmlns:inkml="http://www.w3.org/2003/InkML">
+  <inkml:definitions>
+    <inkml:context xml:id="ctx0">
+      <inkml:inkSource xml:id="inkSrc0">
+        <inkml:traceFormat>
+          <inkml:channel name="X" type="integer" min="-2.14748E9" max="2.14748E9" units="cm"/>
+          <inkml:channel name="Y" type="integer" min="-2.14748E9" max="2.14748E9" units="cm"/>
+          <inkml:channel name="F" type="integer" max="32767" units="dev"/>
+        </inkml:traceFormat>
+        <inkml:channelProperties>
+          <inkml:channelProperty channel="X" name="resolution" value="1000" units="1/cm"/>
+          <inkml:channelProperty channel="Y" name="resolution" value="1000" units="1/cm"/>
+          <inkml:channelProperty channel="F" name="resolution" value="0" units="1/dev"/>
+        </inkml:channelProperties>
+      </inkml:inkSource>
+      <inkml:timestamp xml:id="ts0" timeString="2022-04-04T00:32:47.491"/>
+    </inkml:context>
+    <inkml:brush xml:id="br0">
+      <inkml:brushProperty name="width" value="0.05" units="cm"/>
+      <inkml:brushProperty name="height" value="0.05" units="cm"/>
+      <inkml:brushProperty name="color" value="#E71224"/>
+    </inkml:brush>
+  </inkml:definitions>
+  <inkml:trace contextRef="#ctx0" brushRef="#br0">67 194 11378,'0'0'1240,"0"0"-547,0 0-365,0 0 0,0 0-116,0 0-256,0 0 48,0 0 160,0 0 76,0 13 576,-15 205-333,10-169-3328,-4-49-3767,6-4 2163</inkml:trace>
+  <inkml:trace contextRef="#ctx0" brushRef="#br0" timeOffset="524.748">0 256 7681,'0'0'839,"0"0"-507,0 0-172,0 0 73,0 0-121,0 0 21,14-12-13,80-57 1161,-88 66-1032,-1 1 0,1 0 0,0 0 0,1 0 0,-1 1 0,0 0 0,0 0 0,1 0 0,-1 1 0,1 0 0,-1 0-1,0 1 1,1-1 0,5 3-249,-8 0-8,0 0-1,1 1 1,-1-1-1,0 1 1,-1 0-1,1 1 1,-1-1-1,0 0 1,0 1-1,0 0 0,0 0 1,-1 0-1,0 0 1,0 0-1,0 0 1,-1 0-1,0 1 1,0-1-1,0 0 1,0 1-1,-1-1 1,0 1-1,0-1 1,-1 1-1,0 3 9,0-1-7,-1-1 0,0 1-1,0-1 1,0 0 0,-1 0 0,0 0 0,-1 0 0,1-1-1,-1 1 1,0-1 0,-1 0 0,0 0 0,0-1 0,0 1-1,-1-1 1,1 0 0,-4 1 7,-21 25-511,-30-1-3898,44-26 1706,10-4 317</inkml:trace>
+  <inkml:trace contextRef="#ctx0" brushRef="#br0" timeOffset="1723.397">335 357 9962,'0'0'1821,"0"0"-459,0 0-603,0 0-176,0 0-200,0 0-261,0 0-46,0 0 163,0 23 270,0 51-533,26-79-1017,47-86-2619,-69 92 7825,-5 11-4057,0-10-123,1 0 0,0 0-1,-1 0 1,1 0 0,0 0-1,0 0 1,0 0 0,0 0-1,0 0 1,0 0 0,1 0-1,-1 0 1,0 0 0,1 0 0,0 0-1,0 0 1,-1-1 0,1 1-1,0 0 1,0 0 0,1-1-1,-1 1 1,0 0 0,1-1-1,-1 0 1,1 1 0,-1-1-1,1 0 1,-1 1 0,1-1-1,0 0 1,0 0 0,0-1-1,-1 1 1,1 0 0,0 0-1,0-1 1,0 1 0,0-1 0,0 0-1,0 0 1,0 0 0,0 0-1,0 0 1,0 0 0,0 0-1,0-1 1,0 1 0,0 0-1,0-1 1,0 0 0,0 0-1,1 0 16,3-3-246,-1 0 0,1 0-1,-1-1 1,0 0 0,0 0-1,0 0 1,0-1 0,-1 0-1,0 0 1,0 0 0,-1 0-1,0 0 1,0-1 0,0 1-1,-1-1 1,0 0 0,1-6 246,-1 23 5054,7 57-5213,11-83-697,-16 13 754,-1-1 0,1 1 0,0 0 0,0 0 0,0 0 0,0 1 0,0-1 0,1 1 0,-1 0 0,1 0 0,0 1 0,-1-1 0,1 1 0,0 0 0,0 0-1,0 1 1,0 0 0,4 0 102,23 53-769,-16-52-2446,-7-1 1793</inkml:trace>
+  <inkml:trace contextRef="#ctx0" brushRef="#br0" timeOffset="2400.719">900 301 8585,'0'0'1356,"0"0"-264,0 0-306,0 0-302,0 0-165,0 0 80,-9 1 113,-27 5 251,11 37 615,21 2-1492,21-47-903,-12-1 660,-1 0 0,0-1 0,0 0 0,0 1-1,0-1 1,0-1 0,-1 1 0,0-1 0,0 1 0,0-1 0,0 0 0,-1 0 0,0 0 0,1-2 357,5-11-1659,-10 34 6931,4 28-4013,-1-12-601,-2 147 63,1-172-706,-1 0 0,0 0 0,0 0 0,-1 0 0,0 0 0,0-1 0,-1 1 0,0 0 0,0-1 0,0 0 0,-1 1 0,0-2 0,0 1 0,0 0 0,-1-1 0,0 0 0,-3 4-15,5-9-102,1 1 0,-1 0 0,1-1-1,-1 1 1,0-1 0,1 0 0,-1 1 0,1-1 0,-1-1 0,0 1 0,1 0 0,-1-1 0,1 1 0,-1-1 0,1 0 0,-1 0 0,1 0 0,-1 0 0,1 0 0,0 0 0,0-1 0,-1 1-1,1-1 1,0 1 0,0-1 0,1 0 0,-1 0 0,0 0 0,-1-2 102,-22-31-5012,16 19 62</inkml:trace>
+  <inkml:trace contextRef="#ctx0" brushRef="#br0" timeOffset="3223.124">441 177 10402,'0'0'1679,"0"0"-674,0 0-494,0 0-64,0 0-173,0 0-89,0 0-20,0 0 265,0 0 83,17 7 139,-1-2-570,1-1 0,-1 0 0,1-2 0,-1 0-1,1-1 1,0 0 0,10-2-82,-23 1-2,16-2 260,-20 2-358,0 0-476,0 0-509,0 0-1491,0 0-2186</inkml:trace>
+  <inkml:trace contextRef="#ctx0" brushRef="#br0" timeOffset="7865.18">1206 88 3592,'0'0'6328,"0"0"-4394,0 0-1358,0 0-29,-2 8 145,-16 91 1082,-14 134-1034,29-207-823,1-38-346,2-1 120,-1 10 265,1-1-1,-1 1 1,1 0 0,0 0-1,0 0 1,0-1 0,1 1 0,-1 0-1,1 0 1,-1 0 0,1 0-1,0-1 1,0 1 0,1 0-1,-1 1 1,0-1 0,1 0-1,0 0 1,0 1 0,0-1-1,0 1 1,0-1 0,0 1-1,1 0 1,-1 0 0,1 0 44,-2 0 2,1 1 1,0-1-1,-1 1 1,1 0 0,0-1-1,-1 1 1,1 0-1,0 0 1,0 0 0,0 1-1,0-1 1,0 0-1,0 1 1,0-1 0,0 1-1,0 0 1,0-1-1,1 1 1,-1 0 0,0 0-1,0 1 1,0-1-1,0 0 1,0 1 0,0-1-1,0 1 1,0 0-1,0 0 1,0-1 0,0 1-1,0 1 1,0-1-1,-1 0 1,1 0 0,0 1-1,-1-1 1,1 1-1,-1-1-2,1 1 37,-1 1-1,1-1 1,-1 0-1,0 1 1,1-1-1,-1 1 1,-1 0-1,1-1 0,0 1 1,-1 0-1,1-1 1,-1 1-1,0 0 1,0 0-1,0-1 1,0 1-1,0 0 1,-1 0-1,1-1 0,-1 1 1,0 0-1,1-1 1,-1 1-1,0 0 1,-1-1-1,1 0 1,0 1-1,-1-1 0,0 0 1,1 0-1,-1 1 1,0-1-1,0-1 1,0 1-1,0 0 1,-1 0-1,1-1 1,0 1-1,-1-1 0,1 0 1,-1 0-1,1 0 1,-1 0-1,1 0 1,-1 0-1,0-1 1,0 1-37,-4-1 67,-6-2-2193,10-8-4424,3 4-862</inkml:trace>
+  <inkml:trace contextRef="#ctx0" brushRef="#br0" timeOffset="9464.414">1391 301 10002,'0'0'1864,"0"0"-673,0 0-315,0 0-209,0 0-389,0 0-124,0 14 457,-14 138-140,65-146-1615,-46-8 1111,0-2 0,0 1 0,-1-1 0,1 1 0,-1-1 0,0 0 0,0-1 1,0 1-1,-1-1 0,1 0 0,-1 0 0,0 0 0,1-3 33,10-13-59,11-44 96,-25 65 2,0 0 56,-6 0 177,5-1-244,-1 1 1,0 0 0,1-1-1,-1 1 1,0 0-1,1 0 1,-1 0 0,1 1-1,-1-1 1,0 0-1,1 1 1,-1-1 0,1 1-1,-1-1 1,1 1-1,-1 0 1,1 0 0,-1-1-1,1 1 1,0 0-1,-1 0 1,1 0 0,0 1-1,0-1 1,0 0-1,0 0 1,0 1 0,0-1-1,0 0 1,0 1-1,0-1 1,1 1 0,-1 1-29,-10 80 237,13-81-282,-1 1 1,1 0-1,0-1 0,0 1 0,0-1 1,0 0-1,0 1 0,0-1 1,1 0-1,-1 0 0,1-1 1,0 1-1,-1-1 0,1 1 0,0-1 1,0 0-1,0 0 0,0 0 1,0 0-1,0 0 0,0-1 0,0 1 1,0-1-1,0 0 0,0 0 1,0 0-1,1 0 0,-1-1 1,0 1-1,0-1 0,0 0 0,0 0 1,0 0-1,0 0 0,-1 0 1,1-1-1,0 0 0,0 1 45,4-5-286,0 1 0,1-1 0,-2 0 0,1-1 0,-1 0 0,0 0 0,0 0 0,-1-1 0,0 1 0,-1-1 1,1-1-1,-1 1 0,-1 0 0,0-1 0,0 0 0,0-2 286,2-2 2515,-5 46 818,0-22-4047,0-9 698,-1-1-1,0 1 1,1 0 0,0-1 0,-1 1-1,1-1 1,0 1 0,0 0 0,0-1-1,0 1 1,0 0 0,0-1 0,1 1-1,-1 0 1,0-1 0,1 1 0,-1-1-1,1 1 1,0-1 0,-1 1 0,1-1-1,0 1 1,0-1 0,0 0 0,0 1-1,0-1 1,0 0 0,1 0-1,-1 0 1,0 0 0,1 0 0,-1 0-1,0 0 1,1 0 0,-1-1 0,1 1-1,-1 0 1,1-1 0,0 1 0,-1-1-1,1 0 1,-1 1 0,1-1 0,0 0-1,-1 0 1,1 0 0,1-1 16,4-3-485,-1 0 0,0-1 1,0 0-1,0 0 0,-1-1 1,0 0-1,0 0 0,-1 0 0,1 0 1,-1-1-1,0 1 0,0-4 485,0 2-438,0 1 5415,-3 18-2483,-1-4-2470,0 1 0,0-1-1,0 0 1,1 0 0,0 0 0,1 0 0,-1 0-1,1 0 1,1 0 0,-1 0 0,1-1 0,0 1 0,1-1-1,0 0 1,0 0 0,0 0 0,0-1 0,1 1-1,0-1 1,0 0 0,4 3-24,-7-9-89,0 0 0,0 0-1,0 0 1,0 0 0,0 0 0,0 0-1,0 0 1,0-1 0,-1 1 0,1-1 0,-1 1-1,1-1 1,-1 1 0,1-1 0,-1 0-1,0 0 1,0 0 0,0 0 0,0 0 0,0 0-1,0 0 1,-1 0 0,1 0 0,-1 0-1,1 0 1,-1-1 0,0 0 89,2-2-718,3-10-1920</inkml:trace>
+  <inkml:trace contextRef="#ctx0" brushRef="#br0" timeOffset="10663.844">1348 159 11362,'0'0'2224,"0"0"-727,0 0-633,0 0 336,0 0-472,0 0-336,0 0 169,0 0-257,0 0-8,0 0 48,0 0-256,0 0 48,0 0-136,0 0-400,0 0-216,0 2-649,-3 1-1095,0-1-6994</inkml:trace>
+  <inkml:trace contextRef="#ctx0" brushRef="#br0" timeOffset="11291.173">1501 170 11242,'0'0'2797,"0"0"-1484,0 0-682,0 0-38,0 0-214,0 0-130,3-4-142,50-55 250,-27 92-267,-12 3-1419,-6-16-5161,-7-17-633</inkml:trace>
+  <inkml:trace contextRef="#ctx0" brushRef="#br0" timeOffset="11695.24">1694 28 13098,'0'0'1617,"0"0"-670,0 0-473,0 0-2,2-3-328,0 1-119,-1 0 0,1 0 0,-1 1 0,1-1 0,0 0-1,0 1 1,0-1 0,0 1 0,0-1 0,0 1 0,0 0 0,1 0-1,-1 0 1,0 0 0,1 1 0,-1-1 0,1 0 0,-1 1 0,0 0-1,1-1 1,-1 1 0,1 0 0,-1 0 0,1 1 0,1-1-25,-3 45-1040,-24-13-3669,11-18-3124</inkml:trace>
+  <inkml:trace contextRef="#ctx0" brushRef="#br0" timeOffset="-10269.16">5813 1202 7665,'0'0'2738,"0"0"-1199,0 0-623,0 0-117,0 0-92,27-4 2131,210-14-2732,142 20-540,-129 2-632,-177-1 1150,-206-10-573,-330 9 661,264 3 303,71-7-315,97-14 144,30 16-300,1 0 33,-17-2 82,15 2-147,2 0-122,0-3-1183,0 1-1156</inkml:trace>
+  <inkml:trace contextRef="#ctx0" brushRef="#br0" timeOffset="-2792.99">5805 1162 7921,'0'0'1365,"0"0"-468,0 0-427,0 0 102,0 0-106,0 0-162,0 0-4,0 0 207,0 0 69,0 0 6,0 0-251,0 0-178,0 0-19,0 0-94,0 0-10,0 0 80,0 0 2,0 0 12,0 0 4,0 0-83,0 0 14,0 0-14,0 0 44,0 0 54,0 0 69,0 0-60,0 0-43,0 0 89,-4-14-5,-138-125 983,112 118-910,-1 1 0,-1 1 0,-1 1 1,0 3-1,-32-12-266,20 9 249,-215-99 23,225 100-228,-1 1 0,0 2 0,-1 2 0,-1 1 0,-1 2-44,34 8 838,7-3-12014,4 4 6596</inkml:trace>
+  <inkml:trace contextRef="#ctx0" brushRef="#br0" timeOffset="-2110.439">5053 548 8265,'0'0'1262,"0"0"-567,0 0-132,0 0 183,0 0-103,0 0-307,-3 0-105,-33 3 229,1 1 0,-1 2 0,1 1 1,0 2-1,-19 8-460,37-12 185,-21 5 122,38 19-141,37 75-42,1-56-606,-6-24-3459,-27-20 2764,7 6-6487</inkml:trace>
+  <inkml:trace contextRef="#ctx0" brushRef="#br0" timeOffset="49972.146">4129 301 6409,'0'0'3100,"0"0"-908,0 0-637,0 0-105,0 0-468,0 0-436,0 0-202,1-4 4,4-28 1553,-28 33-1296,20 1-606,0 1 0,1-1 0,-1 1 0,0-1-1,1 1 1,-1 0 0,1 0 0,0 0 0,0 1 0,0-1 0,1 0 0,-1 1-1,1-1 1,0 1 0,0-1 0,0 1 0,0-1 0,1 1 0,-1 0 0,1 0-1,0-1 1,0 1 0,0 0 0,1 0 0,-1-1 0,1 1 0,0 0 0,0-1-1,0 1 1,0-1 0,1 1 0,1 2 1,65 70-433,-68-75 428,0 0 1,0 1 0,0-1-1,0 0 1,0 0 0,0 1-1,0-1 1,0 0-1,0 0 1,-1 0 0,1 1-1,0-1 1,-1 0 0,1 0-1,-1 0 1,0 0 0,1 0-1,-1 0 1,0 0 0,1 0-1,-1 0 1,0 0-1,0 0 1,0 0 0,0-1-1,0 1 1,0 0 0,0-1-1,0 1 1,0 0 0,0-1-1,-1 0 1,1 1 0,0-1-1,0 0 1,0 1-1,-1-1 1,1 0 0,0 0-1,0 0 1,0 0 0,-1 0-1,1 0 1,0 0 0,0-1-1,-1 1 1,1 0 0,0-1-1,0 1 5,5-23-2591,76-34-4446,-41 33 416,-31 19 6312,12-9 730,-8 10 7277,-12 4-4974,-2 28 2288,1-23-4955,0-1 0,1 1 0,-1 0 1,1-1-1,0 1 0,0 0 0,0-1 0,1 1 0,-1-1 0,1 1 0,1 0 0,-1-1 0,0 1 1,1-1-1,1 2-57,-1-5-22,0 0 1,-1 0 0,1 0 0,0-1 0,0 1 0,0-1-1,0 1 1,0-1 0,-1 0 0,1 0 0,0 0 0,0 0-1,0 0 1,0 0 0,0 0 0,0-1 0,0 1 0,0-1-1,0 1 1,-1-1 0,1 0 0,0 1 0,0-1 0,-1 0-1,1 0 1,0-1 0,-1 1 0,1 0 0,-1 0 0,0-1-1,1 1 1,-1-1 0,0 1 0,0-1 0,1-1 21,-1 1 14,1 0 1,-1 0 0,0 0 0,0 0 0,0-1-1,0 1 1,0 0 0,-1-1 0,1 1 0,-1 0-1,1-1 1,-1 1 0,0-1 0,0 1 0,0 0-1,0-1 1,-1 1 0,1-1 0,-1 1 0,1 0-1,-1-1 1,0 1 0,0 0 0,0 0 0,0-1-1,0 1 1,0 0 0,-1 0 0,1 0 0,-1 0-1,0 0-13,-38-17 649,39 19-662,1-1 0,0 0 0,0 0 0,0 1 0,-1-1 0,1 0 0,0 0 0,0 0 0,0 1 1,0-1-1,0 0 0,0 0 0,1 1 0,-1-1 0,0 0 0,0 0 0,1 1 0,-1-1 0,0 0 0,1 0 1,-1 1-1,0-1 0,1 0 0,-1 1 0,1-1 0,-1 1 0,1-1 0,0 1 0,-1-1 0,1 1 0,-1-1 0,1 1 1,0-1-1,-1 1 0,1 0 0,0-1 0,0 1 0,-1 0 0,1 0 0,0 0 0,0 0 0,-1-1 0,1 1 1,0 0-1,0 0 0,0 0 0,-1 0 0,1 1 0,0-1 12,73-7 88,-72 10-77,0-1 0,0 0 0,0 0 1,-1 1-1,1-1 0,-1 1 0,1-1 1,-1 1-1,0 0 0,0 0 0,0 0 0,0-1 1,0 1-1,-1 0 0,1 0 0,-1 0 1,0 0-1,0 0 0,0 0 0,0 0 1,-1 0-1,1 0 0,-1 0 0,0 0 1,0 0-12,1 10 19,0 30-411,0-42 207,9-18-691,-7 13 804,0-1 0,1 1-1,0 0 1,0 0 0,0 0 0,0 0 0,0 0 0,1 1 0,0 0 0,0 0 0,0 0 0,0 0 0,0 0 0,1 1 0,-1-1-1,1 1 1,-1 1 0,5-2 72,8 57 560,12-31-3043,10-27-3924,-19-2-259</inkml:trace>
+  <inkml:trace contextRef="#ctx0" brushRef="#br0" timeOffset="50612.387">4736 317 1408,'0'0'9714,"0"0"-5824,0 0-2075,0 0-778,0 0-450,0 0-149,-9 2-214,-28 9-140,34-10-84,1 0 0,0 0 0,-1 1 0,1-1 0,0 1 0,0 0 0,0-1 0,0 1-1,1 0 1,-1 0 0,0 0 0,1 1 0,-1-1 0,1 0 0,0 0 0,0 1 0,0-1 0,0 1 0,0-1-1,0 1 1,1 0 0,-1-1 0,1 1 0,-1-1 0,1 1 0,0 0 0,1-1 0,-1 3 0,35-4-1420,-31-1 1200,-1-1 1,1 0-1,-1 0 1,1 0-1,-1-1 0,1 1 1,-1-1-1,0 0 0,1 0 1,-1 0-1,0-1 1,0 1-1,-1-1 0,1 1 1,0-1-1,-1 0 1,0 0-1,0 0 0,0 0 1,0 0-1,0-1 1,0 1-1,-1-1 0,1-1 220,11-30 543,-6 18 3820,-34 173-2246,18-63-2015,6-74-138,3-10 12,-1 0 0,1 0 0,-2 0 0,1-1 0,-1 1 0,-1 0 0,1-1 0,-2 1 0,1-1 0,-1 0 0,0 0 0,-1 0-1,1-1 1,-2 0 0,1 1 0,-1-2 0,0 1 0,0-1 0,-1 0 0,0 0 0,0-1 0,-2 1 24,1-2-38,1-1 0,-1 0-1,0 0 1,0-1 0,-1 0 0,1 0 0,0-1 0,-1 0-1,1-1 1,0 0 0,-1 0 0,1-1 0,0 0 0,-1 0-1,1-1 1,0 0 0,0 0 0,0-1 0,0 0 0,0 0-1,1-1 1,-1 0 0,1-1 0,0 0 0,-3-3 38,-20-15-3714,18 13-2761</inkml:trace>
+  <inkml:trace contextRef="#ctx0" brushRef="#br0" timeOffset="12285.229">2267 107 10082,'0'0'1999,"0"0"-985,0 0-296,0 0 4,0 0-202,-2 15-123,-5 108 481,9-14-145,-1 0-4111,-1-109 430,0 0-2644</inkml:trace>
+  <inkml:trace contextRef="#ctx0" brushRef="#br0" timeOffset="13361.995">2205 207 9794,'0'0'2724,"0"0"-1109,0 0-810,0 0-260,0 0-81,0 0-296,9-7 427,70 5 618,-73 2-1213,-2-1 3,-1 0 0,1 1 1,-1-1-1,1 1 0,0-1 0,0 1 0,-1 0 0,1 0 0,0 1 0,-1-1 1,1 1-1,0 0 0,-1 0 0,1 0 0,-1 0 0,1 0 0,-1 1 0,0 0 1,0 0-1,1 0 0,-1 0 0,0 0 0,-1 1 0,1-1 0,0 1 1,-1-1-1,1 1 0,-1 0 0,0 0 0,0 0 0,0 1 0,-1-1 0,1 0 1,-1 1-1,1-1 0,-1 1 0,0 0-3,5 85 492,25-104-1881,-29 13 1383,6-5-361,0-2 0,-1 1 0,0-1 0,0 0 0,-1 0 0,0-1 0,0 0 0,-1 0 0,1-3 367,-8 34 4377,2-16-4355,-1 1 0,1-1 1,0 1-1,1 0 0,-1-1 0,1 1 0,0-1 0,1 0 1,-1 1-1,1-1 0,0 0 0,0 0 0,1 0 0,2 4-22,-2-9-100,0 1 0,-1-1 0,1 0-1,0 0 1,0 0 0,0 0 0,0 0 0,0 0-1,0-1 1,0 0 0,0 1 0,0-1 0,-1 0-1,1 0 1,0-1 0,0 1 0,-1-1 0,1 1-1,-1-1 1,0 0 0,1 0 0,-1 0-1,0 0 1,0 0 0,0 0 0,0-1 0,-1 1-1,1 0 1,-1-1 0,1 0 0,-1 1 0,1-2 100,3-3-520,23-37-2764,-27 43 3637,-1 1 485,0 0 301,0 0-104,0 0-315,0 28 601,0-22-1228,1 1 1,-1 0-1,1 0 0,1-1 0,-1 1 0,1-1 0,0 1 0,1-1 0,0 0 1,0 0-1,0 0 0,1 0 0,1 2-93,-4-7-15,0 0 0,0-1 1,-1 1-1,1-1 0,0 1 0,0-1 1,0 0-1,0 1 0,0-1 0,0 0 1,0 1-1,0-1 0,0 0 0,0 0 0,0 0 1,0 0-1,0 0 0,0 0 0,0 0 1,0-1-1,0 1 0,0 0 0,0 0 0,0-1 1,-1 1-1,1 0 0,0-1 0,0 1 1,0-1-1,0 0 0,0 1 0,-1-1 1,1 1-1,0-1 0,-1 0 0,1 0 0,0 1 1,-1-1-1,1 0 0,-1 0 0,1 0 1,-1 0-1,0 0 0,1 0 0,-1 0 1,0 0-1,1 1 0,-1-1 0,0-1 15,11-47-171,-11 41 108,0 7 74,1 0 0,-1-1 0,0 1 0,0-1 0,0 1 0,0 0 0,0-1 1,0 1-1,0-1 0,0 1 0,-1 0 0,1-1 0,0 1 0,-1 0 0,1-1 0,-1 1 1,0 0-1,1 0 0,-1-1 0,0 1 0,0 0 0,0 0 0,0 0 0,0 0 1,0 0-1,0 0 0,0 0 0,0 0 0,0 1 0,0-1 0,-1 0 0,1 1 0,0-1 1,-1 1-1,0-1-11,-31-7-73,18 7-3664,15 1-1114</inkml:trace>
+  <inkml:trace contextRef="#ctx0" brushRef="#br0" timeOffset="13917.196">2805 230 13138,'0'0'1798,"0"0"-856,0 0-348,0 0 24,0 0-313,0 0-182,0 0-37,1 11 25,7 84-128,6-116-203,43-37 156,-57 58 63,1 0 0,0 0 0,-1 0 0,1 0 1,0 0-1,-1 0 0,1 0 0,0 0 0,-1 0 0,1 0 1,0 0-1,-1 0 0,1 1 0,0-1 0,-1 0 1,1 1-1,0-1 0,-1 0 0,1 1 0,-1-1 0,1 0 1,-1 1-1,1-1 0,-1 1 0,1-1 0,-1 1 0,1-1 1,-1 1-1,0 0 0,1-1 0,-1 1 0,0-1 1,1 1-1,-1 0 0,0-1 0,0 1 0,0 0 0,0-1 1,1 1-1,-1 0 0,0-1 0,0 1 0,0 0 0,0 0 1,-1-1-1,1 1 0,0 0 0,0 0 1,0 1 25,12 60 199,33-65-4040,-25-8 1023,0-2-1636</inkml:trace>
+  <inkml:trace contextRef="#ctx0" brushRef="#br0" timeOffset="14487.168">3117 252 11802,'0'0'2258,"0"0"-816,0 0-633,0 0-133,0 0-245,-10 2-99,-29 5-87,37-6-209,-1 0-1,1 1 1,0-1 0,0 0 0,0 1-1,0-1 1,0 1 0,0 0-1,1 0 1,-1 0 0,0 0-1,1 0 1,0 0 0,-1 0 0,1 0-1,0 0 1,0 1 0,0-1-1,0 0 1,1 1 0,-1-1 0,1 1-1,-1-1 1,1 2-36,-2 3 56,2-7-80,-1 1-1,1-1 1,0 1 0,-1 0-1,1-1 1,-1 1 0,1 0-1,0-1 1,-1 1 0,1 0-1,0-1 1,0 1 0,0 0-1,0 0 1,-1-1 0,1 1-1,0 0 1,0 0 0,0-1-1,1 1 1,-1 0 0,0 0-1,0-1 1,0 1 0,0 0-1,1 0 1,-1-1 0,0 1-1,1 0 1,-1-1 0,1 1-1,-1 0 1,0-1 0,1 1-1,0-1 1,-1 1 0,1-1-1,-1 1 1,1-1 0,0 1-1,-1-1 1,1 1 0,0-1-1,-1 0 1,1 0 0,0 1-1,-1-1 1,1 0 0,0 0-1,0 0 1,-1 0 0,1 0-1,0 0 1,0 0 0,-1 0-1,1 0 1,0 0 0,0 0-1,0 0 25,3-2-113,0 1-1,0-1 1,0 0-1,-1-1 0,1 1 1,0-1-1,-1 1 0,0-1 1,1 0-1,-1 0 1,0-1-1,-1 1 0,1-1 1,0 1-1,-1-1 1,0 0-1,0 0 0,0 0 1,0 0-1,-1 0 1,0 0-1,0 0 0,0-1 1,0 1-1,0-1 0,-1 1 1,0 0-1,0-1 1,0 1-1,-1-1 0,1 1 1,-1-1 113,1 4 638,0 1-15,0 0-26,0 10 456,-1 43 200,13 149-267,-9-96-1635,-4-102 576,-1 1 0,1-1 0,-1 1 1,0-1-1,0 0 0,0 0 0,-1 0 1,1 0-1,-1 0 0,0-1 0,0 1 1,-1-1-1,1 0 0,0 1 0,-1-2 1,0 1-1,0 0 0,0-1 0,0 0 1,0 0-1,-1 0 0,1 0 1,0-1-1,-1 1 0,0-1 0,1 0 1,-1-1-1,1 1 0,-1-1 0,0 0 1,0 0-1,1 0 0,-1-1 0,-3 0 73,-29-31-6546,20 12-2212</inkml:trace>
+  <inkml:trace contextRef="#ctx0" brushRef="#br0" timeOffset="15097.053">2505 64 10722,'0'0'2068,"0"0"-822,0 0-756,0 0 64,0 0-195,0 0-72,8-2 27,-2 1-287,0-1 55,0 0 1,1 1-1,-1 0 1,1 0-1,-1 0 1,1 1-1,-1 0 1,1 0-1,0 1 1,-1 0-1,1 0 0,-1 0 1,3 2-83,-7 0 2,-1 1-1,1 0 1,-1-1-1,1 1 1,-1 0-1,-1 0 1,1 0 0,0 0-1,-1 0 1,0 0-1,0 0 1,0 0-1,0 0 1,-1 0 0,0 0-1,1 0 1,-1-1-1,-1 1 1,1 0 0,0 0-1,-1-1 1,0 1-2,-31 54-2480,7-21-3544,12-20-646</inkml:trace>
+  <inkml:trace contextRef="#ctx0" brushRef="#br0" timeOffset="15409.312">2664 91 10178,'0'0'1312,"0"0"-369,0 0-134,0 0 17,0 0-192,0 0 14,0 0-192,8 0-42,23-2-224,-30 2-178,0 1 1,0-1-1,0 1 0,0-1 1,0 1-1,0 0 1,-1-1-1,1 1 1,0 0-1,0 0 1,0 0-1,-1 0 0,1 0 1,0 0-1,-1 0 1,1 0-1,-1 0 1,1 0-1,-1 0 1,0 0-1,1 0 0,-1 0 1,0 0-1,0 1 1,0-1-1,0 0 1,0 0-1,0 0 1,0 0-1,0 1 0,0-1 1,0 0-1,-1 0-12,1 2-13,-12 66-178,-10-26-3220,8-18-3161</inkml:trace>
+  <inkml:trace contextRef="#ctx0" brushRef="#br0" timeOffset="15612.967">2612 442 1688,'0'0'13523,"0"0"-11515,0 0-1224,0 0-120,0 0-664,0 0-320,0 0-928,0 2-4617</inkml:trace>
+  <inkml:trace contextRef="#ctx0" brushRef="#br0" timeOffset="47177.594">3283 224 10402,'0'0'1731,"0"0"-663,4 4 4062,-4-6-5120,1 1 0,0-1 0,-1 0-1,1 1 1,-1-1 0,0 0 0,1 1 0,-1-1 0,0 0 0,0 1-1,0-1 1,0 0 0,-1 1 0,1-1 0,0 0 0,-1 1 0,1-1-1,-1 0 1,1 1 0,-1-1 0,0 1 0,0-1 0,1 1 0,-1-1-1,0 1 1,0 0 0,-1-1 0,0 0-10,0 1-34,0 0 0,0 1 0,0-1 0,0 1 0,0-1 0,0 1-1,0 0 1,0 0 0,0-1 0,0 1 0,0 1 0,0-1 0,0 0 0,0 0 0,0 1 0,0 0 0,0-1 0,0 1 0,0 0-1,0 0 1,0 0 0,1 0 0,-1 0 0,0 0 0,1 0 0,-1 1 0,1-1 0,-1 0 0,1 1 0,-1 0 0,1-1 0,0 1-1,0 0 1,0-1 0,0 1 0,0 0 0,0 0 0,1 0 0,-1 0 0,1 0 0,-1 0 0,1 0 0,0 0 0,-1 0 0,1 0-1,0 0 1,0 0 0,1 0 0,-1 0 0,0 1 0,1-1 0,-1 0 34,2 4-8,-1 0 1,1 0-1,0 0 0,0 0 0,0-1 1,1 1-1,0-1 0,0 1 1,1-1-1,-1 0 0,1 0 0,0 0 1,1-1-1,2 3 8,26 36-36,-11 25-671,-81-39 310,23-24-328,39-28-2042,40-24-2574,-30 31 1715</inkml:trace>
+  <inkml:trace contextRef="#ctx0" brushRef="#br0" timeOffset="48039.542">3406 301 7041,'0'0'2205,"0"0"42,0 0-635,0 0-222,0 0-371,0 0-415,0 14-66,0-13-532,0 5 34,-1 0 0,1 1 1,0-1-1,0 1 0,1-1 0,0 1 0,0-1 1,1 0-1,-1 1 0,1-1 0,1 0 1,-1 0-1,1 0 0,0-1 0,0 1 0,1-1 1,3 4-41,-6-8-13,-1-1 0,1 1 0,0-1 0,0 1 0,0-1-1,0 0 1,0 0 0,0 0 0,0 1 0,0-1 0,0 0 0,0 0 0,0 0 0,0 0 0,0-1 0,0 1 0,0 0 0,0 0 0,0 0 0,0-1 0,0 1 0,0-1 0,0 1 0,-1-1 0,1 1 0,0-1 0,0 1 0,0-1 0,-1 0 0,1 1 0,0-1 0,-1 0 0,1 0 0,0 1 0,-1-1 0,1 0 0,-1 0-1,0 0 1,1 0 0,-1 0 0,1 0 0,-1 0 0,0-1 13,14-42-94,-14 43 121,0 0 0,0-1 0,0 1 0,0 0-1,0 0 1,0-1 0,0 1 0,-1 0 0,1 0 0,0-1 0,-1 1 0,1 0-1,-1 0 1,1 0 0,-1 0 0,0 0 0,1 0 0,-1 0 0,0 0 0,0 0 0,0 0-1,0 0 1,0 0 0,0 0 0,0 1 0,0-1 0,0 0 0,0 1 0,0-1 0,0 1-1,0-1 1,-1 1 0,1 0 0,0-1 0,0 1 0,-1 0 0,1 0 0,0 0-1,0 0 1,-1 0 0,1 0 0,0 0-27,-3-1-34,-30-6 135,34 7-214,3-2 63,-1-1 1,1 1 0,0 1 0,0-1 0,0 0 0,0 1-1,0-1 1,0 1 0,0 0 0,0 0 0,1 0-1,-1 0 1,0 1 0,1-1 0,-1 1 0,0 0 0,1 0-1,0 0 50,5 0 18,-6 0-18,-1-1 0,0 1 0,0 0 0,1 0 0,-1 0 0,0 0 0,1 0 0,-1 0 0,0 0 0,1 1 0,-1-1 0,0 1 0,0 0 0,0 0 0,0 0 0,1 0 0,-1 0 0,0 0 0,-1 0 0,1 0 0,0 1 0,0-1 0,-1 1 0,1 0 0,0-1 0,-1 1 0,0 0 0,1 0 0,-1 0 0,0 0 0,0 0 0,0 1 0,6 83 48,-7-86-151,6-10-678,70-45-2051,-74 58 2959,0-1 0,0 1-1,-1-1 1,1 1 0,0 0 0,-1 0 0,0-1 0,0 1-1,1 0 1,-2 0 0,1 1 0,0-1 0,-1 0 0,1 0-1,-1 0 1,0 0 0,0 0 0,0 1 0,-1-1 0,1 0-1,-1 2-126,1-5 1,0 1-126,0 0 0,0 0 0,0 0 0,0 0 0,0 0 0,0 0 0,0 0 0,0-1 0,0 1 0,1 0 0,-1 0 0,0 0 0,1 0 0,-1 0 0,1-1 0,-1 1 0,1 0 0,-1 0 0,1-1 0,-1 1 0,1 0 0,0-1 0,-1 1 0,1 0 0,0-1 0,0 1 0,-1-1 0,1 1 0,0-1 0,0 0 0,0 1 0,0-1 0,-1 0 0,1 1 0,0-1 0,0 0 0,0 0 0,0 0 0,0 0 0,0 0 0,0 0 0,0 0 0,0 0 0,0 0 0,-1-1 0,1 1 0,0 0 0,0-1 0,0 1 0,0-1 126,16-2-2410,0-5-4731</inkml:trace>
+  <inkml:trace contextRef="#ctx0" brushRef="#br0" timeOffset="48615.76">3839 325 8937,'0'0'4032,"0"0"-2151,0 0-1045,0 0-288,0 0-323,-8 1-94,7-1-134,-2 0 38,0 0-1,1 1 0,-1-1 0,0 0 1,0 1-1,1 0 0,-1 0 0,0 0 1,1 0-1,-1 0 0,1 0 1,0 1-1,-1-1 0,1 1 0,0 0 1,0 0-1,0 0 0,0 0 0,0 0 1,0 0-1,0 0 0,1 0 0,-1 1 1,1-1-1,0 1 0,0-1 0,-1 3-34,1-5-21,0 1-1,1 0 0,-1 0 1,0 0-1,1 0 0,-1 0 1,1 0-1,-1 0 0,1 0 1,0 0-1,-1 0 0,1 0 1,0 0-1,-1 0 0,1 0 1,0 0-1,0 0 1,0 0-1,0 0 0,0 0 1,1 0-1,-1 1 0,0-1 1,0 0-1,1 0 0,-1 0 1,0 0-1,1 0 0,-1 0 1,1 0-1,-1 0 0,1-1 1,0 1-1,-1 0 0,1 0 1,0 0-1,0-1 0,0 1 1,-1 0-1,1-1 0,0 1 1,0 0-1,0-1 0,0 1 1,0-1-1,0 0 1,0 1-1,0-1 0,0 0 1,0 0-1,1 1 0,-1-1 1,0 0-1,0 0 0,0 0 1,0 0-1,0-1 0,1 1 22,4-2-388,-1 0 0,1-1-1,0 0 1,-1 0 0,0-1-1,1 1 1,-1-1 0,-1 0 0,1 0-1,0-1 1,-1 0 0,0 1-1,0-1 1,-1-1 0,1 1-1,-1 0 1,0-1 0,-1 0 0,2-2 388,-2 1 5722,-7 23-1475,3-7-5217,-11 64 1735,-31 100-507,43-170-307,0 0 0,0 0 0,0 0 0,0 0 0,-1-1 0,1 1 0,-1 0 0,0-1 0,0 1 0,0-1 0,0 1 0,0-1 0,-1 0 0,1 0 0,-1 0-1,1 0 1,-1 0 0,0-1 0,0 1 0,1-1 0,-1 1 0,0-1 0,0 0 0,0-1 0,-1 1 0,1 0 0,0-1 0,0 0 0,0 1 0,0-1 0,-1-1 0,1 1 0,0 0-1,0-1 1,0 1 0,0-1 0,0 0 0,0 0 0,0 0 0,0-1 0,0 1 0,0-1 0,0 0 0,1 1 0,-1-1 0,1 0 0,-1 0 0,1-1 0,-1 0 49,-14-34-3408,11 19-1057</inkml:trace>
+  <inkml:trace contextRef="#ctx0" brushRef="#br0" timeOffset="59601.282">175 822 4296,'0'0'6926,"0"0"-4663,0 0-1353,0 0-231,-3-1 3102,-14-5-3821,15 4 14,-1 0 1,1 0 0,-1 1 0,0-1 0,1 1-1,-1-1 1,0 1 0,0 0 0,0 0-1,0 0 1,0 1 0,0-1 0,0 1 0,-1-1-1,1 1 1,0 0 0,0 1 0,0-1-1,0 0 1,0 1 0,0 0 0,0-1 0,0 1-1,0 1 1,0-1 0,0 0 0,0 1 0,0-1-1,1 1 1,-1 0 0,1 0 0,-1 0-1,1 0 1,0 0 0,0 0 0,0 1 0,0-1-1,0 1 1,0 0 0,1-1 0,-1 1-1,1 0 1,0 0 0,0 0 0,0 0 0,0 0-1,1 0 1,-1 0 0,1 0 0,-1 3 25,1-5-38,0 0 1,0 0-1,0 0 0,0 1 1,0-1-1,0 0 1,1 0-1,-1 1 1,0-1-1,1 0 1,-1 0-1,0 0 1,1 0-1,0 1 0,-1-1 1,1 0-1,0 0 1,-1 0-1,1 0 1,0 0-1,0-1 1,0 1-1,0 0 1,0 0-1,0 0 0,0-1 1,0 1-1,0-1 1,0 1-1,0-1 1,1 1-1,-1-1 1,0 0-1,0 1 1,0-1-1,1 0 0,-1 0 1,0 0-1,0 0 1,1 0-1,-1 0 1,0 0-1,0 0 1,1-1-1,-1 1 1,0 0-1,0-1 0,0 1 1,0-1-1,1 0 38,47-23-1168,6-42-4800,-20-33 3601,-30-6 10786,-5 104-7741,0 1-42,0 0-111,0 0-80,0 0-73,0 0-138,-2 21 172,-7 29-535,2 1 0,2 0 0,3 0 0,2 6 129,-3-34-1128,0-18-4833,0-5-26</inkml:trace>
+  <inkml:trace contextRef="#ctx0" brushRef="#br0" timeOffset="59870.13">124 689 12098,'0'0'1802,"0"0"-704,0 0-586,0 0-248,0 0-140,3 0 22,91 9 1515,-30 4-6508,-55-10-1258</inkml:trace>
+  <inkml:trace contextRef="#ctx0" brushRef="#br0" timeOffset="60465.962">247 826 10866,'0'0'1120,"0"0"-523,0 0-31,0 0 41,26 0 632,-19 0-1036,-4 0-179,0 1 0,0-1 1,0 0-1,-1 0 0,1 0 1,0 0-1,0 0 0,0-1 1,0 1-1,-1-1 0,1 1 1,0-1-1,0 0 0,-1-1 1,1 1-1,-1 0 0,1-1 1,-1 1-1,0-1 0,1 0 1,-1 1-1,0-1 0,0 0 1,0-1-1,0 1 0,-1 0 1,1-1-1,0 0-24,-33 8 3560,29 66-3422,3-69-234,1-1 0,0 1 0,1-1-1,-1 0 1,0 0 0,0 0-1,1 0 1,-1 0 0,0 0 0,1-1-1,-1 1 1,1-1 0,-1 0 0,0 0-1,1 1 1,-1-2 0,1 1-1,-1 0 1,1 0 0,-1-1 0,0 1-1,1-1 1,1-1 96,31-12-7705,-23 6-929</inkml:trace>
+  <inkml:trace contextRef="#ctx0" brushRef="#br0" timeOffset="60859.791">389 621 12122,'0'0'2589,"0"0"-1496,0 0-682,0 0-228,0 0 1,0 0-90,0 0 13,7-3 46,22-11 110,-28 14-260,0-1-1,0 1 1,-1-1 0,1 1 0,0 0-1,0 0 1,0-1 0,0 1 0,0 0-1,0 0 1,-1 0 0,1 0 0,0 0-1,0 0 1,0 0 0,0 0 0,0 0-1,0 0 1,0 1 0,-1-1 0,1 0-1,0 1 1,0-1 0,0 0 0,0 1-1,-1-1 1,1 1 0,0-1 0,-1 1-1,1 0 1,0-1 0,-1 1-1,1 0 1,-1-1 0,1 1 0,-1 0-1,1 0 1,-1-1 0,1 1 0,-1 0-1,0 0 1,1 0 0,-1 0-3,5 23-2731,-5-19 1390,1 4-4223</inkml:trace>
+  <inkml:trace contextRef="#ctx0" brushRef="#br0" timeOffset="61296.372">565 582 3576,'0'0'6895,"0"0"-4696,0 0-1584,0 0-134,20 1 1328,-19 2-1770,0 0-1,-1 0 1,1 0-1,-1 0 1,1 0 0,-1 0-1,0 1 1,0-1-1,0 0 1,-1 0 0,1 0-1,-1 0 1,0 1-1,0-1 1,0 0 0,0 0-1,0 0 1,-1-1 0,1 1-1,-1 0 1,0 0-1,0 0-38,2-3 16,-1 1 0,1 0 0,-1-1 0,1 1-1,-1 0 1,1 0 0,0 0 0,-1 0 0,1 0 0,0-1-1,0 1 1,0 0 0,0 0 0,0 0 0,0 0 0,0 0-1,0 0 1,0 0 0,0-1 0,0 1 0,0 0-1,1 0 1,-1 0 0,0 0 0,1 0 0,-1-1 0,0 1-1,1 0 1,-1 0 0,1-1 0,-1 1 0,1 0 0,0 0-1,-1-1 1,1 1 0,0-1 0,-1 1 0,2 0-16,32 1-3283,-23 0-1034</inkml:trace>
+  <inkml:trace contextRef="#ctx0" brushRef="#br0" timeOffset="62997.253">887 582 11802,'0'0'2117,"0"0"-1030,0 0-534,0 0 39,0 0-195,0 0-125,0 8 162,1 52 230,-1 73 75,-6-70-4737,7-67 4029,0 1-1,0 0 1,0 0-1,0 0 1,0 1-1,1-1 1,-1 0-1,1 0 1,0 1 0,0-1-1,0 1 1,0-1-1,0 1 1,0 0-1,1 0 1,-1 0-1,1 0 1,0 0 0,-1 1-1,1-1 1,0 1-1,0 0 1,0-1-1,0 1 1,0 1 0,0-1-1,0 0 1,0 1-1,1 0 1,-1-1-1,0 1 1,0 0-1,0 1 1,0-1 0,1 1-1,-1-1 1,1 1-31,-3 1 10,0 0 0,0-1 0,-1 1 0,1 0 0,0-1 0,-1 1 0,1 0 1,-1 0-1,0-1 0,1 1 0,-1 0 0,0 0 0,0 0 0,0 0 0,-1-1 0,1 1 0,0 0 1,-1 0-1,1 0 0,-1-1 0,1 1 0,-1 0 0,0-1 0,0 1 0,0 0 0,0-1 1,0 1-1,0-1 0,0 0 0,0 1 0,0-1 0,-1 0 0,1 0 0,-1 0 0,1 0 0,-1 0 1,1 0-1,-2 0-10,-58 18 258,65-35-2066,62-29-7324,-24 20 8340,-2 9 9008,-34 23-5421,-3 20-1820,6 63-27,-7-89-1031,0 0 0,0 0 0,1 0 1,-1 0-1,1 0 0,-1 0 0,0-1 1,1 0-1,-1 1 0,1-1 0,0 0 0,-1 0 1,1 0-1,-1 0 0,1-1 0,-1 1 1,1-1-1,-1 0 0,0 1 0,1-1 1,-1 0-1,0 0 0,1-1 0,-1 1 0,0 0 1,1-1 82,5-4-312,0 1 1,0-1-1,0 0 1,-1-1-1,0 0 1,0 0-1,-1-1 1,0 1-1,0-1 1,0-1-1,1-3 312,-7 11 82,1 0-1,-1 1 1,1-1-1,-1 0 1,1 0-1,-1 1 0,0-1 1,0 0-1,1 0 1,-1 1-1,0-1 1,0 0-1,0 0 0,0 0 1,0 1-1,0-1 1,0 0-1,0 0 1,0 0-1,0 1 1,0-1-1,-1 0 0,1 0 1,0 1-1,0-1 1,-1 0-1,1 0 1,-1 1-1,1-1 0,-1 0 1,1 1-1,-1-1 1,1 1-1,-1-1 1,1 0-1,-1 1 1,0-1-1,1 1 0,-1 0 1,0-1-1,1 1 1,-1 0-1,0-1 1,0 1-1,1 0 0,-1 0 1,0-1-1,0 1 1,0 0-1,1 0 1,-1 0-1,0 0 0,0 0 1,0 0-1,1 0 1,-1 1-1,0-1 1,0 0-1,0 0 1,1 1-1,-1-1-81,-2 3 100,0 0-1,1 0 1,-1 1 0,1-1-1,0 1 1,0 0 0,0-1-1,0 1 1,1 0-1,-1 0 1,1 0 0,0 0-1,1 0 1,-1 1 0,0 2-100,0-5-12,1 0 0,-1 1 0,0-1 0,1 0-1,-1 0 1,1 1 0,0-1 0,0 0 0,-1 0 0,2 1 0,-1-1 0,0 0 0,0 0 0,1 1 0,-1-1 0,1 0 0,0 0 0,0 0 0,-1 1 0,1-1 0,1 0 0,-1 0 0,0-1 0,0 1 0,1 0 0,-1 0 0,1-1 0,0 1 0,-1 0 0,1-1 0,0 0 0,0 1 0,0-1-1,0 0 1,0 0 0,0 0 0,0 0 0,0-1 0,3 2 12,3-3-115,1 0 0,0 0 1,-1 0-1,1-1 0,-1 0 0,0-1 0,0 0 0,0 0 0,0 0 0,0-1 0,-1-1 0,1 1 0,-1-1 0,0 0 0,-1-1 0,1 0 0,-1 0 0,0 0 0,0-1 0,-1 0 1,0 0-1,0 0 0,-1 0 0,1-3 115,-5 9 625,0 1 48,0 0 66,0 0-43,0 26 585,0-15-1097,-1-10-210,1 1 0,-1 0 0,0-1 0,1 1 0,-1 0 0,1 0 0,-1-1 0,1 1 0,0 0 0,0 0 0,0 0 0,0 0 0,0-1 0,0 1 0,0 0 0,1 0 0,-1 0 0,1-1 0,-1 1 0,1 0 0,0-1 0,-1 1 0,1 0 0,0-1 0,0 1 0,0-1 0,1 1 0,-1-1 0,0 0 0,0 1 0,1-1 0,-1 0 0,1 0 0,-1 0 0,1 0 0,-1 0 0,1 0 0,0-1 0,-1 1 0,1 0 0,0-1 0,0 1 0,0-1 0,-1 0 0,1 0 0,0 1 0,0-1 0,0 0 0,-1-1 0,1 1 0,2 0 26,3-4-230,0-1 1,0 1-1,-1-1 1,1-1-1,-1 1 1,0-1-1,-1 0 1,1 0-1,-1 0 1,0-1 0,3-6 229,1 0 44,-8 28 3250,13 50-3058,-14-64-314,0 1-1,0 0 1,0-1-1,1 1 1,-1 0-1,1-1 1,-1 1-1,1 0 1,-1-1-1,1 1 1,0-1-1,0 1 1,0-1 0,0 0-1,0 1 1,0-1-1,0 0 1,0 1-1,0-1 1,1 0-1,-1 0 1,1 0-1,-1 0 1,0 0-1,1-1 1,-1 1 0,1 0-1,0-1 1,-1 1-1,1-1 1,0 1-1,-1-1 1,1 0-1,0 0 1,-1 0-1,1 0 1,0 0-1,-1 0 1,1 0 0,0-1-1,0 1 1,-1 0-1,1-1 1,-1 0-1,1 1 1,-1-1-1,1 0 1,-1 0-1,1 1 1,-1-1 0,1-1-1,-1 1 1,0 0-1,0 0 1,1 0-1,-1-1 1,0 1-1,0 0 1,0-1 78,8-11-3805</inkml:trace>
+  <inkml:trace contextRef="#ctx0" brushRef="#br0" timeOffset="63687.326">1059 653 13954,'0'0'2305,"0"0"-873,0 0-784,0 0 1,0 0-417,0 0-24,0 0 16,0 0-128,0 0 224,0 0-320,0 0-56,0 0-304,0 0-536,0 0-1513,0 0-7649</inkml:trace>
+  <inkml:trace contextRef="#ctx0" brushRef="#br0" timeOffset="64107.245">1182 674 12226,'0'0'2069,"21"-5"604,54-46-2197,-46 103-148,-17-31-1735,-2-9-5584,-7-10-2039</inkml:trace>
+  <inkml:trace contextRef="#ctx0" brushRef="#br0" timeOffset="64395.562">1437 572 12938,'0'0'2048,"0"0"-834,0 0-535,0 0-123,0 0-308,6-2-83,-4 1-138,0 0 0,0 0 0,0 1 1,0-1-1,0 0 0,0 1 0,0 0 0,1-1 0,-1 1 0,0 0 0,0 0 0,0 0 0,1 0 0,-1 1 0,0-1 0,0 1 0,0-1 0,0 1 0,1 0 0,-1 0 0,1 0-27,-3 3-28,0-1-1,0 1 1,0-1-1,-1 1 1,1-1-1,-1 0 1,0 1-1,0-1 1,0 0-1,-1 1 1,1-1 0,-1 0-1,1 0 1,-1 0-1,0 0 1,0 0-1,-1-1 1,1 1-1,0-1 1,-1 1-1,0-1 1,1 0 28,-31 27-3257,18-18-2691</inkml:trace>
+  <inkml:trace contextRef="#ctx0" brushRef="#br0" timeOffset="65819.851">2151 782 9089,'0'0'2250,"0"0"-463,0 0-366,0 0-364,0 0-394,0 0-67,-2-2-85,-2 0-486,1 0 1,-1 0 0,1 1 0,-1-1-1,1 1 1,-1 0 0,0 0 0,0 0-1,0 1 1,1-1 0,-1 1 0,0 0-1,0 0 1,0 0 0,0 1 0,0-1-1,0 1 1,1 0 0,-1 0 0,0 0-1,1 1 1,-1-1 0,1 1 0,-1 0-1,1 0 1,0 0 0,-1 0 0,1 1-1,0-1 1,1 1 0,-1 0 0,0-1-1,1 1 1,0 1 0,-1-1 0,1 0-1,0 1 1,1-1 0,-1 1 0,1-1-1,-1 1 1,1 0 0,0-1 0,1 1-1,-1 4-25,2-6-63,1 0 0,0 0-1,0 0 1,0 0 0,0 0 0,0 0-1,0-1 1,0 1 0,1-1 0,-1 1-1,1-1 1,-1 0 0,1 0-1,-1 0 1,1 0 0,-1-1 0,1 1-1,0-1 1,0 1 0,-1-1-1,1 0 1,0 0 0,0 0 0,-1-1-1,1 1 1,0 0 0,-1-1 0,1 0-1,0 0 1,-1 0 0,1 0-1,-1 0 1,1 0 0,-1-1 0,0 1-1,1-1 1,0-1 63,6-3-463,-1-1 0,0-1-1,-1 0 1,0 0 0,0 0 0,-1-1 0,0 0-1,0 0 1,-1 0 0,0-1 0,-1 0 0,0 0-1,0 0 1,-1 0 0,-1-1 0,0 0-1,0 1 1,-1-1 0,0 0 0,-1 1 0,0-4 463,2-13-67,0-18 889,-1 16 4240,-4 29 473,-3 11-4880,-5 35-694,2 0 0,3 1 0,1-1 0,2 1 1,4 40 38,-1-87-131,1 1 0,0-1 0,-1 0 0,1 1 0,0-1 0,-1 0 0,1 0 0,0 1 0,0-1 0,-1 0 0,1 0 0,0 0 1,-1 0-1,1 0 0,0 0 0,0 0 0,-1 0 0,1-1 0,0 1 0,0 0 0,-1 0 0,1 0 0,0-1 0,-1 1 0,1 0 1,0-1-1,-1 1 0,1-1 0,-1 1 0,1-1 0,-1 1 0,1-1 0,-1 1 0,1-1 0,-1 0 0,1 1 0,-1-1 1,0 1-1,1-1 0,-1 0 0,0 1 0,1-1 0,-1 0 0,0 0 0,0 1 0,0-1 131,24-38-7255,-15 21 2257</inkml:trace>
+  <inkml:trace contextRef="#ctx0" brushRef="#br0" timeOffset="66860.821">2240 763 5369,'0'0'2814,"0"0"-254,0 0-548,0 0-455,0 0-595,0 4-326,1 125 1789,0-128-2474,0 1-1,1 0 1,0-1 0,-1 1-1,1-1 1,0 0 0,0 1-1,0-1 1,0 0 0,0 0-1,0 0 1,0-1 0,0 1-1,0 0 1,0-1 0,1 1-1,-1-1 1,0 0 0,0 0-1,0 0 1,1 0 0,-1 0-1,0 0 1,0-1 0,1 1-1,-1-1 1,0 1 0,0-1-1,0 0 1,0 0 0,0 0-1,0 0 1,0 0 0,0 0-1,0-1 1,-1 1 0,1-1-1,0 1 1,-1-1 49,0 2 0,11-9-472,0 0-1,0-1 1,-1-1 0,0 0 0,-1 0-1,0-1 1,-1 0 0,7-12 472,-12-5 952,-4 28-85,0 1-84,-23 1 2369,19 2-3091,1 1 0,-1 0 0,1 0 0,0 0 0,0 0 0,1 0 0,-1 1 0,1-1 0,0 1 0,0-1 0,1 1 0,-1 0 0,1 0 0,0 0 0,0 0 0,1 0 0,-1 0 0,1 0 0,0 0 0,0 0 0,2 5-61,-1-8-31,0 1 0,0-1 0,0 1 0,0-1 0,1 1 0,0-1 0,-1 0 0,1 0 0,0 0 0,0 0 0,0 0 0,0 0-1,0 0 1,1-1 0,-1 1 0,1-1 0,-1 1 0,1-1 0,-1 0 0,1 0 0,0 0 0,-1 0 0,1-1 0,0 1 0,0-1 0,-1 0 0,1 0 0,0 0 0,0 0 0,0 0 0,-1 0 0,1-1 0,0 1 0,0-1 0,-1 0 0,1 0 0,0 0-1,-1 0 1,1 0 0,-1-1 0,0 1 0,1-1 31,8-6-284,-1-1 0,0 0-1,0 0 1,-1-1 0,0-1 0,-1 1-1,0-1 1,-1 0 0,1-2 284,-11 34 3058,1 30-3387,2-51 44,0 0-61,6-3-626,86-70 252,-90 73 784,-1 1-1,1 0 0,-1 0 1,1 0-1,-1 0 1,0 0-1,1 0 0,-1 0 1,0 0-1,0 1 0,0-1 1,0 0-1,0 1 0,0-1 1,0 1-1,0-1 0,-1 1 1,1-1-1,-1 1 1,1 0-1,-1-1 0,1 1 1,-1-1-1,0 1 0,0 0 1,0 0-1,0-1 0,0 1-63,2 6 117,4 73-166,24-88-5108,-23-2 1317</inkml:trace>
+  <inkml:trace contextRef="#ctx0" brushRef="#br0" timeOffset="67292.975">2294 670 14211,'0'0'1776,"0"0"-1016,0 0-384,0 0 72,0 0-320,0 0-128,0 0-144,0 0-56,0 3-352,0 1-912,0 1-3697</inkml:trace>
+  <inkml:trace contextRef="#ctx0" brushRef="#br0" timeOffset="67722.14">2294 679 13178,'85'-18'1920,"-25"-14"609,-51 26-2451,-7 4-36,1-1 0,-1 1 0,0 1 0,1-1 0,-1 0 0,1 1 0,0-1 0,0 1 0,0 0 0,-1 0 0,1 0 0,0 0 0,0 0 0,1 1 1,-1-1-1,0 1 0,0 0 0,2 0-42,21 38-1170,-18-31-216,-2-2-3521,0-1-4092</inkml:trace>
+  <inkml:trace contextRef="#ctx0" brushRef="#br0" timeOffset="68066.177">2612 608 13082,'0'0'1642,"0"0"-483,0 0-375,0 0-79,0 0-306,0 0-207,0 0 27,11-5-73,35-14 61,-43 17-175,-1 2 1,1-1-1,-1 0 0,0 0 0,1 1 0,-1-1 0,1 1 1,0 0-1,-1 0 0,1 0 0,-1 0 0,1 0 1,-1 0-1,1 1 0,-1-1 0,1 1 0,-1 0 0,1 0 1,-1 0-1,0 0 0,1 0 0,1 2-32,24 6 404,13-54-1063,-32 42-3144,-8 1-3117</inkml:trace>
+  <inkml:trace contextRef="#ctx0" brushRef="#br0" timeOffset="70746.297">3123 817 13378,'0'0'1548,"0"0"-674,0 0-544,0 0-57,0 3-153,0 93-177,0-95-9,0-1-48,3-2-292,29-39-994,21-13 1344,-51 55 100,0 0 1,0 0-1,0 0 0,0 0 0,0 0 0,-1 1 0,1-1 0,0 1 0,-1-1 1,1 1-1,0 0 0,-1-1 0,0 1 0,0 0 0,1 0 0,-1 0 0,0 0 1,0 0-1,-1 0 0,1 0 0,0 1 0,-1-1 0,1 0 0,-1 2-44,3 3-21,1 7-53,-5-13 57,1 0 1,0-1 0,0 1-1,0 0 1,-1 0 0,1 0-1,0 0 1,0-1 0,0 1-1,0 0 1,0 0-1,1 0 1,-1 0 0,0-1-1,0 1 1,0 0 0,1 0-1,-1-1 1,0 1 0,1 0-1,-1 0 1,1-1-1,-1 1 1,1 0 0,-1-1-1,1 1 1,-1-1 0,1 1-1,0 0 1,-1-1 0,1 1-1,0-1 1,-1 0-1,1 1 1,0-1 0,0 0-1,0 1 1,-1-1 0,1 0-1,0 0 1,0 0-1,0 0 1,-1 1 0,1-1-1,0 0 1,0-1 0,0 1-1,0 0 1,-1 0 0,1 0-1,0 0 1,0-1-1,0 1 1,-1 0 0,1-1-1,0 1 1,0 0 16,17-19 7,0 1 0,-1-2 0,-1 0 0,-1-1 0,0-1 0,-2 0 0,5-12-7,30-46 19,-43 72-47,0 1 0,0-1 0,-1-1 0,0 1 1,-1 0-1,0-1 0,0 0 0,-1 0 0,0 0 0,0 0 0,0-9 28,-4 17 102,1 0 0,-1-1 0,1 1 0,-1 0 0,0 0 0,1 0 0,-1 1 0,0-1 0,0 0 0,0 1 0,0-1 0,0 1 0,1-1 0,-1 1 0,0 0 0,0 0-1,0 0 1,0 0 0,0 0 0,0 0 0,0 1 0,0-1 0,0 1 0,0-1 0,0 1 0,1 0 0,-1 0 0,-1 0-102,-6 9 85,-1 1 1,1 0-1,1 1 0,0 0 1,1 0-1,0 1 0,1 0 1,0 0-1,1 0 0,0 1 0,2 0 1,-1-1-1,2 1 0,-1 1 1,2-1-1,0 0 0,1 6-85,0-19 1,-11 189-2819,43-198 385,-12-15 2331,-17 19 137,-1 0 0,1 0 1,0 1-1,0-1 0,0 1 1,1 0-1,-1 0 0,1 0 1,0 0-1,0 0 0,0 1 1,0 0-1,0 0 0,0 0 1,1 0-1,-1 1 0,1 0 1,2-1-36,-5 3 34,0 1 0,0 0 0,0-1 0,0 1 0,0 0 0,0 0 0,0 0 0,-1 0 0,1 1 0,-1-1 0,0 0 0,0 1 0,1-1 0,-1 1 0,-1-1 0,1 1 0,0-1 0,-1 1 1,1 0-1,-1-1 0,0 1 0,0 0 0,0 1-34,3 10-22,-3-14-21,0 1 1,0 0 0,0 0 0,0 0-1,0 0 1,0-1 0,0 1 0,0 0 0,1 0-1,-1 0 1,0-1 0,0 1 0,1 0-1,-1 0 1,1 0 0,-1-1 0,0 1-1,1 0 1,0-1 0,-1 1 0,1-1-1,-1 1 1,1 0 0,0-1 0,-1 1 0,1-1-1,0 0 1,0 1 0,-1-1 0,1 1-1,0-1 1,0 0 0,-1 0 0,1 0-1,0 1 1,0-1 0,0 0 0,0 0-1,-1 0 1,1 0 0,0 0 0,0 0-1,0-1 1,0 1 0,-1 0 0,1 0 0,0 0-1,0-1 1,0 1 0,-1-1 0,1 1-1,0 0 1,-1-1 0,1 1 0,0-1-1,-1 0 1,1 1 0,0-1 0,-1 1-1,1-1 1,-1 0 0,1 1 0,-1-1-1,0 0 1,1 0 0,-1 0 42,74-84 645,-73 92 3625,0 28-3545,-1-21-592,-1-13-168,0 1 0,1-1 0,-1 0 0,1 1 0,0-1 0,-1 0 0,1 1 0,0-1 0,0 1 0,0-1 0,0 1 0,0-1 0,0 0 0,0 1 0,1-1 0,-1 1 0,0-1 0,1 0 1,-1 1-1,1-1 0,-1 0 0,1 0 0,0 1 0,0-1 0,-1 0 0,1 0 0,0 0 0,0 0 0,0 0 0,0 0 0,0 0 0,0 0 0,1 0 0,-1-1 0,0 1 0,0 0 0,1-1 0,-1 1 0,0-1 0,2 1 35,4-3-33,1-1-1,-1 0 0,0 0 1,1 0-1,-1-1 1,-1 0-1,1 0 0,-1-1 1,0 0-1,0 0 0,0-1 1,0 1-1,-1-1 1,0 0-1,0-1 0,-1 1 1,0-1-1,0 0 0,0 0 1,-1 0-1,0-1 1,-1 1-1,1-3 34,-2 9 79,0 0-1,-1 0 1,1 0-1,-1 0 1,1 1-1,-1-1 1,1 0-1,-1 0 1,0-1-1,1 1 1,-1 0-1,0 0 1,0 0 0,1 0-1,-1 0 1,0 0-1,0 0 1,0 0-1,-1 0 1,1 0-1,0 0 1,0 0-1,-1 0 1,1 0 0,0 0-1,-1 0 1,1 0-1,-1 0 1,1 0-1,-1 0 1,0 0-1,1 0 1,-1 0-1,0 0 1,0 1-1,1-1 1,-1 0 0,0 1-1,0-1 1,0 1-1,0-1-78,-1 0 38,0 1 0,0 0 0,0 0 0,0 0 0,0 0-1,0 0 1,0 1 0,0-1 0,1 1 0,-1-1 0,0 1 0,0-1 0,0 1 0,1 0-1,-1 0 1,0 0 0,1 0 0,-1 0 0,1 0 0,-1 1 0,1-1 0,-1 0 0,1 1-1,0-1 1,0 1 0,0 0 0,0-1 0,0 1 0,0 0 0,0-1 0,1 1 0,-1 0-1,0 0 1,1 0 0,0 0 0,-1-1 0,1 1 0,0 0 0,0 0 0,0 2-38,-1-1-23,-1 0 1,1 0 0,0 0-1,0 1 1,0-1 0,0 0 0,1 1-1,-1-1 1,1 1 0,0-1-1,0 1 1,0-1 0,1 1-1,-1-1 1,1 0 0,0 1 0,0-1-1,0 0 1,0 0 0,0 1-1,1-1 1,-1 0 0,1 0-1,0 0 1,0-1 0,0 1 0,1 0-1,-1-1 1,0 1 0,1-1-1,0 0 1,-1 0 0,1 0-1,0 0 1,0-1 0,0 1-1,1-1 1,-1 1 0,0-1 0,0 0-1,1 0 1,-1-1 0,0 1-1,1-1 23,4 0-150,1-1 0,-1-1 0,1 1 0,-1-1 0,0-1 0,0 1 0,0-1 0,0-1 1,0 0-1,-1 0 0,1 0 0,-1-1 0,0 0 0,0 0 0,-1-1 0,1-1 150,57-78-778,-64 84 1329,0 1 66,0 0 35,0 0-154,-6 20 535,-1 65-1156,9-84 36,-1 0 0,1 0 0,0 0 0,0 0 0,0 0 0,0-1 0,0 1-1,0-1 1,0 1 0,0-1 0,0 0 0,0 0 0,0 0 0,0 0 0,0 0 0,0 0 0,0 0 0,0-1 0,0 1 0,0-1 0,0 0-1,0 1 1,0-1 0,0 0 0,0 0 0,0 0 0,-1 0 0,1-1 0,0 0 87,57-67-2810,-61 86 6969,6 42-3749,-4-59-408,0 2-74,0 0 0,-1 1 0,2-1 0,-1 0 0,0 0 0,0 0 0,1 1 0,-1-1 0,1 0 0,0 0 0,0 0 0,-1 0 0,1 0 0,1 0 0,-1 0 0,0 0-1,0-1 1,1 1 0,-1 0 0,1-1 0,-1 1 0,1-1 0,0 1 0,0-1 0,-1 0 0,1 0 0,0 1 0,0-2 0,0 1 0,0 0 0,0 0 0,1-1 0,0 1 72,23-32-5365,-18 20-2337</inkml:trace>
+  <inkml:trace contextRef="#ctx0" brushRef="#br0" timeOffset="71576.038">3528 724 12138,'0'0'3169,"0"0"-1697,0 0-552,0 0-56,0 0-159,0 0-345,0 2-160,0-2 304,0 0-128,0 0-56,0 0-40,0 0-280,0 0-184,0 0-496,0 0-648,0 2-1001,0 1-4104</inkml:trace>
+  <inkml:trace contextRef="#ctx0" brushRef="#br0" timeOffset="72229.573">3670 740 6513,'0'0'6040,"0"0"-3911,0 0-1529,0 0-380,7-7-39,42-38 1724,-12 63-732,6-11-6989,-32-7-784</inkml:trace>
+  <inkml:trace contextRef="#ctx0" brushRef="#br0" timeOffset="72426.98">3934 653 14739,'0'0'2144,"0"0"-1000,0 0-760,0 0 33,0 0-209,0 0-168,93 0-32,-70 0-16,-6 0-232,3 0-425,-3 0-975,-6 5-5145</inkml:trace>
+  <inkml:trace contextRef="#ctx0" brushRef="#br0" timeOffset="74119.64">586 1148 13730,'0'0'1798,"0"0"-994,0 0-546,0 4-9,8 137-217,-8-77-2357,-8-71 2394,8 5-24,-1 1 0,1-1 0,-1 0-1,1 0 1,-1 1 0,1-1 0,0 0 0,0 0 0,0 1 0,0-1 0,0 0-1,0 0 1,1 0 0,-1 1 0,1-1 0,-1 0 0,1 1 0,-1-1-1,1 0 1,0 1 0,0-1 0,0 1 0,0-1 0,0 1 0,0-1-1,0 1 1,1 0 0,-1 0 0,0 0 0,1-1 0,-1 1 0,1 0 0,-1 1-1,1-1 1,-1 0 0,1 0 0,1 0-45,154-62 157,-96 38-1585,-25 3-2666,-18 10-1575</inkml:trace>
+  <inkml:trace contextRef="#ctx0" brushRef="#br0" timeOffset="74387.41">911 1076 10490,'0'0'3557,"0"0"-1797,0 0-759,0 0-95,0 0-189,0 0-293,0 0-124,0 0 52,-3 16-46,-17 117 264,14 6-2591,15-141-6342,-1-9-892</inkml:trace>
+  <inkml:trace contextRef="#ctx0" brushRef="#br0" timeOffset="74687.755">1003 1112 13650,'0'0'2070,"0"0"-844,0 0-402,0 0-356,-1 13-306,-7 98-32,3-17-2536,5-93 1392,0-15-3405,3-2-728,-1-2 811</inkml:trace>
+  <inkml:trace contextRef="#ctx0" brushRef="#br0" timeOffset="74973.119">1008 1143 3192,'0'0'2786,"0"0"-375,0 0-655,0 0-110,0 0-196,0 0-295,5-11-293,15-33-193,8 33 802,-24 11-1223,1 1-201,0 0 1,0 0 0,-1 1-1,1-1 1,0 1 0,-1 0-1,1 1 1,-1-1 0,0 1-1,0-1 1,0 1 0,0 1-1,0-1 1,-1 0 0,0 1-1,1 0 1,-1 0 0,0 0-1,-1 0 1,1 0 0,-1 0-1,0 1 1,0-1 0,0 1-1,1 4-47,-3-3-57,1 1-1,-1-1 0,-1 1 1,1-1-1,-1 1 1,0-1-1,0 1 0,-1-1 1,0 0-1,0 0 0,0 0 1,-1 0-1,0 0 1,0 0-1,-1-1 0,0 1 1,1-1-1,-2 0 0,1 0 1,-1 0-1,1-1 0,-1 0 1,0 0-1,-1 0 1,1 0-1,-5 1 58,-28 3-2258,14-16-2485,13-2 870</inkml:trace>
+  <inkml:trace contextRef="#ctx0" brushRef="#br0" timeOffset="75900.055">989 1170 6569,'0'0'4905,"0"0"-2105,0 0-1167,0 0-453,0 0-313,0 0-385,0-2 27,220 2-939,-207 38 958,15 40-436,-27-77-129,0-1 0,0 1 0,0-1 1,1 1-1,-1-1 0,0 1 0,1-1 0,-1 0 1,0 0-1,1 0 0,-1 0 0,0 0 1,1 0-1,-1 0 0,0 0 0,1 0 1,-1 0-1,0-1 0,0 1 0,1-1 0,-1 1 1,0-1-1,0 1 0,1-1 0,-1 0 1,0 0-1,0 1 0,0-1 0,0 0 0,0 0 1,0 0-1,0 0 0,-1 0 0,2-1 37,-1 0 19,1 1-1,0-1 0,0 0 0,-1 0 1,1 0-1,-1 0 0,0 0 0,1 0 1,-1 0-1,0 0 0,0 0 0,0-1 1,-1 1-1,1 0 0,0-1 1,-1 1-1,0-1 0,1 1 0,-1 0 1,0-1-1,0 1 0,-1-1 0,1 1 1,0-1-1,-1 1 0,1 0 0,-1-1 1,0 1-1,0 0 0,0 0 0,0-1 1,0 1-1,-1 0 0,1 0 0,0 0 1,-1 0-1,0 1 0,1-1 1,-3-1-20,-55-20 945,61 22-992,-1-1 1,0 1-1,1 0 0,-1 0 1,1 0-1,-1 0 1,1 0-1,-1 0 0,1 0 1,0 1-1,-1-1 0,1 0 1,0 1-1,0 0 1,0-1-1,-1 1 0,1 0 1,0 0-1,0 0 0,0 0 1,0 0-1,-1 0 1,1 1-1,0-1 0,0 0 1,0 1 47,16-1 0,-15-1-10,0 0-1,0 0 0,0 1 1,0-1-1,0 1 0,0 0 1,1 0-1,-1 0 0,0 0 0,0 1 1,0-1-1,0 1 0,0-1 1,0 1-1,0 0 0,-1 1 1,1-1-1,0 0 0,0 1 1,-1-1-1,1 1 0,-1 0 1,1 0-1,-1 0 0,0 0 1,0 0-1,0 1 0,0-1 0,0 1 1,-1-1-1,1 1 0,-1 0 1,1-1-1,-1 1 0,0 0 1,0 1 10,4 59-1966,-1-68 1881,1-1-1,0 1 0,0 0 1,0 0-1,1 0 0,-1 1 1,1 0-1,1 0 0,-1 0 1,0 1-1,1 0 0,0 0 1,-1 1-1,1-1 0,0 2 1,0-1-1,0 1 0,1 0 1,-1 0-1,3 1 86,-8 2 108,0 1 0,0 0 0,-1-1 1,1 1-1,-1 0 0,1 0 0,-1 0 0,0 0 0,-1 0 0,1 0 1,0 0-1,-1 0 0,1 0 0,-1 0 0,0 0 0,0 1 1,-1-1-1,1 0 0,-1 0 0,1 0 0,-2 3-108,2 6-56,20-1-3463,-12-12 2113,6 1-2858</inkml:trace>
+  <inkml:trace contextRef="#ctx0" brushRef="#br0" timeOffset="76470.071">1725 1168 11346,'0'0'2855,"0"0"-926,0 0-755,0 0-395,-10 5-170,-31 20-317,39-24-294,1 0 0,-1 0 0,0 1 1,0-1-1,1 1 0,-1-1 0,1 1 0,-1-1 0,1 1 0,0 0 1,-1 0-1,1 0 0,0-1 0,0 1 0,1 0 0,-1 0 0,0 1 1,0-1-1,1 0 0,0 0 0,-1 0 0,1 0 0,0 0 1,0 1-1,0-1 0,0 1 2,0 0-109,26-2-1539,2-17 1329,15-46-10368,-37 40 10662,-4 0 4148,-2 21-1788,0 1-524,0 19 1135,-2 12-2737,2 0-1,1 0 1,1 0 0,2 0-1,1 0 1,5 12-209,-5 46-1636,-8-86 1546,1 0 0,-1 0 0,0-1 1,0 1-1,0-1 0,0 1 0,0-1 0,-1 0 0,1 0 0,-1 0 1,1-1-1,-1 1 0,0-1 0,0 0 0,1 0 0,-1 0 0,0-1 1,0 1-1,0-1 0,0 0 0,0 0 0,0 0 0,0-1 0,1 1 1,-1-1-1,-1 0 90,-7 0-416,-34-4-5350,28-3 601</inkml:trace>
+  <inkml:trace contextRef="#ctx0" brushRef="#br0" timeOffset="76988.049">1271 966 7881,'0'0'6198,"0"0"-4398,0 0-1447,0 0-101,0 0-6,0 0 7,0 0 120,8-5-98,25-14 112,-31 18-386,0 0 0,0 0 1,0 0-1,-1 0 0,1 1 0,0-1 1,0 1-1,0 0 0,0-1 1,0 1-1,0 0 0,0 0 0,0 0 1,0 0-1,0 0 0,0 1 1,0-1-1,0 1 0,0-1 0,0 1 1,-1 0-1,1 0 0,0 0 1,0 0-1,-1 0 0,1 0 1,0 0-1,-1 0 0,1 1 0,-1-1 1,0 0-1,1 1 0,-1-1 1,0 1-1,0 0 0,1 1-1,16 37-4387,-15-22-2753</inkml:trace>
+  <inkml:trace contextRef="#ctx0" brushRef="#br0" timeOffset="77218.121">1358 1425 14459,'0'0'2328,"0"0"-840,0 0-815,0 0-289,0 0-328,0 0-56,0 0-320,3-11-305,3 11-687,-4-3-1400</inkml:trace>
+</inkml:ink>
+</file>
+
+<file path=word/ink/ink8.xml><?xml version="1.0" encoding="utf-8"?>
+<inkml:ink xmlns:inkml="http://www.w3.org/2003/InkML">
+  <inkml:definitions>
+    <inkml:context xml:id="ctx0">
+      <inkml:inkSource xml:id="inkSrc0">
+        <inkml:traceFormat>
+          <inkml:channel name="X" type="integer" min="-2.14748E9" max="2.14748E9" units="cm"/>
+          <inkml:channel name="Y" type="integer" min="-2.14748E9" max="2.14748E9" units="cm"/>
+          <inkml:channel name="F" type="integer" max="32767" units="dev"/>
+        </inkml:traceFormat>
+        <inkml:channelProperties>
+          <inkml:channelProperty channel="X" name="resolution" value="1000" units="1/cm"/>
+          <inkml:channelProperty channel="Y" name="resolution" value="1000" units="1/cm"/>
+          <inkml:channelProperty channel="F" name="resolution" value="0" units="1/dev"/>
+        </inkml:channelProperties>
+      </inkml:inkSource>
+      <inkml:timestamp xml:id="ts0" timeString="2022-04-04T00:38:06.607"/>
+    </inkml:context>
+    <inkml:brush xml:id="br0">
+      <inkml:brushProperty name="width" value="0.05" units="cm"/>
+      <inkml:brushProperty name="height" value="0.05" units="cm"/>
+      <inkml:brushProperty name="color" value="#E71224"/>
+    </inkml:brush>
+  </inkml:definitions>
+  <inkml:trace contextRef="#ctx0" brushRef="#br0">844 0 10722,'0'0'1868,"0"0"-849,0 0-685,0 0-107,0 0-101,-3 1 41,-34 11 2764,3 16-3102,19-14 388,-202 140-127,209-149-328,-1 0 1,1-1 0,-1 0-1,0-1 1,0 0 0,0 0-1,0-1 1,-1-1 0,1 1-1,0-1 1,-1-1 0,1 1-1,-1-2 1,-2 0 237,-25-21-6825,28 18 3963</inkml:trace>
+  <inkml:trace contextRef="#ctx0" brushRef="#br0" timeOffset="453.612">159 71 7193,'0'0'1647,"0"0"-125,0 0-227,0 0-98,0 0-381,0 0-134,2-3-167,6-9-27,11 9-168,5 3-270,1 1 1,-1 1-1,0 1 0,-1 1 0,1 1 1,-1 2-1,0 0 0,0 1 0,-1 1 1,14 8-51,134 85 97,-105-42-212,-47-32-2647,-15-19-1875</inkml:trace>
+  <inkml:trace contextRef="#ctx0" brushRef="#br0" timeOffset="9548.758">14 160 11018,'0'0'2665,"0"0"-1734,0 0-613,0 0 244,-1 15 4,-9 123-98,10-133-476,-1 4-7,0 1 1,1 0-1,0-1 0,1 1 1,0 0-1,0-1 0,1 1 1,0-1-1,1 0 1,0 1-1,0-1 0,1 0 1,0-1-1,1 1 0,0-1 1,0 0-1,3 3 15,17 2-1846,2-22-5275,-13-2 361</inkml:trace>
+  <inkml:trace contextRef="#ctx0" brushRef="#br0" timeOffset="10249.958">302 336 12586,'0'0'1985,"0"0"-738,0 0-591,0 0 56,0 0-451,0 0-176,-11 3-11,6-2-91,-1 0 45,0 1-1,0 0 1,0 0-1,0 0 0,0 0 1,1 1-1,-1 0 1,1 0-1,0 1 1,0 0-1,0 0 1,0 0-1,1 0 1,-1 1-28,-9 13 241,11-15-255,0 0 0,1 0 0,-1 0 0,1 1 0,-1-1 0,1 0-1,0 1 1,0 0 0,0-1 0,1 1 0,-1 0 0,1 0 0,0 0 0,0 0 0,1 0 0,-1 0-1,1 0 1,0 1 0,0-1 0,0 0 0,1 4 14,0-6-93,1-1 0,0 1-1,0-1 1,0 1 0,-1-1-1,1 0 1,0 0 0,0 0 0,1 0-1,-1 0 1,0 0 0,0 0 0,0-1-1,1 1 1,-1-1 0,0 0 0,1 0-1,-1 1 1,0-2 0,1 1 0,-1 0-1,0 0 1,0-1 0,1 1 0,-1-1-1,0 0 1,0 1 0,0-1 0,0 0-1,0 0 1,0-1 0,0 1 0,1-1 93,45-65-3765,-35 108 9317,-12-39-5615,0-1 1,0 1-1,0 0 0,-1-1 0,1 1 0,1-1 0,-1 1 0,0-1 1,0 0-1,1 0 0,-1 1 0,0-1 0,1 0 0,-1 0 0,1 0 1,0 0-1,-1 0 0,1-1 0,0 1 0,-1 0 0,1-1 0,0 0 0,0 1 1,0-1-1,-1 0 0,1 0 0,0 0 0,0 0 0,0 0 0,0 0 1,-1 0-1,1-1 0,0 1 0,0-1 0,0 1 0,-1-1 0,1 0 1,0 1-1,-1-1 0,1 0 0,-1 0 0,1 0 0,0-1 63,45-65-2672,-47 67 4247,0 0-212,0 0-528,0 17-223,0-5-255,11 51-135,4-80-4170,-9 3-1417</inkml:trace>
+  <inkml:trace contextRef="#ctx0" brushRef="#br0" timeOffset="10547.632">446 282 13034,'0'0'2697,"0"0"-1537,0 0-512,0 0-648,0 0-632,-14 25 208,3-7-1512,-3-2-5530</inkml:trace>
+  <inkml:trace contextRef="#ctx0" brushRef="#br0" timeOffset="10768.254">301 636 13474,'0'0'2681,"0"0"-1657,0 0-160,0 0-864,0 0-776,0 0-248,0 0-1577,0 0-3096</inkml:trace>
+  <inkml:trace contextRef="#ctx0" brushRef="#br0" timeOffset="11039.858">689 283 13362,'0'0'1937,"0"0"-818,0 0-271,0 0-512,0 0-263,0 0 59,0 0 31,1 15-15,6 123 12,-8-81-647,0 16-1945,4-26-4239,-1-37 1575</inkml:trace>
+  <inkml:trace contextRef="#ctx0" brushRef="#br0" timeOffset="11310.139">617 393 13034,'0'0'1937,"0"0"-1129,0 0-232,0 0-512,0 0 56,0 0-120,31-4-336,-16 4 256,2 0-616,0 0-873,-3 2-3976</inkml:trace>
+  <inkml:trace contextRef="#ctx0" brushRef="#br0" timeOffset="12109.616">741 519 2528,'0'0'9121,"0"0"-6635,0 0-2150,0 0-145,0 0-71,0 0 113,12 1-37,38 1 56,26-28 21,-61 17-218,-12 7 11,0 0 0,0-1-1,1 1 1,-2-1 0,1 0 0,0 0 0,-1 0-1,1 0 1,-1-1 0,0 1 0,0 0 0,0-1-1,0 0 1,-1 1 0,0-1 0,1 0 0,-1 0-1,-1 0 1,1 0 0,0 0-66,-35 2 956,29 5-941,1-1 1,0 1-1,1 0 0,-1 1 1,0-1-1,1 0 0,0 1 1,0 0-1,0 0 0,0 0 1,0 0-1,1 1 0,0-1 1,0 0-1,0 1 0,0 0 1,1-1-1,0 1 0,0 0 1,0 0-1,1 0 0,-1 0 1,1 0-1,0-1 0,0 1 1,1 0-1,0 0 0,0 0 1,0 0-1,1 2-15,0-4-17,0 0 0,-1 0 1,1 0-1,0 0 0,1 0 0,-1-1 0,1 1 0,-1-1 1,1 0-1,0 0 0,-1 0 0,1 0 0,0 0 0,0-1 1,1 1-1,-1-1 0,0 0 0,0 0 0,1 0 0,-1 0 1,1 0-1,-1-1 0,0 0 0,1 1 0,-1-1 0,1-1 1,-1 1-1,1 0 0,-1-1 0,4-1 17,-2 2-62,4-2-103,-1-2-1,0 1 1,0-1-1,-1 0 1,1-1 0,-1 0-1,0 0 1,0 0-1,0-1 1,-1 0-1,0-1 1,0 1-1,-1-1 1,0 0-1,0 0 1,0-1-1,2-6 166,-3 9 5,9-21 462,-12 25-18,-1 1 123,0 0 42,0 0-208,3 25 189,-4-24-646,1 0-1,-1 0 1,1 0 0,0 0-1,0 0 1,-1 1-1,1-1 1,0 0 0,0 0-1,0 0 1,0 0 0,0 0-1,1 1 1,-1-1 0,0 0-1,0 0 1,1 0-1,-1 0 1,1 0 0,-1 0-1,1 0 1,-1 0 0,1 0-1,0 0 1,-1 0 0,1 0-1,0 0 1,0-1 0,0 1-1,0 0 1,0 0-1,0-1 1,0 1 0,0-1-1,0 1 1,0-1 0,0 1-1,0-1 1,0 0 0,0 1-1,0-1 1,0 0-1,0 0 1,1 0 0,-1 0-1,1 0 52,83-74 806,-82 74-764,0-1 1,0 1 0,0 0-1,1 0 1,-1 0-1,0 0 1,0 0 0,1 1-1,-1 0 1,0-1 0,0 1-1,0 0 1,0 1-1,0-1 1,0 0 0,0 1-1,0 0 1,-1-1 0,1 1-1,-1 0 1,1 1-1,-1-1 1,0 0 0,1 1-1,-1-1 1,-1 1 0,1 0-1,0-1 1,-1 1-1,1 0 1,-1 0 0,0 0-1,0 0 1,0 0 0,0 0-1,0 1 1,-1-1-1,0 2-42,7 7 58,-7-11-78,0 0 1,1-1-1,-1 1 0,0 0 1,1-1-1,-1 1 1,1 0-1,-1-1 0,1 1 1,-1-1-1,1 1 0,0-1 1,-1 1-1,1-1 1,0 1-1,-1-1 0,1 0 1,0 1-1,0-1 0,-1 0 1,1 0-1,0 1 1,0-1-1,0 0 0,-1 0 1,1 0-1,0 0 0,0 0 1,0 0-1,-1 0 1,1-1-1,0 1 0,0 0 1,-1 0-1,1 0 0,0-1 1,0 1-1,-1 0 1,1-1-1,0 1 0,-1-1 1,1 1-1,0-1 0,-1 1 1,1-1-1,-1 1 1,1-1-1,-1 0 0,1 1 1,-1-1-1,1 0 20,27-37-1470,-27 36 1444,29-70-5712,-26 47-318</inkml:trace>
+  <inkml:trace contextRef="#ctx0" brushRef="#br0" timeOffset="12552.471">812 297 14107,'0'0'2257,"0"0"-952,0 0-246,0 0-551,0 0-335,3-1-6,7-4-52,0 0 1,0 1-1,1 0 0,-1 1 1,1 0-1,0 1 0,0 0 1,0 1-1,1 0 0,8 1-115,-17-1-153,0 1 1,-1 1-1,1-1 0,0 0 0,0 1 0,-1-1 0,1 1 0,0 0 1,-1 0-1,1 0 0,-1 0 0,1 0 0,-1 1 0,0-1 0,1 1 1,-1-1-1,0 1 0,0 0 0,0 0 0,0 0 0,0 1 153,7 4-2708</inkml:trace>
+</inkml:ink>
+</file>
+
+<file path=word/ink/ink9.xml><?xml version="1.0" encoding="utf-8"?>
+<inkml:ink xmlns:inkml="http://www.w3.org/2003/InkML">
+  <inkml:definitions>
+    <inkml:context xml:id="ctx0">
+      <inkml:inkSource xml:id="inkSrc0">
+        <inkml:traceFormat>
+          <inkml:channel name="X" type="integer" min="-2.14748E9" max="2.14748E9" units="cm"/>
+          <inkml:channel name="Y" type="integer" min="-2.14748E9" max="2.14748E9" units="cm"/>
+          <inkml:channel name="F" type="integer" max="32767" units="dev"/>
+        </inkml:traceFormat>
+        <inkml:channelProperties>
+          <inkml:channelProperty channel="X" name="resolution" value="1000" units="1/cm"/>
+          <inkml:channelProperty channel="Y" name="resolution" value="1000" units="1/cm"/>
+          <inkml:channelProperty channel="F" name="resolution" value="0" units="1/dev"/>
+        </inkml:channelProperties>
+      </inkml:inkSource>
+      <inkml:timestamp xml:id="ts0" timeString="2022-04-04T00:38:13.721"/>
+    </inkml:context>
+    <inkml:brush xml:id="br0">
+      <inkml:brushProperty name="width" value="0.05" units="cm"/>
+      <inkml:brushProperty name="height" value="0.05" units="cm"/>
+      <inkml:brushProperty name="color" value="#E71224"/>
+    </inkml:brush>
+  </inkml:definitions>
+  <inkml:trace contextRef="#ctx0" brushRef="#br0">138 45 10626,'0'0'1900,"0"0"-455,-3-5 1240,-5 217-2463,3-166-2240,-4-62-1376,5-3 1866,-9-61-2049,7-3 5453,5 80-1719,1-1 1,0 1-1,0-1 0,0 1 1,0-1-1,0 0 1,1 1-1,-1 0 0,1-1 1,0 1-1,0-1 0,0 1 1,1 0-1,-1 0 0,1 0 1,0-1-1,-1 2 1,2-1-1,-1 0 0,0 0 1,0 1-1,1-1 0,-1 1 1,1 0-1,0-1 0,0 1 1,0 1-1,0-1 0,0 0 1,0 1-1,1-1 1,-1 1-1,0 0 0,1 0 1,-1 1-1,2-1-157,-1 0 26,1 0 1,-1 0-1,1 0 1,-1 1-1,1-1 0,0 1 1,-1 0-1,1 1 0,-1-1 1,1 1-1,-1 0 1,1 0-1,-1 0 0,1 1 1,-1 0-1,0-1 0,0 2 1,0-1-1,0 0 1,0 1-1,-1 0 0,1-1 1,-1 1-1,1 1 0,-1-1 1,0 0-1,0 1 1,-1 0-1,1 0 0,-1 0 1,0 0-1,0 0 0,0 0 1,0 0-1,-1 1 1,1-1-1,-1 1 0,0 0-26,-1 6 23,-1 0 0,0 1-1,0-1 1,-1 0-1,0 0 1,-1 0-1,-1 0 1,0 0 0,0 0-1,-1-1 1,0 0-1,0 0 1,-1-1 0,-1 1-1,0-1 1,0 0-1,-1-1 1,-8 8-23,16-16-7,-36 31-677,5-25-5038,19-6 24</inkml:trace>
+  <inkml:trace contextRef="#ctx0" brushRef="#br0" timeOffset="333.602">12 196 8369,'0'0'1938,"0"0"392,0 0-724,0 0-618,0 0-147,0 0-459,-4-1-212,-3-9-126,32 8-115,-7 2 96,-7-1-4,87-4-1488,-37 4-2466,-27 1-1413</inkml:trace>
+  <inkml:trace contextRef="#ctx0" brushRef="#br0" timeOffset="601.933">446 217 6849,'0'0'1703,"0"0"-605,0 0-467,0 0-441,0 0 65,0 0 69,-2-3-5,1 1-242,0 1 1,0-1-1,0 1 0,0 0 1,0 0-1,0 0 1,-1 0-1,1 0 0,0 0 1,-1 0-1,1 0 1,-1 0-1,1 0 1,-1 1-1,1-1 0,-1 1 1,1-1-1,-1 1 1,1-1-1,-1 1 1,0 0-1,1 0 0,-1 0 1,0 0-1,1 0 1,-1 0-1,1 0 0,-1 1 1,0-1-1,1 1 1,-1-1-1,1 1 1,-1-1-1,1 1 0,-1 0 1,1 0-1,-1 0 1,1 0-1,0 0 1,0 0-1,-1 1-77,-3 3-34,0 0 1,1 0-1,-1 1 1,1 0-1,0 0 1,1 0-1,0 0 0,0 0 1,0 1-1,1 0 1,0-1-1,0 1 0,0 0 1,1 4 33,35-6-1974,17-46-4065,-37 23 275</inkml:trace>
+  <inkml:trace contextRef="#ctx0" brushRef="#br0" timeOffset="822.248">441 225 1408</inkml:trace>
+  <inkml:trace contextRef="#ctx0" brushRef="#br0" timeOffset="823.248">441 225 1408,'13'-13'5252,"-12"21"-2082,8 27-1753,1-24-1381,25 15-987,-9-39-3419,-15 0-424</inkml:trace>
+  <inkml:trace contextRef="#ctx0" brushRef="#br0" timeOffset="1084.903">585 18 10506,'0'0'2451,"0"0"-1084,0 0-535,0 0-522,0 0-57,0 10 299,-2 264 329,7-240-2754,1-39-2807,-1-5 474</inkml:trace>
+  <inkml:trace contextRef="#ctx0" brushRef="#br0" timeOffset="1321.823">530 142 10474,'0'0'2552,"0"0"-1223,0 0-201,0 0-1016,0 0-112,0 0-64,0 0-24,0 0 16,0 0 72,28-3-152,-16-3 80,7 3-728,-4-1-1201,-1 1-2512</inkml:trace>
+  <inkml:trace contextRef="#ctx0" brushRef="#br0" timeOffset="1725.525">379 29 9273,'0'0'1722,"0"0"-306,0 0-293,0 0-171,0 0-276,-8 2 2293,7 1-3012,1-1 0,0 1 0,0-1-1,1 1 1,-1 0 0,1-1 0,-1 1 0,1-1 0,0 1-1,0-1 1,0 1 0,0-1 0,0 1 0,0-1 0,1 0-1,-1 0 1,1 0 0,0 0 0,0 0 0,-1 0 0,1 0-1,0 0 1,1-1 0,-1 1 0,0-1 0,0 0 0,1 1-1,-1-1 1,1 0 0,-1-1 0,1 1 0,-1 0 0,1-1 0,-1 1-1,1-1 1,0 0 0,-1 0 0,1 0 0,0 0 0,-1 0-1,1 0 1,-1-1 0,1 1 0,0-1 0,-1 0 0,1 0-1,-1 0 1,0 0 0,1 0 0,-1-1 0,0 1 0,0-1-1,0 1 1,1-2 43,30-41-5303,-23 25-3794</inkml:trace>
+  <inkml:trace contextRef="#ctx0" brushRef="#br0" timeOffset="2018.502">406 335 15539,'0'0'1856,"0"0"-1312,0 0 136,0 0-680,0 0-400,0 0-664,0 0-720,6 3-625,3-3-3128</inkml:trace>
+</inkml:ink>
+</file>
+
 <file path=word/theme/theme1.xml><?xml version="1.0" encoding="utf-8"?>
 <a:theme xmlns:a="http://schemas.openxmlformats.org/drawingml/2006/main" name="Office Theme">
   <a:themeElements>
@@ -51962,7 +53575,7 @@
 </file>
 
 <file path=customXml/itemProps1.xml><?xml version="1.0" encoding="utf-8"?>
-<ds:datastoreItem xmlns:ds="http://schemas.openxmlformats.org/officeDocument/2006/customXml" ds:itemID="{7050B3A9-C22A-4356-962C-A8BF6812660C}">
+<ds:datastoreItem xmlns:ds="http://schemas.openxmlformats.org/officeDocument/2006/customXml" ds:itemID="{C84F1572-0A59-47BC-B3A3-5521AB206869}">
   <ds:schemaRefs>
     <ds:schemaRef ds:uri="http://schemas.openxmlformats.org/officeDocument/2006/bibliography"/>
   </ds:schemaRefs>

</xml_diff>

<commit_message>
update bc april 7
</commit_message>
<xml_diff>
--- a/05. Phạm Thị Diệu Liên/PhamThiDieuLien.docx
+++ b/05. Phạm Thị Diệu Liên/PhamThiDieuLien.docx
@@ -1410,7 +1410,7 @@
       </w:pPr>
       <w:bookmarkStart w:id="6" w:name="_Toc342760180"/>
       <w:bookmarkStart w:id="7" w:name="_Toc343172865"/>
-      <w:bookmarkStart w:id="8" w:name="_Toc99912872"/>
+      <w:bookmarkStart w:id="8" w:name="_Toc100127851"/>
       <w:r>
         <w:lastRenderedPageBreak/>
         <w:t>MỤC LỤC</w:t>
@@ -1453,7 +1453,7 @@
         </w:rPr>
         <w:fldChar w:fldCharType="separate"/>
       </w:r>
-      <w:hyperlink w:anchor="_Toc99912872" w:history="1">
+      <w:hyperlink w:anchor="_Toc100127851" w:history="1">
         <w:r>
           <w:rPr>
             <w:rStyle w:val="Hyperlink"/>
@@ -1480,7 +1480,7 @@
             <w:noProof/>
             <w:webHidden/>
           </w:rPr>
-          <w:instrText xml:space="preserve"> PAGEREF _Toc99912872 \h </w:instrText>
+          <w:instrText xml:space="preserve"> PAGEREF _Toc100127851 \h </w:instrText>
         </w:r>
         <w:r>
           <w:rPr>
@@ -1524,7 +1524,7 @@
           <w:szCs w:val="22"/>
         </w:rPr>
       </w:pPr>
-      <w:hyperlink w:anchor="_Toc99912873" w:history="1">
+      <w:hyperlink w:anchor="_Toc100127852" w:history="1">
         <w:r>
           <w:rPr>
             <w:rStyle w:val="Hyperlink"/>
@@ -1551,7 +1551,7 @@
             <w:noProof/>
             <w:webHidden/>
           </w:rPr>
-          <w:instrText xml:space="preserve"> PAGEREF _Toc99912873 \h </w:instrText>
+          <w:instrText xml:space="preserve"> PAGEREF _Toc100127852 \h </w:instrText>
         </w:r>
         <w:r>
           <w:rPr>
@@ -1595,7 +1595,7 @@
           <w:szCs w:val="22"/>
         </w:rPr>
       </w:pPr>
-      <w:hyperlink w:anchor="_Toc99912874" w:history="1">
+      <w:hyperlink w:anchor="_Toc100127853" w:history="1">
         <w:r>
           <w:rPr>
             <w:rStyle w:val="Hyperlink"/>
@@ -1622,7 +1622,7 @@
             <w:noProof/>
             <w:webHidden/>
           </w:rPr>
-          <w:instrText xml:space="preserve"> PAGEREF _Toc99912874 \h </w:instrText>
+          <w:instrText xml:space="preserve"> PAGEREF _Toc100127853 \h </w:instrText>
         </w:r>
         <w:r>
           <w:rPr>
@@ -1666,7 +1666,7 @@
           <w:szCs w:val="22"/>
         </w:rPr>
       </w:pPr>
-      <w:hyperlink w:anchor="_Toc99912875" w:history="1">
+      <w:hyperlink w:anchor="_Toc100127854" w:history="1">
         <w:r>
           <w:rPr>
             <w:rStyle w:val="Hyperlink"/>
@@ -1693,7 +1693,7 @@
             <w:noProof/>
             <w:webHidden/>
           </w:rPr>
-          <w:instrText xml:space="preserve"> PAGEREF _Toc99912875 \h </w:instrText>
+          <w:instrText xml:space="preserve"> PAGEREF _Toc100127854 \h </w:instrText>
         </w:r>
         <w:r>
           <w:rPr>
@@ -1713,7 +1713,7 @@
             <w:noProof/>
             <w:webHidden/>
           </w:rPr>
-          <w:t>vii</w:t>
+          <w:t>viii</w:t>
         </w:r>
         <w:r>
           <w:rPr>
@@ -1737,7 +1737,7 @@
           <w:szCs w:val="22"/>
         </w:rPr>
       </w:pPr>
-      <w:hyperlink w:anchor="_Toc99912876" w:history="1">
+      <w:hyperlink w:anchor="_Toc100127855" w:history="1">
         <w:r>
           <w:rPr>
             <w:rStyle w:val="Hyperlink"/>
@@ -1765,7 +1765,7 @@
             <w:noProof/>
             <w:webHidden/>
           </w:rPr>
-          <w:instrText xml:space="preserve"> PAGEREF _Toc99912876 \h </w:instrText>
+          <w:instrText xml:space="preserve"> PAGEREF _Toc100127855 \h </w:instrText>
         </w:r>
         <w:r>
           <w:rPr>
@@ -1809,7 +1809,7 @@
           <w:szCs w:val="22"/>
         </w:rPr>
       </w:pPr>
-      <w:hyperlink w:anchor="_Toc99912877" w:history="1">
+      <w:hyperlink w:anchor="_Toc100127856" w:history="1">
         <w:r>
           <w:rPr>
             <w:rStyle w:val="Hyperlink"/>
@@ -1836,7 +1836,7 @@
             <w:noProof/>
             <w:webHidden/>
           </w:rPr>
-          <w:instrText xml:space="preserve"> PAGEREF _Toc99912877 \h </w:instrText>
+          <w:instrText xml:space="preserve"> PAGEREF _Toc100127856 \h </w:instrText>
         </w:r>
         <w:r>
           <w:rPr>
@@ -1878,7 +1878,7 @@
           <w:szCs w:val="22"/>
         </w:rPr>
       </w:pPr>
-      <w:hyperlink w:anchor="_Toc99912878" w:history="1">
+      <w:hyperlink w:anchor="_Toc100127857" w:history="1">
         <w:r>
           <w:rPr>
             <w:rStyle w:val="Hyperlink"/>
@@ -1922,7 +1922,7 @@
             <w:noProof/>
             <w:webHidden/>
           </w:rPr>
-          <w:instrText xml:space="preserve"> PAGEREF _Toc99912878 \h </w:instrText>
+          <w:instrText xml:space="preserve"> PAGEREF _Toc100127857 \h </w:instrText>
         </w:r>
         <w:r>
           <w:rPr>
@@ -1964,7 +1964,7 @@
           <w:szCs w:val="22"/>
         </w:rPr>
       </w:pPr>
-      <w:hyperlink w:anchor="_Toc99912879" w:history="1">
+      <w:hyperlink w:anchor="_Toc100127858" w:history="1">
         <w:r>
           <w:rPr>
             <w:rStyle w:val="Hyperlink"/>
@@ -2008,7 +2008,7 @@
             <w:noProof/>
             <w:webHidden/>
           </w:rPr>
-          <w:instrText xml:space="preserve"> PAGEREF _Toc99912879 \h </w:instrText>
+          <w:instrText xml:space="preserve"> PAGEREF _Toc100127858 \h </w:instrText>
         </w:r>
         <w:r>
           <w:rPr>
@@ -2052,7 +2052,7 @@
           <w:szCs w:val="22"/>
         </w:rPr>
       </w:pPr>
-      <w:hyperlink w:anchor="_Toc99912880" w:history="1">
+      <w:hyperlink w:anchor="_Toc100127859" w:history="1">
         <w:r>
           <w:rPr>
             <w:rStyle w:val="Hyperlink"/>
@@ -2079,7 +2079,7 @@
             <w:noProof/>
             <w:webHidden/>
           </w:rPr>
-          <w:instrText xml:space="preserve"> PAGEREF _Toc99912880 \h </w:instrText>
+          <w:instrText xml:space="preserve"> PAGEREF _Toc100127859 \h </w:instrText>
         </w:r>
         <w:r>
           <w:rPr>
@@ -2121,7 +2121,7 @@
           <w:szCs w:val="22"/>
         </w:rPr>
       </w:pPr>
-      <w:hyperlink w:anchor="_Toc99912881" w:history="1">
+      <w:hyperlink w:anchor="_Toc100127860" w:history="1">
         <w:r>
           <w:rPr>
             <w:rStyle w:val="Hyperlink"/>
@@ -2165,7 +2165,7 @@
             <w:noProof/>
             <w:webHidden/>
           </w:rPr>
-          <w:instrText xml:space="preserve"> PAGEREF _Toc99912881 \h </w:instrText>
+          <w:instrText xml:space="preserve"> PAGEREF _Toc100127860 \h </w:instrText>
         </w:r>
         <w:r>
           <w:rPr>
@@ -2206,7 +2206,7 @@
           <w:szCs w:val="22"/>
         </w:rPr>
       </w:pPr>
-      <w:hyperlink w:anchor="_Toc99912882" w:history="1">
+      <w:hyperlink w:anchor="_Toc100127861" w:history="1">
         <w:r>
           <w:rPr>
             <w:rStyle w:val="Hyperlink"/>
@@ -2249,7 +2249,7 @@
             <w:noProof/>
             <w:webHidden/>
           </w:rPr>
-          <w:instrText xml:space="preserve"> PAGEREF _Toc99912882 \h </w:instrText>
+          <w:instrText xml:space="preserve"> PAGEREF _Toc100127861 \h </w:instrText>
         </w:r>
         <w:r>
           <w:rPr>
@@ -2290,7 +2290,7 @@
           <w:szCs w:val="22"/>
         </w:rPr>
       </w:pPr>
-      <w:hyperlink w:anchor="_Toc99912883" w:history="1">
+      <w:hyperlink w:anchor="_Toc100127862" w:history="1">
         <w:r>
           <w:rPr>
             <w:rStyle w:val="Hyperlink"/>
@@ -2333,7 +2333,7 @@
             <w:noProof/>
             <w:webHidden/>
           </w:rPr>
-          <w:instrText xml:space="preserve"> PAGEREF _Toc99912883 \h </w:instrText>
+          <w:instrText xml:space="preserve"> PAGEREF _Toc100127862 \h </w:instrText>
         </w:r>
         <w:r>
           <w:rPr>
@@ -2375,7 +2375,7 @@
           <w:szCs w:val="22"/>
         </w:rPr>
       </w:pPr>
-      <w:hyperlink w:anchor="_Toc99912884" w:history="1">
+      <w:hyperlink w:anchor="_Toc100127863" w:history="1">
         <w:r>
           <w:rPr>
             <w:rStyle w:val="Hyperlink"/>
@@ -2419,7 +2419,7 @@
             <w:noProof/>
             <w:webHidden/>
           </w:rPr>
-          <w:instrText xml:space="preserve"> PAGEREF _Toc99912884 \h </w:instrText>
+          <w:instrText xml:space="preserve"> PAGEREF _Toc100127863 \h </w:instrText>
         </w:r>
         <w:r>
           <w:rPr>
@@ -2460,7 +2460,7 @@
           <w:szCs w:val="22"/>
         </w:rPr>
       </w:pPr>
-      <w:hyperlink w:anchor="_Toc99912885" w:history="1">
+      <w:hyperlink w:anchor="_Toc100127864" w:history="1">
         <w:r>
           <w:rPr>
             <w:rStyle w:val="Hyperlink"/>
@@ -2503,7 +2503,7 @@
             <w:noProof/>
             <w:webHidden/>
           </w:rPr>
-          <w:instrText xml:space="preserve"> PAGEREF _Toc99912885 \h </w:instrText>
+          <w:instrText xml:space="preserve"> PAGEREF _Toc100127864 \h </w:instrText>
         </w:r>
         <w:r>
           <w:rPr>
@@ -2544,7 +2544,7 @@
           <w:szCs w:val="22"/>
         </w:rPr>
       </w:pPr>
-      <w:hyperlink w:anchor="_Toc99912886" w:history="1">
+      <w:hyperlink w:anchor="_Toc100127865" w:history="1">
         <w:r>
           <w:rPr>
             <w:rStyle w:val="Hyperlink"/>
@@ -2587,7 +2587,7 @@
             <w:noProof/>
             <w:webHidden/>
           </w:rPr>
-          <w:instrText xml:space="preserve"> PAGEREF _Toc99912886 \h </w:instrText>
+          <w:instrText xml:space="preserve"> PAGEREF _Toc100127865 \h </w:instrText>
         </w:r>
         <w:r>
           <w:rPr>
@@ -2631,7 +2631,7 @@
           <w:szCs w:val="22"/>
         </w:rPr>
       </w:pPr>
-      <w:hyperlink w:anchor="_Toc99912887" w:history="1">
+      <w:hyperlink w:anchor="_Toc100127866" w:history="1">
         <w:r>
           <w:rPr>
             <w:rStyle w:val="Hyperlink"/>
@@ -2658,7 +2658,7 @@
             <w:noProof/>
             <w:webHidden/>
           </w:rPr>
-          <w:instrText xml:space="preserve"> PAGEREF _Toc99912887 \h </w:instrText>
+          <w:instrText xml:space="preserve"> PAGEREF _Toc100127866 \h </w:instrText>
         </w:r>
         <w:r>
           <w:rPr>
@@ -2700,7 +2700,7 @@
           <w:szCs w:val="22"/>
         </w:rPr>
       </w:pPr>
-      <w:hyperlink w:anchor="_Toc99912888" w:history="1">
+      <w:hyperlink w:anchor="_Toc100127867" w:history="1">
         <w:r>
           <w:rPr>
             <w:rStyle w:val="Hyperlink"/>
@@ -2744,7 +2744,7 @@
             <w:noProof/>
             <w:webHidden/>
           </w:rPr>
-          <w:instrText xml:space="preserve"> PAGEREF _Toc99912888 \h </w:instrText>
+          <w:instrText xml:space="preserve"> PAGEREF _Toc100127867 \h </w:instrText>
         </w:r>
         <w:r>
           <w:rPr>
@@ -2785,7 +2785,7 @@
           <w:szCs w:val="22"/>
         </w:rPr>
       </w:pPr>
-      <w:hyperlink w:anchor="_Toc99912889" w:history="1">
+      <w:hyperlink w:anchor="_Toc100127868" w:history="1">
         <w:r>
           <w:rPr>
             <w:rStyle w:val="Hyperlink"/>
@@ -2828,7 +2828,7 @@
             <w:noProof/>
             <w:webHidden/>
           </w:rPr>
-          <w:instrText xml:space="preserve"> PAGEREF _Toc99912889 \h </w:instrText>
+          <w:instrText xml:space="preserve"> PAGEREF _Toc100127868 \h </w:instrText>
         </w:r>
         <w:r>
           <w:rPr>
@@ -2869,7 +2869,7 @@
           <w:szCs w:val="22"/>
         </w:rPr>
       </w:pPr>
-      <w:hyperlink w:anchor="_Toc99912890" w:history="1">
+      <w:hyperlink w:anchor="_Toc100127869" w:history="1">
         <w:r>
           <w:rPr>
             <w:rStyle w:val="Hyperlink"/>
@@ -2912,7 +2912,7 @@
             <w:noProof/>
             <w:webHidden/>
           </w:rPr>
-          <w:instrText xml:space="preserve"> PAGEREF _Toc99912890 \h </w:instrText>
+          <w:instrText xml:space="preserve"> PAGEREF _Toc100127869 \h </w:instrText>
         </w:r>
         <w:r>
           <w:rPr>
@@ -2954,7 +2954,7 @@
           <w:szCs w:val="22"/>
         </w:rPr>
       </w:pPr>
-      <w:hyperlink w:anchor="_Toc99912891" w:history="1">
+      <w:hyperlink w:anchor="_Toc100127870" w:history="1">
         <w:r>
           <w:rPr>
             <w:rStyle w:val="Hyperlink"/>
@@ -2998,7 +2998,7 @@
             <w:noProof/>
             <w:webHidden/>
           </w:rPr>
-          <w:instrText xml:space="preserve"> PAGEREF _Toc99912891 \h </w:instrText>
+          <w:instrText xml:space="preserve"> PAGEREF _Toc100127870 \h </w:instrText>
         </w:r>
         <w:r>
           <w:rPr>
@@ -3039,7 +3039,7 @@
           <w:szCs w:val="22"/>
         </w:rPr>
       </w:pPr>
-      <w:hyperlink w:anchor="_Toc99912892" w:history="1">
+      <w:hyperlink w:anchor="_Toc100127871" w:history="1">
         <w:r>
           <w:rPr>
             <w:rStyle w:val="Hyperlink"/>
@@ -3082,7 +3082,7 @@
             <w:noProof/>
             <w:webHidden/>
           </w:rPr>
-          <w:instrText xml:space="preserve"> PAGEREF _Toc99912892 \h </w:instrText>
+          <w:instrText xml:space="preserve"> PAGEREF _Toc100127871 \h </w:instrText>
         </w:r>
         <w:r>
           <w:rPr>
@@ -3123,7 +3123,7 @@
           <w:szCs w:val="22"/>
         </w:rPr>
       </w:pPr>
-      <w:hyperlink w:anchor="_Toc99912893" w:history="1">
+      <w:hyperlink w:anchor="_Toc100127872" w:history="1">
         <w:r>
           <w:rPr>
             <w:rStyle w:val="Hyperlink"/>
@@ -3166,7 +3166,7 @@
             <w:noProof/>
             <w:webHidden/>
           </w:rPr>
-          <w:instrText xml:space="preserve"> PAGEREF _Toc99912893 \h </w:instrText>
+          <w:instrText xml:space="preserve"> PAGEREF _Toc100127872 \h </w:instrText>
         </w:r>
         <w:r>
           <w:rPr>
@@ -3208,7 +3208,7 @@
           <w:szCs w:val="22"/>
         </w:rPr>
       </w:pPr>
-      <w:hyperlink w:anchor="_Toc99912894" w:history="1">
+      <w:hyperlink w:anchor="_Toc100127873" w:history="1">
         <w:r>
           <w:rPr>
             <w:rStyle w:val="Hyperlink"/>
@@ -3252,7 +3252,7 @@
             <w:noProof/>
             <w:webHidden/>
           </w:rPr>
-          <w:instrText xml:space="preserve"> PAGEREF _Toc99912894 \h </w:instrText>
+          <w:instrText xml:space="preserve"> PAGEREF _Toc100127873 \h </w:instrText>
         </w:r>
         <w:r>
           <w:rPr>
@@ -3294,7 +3294,7 @@
           <w:szCs w:val="22"/>
         </w:rPr>
       </w:pPr>
-      <w:hyperlink w:anchor="_Toc99912895" w:history="1">
+      <w:hyperlink w:anchor="_Toc100127874" w:history="1">
         <w:r>
           <w:rPr>
             <w:rStyle w:val="Hyperlink"/>
@@ -3338,7 +3338,7 @@
             <w:noProof/>
             <w:webHidden/>
           </w:rPr>
-          <w:instrText xml:space="preserve"> PAGEREF _Toc99912895 \h </w:instrText>
+          <w:instrText xml:space="preserve"> PAGEREF _Toc100127874 \h </w:instrText>
         </w:r>
         <w:r>
           <w:rPr>
@@ -3379,7 +3379,7 @@
           <w:szCs w:val="22"/>
         </w:rPr>
       </w:pPr>
-      <w:hyperlink w:anchor="_Toc99912896" w:history="1">
+      <w:hyperlink w:anchor="_Toc100127875" w:history="1">
         <w:r>
           <w:rPr>
             <w:rStyle w:val="Hyperlink"/>
@@ -3422,7 +3422,7 @@
             <w:noProof/>
             <w:webHidden/>
           </w:rPr>
-          <w:instrText xml:space="preserve"> PAGEREF _Toc99912896 \h </w:instrText>
+          <w:instrText xml:space="preserve"> PAGEREF _Toc100127875 \h </w:instrText>
         </w:r>
         <w:r>
           <w:rPr>
@@ -3463,7 +3463,7 @@
           <w:szCs w:val="22"/>
         </w:rPr>
       </w:pPr>
-      <w:hyperlink w:anchor="_Toc99912897" w:history="1">
+      <w:hyperlink w:anchor="_Toc100127876" w:history="1">
         <w:r>
           <w:rPr>
             <w:rStyle w:val="Hyperlink"/>
@@ -3506,7 +3506,7 @@
             <w:noProof/>
             <w:webHidden/>
           </w:rPr>
-          <w:instrText xml:space="preserve"> PAGEREF _Toc99912897 \h </w:instrText>
+          <w:instrText xml:space="preserve"> PAGEREF _Toc100127876 \h </w:instrText>
         </w:r>
         <w:r>
           <w:rPr>
@@ -3547,7 +3547,7 @@
           <w:szCs w:val="22"/>
         </w:rPr>
       </w:pPr>
-      <w:hyperlink w:anchor="_Toc99912898" w:history="1">
+      <w:hyperlink w:anchor="_Toc100127877" w:history="1">
         <w:r>
           <w:rPr>
             <w:rStyle w:val="Hyperlink"/>
@@ -3590,7 +3590,7 @@
             <w:noProof/>
             <w:webHidden/>
           </w:rPr>
-          <w:instrText xml:space="preserve"> PAGEREF _Toc99912898 \h </w:instrText>
+          <w:instrText xml:space="preserve"> PAGEREF _Toc100127877 \h </w:instrText>
         </w:r>
         <w:r>
           <w:rPr>
@@ -3610,7 +3610,7 @@
             <w:noProof/>
             <w:webHidden/>
           </w:rPr>
-          <w:t>60</w:t>
+          <w:t>61</w:t>
         </w:r>
         <w:r>
           <w:rPr>
@@ -3631,7 +3631,7 @@
           <w:szCs w:val="22"/>
         </w:rPr>
       </w:pPr>
-      <w:hyperlink w:anchor="_Toc99912899" w:history="1">
+      <w:hyperlink w:anchor="_Toc100127878" w:history="1">
         <w:r>
           <w:rPr>
             <w:rStyle w:val="Hyperlink"/>
@@ -3674,7 +3674,7 @@
             <w:noProof/>
             <w:webHidden/>
           </w:rPr>
-          <w:instrText xml:space="preserve"> PAGEREF _Toc99912899 \h </w:instrText>
+          <w:instrText xml:space="preserve"> PAGEREF _Toc100127878 \h </w:instrText>
         </w:r>
         <w:r>
           <w:rPr>
@@ -3694,7 +3694,7 @@
             <w:noProof/>
             <w:webHidden/>
           </w:rPr>
-          <w:t>61</w:t>
+          <w:t>62</w:t>
         </w:r>
         <w:r>
           <w:rPr>
@@ -3715,7 +3715,7 @@
           <w:szCs w:val="22"/>
         </w:rPr>
       </w:pPr>
-      <w:hyperlink w:anchor="_Toc99912900" w:history="1">
+      <w:hyperlink w:anchor="_Toc100127879" w:history="1">
         <w:r>
           <w:rPr>
             <w:rStyle w:val="Hyperlink"/>
@@ -3758,7 +3758,7 @@
             <w:noProof/>
             <w:webHidden/>
           </w:rPr>
-          <w:instrText xml:space="preserve"> PAGEREF _Toc99912900 \h </w:instrText>
+          <w:instrText xml:space="preserve"> PAGEREF _Toc100127879 \h </w:instrText>
         </w:r>
         <w:r>
           <w:rPr>
@@ -3802,7 +3802,7 @@
           <w:szCs w:val="22"/>
         </w:rPr>
       </w:pPr>
-      <w:hyperlink w:anchor="_Toc99912901" w:history="1">
+      <w:hyperlink w:anchor="_Toc100127880" w:history="1">
         <w:r>
           <w:rPr>
             <w:rStyle w:val="Hyperlink"/>
@@ -3829,7 +3829,7 @@
             <w:noProof/>
             <w:webHidden/>
           </w:rPr>
-          <w:instrText xml:space="preserve"> PAGEREF _Toc99912901 \h </w:instrText>
+          <w:instrText xml:space="preserve"> PAGEREF _Toc100127880 \h </w:instrText>
         </w:r>
         <w:r>
           <w:rPr>
@@ -3849,7 +3849,7 @@
             <w:noProof/>
             <w:webHidden/>
           </w:rPr>
-          <w:t>63</w:t>
+          <w:t>64</w:t>
         </w:r>
         <w:r>
           <w:rPr>
@@ -3871,7 +3871,7 @@
           <w:szCs w:val="22"/>
         </w:rPr>
       </w:pPr>
-      <w:hyperlink w:anchor="_Toc99912902" w:history="1">
+      <w:hyperlink w:anchor="_Toc100127881" w:history="1">
         <w:r>
           <w:rPr>
             <w:rStyle w:val="Hyperlink"/>
@@ -3915,7 +3915,7 @@
             <w:noProof/>
             <w:webHidden/>
           </w:rPr>
-          <w:instrText xml:space="preserve"> PAGEREF _Toc99912902 \h </w:instrText>
+          <w:instrText xml:space="preserve"> PAGEREF _Toc100127881 \h </w:instrText>
         </w:r>
         <w:r>
           <w:rPr>
@@ -3935,7 +3935,7 @@
             <w:noProof/>
             <w:webHidden/>
           </w:rPr>
-          <w:t>63</w:t>
+          <w:t>64</w:t>
         </w:r>
         <w:r>
           <w:rPr>
@@ -3957,7 +3957,7 @@
           <w:szCs w:val="22"/>
         </w:rPr>
       </w:pPr>
-      <w:hyperlink w:anchor="_Toc99912903" w:history="1">
+      <w:hyperlink w:anchor="_Toc100127882" w:history="1">
         <w:r>
           <w:rPr>
             <w:rStyle w:val="Hyperlink"/>
@@ -4001,7 +4001,7 @@
             <w:noProof/>
             <w:webHidden/>
           </w:rPr>
-          <w:instrText xml:space="preserve"> PAGEREF _Toc99912903 \h </w:instrText>
+          <w:instrText xml:space="preserve"> PAGEREF _Toc100127882 \h </w:instrText>
         </w:r>
         <w:r>
           <w:rPr>
@@ -4021,7 +4021,7 @@
             <w:noProof/>
             <w:webHidden/>
           </w:rPr>
-          <w:t>63</w:t>
+          <w:t>64</w:t>
         </w:r>
         <w:r>
           <w:rPr>
@@ -4043,7 +4043,7 @@
           <w:szCs w:val="22"/>
         </w:rPr>
       </w:pPr>
-      <w:hyperlink w:anchor="_Toc99912904" w:history="1">
+      <w:hyperlink w:anchor="_Toc100127883" w:history="1">
         <w:r>
           <w:rPr>
             <w:rStyle w:val="Hyperlink"/>
@@ -4087,7 +4087,7 @@
             <w:noProof/>
             <w:webHidden/>
           </w:rPr>
-          <w:instrText xml:space="preserve"> PAGEREF _Toc99912904 \h </w:instrText>
+          <w:instrText xml:space="preserve"> PAGEREF _Toc100127883 \h </w:instrText>
         </w:r>
         <w:r>
           <w:rPr>
@@ -4107,7 +4107,7 @@
             <w:noProof/>
             <w:webHidden/>
           </w:rPr>
-          <w:t>63</w:t>
+          <w:t>64</w:t>
         </w:r>
         <w:r>
           <w:rPr>
@@ -4129,7 +4129,7 @@
           <w:szCs w:val="22"/>
         </w:rPr>
       </w:pPr>
-      <w:hyperlink w:anchor="_Toc99912905" w:history="1">
+      <w:hyperlink w:anchor="_Toc100127884" w:history="1">
         <w:r>
           <w:rPr>
             <w:rStyle w:val="Hyperlink"/>
@@ -4173,7 +4173,7 @@
             <w:noProof/>
             <w:webHidden/>
           </w:rPr>
-          <w:instrText xml:space="preserve"> PAGEREF _Toc99912905 \h </w:instrText>
+          <w:instrText xml:space="preserve"> PAGEREF _Toc100127884 \h </w:instrText>
         </w:r>
         <w:r>
           <w:rPr>
@@ -4193,7 +4193,7 @@
             <w:noProof/>
             <w:webHidden/>
           </w:rPr>
-          <w:t>63</w:t>
+          <w:t>64</w:t>
         </w:r>
         <w:r>
           <w:rPr>
@@ -4217,7 +4217,7 @@
           <w:szCs w:val="22"/>
         </w:rPr>
       </w:pPr>
-      <w:hyperlink w:anchor="_Toc99912906" w:history="1">
+      <w:hyperlink w:anchor="_Toc100127885" w:history="1">
         <w:r>
           <w:rPr>
             <w:rStyle w:val="Hyperlink"/>
@@ -4244,7 +4244,7 @@
             <w:noProof/>
             <w:webHidden/>
           </w:rPr>
-          <w:instrText xml:space="preserve"> PAGEREF _Toc99912906 \h </w:instrText>
+          <w:instrText xml:space="preserve"> PAGEREF _Toc100127885 \h </w:instrText>
         </w:r>
         <w:r>
           <w:rPr>
@@ -4264,7 +4264,7 @@
             <w:noProof/>
             <w:webHidden/>
           </w:rPr>
-          <w:t>64</w:t>
+          <w:t>65</w:t>
         </w:r>
         <w:r>
           <w:rPr>
@@ -4288,7 +4288,7 @@
           <w:szCs w:val="22"/>
         </w:rPr>
       </w:pPr>
-      <w:hyperlink w:anchor="_Toc99912907" w:history="1">
+      <w:hyperlink w:anchor="_Toc100127886" w:history="1">
         <w:r>
           <w:rPr>
             <w:rStyle w:val="Hyperlink"/>
@@ -4315,7 +4315,7 @@
             <w:noProof/>
             <w:webHidden/>
           </w:rPr>
-          <w:instrText xml:space="preserve"> PAGEREF _Toc99912907 \h </w:instrText>
+          <w:instrText xml:space="preserve"> PAGEREF _Toc100127886 \h </w:instrText>
         </w:r>
         <w:r>
           <w:rPr>
@@ -4335,7 +4335,7 @@
             <w:noProof/>
             <w:webHidden/>
           </w:rPr>
-          <w:t>65</w:t>
+          <w:t>66</w:t>
         </w:r>
         <w:r>
           <w:rPr>
@@ -4359,7 +4359,7 @@
           <w:szCs w:val="22"/>
         </w:rPr>
       </w:pPr>
-      <w:hyperlink w:anchor="_Toc99912908" w:history="1">
+      <w:hyperlink w:anchor="_Toc100127887" w:history="1">
         <w:r>
           <w:rPr>
             <w:rStyle w:val="Hyperlink"/>
@@ -4386,7 +4386,7 @@
             <w:noProof/>
             <w:webHidden/>
           </w:rPr>
-          <w:instrText xml:space="preserve"> PAGEREF _Toc99912908 \h </w:instrText>
+          <w:instrText xml:space="preserve"> PAGEREF _Toc100127887 \h </w:instrText>
         </w:r>
         <w:r>
           <w:rPr>
@@ -4406,7 +4406,7 @@
             <w:noProof/>
             <w:webHidden/>
           </w:rPr>
-          <w:t>66</w:t>
+          <w:t>67</w:t>
         </w:r>
         <w:r>
           <w:rPr>
@@ -4461,7 +4461,7 @@
         <w:ind w:left="1872" w:firstLine="288"/>
         <w:jc w:val="both"/>
       </w:pPr>
-      <w:bookmarkStart w:id="10" w:name="_Toc99912873"/>
+      <w:bookmarkStart w:id="10" w:name="_Toc100127852"/>
       <w:r>
         <w:lastRenderedPageBreak/>
         <w:t>DANH MỤC HÌNH ẢNH</w:t>
@@ -4492,7 +4492,7 @@
       <w:r>
         <w:fldChar w:fldCharType="separate"/>
       </w:r>
-      <w:hyperlink w:anchor="_Toc99837065" w:history="1">
+      <w:hyperlink w:anchor="_Toc100127888" w:history="1">
         <w:r>
           <w:rPr>
             <w:rStyle w:val="Hyperlink"/>
@@ -4533,7 +4533,7 @@
             <w:noProof/>
             <w:webHidden/>
           </w:rPr>
-          <w:instrText xml:space="preserve"> PAGEREF _Toc99837065 \h </w:instrText>
+          <w:instrText xml:space="preserve"> PAGEREF _Toc100127888 \h </w:instrText>
         </w:r>
         <w:r>
           <w:rPr>
@@ -4578,7 +4578,7 @@
           <w:lang w:eastAsia="en-US"/>
         </w:rPr>
       </w:pPr>
-      <w:hyperlink w:anchor="_Toc99837066" w:history="1">
+      <w:hyperlink w:anchor="_Toc100127889" w:history="1">
         <w:r>
           <w:rPr>
             <w:rStyle w:val="Hyperlink"/>
@@ -4619,7 +4619,7 @@
             <w:noProof/>
             <w:webHidden/>
           </w:rPr>
-          <w:instrText xml:space="preserve"> PAGEREF _Toc99837066 \h </w:instrText>
+          <w:instrText xml:space="preserve"> PAGEREF _Toc100127889 \h </w:instrText>
         </w:r>
         <w:r>
           <w:rPr>
@@ -4664,7 +4664,7 @@
           <w:lang w:eastAsia="en-US"/>
         </w:rPr>
       </w:pPr>
-      <w:hyperlink w:anchor="_Toc99837067" w:history="1">
+      <w:hyperlink w:anchor="_Toc100127890" w:history="1">
         <w:r>
           <w:rPr>
             <w:rStyle w:val="Hyperlink"/>
@@ -4705,7 +4705,7 @@
             <w:noProof/>
             <w:webHidden/>
           </w:rPr>
-          <w:instrText xml:space="preserve"> PAGEREF _Toc99837067 \h </w:instrText>
+          <w:instrText xml:space="preserve"> PAGEREF _Toc100127890 \h </w:instrText>
         </w:r>
         <w:r>
           <w:rPr>
@@ -4750,7 +4750,7 @@
           <w:lang w:eastAsia="en-US"/>
         </w:rPr>
       </w:pPr>
-      <w:hyperlink w:anchor="_Toc99837068" w:history="1">
+      <w:hyperlink w:anchor="_Toc100127891" w:history="1">
         <w:r>
           <w:rPr>
             <w:rStyle w:val="Hyperlink"/>
@@ -4791,7 +4791,7 @@
             <w:noProof/>
             <w:webHidden/>
           </w:rPr>
-          <w:instrText xml:space="preserve"> PAGEREF _Toc99837068 \h </w:instrText>
+          <w:instrText xml:space="preserve"> PAGEREF _Toc100127891 \h </w:instrText>
         </w:r>
         <w:r>
           <w:rPr>
@@ -4836,7 +4836,7 @@
           <w:lang w:eastAsia="en-US"/>
         </w:rPr>
       </w:pPr>
-      <w:hyperlink w:anchor="_Toc99837069" w:history="1">
+      <w:hyperlink w:anchor="_Toc100127892" w:history="1">
         <w:r>
           <w:rPr>
             <w:rStyle w:val="Hyperlink"/>
@@ -4877,7 +4877,7 @@
             <w:noProof/>
             <w:webHidden/>
           </w:rPr>
-          <w:instrText xml:space="preserve"> PAGEREF _Toc99837069 \h </w:instrText>
+          <w:instrText xml:space="preserve"> PAGEREF _Toc100127892 \h </w:instrText>
         </w:r>
         <w:r>
           <w:rPr>
@@ -4922,7 +4922,7 @@
           <w:lang w:eastAsia="en-US"/>
         </w:rPr>
       </w:pPr>
-      <w:hyperlink w:anchor="_Toc99837070" w:history="1">
+      <w:hyperlink w:anchor="_Toc100127893" w:history="1">
         <w:r>
           <w:rPr>
             <w:rStyle w:val="Hyperlink"/>
@@ -4963,7 +4963,7 @@
             <w:noProof/>
             <w:webHidden/>
           </w:rPr>
-          <w:instrText xml:space="preserve"> PAGEREF _Toc99837070 \h </w:instrText>
+          <w:instrText xml:space="preserve"> PAGEREF _Toc100127893 \h </w:instrText>
         </w:r>
         <w:r>
           <w:rPr>
@@ -5008,7 +5008,7 @@
           <w:lang w:eastAsia="en-US"/>
         </w:rPr>
       </w:pPr>
-      <w:hyperlink w:anchor="_Toc99837071" w:history="1">
+      <w:hyperlink w:anchor="_Toc100127894" w:history="1">
         <w:r>
           <w:rPr>
             <w:rStyle w:val="Hyperlink"/>
@@ -5049,7 +5049,7 @@
             <w:noProof/>
             <w:webHidden/>
           </w:rPr>
-          <w:instrText xml:space="preserve"> PAGEREF _Toc99837071 \h </w:instrText>
+          <w:instrText xml:space="preserve"> PAGEREF _Toc100127894 \h </w:instrText>
         </w:r>
         <w:r>
           <w:rPr>
@@ -5094,7 +5094,7 @@
           <w:lang w:eastAsia="en-US"/>
         </w:rPr>
       </w:pPr>
-      <w:hyperlink w:anchor="_Toc99837072" w:history="1">
+      <w:hyperlink w:anchor="_Toc100127895" w:history="1">
         <w:r>
           <w:rPr>
             <w:rStyle w:val="Hyperlink"/>
@@ -5135,7 +5135,7 @@
             <w:noProof/>
             <w:webHidden/>
           </w:rPr>
-          <w:instrText xml:space="preserve"> PAGEREF _Toc99837072 \h </w:instrText>
+          <w:instrText xml:space="preserve"> PAGEREF _Toc100127895 \h </w:instrText>
         </w:r>
         <w:r>
           <w:rPr>
@@ -5180,7 +5180,7 @@
           <w:lang w:eastAsia="en-US"/>
         </w:rPr>
       </w:pPr>
-      <w:hyperlink w:anchor="_Toc99837073" w:history="1">
+      <w:hyperlink w:anchor="_Toc100127896" w:history="1">
         <w:r>
           <w:rPr>
             <w:rStyle w:val="Hyperlink"/>
@@ -5221,7 +5221,7 @@
             <w:noProof/>
             <w:webHidden/>
           </w:rPr>
-          <w:instrText xml:space="preserve"> PAGEREF _Toc99837073 \h </w:instrText>
+          <w:instrText xml:space="preserve"> PAGEREF _Toc100127896 \h </w:instrText>
         </w:r>
         <w:r>
           <w:rPr>
@@ -5266,7 +5266,7 @@
           <w:lang w:eastAsia="en-US"/>
         </w:rPr>
       </w:pPr>
-      <w:hyperlink w:anchor="_Toc99837074" w:history="1">
+      <w:hyperlink w:anchor="_Toc100127897" w:history="1">
         <w:r>
           <w:rPr>
             <w:rStyle w:val="Hyperlink"/>
@@ -5307,7 +5307,7 @@
             <w:noProof/>
             <w:webHidden/>
           </w:rPr>
-          <w:instrText xml:space="preserve"> PAGEREF _Toc99837074 \h </w:instrText>
+          <w:instrText xml:space="preserve"> PAGEREF _Toc100127897 \h </w:instrText>
         </w:r>
         <w:r>
           <w:rPr>
@@ -5352,7 +5352,7 @@
           <w:lang w:eastAsia="en-US"/>
         </w:rPr>
       </w:pPr>
-      <w:hyperlink w:anchor="_Toc99837075" w:history="1">
+      <w:hyperlink w:anchor="_Toc100127898" w:history="1">
         <w:r>
           <w:rPr>
             <w:rStyle w:val="Hyperlink"/>
@@ -5393,7 +5393,7 @@
             <w:noProof/>
             <w:webHidden/>
           </w:rPr>
-          <w:instrText xml:space="preserve"> PAGEREF _Toc99837075 \h </w:instrText>
+          <w:instrText xml:space="preserve"> PAGEREF _Toc100127898 \h </w:instrText>
         </w:r>
         <w:r>
           <w:rPr>
@@ -5438,7 +5438,7 @@
           <w:lang w:eastAsia="en-US"/>
         </w:rPr>
       </w:pPr>
-      <w:hyperlink w:anchor="_Toc99837076" w:history="1">
+      <w:hyperlink w:anchor="_Toc100127899" w:history="1">
         <w:r>
           <w:rPr>
             <w:rStyle w:val="Hyperlink"/>
@@ -5479,7 +5479,7 @@
             <w:noProof/>
             <w:webHidden/>
           </w:rPr>
-          <w:instrText xml:space="preserve"> PAGEREF _Toc99837076 \h </w:instrText>
+          <w:instrText xml:space="preserve"> PAGEREF _Toc100127899 \h </w:instrText>
         </w:r>
         <w:r>
           <w:rPr>
@@ -5524,7 +5524,7 @@
           <w:lang w:eastAsia="en-US"/>
         </w:rPr>
       </w:pPr>
-      <w:hyperlink w:anchor="_Toc99837077" w:history="1">
+      <w:hyperlink w:anchor="_Toc100127900" w:history="1">
         <w:r>
           <w:rPr>
             <w:rStyle w:val="Hyperlink"/>
@@ -5565,7 +5565,7 @@
             <w:noProof/>
             <w:webHidden/>
           </w:rPr>
-          <w:instrText xml:space="preserve"> PAGEREF _Toc99837077 \h </w:instrText>
+          <w:instrText xml:space="preserve"> PAGEREF _Toc100127900 \h </w:instrText>
         </w:r>
         <w:r>
           <w:rPr>
@@ -5610,7 +5610,7 @@
           <w:lang w:eastAsia="en-US"/>
         </w:rPr>
       </w:pPr>
-      <w:hyperlink w:anchor="_Toc99837078" w:history="1">
+      <w:hyperlink w:anchor="_Toc100127901" w:history="1">
         <w:r>
           <w:rPr>
             <w:rStyle w:val="Hyperlink"/>
@@ -5651,7 +5651,7 @@
             <w:noProof/>
             <w:webHidden/>
           </w:rPr>
-          <w:instrText xml:space="preserve"> PAGEREF _Toc99837078 \h </w:instrText>
+          <w:instrText xml:space="preserve"> PAGEREF _Toc100127901 \h </w:instrText>
         </w:r>
         <w:r>
           <w:rPr>
@@ -5672,6 +5672,92 @@
             <w:webHidden/>
           </w:rPr>
           <w:t>26</w:t>
+        </w:r>
+        <w:r>
+          <w:rPr>
+            <w:noProof/>
+            <w:webHidden/>
+          </w:rPr>
+          <w:fldChar w:fldCharType="end"/>
+        </w:r>
+      </w:hyperlink>
+    </w:p>
+    <w:p>
+      <w:pPr>
+        <w:pStyle w:val="TableofFigures"/>
+        <w:tabs>
+          <w:tab w:val="right" w:leader="dot" w:pos="8494"/>
+        </w:tabs>
+        <w:rPr>
+          <w:rFonts w:asciiTheme="minorHAnsi" w:eastAsiaTheme="minorEastAsia" w:hAnsiTheme="minorHAnsi" w:cstheme="minorBidi"/>
+          <w:noProof/>
+          <w:sz w:val="22"/>
+          <w:szCs w:val="22"/>
+          <w:lang w:eastAsia="en-US"/>
+        </w:rPr>
+      </w:pPr>
+      <w:hyperlink w:anchor="_Toc100127902" w:history="1">
+        <w:r>
+          <w:rPr>
+            <w:rStyle w:val="Hyperlink"/>
+            <w:b/>
+            <w:i/>
+            <w:iCs/>
+            <w:noProof/>
+          </w:rPr>
+          <w:t>Hình 3</w:t>
+        </w:r>
+        <w:r>
+          <w:rPr>
+            <w:rStyle w:val="Hyperlink"/>
+            <w:b/>
+            <w:i/>
+            <w:iCs/>
+            <w:noProof/>
+          </w:rPr>
+          <w:noBreakHyphen/>
+          <w:t>8 Kiến trúc tổng quát hệ thống</w:t>
+        </w:r>
+        <w:r>
+          <w:rPr>
+            <w:noProof/>
+            <w:webHidden/>
+          </w:rPr>
+          <w:tab/>
+        </w:r>
+        <w:r>
+          <w:rPr>
+            <w:noProof/>
+            <w:webHidden/>
+          </w:rPr>
+          <w:fldChar w:fldCharType="begin"/>
+        </w:r>
+        <w:r>
+          <w:rPr>
+            <w:noProof/>
+            <w:webHidden/>
+          </w:rPr>
+          <w:instrText xml:space="preserve"> PAGEREF _Toc100127902 \h </w:instrText>
+        </w:r>
+        <w:r>
+          <w:rPr>
+            <w:noProof/>
+            <w:webHidden/>
+          </w:rPr>
+        </w:r>
+        <w:r>
+          <w:rPr>
+            <w:noProof/>
+            <w:webHidden/>
+          </w:rPr>
+          <w:fldChar w:fldCharType="separate"/>
+        </w:r>
+        <w:r>
+          <w:rPr>
+            <w:noProof/>
+            <w:webHidden/>
+          </w:rPr>
+          <w:t>58</w:t>
         </w:r>
         <w:r>
           <w:rPr>
@@ -5706,7 +5792,7 @@
         <w:jc w:val="both"/>
       </w:pPr>
       <w:bookmarkStart w:id="11" w:name="_Toc342760182"/>
-      <w:bookmarkStart w:id="12" w:name="_Toc99912874"/>
+      <w:bookmarkStart w:id="12" w:name="_Toc100127853"/>
       <w:r>
         <w:lastRenderedPageBreak/>
         <w:t>DANH MỤC BẢNG BIỂU</w:t>
@@ -5755,7 +5841,7 @@
         </w:rPr>
         <w:fldChar w:fldCharType="separate"/>
       </w:r>
-      <w:hyperlink w:anchor="_Toc99912909" w:history="1">
+      <w:hyperlink w:anchor="_Toc100127903" w:history="1">
         <w:r>
           <w:rPr>
             <w:rStyle w:val="Hyperlink"/>
@@ -5792,7 +5878,7 @@
             <w:noProof/>
             <w:webHidden/>
           </w:rPr>
-          <w:instrText xml:space="preserve"> PAGEREF _Toc99912909 \h </w:instrText>
+          <w:instrText xml:space="preserve"> PAGEREF _Toc100127903 \h </w:instrText>
         </w:r>
         <w:r>
           <w:rPr>
@@ -5837,7 +5923,7 @@
           <w:lang w:eastAsia="en-US"/>
         </w:rPr>
       </w:pPr>
-      <w:hyperlink w:anchor="_Toc99912910" w:history="1">
+      <w:hyperlink w:anchor="_Toc100127904" w:history="1">
         <w:r>
           <w:rPr>
             <w:rStyle w:val="Hyperlink"/>
@@ -5874,7 +5960,7 @@
             <w:noProof/>
             <w:webHidden/>
           </w:rPr>
-          <w:instrText xml:space="preserve"> PAGEREF _Toc99912910 \h </w:instrText>
+          <w:instrText xml:space="preserve"> PAGEREF _Toc100127904 \h </w:instrText>
         </w:r>
         <w:r>
           <w:rPr>
@@ -5919,7 +6005,7 @@
           <w:lang w:eastAsia="en-US"/>
         </w:rPr>
       </w:pPr>
-      <w:hyperlink w:anchor="_Toc99912911" w:history="1">
+      <w:hyperlink w:anchor="_Toc100127905" w:history="1">
         <w:r>
           <w:rPr>
             <w:rStyle w:val="Hyperlink"/>
@@ -5956,7 +6042,7 @@
             <w:noProof/>
             <w:webHidden/>
           </w:rPr>
-          <w:instrText xml:space="preserve"> PAGEREF _Toc99912911 \h </w:instrText>
+          <w:instrText xml:space="preserve"> PAGEREF _Toc100127905 \h </w:instrText>
         </w:r>
         <w:r>
           <w:rPr>
@@ -6001,7 +6087,7 @@
           <w:lang w:eastAsia="en-US"/>
         </w:rPr>
       </w:pPr>
-      <w:hyperlink w:anchor="_Toc99912912" w:history="1">
+      <w:hyperlink w:anchor="_Toc100127906" w:history="1">
         <w:r>
           <w:rPr>
             <w:rStyle w:val="Hyperlink"/>
@@ -6038,7 +6124,7 @@
             <w:noProof/>
             <w:webHidden/>
           </w:rPr>
-          <w:instrText xml:space="preserve"> PAGEREF _Toc99912912 \h </w:instrText>
+          <w:instrText xml:space="preserve"> PAGEREF _Toc100127906 \h </w:instrText>
         </w:r>
         <w:r>
           <w:rPr>
@@ -6083,7 +6169,7 @@
           <w:lang w:eastAsia="en-US"/>
         </w:rPr>
       </w:pPr>
-      <w:hyperlink w:anchor="_Toc99912913" w:history="1">
+      <w:hyperlink w:anchor="_Toc100127907" w:history="1">
         <w:r>
           <w:rPr>
             <w:rStyle w:val="Hyperlink"/>
@@ -6120,7 +6206,7 @@
             <w:noProof/>
             <w:webHidden/>
           </w:rPr>
-          <w:instrText xml:space="preserve"> PAGEREF _Toc99912913 \h </w:instrText>
+          <w:instrText xml:space="preserve"> PAGEREF _Toc100127907 \h </w:instrText>
         </w:r>
         <w:r>
           <w:rPr>
@@ -6165,7 +6251,7 @@
           <w:lang w:eastAsia="en-US"/>
         </w:rPr>
       </w:pPr>
-      <w:hyperlink w:anchor="_Toc99912914" w:history="1">
+      <w:hyperlink w:anchor="_Toc100127908" w:history="1">
         <w:r>
           <w:rPr>
             <w:rStyle w:val="Hyperlink"/>
@@ -6202,7 +6288,7 @@
             <w:noProof/>
             <w:webHidden/>
           </w:rPr>
-          <w:instrText xml:space="preserve"> PAGEREF _Toc99912914 \h </w:instrText>
+          <w:instrText xml:space="preserve"> PAGEREF _Toc100127908 \h </w:instrText>
         </w:r>
         <w:r>
           <w:rPr>
@@ -6247,7 +6333,7 @@
           <w:lang w:eastAsia="en-US"/>
         </w:rPr>
       </w:pPr>
-      <w:hyperlink w:anchor="_Toc99912915" w:history="1">
+      <w:hyperlink w:anchor="_Toc100127909" w:history="1">
         <w:r>
           <w:rPr>
             <w:rStyle w:val="Hyperlink"/>
@@ -6284,7 +6370,7 @@
             <w:noProof/>
             <w:webHidden/>
           </w:rPr>
-          <w:instrText xml:space="preserve"> PAGEREF _Toc99912915 \h </w:instrText>
+          <w:instrText xml:space="preserve"> PAGEREF _Toc100127909 \h </w:instrText>
         </w:r>
         <w:r>
           <w:rPr>
@@ -6329,7 +6415,7 @@
           <w:lang w:eastAsia="en-US"/>
         </w:rPr>
       </w:pPr>
-      <w:hyperlink w:anchor="_Toc99912916" w:history="1">
+      <w:hyperlink w:anchor="_Toc100127910" w:history="1">
         <w:r>
           <w:rPr>
             <w:rStyle w:val="Hyperlink"/>
@@ -6366,7 +6452,7 @@
             <w:noProof/>
             <w:webHidden/>
           </w:rPr>
-          <w:instrText xml:space="preserve"> PAGEREF _Toc99912916 \h </w:instrText>
+          <w:instrText xml:space="preserve"> PAGEREF _Toc100127910 \h </w:instrText>
         </w:r>
         <w:r>
           <w:rPr>
@@ -6411,7 +6497,7 @@
           <w:lang w:eastAsia="en-US"/>
         </w:rPr>
       </w:pPr>
-      <w:hyperlink w:anchor="_Toc99912917" w:history="1">
+      <w:hyperlink w:anchor="_Toc100127911" w:history="1">
         <w:r>
           <w:rPr>
             <w:rStyle w:val="Hyperlink"/>
@@ -6448,7 +6534,7 @@
             <w:noProof/>
             <w:webHidden/>
           </w:rPr>
-          <w:instrText xml:space="preserve"> PAGEREF _Toc99912917 \h </w:instrText>
+          <w:instrText xml:space="preserve"> PAGEREF _Toc100127911 \h </w:instrText>
         </w:r>
         <w:r>
           <w:rPr>
@@ -6493,7 +6579,7 @@
           <w:lang w:eastAsia="en-US"/>
         </w:rPr>
       </w:pPr>
-      <w:hyperlink w:anchor="_Toc99912918" w:history="1">
+      <w:hyperlink w:anchor="_Toc100127912" w:history="1">
         <w:r>
           <w:rPr>
             <w:rStyle w:val="Hyperlink"/>
@@ -6530,7 +6616,7 @@
             <w:noProof/>
             <w:webHidden/>
           </w:rPr>
-          <w:instrText xml:space="preserve"> PAGEREF _Toc99912918 \h </w:instrText>
+          <w:instrText xml:space="preserve"> PAGEREF _Toc100127912 \h </w:instrText>
         </w:r>
         <w:r>
           <w:rPr>
@@ -6575,7 +6661,7 @@
           <w:lang w:eastAsia="en-US"/>
         </w:rPr>
       </w:pPr>
-      <w:hyperlink w:anchor="_Toc99912919" w:history="1">
+      <w:hyperlink w:anchor="_Toc100127913" w:history="1">
         <w:r>
           <w:rPr>
             <w:rStyle w:val="Hyperlink"/>
@@ -6612,7 +6698,7 @@
             <w:noProof/>
             <w:webHidden/>
           </w:rPr>
-          <w:instrText xml:space="preserve"> PAGEREF _Toc99912919 \h </w:instrText>
+          <w:instrText xml:space="preserve"> PAGEREF _Toc100127913 \h </w:instrText>
         </w:r>
         <w:r>
           <w:rPr>
@@ -6657,7 +6743,7 @@
           <w:lang w:eastAsia="en-US"/>
         </w:rPr>
       </w:pPr>
-      <w:hyperlink w:anchor="_Toc99912920" w:history="1">
+      <w:hyperlink w:anchor="_Toc100127914" w:history="1">
         <w:r>
           <w:rPr>
             <w:rStyle w:val="Hyperlink"/>
@@ -6694,7 +6780,7 @@
             <w:noProof/>
             <w:webHidden/>
           </w:rPr>
-          <w:instrText xml:space="preserve"> PAGEREF _Toc99912920 \h </w:instrText>
+          <w:instrText xml:space="preserve"> PAGEREF _Toc100127914 \h </w:instrText>
         </w:r>
         <w:r>
           <w:rPr>
@@ -6739,7 +6825,7 @@
           <w:lang w:eastAsia="en-US"/>
         </w:rPr>
       </w:pPr>
-      <w:hyperlink w:anchor="_Toc99912921" w:history="1">
+      <w:hyperlink w:anchor="_Toc100127915" w:history="1">
         <w:r>
           <w:rPr>
             <w:rStyle w:val="Hyperlink"/>
@@ -6776,7 +6862,7 @@
             <w:noProof/>
             <w:webHidden/>
           </w:rPr>
-          <w:instrText xml:space="preserve"> PAGEREF _Toc99912921 \h </w:instrText>
+          <w:instrText xml:space="preserve"> PAGEREF _Toc100127915 \h </w:instrText>
         </w:r>
         <w:r>
           <w:rPr>
@@ -6821,7 +6907,7 @@
           <w:lang w:eastAsia="en-US"/>
         </w:rPr>
       </w:pPr>
-      <w:hyperlink w:anchor="_Toc99912922" w:history="1">
+      <w:hyperlink w:anchor="_Toc100127916" w:history="1">
         <w:r>
           <w:rPr>
             <w:rStyle w:val="Hyperlink"/>
@@ -6858,7 +6944,7 @@
             <w:noProof/>
             <w:webHidden/>
           </w:rPr>
-          <w:instrText xml:space="preserve"> PAGEREF _Toc99912922 \h </w:instrText>
+          <w:instrText xml:space="preserve"> PAGEREF _Toc100127916 \h </w:instrText>
         </w:r>
         <w:r>
           <w:rPr>
@@ -6903,7 +6989,7 @@
           <w:lang w:eastAsia="en-US"/>
         </w:rPr>
       </w:pPr>
-      <w:hyperlink w:anchor="_Toc99912923" w:history="1">
+      <w:hyperlink w:anchor="_Toc100127917" w:history="1">
         <w:r>
           <w:rPr>
             <w:rStyle w:val="Hyperlink"/>
@@ -6940,7 +7026,7 @@
             <w:noProof/>
             <w:webHidden/>
           </w:rPr>
-          <w:instrText xml:space="preserve"> PAGEREF _Toc99912923 \h </w:instrText>
+          <w:instrText xml:space="preserve"> PAGEREF _Toc100127917 \h </w:instrText>
         </w:r>
         <w:r>
           <w:rPr>
@@ -6985,7 +7071,7 @@
           <w:lang w:eastAsia="en-US"/>
         </w:rPr>
       </w:pPr>
-      <w:hyperlink w:anchor="_Toc99912924" w:history="1">
+      <w:hyperlink w:anchor="_Toc100127918" w:history="1">
         <w:r>
           <w:rPr>
             <w:rStyle w:val="Hyperlink"/>
@@ -7022,7 +7108,7 @@
             <w:noProof/>
             <w:webHidden/>
           </w:rPr>
-          <w:instrText xml:space="preserve"> PAGEREF _Toc99912924 \h </w:instrText>
+          <w:instrText xml:space="preserve"> PAGEREF _Toc100127918 \h </w:instrText>
         </w:r>
         <w:r>
           <w:rPr>
@@ -7067,7 +7153,7 @@
           <w:lang w:eastAsia="en-US"/>
         </w:rPr>
       </w:pPr>
-      <w:hyperlink w:anchor="_Toc99912925" w:history="1">
+      <w:hyperlink w:anchor="_Toc100127919" w:history="1">
         <w:r>
           <w:rPr>
             <w:rStyle w:val="Hyperlink"/>
@@ -7104,7 +7190,7 @@
             <w:noProof/>
             <w:webHidden/>
           </w:rPr>
-          <w:instrText xml:space="preserve"> PAGEREF _Toc99912925 \h </w:instrText>
+          <w:instrText xml:space="preserve"> PAGEREF _Toc100127919 \h </w:instrText>
         </w:r>
         <w:r>
           <w:rPr>
@@ -7149,7 +7235,7 @@
           <w:lang w:eastAsia="en-US"/>
         </w:rPr>
       </w:pPr>
-      <w:hyperlink w:anchor="_Toc99912926" w:history="1">
+      <w:hyperlink w:anchor="_Toc100127920" w:history="1">
         <w:r>
           <w:rPr>
             <w:rStyle w:val="Hyperlink"/>
@@ -7186,7 +7272,7 @@
             <w:noProof/>
             <w:webHidden/>
           </w:rPr>
-          <w:instrText xml:space="preserve"> PAGEREF _Toc99912926 \h </w:instrText>
+          <w:instrText xml:space="preserve"> PAGEREF _Toc100127920 \h </w:instrText>
         </w:r>
         <w:r>
           <w:rPr>
@@ -7231,7 +7317,7 @@
           <w:lang w:eastAsia="en-US"/>
         </w:rPr>
       </w:pPr>
-      <w:hyperlink w:anchor="_Toc99912927" w:history="1">
+      <w:hyperlink w:anchor="_Toc100127921" w:history="1">
         <w:r>
           <w:rPr>
             <w:rStyle w:val="Hyperlink"/>
@@ -7268,7 +7354,7 @@
             <w:noProof/>
             <w:webHidden/>
           </w:rPr>
-          <w:instrText xml:space="preserve"> PAGEREF _Toc99912927 \h </w:instrText>
+          <w:instrText xml:space="preserve"> PAGEREF _Toc100127921 \h </w:instrText>
         </w:r>
         <w:r>
           <w:rPr>
@@ -7313,7 +7399,7 @@
           <w:lang w:eastAsia="en-US"/>
         </w:rPr>
       </w:pPr>
-      <w:hyperlink w:anchor="_Toc99912928" w:history="1">
+      <w:hyperlink w:anchor="_Toc100127922" w:history="1">
         <w:r>
           <w:rPr>
             <w:rStyle w:val="Hyperlink"/>
@@ -7350,7 +7436,7 @@
             <w:noProof/>
             <w:webHidden/>
           </w:rPr>
-          <w:instrText xml:space="preserve"> PAGEREF _Toc99912928 \h </w:instrText>
+          <w:instrText xml:space="preserve"> PAGEREF _Toc100127922 \h </w:instrText>
         </w:r>
         <w:r>
           <w:rPr>
@@ -7395,7 +7481,7 @@
           <w:lang w:eastAsia="en-US"/>
         </w:rPr>
       </w:pPr>
-      <w:hyperlink w:anchor="_Toc99912929" w:history="1">
+      <w:hyperlink w:anchor="_Toc100127923" w:history="1">
         <w:r>
           <w:rPr>
             <w:rStyle w:val="Hyperlink"/>
@@ -7432,7 +7518,7 @@
             <w:noProof/>
             <w:webHidden/>
           </w:rPr>
-          <w:instrText xml:space="preserve"> PAGEREF _Toc99912929 \h </w:instrText>
+          <w:instrText xml:space="preserve"> PAGEREF _Toc100127923 \h </w:instrText>
         </w:r>
         <w:r>
           <w:rPr>
@@ -7477,7 +7563,7 @@
           <w:lang w:eastAsia="en-US"/>
         </w:rPr>
       </w:pPr>
-      <w:hyperlink w:anchor="_Toc99912930" w:history="1">
+      <w:hyperlink w:anchor="_Toc100127924" w:history="1">
         <w:r>
           <w:rPr>
             <w:rStyle w:val="Hyperlink"/>
@@ -7514,7 +7600,7 @@
             <w:noProof/>
             <w:webHidden/>
           </w:rPr>
-          <w:instrText xml:space="preserve"> PAGEREF _Toc99912930 \h </w:instrText>
+          <w:instrText xml:space="preserve"> PAGEREF _Toc100127924 \h </w:instrText>
         </w:r>
         <w:r>
           <w:rPr>
@@ -7559,7 +7645,7 @@
           <w:lang w:eastAsia="en-US"/>
         </w:rPr>
       </w:pPr>
-      <w:hyperlink w:anchor="_Toc99912931" w:history="1">
+      <w:hyperlink w:anchor="_Toc100127925" w:history="1">
         <w:r>
           <w:rPr>
             <w:rStyle w:val="Hyperlink"/>
@@ -7596,7 +7682,7 @@
             <w:noProof/>
             <w:webHidden/>
           </w:rPr>
-          <w:instrText xml:space="preserve"> PAGEREF _Toc99912931 \h </w:instrText>
+          <w:instrText xml:space="preserve"> PAGEREF _Toc100127925 \h </w:instrText>
         </w:r>
         <w:r>
           <w:rPr>
@@ -7641,7 +7727,7 @@
           <w:lang w:eastAsia="en-US"/>
         </w:rPr>
       </w:pPr>
-      <w:hyperlink w:anchor="_Toc99912932" w:history="1">
+      <w:hyperlink w:anchor="_Toc100127926" w:history="1">
         <w:r>
           <w:rPr>
             <w:rStyle w:val="Hyperlink"/>
@@ -7678,7 +7764,7 @@
             <w:noProof/>
             <w:webHidden/>
           </w:rPr>
-          <w:instrText xml:space="preserve"> PAGEREF _Toc99912932 \h </w:instrText>
+          <w:instrText xml:space="preserve"> PAGEREF _Toc100127926 \h </w:instrText>
         </w:r>
         <w:r>
           <w:rPr>
@@ -7723,7 +7809,7 @@
           <w:lang w:eastAsia="en-US"/>
         </w:rPr>
       </w:pPr>
-      <w:hyperlink w:anchor="_Toc99912933" w:history="1">
+      <w:hyperlink w:anchor="_Toc100127927" w:history="1">
         <w:r>
           <w:rPr>
             <w:rStyle w:val="Hyperlink"/>
@@ -7760,7 +7846,7 @@
             <w:noProof/>
             <w:webHidden/>
           </w:rPr>
-          <w:instrText xml:space="preserve"> PAGEREF _Toc99912933 \h </w:instrText>
+          <w:instrText xml:space="preserve"> PAGEREF _Toc100127927 \h </w:instrText>
         </w:r>
         <w:r>
           <w:rPr>
@@ -7805,7 +7891,7 @@
           <w:lang w:eastAsia="en-US"/>
         </w:rPr>
       </w:pPr>
-      <w:hyperlink w:anchor="_Toc99912934" w:history="1">
+      <w:hyperlink w:anchor="_Toc100127928" w:history="1">
         <w:r>
           <w:rPr>
             <w:rStyle w:val="Hyperlink"/>
@@ -7842,7 +7928,7 @@
             <w:noProof/>
             <w:webHidden/>
           </w:rPr>
-          <w:instrText xml:space="preserve"> PAGEREF _Toc99912934 \h </w:instrText>
+          <w:instrText xml:space="preserve"> PAGEREF _Toc100127928 \h </w:instrText>
         </w:r>
         <w:r>
           <w:rPr>
@@ -7887,7 +7973,7 @@
           <w:lang w:eastAsia="en-US"/>
         </w:rPr>
       </w:pPr>
-      <w:hyperlink w:anchor="_Toc99912935" w:history="1">
+      <w:hyperlink w:anchor="_Toc100127929" w:history="1">
         <w:r>
           <w:rPr>
             <w:rStyle w:val="Hyperlink"/>
@@ -7924,7 +8010,7 @@
             <w:noProof/>
             <w:webHidden/>
           </w:rPr>
-          <w:instrText xml:space="preserve"> PAGEREF _Toc99912935 \h </w:instrText>
+          <w:instrText xml:space="preserve"> PAGEREF _Toc100127929 \h </w:instrText>
         </w:r>
         <w:r>
           <w:rPr>
@@ -7969,7 +8055,7 @@
           <w:lang w:eastAsia="en-US"/>
         </w:rPr>
       </w:pPr>
-      <w:hyperlink w:anchor="_Toc99912936" w:history="1">
+      <w:hyperlink w:anchor="_Toc100127930" w:history="1">
         <w:r>
           <w:rPr>
             <w:rStyle w:val="Hyperlink"/>
@@ -8006,7 +8092,7 @@
             <w:noProof/>
             <w:webHidden/>
           </w:rPr>
-          <w:instrText xml:space="preserve"> PAGEREF _Toc99912936 \h </w:instrText>
+          <w:instrText xml:space="preserve"> PAGEREF _Toc100127930 \h </w:instrText>
         </w:r>
         <w:r>
           <w:rPr>
@@ -8051,7 +8137,7 @@
           <w:lang w:eastAsia="en-US"/>
         </w:rPr>
       </w:pPr>
-      <w:hyperlink w:anchor="_Toc99912937" w:history="1">
+      <w:hyperlink w:anchor="_Toc100127931" w:history="1">
         <w:r>
           <w:rPr>
             <w:rStyle w:val="Hyperlink"/>
@@ -8088,7 +8174,7 @@
             <w:noProof/>
             <w:webHidden/>
           </w:rPr>
-          <w:instrText xml:space="preserve"> PAGEREF _Toc99912937 \h </w:instrText>
+          <w:instrText xml:space="preserve"> PAGEREF _Toc100127931 \h </w:instrText>
         </w:r>
         <w:r>
           <w:rPr>
@@ -8133,7 +8219,7 @@
           <w:lang w:eastAsia="en-US"/>
         </w:rPr>
       </w:pPr>
-      <w:hyperlink w:anchor="_Toc99912938" w:history="1">
+      <w:hyperlink w:anchor="_Toc100127932" w:history="1">
         <w:r>
           <w:rPr>
             <w:rStyle w:val="Hyperlink"/>
@@ -8170,7 +8256,7 @@
             <w:noProof/>
             <w:webHidden/>
           </w:rPr>
-          <w:instrText xml:space="preserve"> PAGEREF _Toc99912938 \h </w:instrText>
+          <w:instrText xml:space="preserve"> PAGEREF _Toc100127932 \h </w:instrText>
         </w:r>
         <w:r>
           <w:rPr>
@@ -8215,7 +8301,7 @@
           <w:lang w:eastAsia="en-US"/>
         </w:rPr>
       </w:pPr>
-      <w:hyperlink w:anchor="_Toc99912939" w:history="1">
+      <w:hyperlink w:anchor="_Toc100127933" w:history="1">
         <w:r>
           <w:rPr>
             <w:rStyle w:val="Hyperlink"/>
@@ -8252,7 +8338,7 @@
             <w:noProof/>
             <w:webHidden/>
           </w:rPr>
-          <w:instrText xml:space="preserve"> PAGEREF _Toc99912939 \h </w:instrText>
+          <w:instrText xml:space="preserve"> PAGEREF _Toc100127933 \h </w:instrText>
         </w:r>
         <w:r>
           <w:rPr>
@@ -8297,7 +8383,7 @@
           <w:lang w:eastAsia="en-US"/>
         </w:rPr>
       </w:pPr>
-      <w:hyperlink w:anchor="_Toc99912940" w:history="1">
+      <w:hyperlink w:anchor="_Toc100127934" w:history="1">
         <w:r>
           <w:rPr>
             <w:rStyle w:val="Hyperlink"/>
@@ -8334,7 +8420,7 @@
             <w:noProof/>
             <w:webHidden/>
           </w:rPr>
-          <w:instrText xml:space="preserve"> PAGEREF _Toc99912940 \h </w:instrText>
+          <w:instrText xml:space="preserve"> PAGEREF _Toc100127934 \h </w:instrText>
         </w:r>
         <w:r>
           <w:rPr>
@@ -8379,7 +8465,7 @@
           <w:lang w:eastAsia="en-US"/>
         </w:rPr>
       </w:pPr>
-      <w:hyperlink w:anchor="_Toc99912941" w:history="1">
+      <w:hyperlink w:anchor="_Toc100127935" w:history="1">
         <w:r>
           <w:rPr>
             <w:rStyle w:val="Hyperlink"/>
@@ -8416,7 +8502,7 @@
             <w:noProof/>
             <w:webHidden/>
           </w:rPr>
-          <w:instrText xml:space="preserve"> PAGEREF _Toc99912941 \h </w:instrText>
+          <w:instrText xml:space="preserve"> PAGEREF _Toc100127935 \h </w:instrText>
         </w:r>
         <w:r>
           <w:rPr>
@@ -8461,7 +8547,7 @@
           <w:lang w:eastAsia="en-US"/>
         </w:rPr>
       </w:pPr>
-      <w:hyperlink w:anchor="_Toc99912942" w:history="1">
+      <w:hyperlink w:anchor="_Toc100127936" w:history="1">
         <w:r>
           <w:rPr>
             <w:rStyle w:val="Hyperlink"/>
@@ -8498,7 +8584,7 @@
             <w:noProof/>
             <w:webHidden/>
           </w:rPr>
-          <w:instrText xml:space="preserve"> PAGEREF _Toc99912942 \h </w:instrText>
+          <w:instrText xml:space="preserve"> PAGEREF _Toc100127936 \h </w:instrText>
         </w:r>
         <w:r>
           <w:rPr>
@@ -8571,7 +8657,7 @@
         <w:jc w:val="both"/>
       </w:pPr>
       <w:bookmarkStart w:id="13" w:name="_Toc342760183"/>
-      <w:bookmarkStart w:id="14" w:name="_Toc99912875"/>
+      <w:bookmarkStart w:id="14" w:name="_Toc100127854"/>
       <w:r>
         <w:lastRenderedPageBreak/>
         <w:t>DANH</w:t>
@@ -9346,7 +9432,7 @@
       </w:pPr>
       <w:bookmarkStart w:id="17" w:name="_Toc339315372"/>
       <w:bookmarkStart w:id="18" w:name="_Toc342760186"/>
-      <w:bookmarkStart w:id="19" w:name="_Toc99912876"/>
+      <w:bookmarkStart w:id="19" w:name="_Toc100127855"/>
       <w:bookmarkEnd w:id="15"/>
       <w:bookmarkEnd w:id="16"/>
       <w:r>
@@ -10280,8 +10366,8 @@
       <w:pPr>
         <w:pStyle w:val="Heading1"/>
       </w:pPr>
-      <w:bookmarkStart w:id="21" w:name="_Toc99912877"/>
-      <w:bookmarkStart w:id="22" w:name="_Toc428093756"/>
+      <w:bookmarkStart w:id="21" w:name="_Toc428093756"/>
+      <w:bookmarkStart w:id="22" w:name="_Toc100127856"/>
       <w:r>
         <w:lastRenderedPageBreak/>
         <w:t xml:space="preserve">GIỚI THIỆU VỀ CÔNG TY </w:t>
@@ -10292,14 +10378,14 @@
       <w:r>
         <w:t>công nghệ OPEN WEB</w:t>
       </w:r>
+      <w:bookmarkEnd w:id="22"/>
+    </w:p>
+    <w:p>
+      <w:pPr>
+        <w:pStyle w:val="Heading2"/>
+      </w:pPr>
+      <w:bookmarkStart w:id="23" w:name="_Toc100127857"/>
       <w:bookmarkEnd w:id="21"/>
-    </w:p>
-    <w:p>
-      <w:pPr>
-        <w:pStyle w:val="Heading2"/>
-      </w:pPr>
-      <w:bookmarkStart w:id="23" w:name="_Toc99912878"/>
-      <w:bookmarkEnd w:id="22"/>
       <w:r>
         <w:t xml:space="preserve">Giới thiệu về </w:t>
       </w:r>
@@ -10503,7 +10589,7 @@
           <w:iCs/>
         </w:rPr>
       </w:pPr>
-      <w:bookmarkStart w:id="24" w:name="_Toc99837065"/>
+      <w:bookmarkStart w:id="24" w:name="_Toc100127888"/>
       <w:r>
         <w:rPr>
           <w:b/>
@@ -10722,7 +10808,7 @@
       <w:pPr>
         <w:pStyle w:val="Heading2"/>
       </w:pPr>
-      <w:bookmarkStart w:id="25" w:name="_Toc99912879"/>
+      <w:bookmarkStart w:id="25" w:name="_Toc100127858"/>
       <w:r>
         <w:t>Lĩnh vực kinh doanh</w:t>
       </w:r>
@@ -10926,7 +11012,7 @@
       <w:pPr>
         <w:pStyle w:val="Heading1"/>
       </w:pPr>
-      <w:bookmarkStart w:id="26" w:name="_Toc99912880"/>
+      <w:bookmarkStart w:id="26" w:name="_Toc100127859"/>
       <w:r>
         <w:lastRenderedPageBreak/>
         <w:t>CƠ SỞ LÝ THUYẾT</w:t>
@@ -10937,7 +11023,7 @@
       <w:pPr>
         <w:pStyle w:val="Heading2"/>
       </w:pPr>
-      <w:bookmarkStart w:id="27" w:name="_Toc99912881"/>
+      <w:bookmarkStart w:id="27" w:name="_Toc100127860"/>
       <w:r>
         <w:t>Cơ sở lý thuyết</w:t>
       </w:r>
@@ -10947,7 +11033,7 @@
       <w:pPr>
         <w:pStyle w:val="Heading3"/>
       </w:pPr>
-      <w:bookmarkStart w:id="28" w:name="_Toc99912882"/>
+      <w:bookmarkStart w:id="28" w:name="_Toc100127861"/>
       <w:r>
         <w:t>Business Analyst</w:t>
       </w:r>
@@ -11144,7 +11230,7 @@
           <w:iCs/>
         </w:rPr>
       </w:pPr>
-      <w:bookmarkStart w:id="29" w:name="_Toc99837066"/>
+      <w:bookmarkStart w:id="29" w:name="_Toc100127889"/>
       <w:r>
         <w:rPr>
           <w:b/>
@@ -11676,7 +11762,7 @@
       <w:pPr>
         <w:pStyle w:val="Heading3"/>
       </w:pPr>
-      <w:bookmarkStart w:id="30" w:name="_Toc99912883"/>
+      <w:bookmarkStart w:id="30" w:name="_Toc100127862"/>
       <w:r>
         <w:t>Use Case</w:t>
       </w:r>
@@ -11899,7 +11985,7 @@
           <w:iCs/>
         </w:rPr>
       </w:pPr>
-      <w:bookmarkStart w:id="31" w:name="_Toc99837067"/>
+      <w:bookmarkStart w:id="31" w:name="_Toc100127890"/>
       <w:r>
         <w:rPr>
           <w:b/>
@@ -12592,7 +12678,7 @@
       <w:pPr>
         <w:pStyle w:val="Heading2"/>
       </w:pPr>
-      <w:bookmarkStart w:id="32" w:name="_Toc99912884"/>
+      <w:bookmarkStart w:id="32" w:name="_Toc100127863"/>
       <w:r>
         <w:t>Công cụ hỗ trợ</w:t>
       </w:r>
@@ -12602,7 +12688,7 @@
       <w:pPr>
         <w:pStyle w:val="Heading3"/>
       </w:pPr>
-      <w:bookmarkStart w:id="33" w:name="_Toc99912885"/>
+      <w:bookmarkStart w:id="33" w:name="_Toc100127864"/>
       <w:r>
         <w:t xml:space="preserve">DB </w:t>
       </w:r>
@@ -12780,7 +12866,7 @@
           <w:iCs/>
         </w:rPr>
       </w:pPr>
-      <w:bookmarkStart w:id="34" w:name="_Toc99837068"/>
+      <w:bookmarkStart w:id="34" w:name="_Toc100127891"/>
       <w:r>
         <w:rPr>
           <w:b/>
@@ -13186,7 +13272,7 @@
           <w:iCs/>
         </w:rPr>
       </w:pPr>
-      <w:bookmarkStart w:id="35" w:name="_Toc99837069"/>
+      <w:bookmarkStart w:id="35" w:name="_Toc100127892"/>
       <w:r>
         <w:rPr>
           <w:b/>
@@ -13312,7 +13398,7 @@
       <w:pPr>
         <w:pStyle w:val="Heading3"/>
       </w:pPr>
-      <w:bookmarkStart w:id="36" w:name="_Toc99912886"/>
+      <w:bookmarkStart w:id="36" w:name="_Toc100127865"/>
       <w:r>
         <w:t>Balsamiq Wireframes</w:t>
       </w:r>
@@ -13468,7 +13554,7 @@
           <w:iCs/>
         </w:rPr>
       </w:pPr>
-      <w:bookmarkStart w:id="37" w:name="_Toc99837070"/>
+      <w:bookmarkStart w:id="37" w:name="_Toc100127893"/>
       <w:r>
         <w:rPr>
           <w:b/>
@@ -13728,7 +13814,7 @@
           <w:iCs/>
         </w:rPr>
       </w:pPr>
-      <w:bookmarkStart w:id="38" w:name="_Toc99837071"/>
+      <w:bookmarkStart w:id="38" w:name="_Toc100127894"/>
       <w:r>
         <w:rPr>
           <w:b/>
@@ -13895,7 +13981,7 @@
       <w:pPr>
         <w:pStyle w:val="Heading1"/>
       </w:pPr>
-      <w:bookmarkStart w:id="39" w:name="_Toc99912887"/>
+      <w:bookmarkStart w:id="39" w:name="_Toc100127866"/>
       <w:r>
         <w:lastRenderedPageBreak/>
         <w:t>PHÂN TÍCH HỆ THỐNG</w:t>
@@ -13906,7 +13992,7 @@
       <w:pPr>
         <w:pStyle w:val="Heading2"/>
       </w:pPr>
-      <w:bookmarkStart w:id="40" w:name="_Toc99912888"/>
+      <w:bookmarkStart w:id="40" w:name="_Toc100127867"/>
       <w:r>
         <w:t>Tổng quan về hệ thống</w:t>
       </w:r>
@@ -13916,7 +14002,7 @@
       <w:pPr>
         <w:pStyle w:val="Heading3"/>
       </w:pPr>
-      <w:bookmarkStart w:id="41" w:name="_Toc99912889"/>
+      <w:bookmarkStart w:id="41" w:name="_Toc100127868"/>
       <w:r>
         <w:t>Tổng quan về ứng dụng Love Space</w:t>
       </w:r>
@@ -14232,7 +14318,7 @@
           <w:bCs w:val="0"/>
         </w:rPr>
       </w:pPr>
-      <w:bookmarkStart w:id="42" w:name="_Toc99912909"/>
+      <w:bookmarkStart w:id="42" w:name="_Toc100127903"/>
       <w:r>
         <w:rPr>
           <w:b/>
@@ -14745,7 +14831,7 @@
           <w:bCs w:val="0"/>
         </w:rPr>
       </w:pPr>
-      <w:bookmarkStart w:id="43" w:name="_Toc99912910"/>
+      <w:bookmarkStart w:id="43" w:name="_Toc100127904"/>
       <w:r>
         <w:rPr>
           <w:b/>
@@ -15411,7 +15497,7 @@
       <w:pPr>
         <w:pStyle w:val="Heading3"/>
       </w:pPr>
-      <w:bookmarkStart w:id="44" w:name="_Toc99912890"/>
+      <w:bookmarkStart w:id="44" w:name="_Toc100127869"/>
       <w:r>
         <w:lastRenderedPageBreak/>
         <w:t>Quy trình thực hiện hệ thống</w:t>
@@ -15431,10 +15517,10 @@
           <w:noProof/>
         </w:rPr>
         <w:drawing>
-          <wp:inline distT="0" distB="0" distL="0" distR="0" wp14:anchorId="0767092F" wp14:editId="6A09A18E">
-            <wp:extent cx="7050161" cy="5837274"/>
-            <wp:effectExtent l="0" t="0" r="0" b="0"/>
-            <wp:docPr id="11" name="Picture 11"/>
+          <wp:inline distT="0" distB="0" distL="0" distR="0" wp14:anchorId="7E248438" wp14:editId="4268BCCC">
+            <wp:extent cx="7004050" cy="5524008"/>
+            <wp:effectExtent l="0" t="0" r="6350" b="635"/>
+            <wp:docPr id="3" name="Picture 3"/>
             <wp:cNvGraphicFramePr>
               <a:graphicFrameLocks xmlns:a="http://schemas.openxmlformats.org/drawingml/2006/main" noChangeAspect="1"/>
             </wp:cNvGraphicFramePr>
@@ -15463,7 +15549,7 @@
                   <pic:spPr bwMode="auto">
                     <a:xfrm>
                       <a:off x="0" y="0"/>
-                      <a:ext cx="7062160" cy="5847209"/>
+                      <a:ext cx="7018142" cy="5535122"/>
                     </a:xfrm>
                     <a:prstGeom prst="rect">
                       <a:avLst/>
@@ -15490,7 +15576,7 @@
           <w:iCs/>
         </w:rPr>
       </w:pPr>
-      <w:bookmarkStart w:id="45" w:name="_Toc99837072"/>
+      <w:bookmarkStart w:id="45" w:name="_Toc100127895"/>
       <w:r>
         <w:rPr>
           <w:b/>
@@ -15630,14 +15716,147 @@
       </w:r>
       <w:bookmarkEnd w:id="45"/>
     </w:p>
-    <w:p/>
+    <w:p>
+      <w:pPr>
+        <w:ind w:firstLine="0"/>
+      </w:pPr>
+      <w:r>
+        <w:rPr>
+          <w:b/>
+          <w:bCs/>
+          <w:i/>
+          <w:iCs/>
+        </w:rPr>
+        <w:t>*Ghi chú:</w:t>
+      </w:r>
+      <w:r>
+        <w:rPr>
+          <w:b/>
+          <w:bCs/>
+          <w:i/>
+          <w:iCs/>
+        </w:rPr>
+        <w:t xml:space="preserve"> </w:t>
+      </w:r>
+      <w:r>
+        <w:t>Cài đặt bao gồm các tính năng:</w:t>
+      </w:r>
+    </w:p>
+    <w:p>
+      <w:pPr>
+        <w:pStyle w:val="ListParagraph"/>
+        <w:numPr>
+          <w:ilvl w:val="0"/>
+          <w:numId w:val="20"/>
+        </w:numPr>
+      </w:pPr>
+      <w:r>
+        <w:t>Xem mã lovespace</w:t>
+      </w:r>
+    </w:p>
+    <w:p>
+      <w:pPr>
+        <w:pStyle w:val="ListParagraph"/>
+        <w:numPr>
+          <w:ilvl w:val="0"/>
+          <w:numId w:val="20"/>
+        </w:numPr>
+      </w:pPr>
+      <w:r>
+        <w:t>Đổi mật khẩu</w:t>
+      </w:r>
+    </w:p>
+    <w:p>
+      <w:pPr>
+        <w:pStyle w:val="ListParagraph"/>
+        <w:numPr>
+          <w:ilvl w:val="0"/>
+          <w:numId w:val="20"/>
+        </w:numPr>
+      </w:pPr>
+      <w:r>
+        <w:t>Thay đổi ngôn ngữ</w:t>
+      </w:r>
+    </w:p>
+    <w:p>
+      <w:pPr>
+        <w:pStyle w:val="ListParagraph"/>
+        <w:numPr>
+          <w:ilvl w:val="0"/>
+          <w:numId w:val="20"/>
+        </w:numPr>
+      </w:pPr>
+      <w:r>
+        <w:t>Cập nhật ảnh</w:t>
+      </w:r>
+    </w:p>
+    <w:p>
+      <w:pPr>
+        <w:pStyle w:val="ListParagraph"/>
+        <w:numPr>
+          <w:ilvl w:val="0"/>
+          <w:numId w:val="20"/>
+        </w:numPr>
+      </w:pPr>
+      <w:r>
+        <w:t>Cập nhật ngày yêu</w:t>
+      </w:r>
+    </w:p>
+    <w:p>
+      <w:pPr>
+        <w:pStyle w:val="ListParagraph"/>
+        <w:numPr>
+          <w:ilvl w:val="0"/>
+          <w:numId w:val="20"/>
+        </w:numPr>
+      </w:pPr>
+      <w:r>
+        <w:t>Chế độ chia tay</w:t>
+      </w:r>
+    </w:p>
+    <w:p>
+      <w:pPr>
+        <w:pStyle w:val="ListParagraph"/>
+        <w:numPr>
+          <w:ilvl w:val="0"/>
+          <w:numId w:val="20"/>
+        </w:numPr>
+      </w:pPr>
+      <w:r>
+        <w:lastRenderedPageBreak/>
+        <w:t>Điều khoản dịch vụ</w:t>
+      </w:r>
+    </w:p>
+    <w:p>
+      <w:pPr>
+        <w:pStyle w:val="ListParagraph"/>
+        <w:numPr>
+          <w:ilvl w:val="0"/>
+          <w:numId w:val="20"/>
+        </w:numPr>
+      </w:pPr>
+      <w:r>
+        <w:t>Chính sách bảo mật</w:t>
+      </w:r>
+    </w:p>
+    <w:p>
+      <w:pPr>
+        <w:pStyle w:val="ListParagraph"/>
+        <w:numPr>
+          <w:ilvl w:val="0"/>
+          <w:numId w:val="20"/>
+        </w:numPr>
+      </w:pPr>
+      <w:r>
+        <w:t>Đăng xuất</w:t>
+      </w:r>
+    </w:p>
     <w:p>
       <w:pPr>
         <w:pStyle w:val="Heading2"/>
       </w:pPr>
-      <w:bookmarkStart w:id="46" w:name="_Toc99912891"/>
-      <w:r>
-        <w:lastRenderedPageBreak/>
+      <w:bookmarkStart w:id="46" w:name="_Toc100127870"/>
+      <w:r>
         <w:t>Yêu cầu chức năng</w:t>
       </w:r>
       <w:bookmarkEnd w:id="46"/>
@@ -15646,7 +15865,7 @@
       <w:pPr>
         <w:pStyle w:val="Heading3"/>
       </w:pPr>
-      <w:bookmarkStart w:id="47" w:name="_Toc99912892"/>
+      <w:bookmarkStart w:id="47" w:name="_Toc100127871"/>
       <w:r>
         <w:t xml:space="preserve">Sơ đồ </w:t>
       </w:r>
@@ -15733,7 +15952,7 @@
           <w:iCs/>
         </w:rPr>
       </w:pPr>
-      <w:bookmarkStart w:id="48" w:name="_Toc99837073"/>
+      <w:bookmarkStart w:id="48" w:name="_Toc100127896"/>
       <w:r>
         <w:rPr>
           <w:b/>
@@ -15910,10 +16129,10 @@
           <w:noProof/>
         </w:rPr>
         <w:drawing>
-          <wp:inline distT="0" distB="0" distL="0" distR="0" wp14:anchorId="54D7CF94" wp14:editId="03A79A1A">
-            <wp:extent cx="6443425" cy="2118511"/>
+          <wp:inline distT="0" distB="0" distL="0" distR="0" wp14:anchorId="19F3A86A" wp14:editId="2CA92A28">
+            <wp:extent cx="6481227" cy="2369489"/>
             <wp:effectExtent l="0" t="0" r="0" b="0"/>
-            <wp:docPr id="9" name="Picture 9"/>
+            <wp:docPr id="14" name="Picture 14"/>
             <wp:cNvGraphicFramePr>
               <a:graphicFrameLocks xmlns:a="http://schemas.openxmlformats.org/drawingml/2006/main" noChangeAspect="1"/>
             </wp:cNvGraphicFramePr>
@@ -15921,7 +16140,7 @@
               <a:graphicData uri="http://schemas.openxmlformats.org/drawingml/2006/picture">
                 <pic:pic xmlns:pic="http://schemas.openxmlformats.org/drawingml/2006/picture">
                   <pic:nvPicPr>
-                    <pic:cNvPr id="0" name="Picture 1"/>
+                    <pic:cNvPr id="0" name="Picture 5"/>
                     <pic:cNvPicPr>
                       <a:picLocks noChangeAspect="1" noChangeArrowheads="1"/>
                     </pic:cNvPicPr>
@@ -15942,7 +16161,7 @@
                   <pic:spPr bwMode="auto">
                     <a:xfrm>
                       <a:off x="0" y="0"/>
-                      <a:ext cx="6467746" cy="2126508"/>
+                      <a:ext cx="6498705" cy="2375879"/>
                     </a:xfrm>
                     <a:prstGeom prst="rect">
                       <a:avLst/>
@@ -15969,7 +16188,7 @@
           <w:iCs/>
         </w:rPr>
       </w:pPr>
-      <w:bookmarkStart w:id="49" w:name="_Toc99837074"/>
+      <w:bookmarkStart w:id="49" w:name="_Toc100127897"/>
       <w:r>
         <w:rPr>
           <w:b/>
@@ -16193,7 +16412,7 @@
           <w:iCs/>
         </w:rPr>
       </w:pPr>
-      <w:bookmarkStart w:id="50" w:name="_Toc99837075"/>
+      <w:bookmarkStart w:id="50" w:name="_Toc100127898"/>
       <w:r>
         <w:rPr>
           <w:b/>
@@ -16326,7 +16545,7 @@
     <w:p>
       <w:pPr>
         <w:keepNext/>
-        <w:ind w:firstLine="142"/>
+        <w:ind w:firstLine="0"/>
         <w:jc w:val="left"/>
       </w:pPr>
       <w:r>
@@ -16334,10 +16553,10 @@
           <w:noProof/>
         </w:rPr>
         <w:drawing>
-          <wp:inline distT="0" distB="0" distL="0" distR="0" wp14:anchorId="189C6E74" wp14:editId="25EF4AAF">
-            <wp:extent cx="5839512" cy="2808514"/>
-            <wp:effectExtent l="0" t="0" r="0" b="0"/>
-            <wp:docPr id="19" name="Picture 19"/>
+          <wp:inline distT="0" distB="0" distL="0" distR="0" wp14:anchorId="74B47DE4" wp14:editId="032EA077">
+            <wp:extent cx="5899052" cy="2544417"/>
+            <wp:effectExtent l="0" t="0" r="6985" b="8890"/>
+            <wp:docPr id="16" name="Picture 16"/>
             <wp:cNvGraphicFramePr>
               <a:graphicFrameLocks xmlns:a="http://schemas.openxmlformats.org/drawingml/2006/main" noChangeAspect="1"/>
             </wp:cNvGraphicFramePr>
@@ -16345,7 +16564,7 @@
               <a:graphicData uri="http://schemas.openxmlformats.org/drawingml/2006/picture">
                 <pic:pic xmlns:pic="http://schemas.openxmlformats.org/drawingml/2006/picture">
                   <pic:nvPicPr>
-                    <pic:cNvPr id="0" name="Picture 13"/>
+                    <pic:cNvPr id="0" name="Picture 7"/>
                     <pic:cNvPicPr>
                       <a:picLocks noChangeAspect="1" noChangeArrowheads="1"/>
                     </pic:cNvPicPr>
@@ -16366,7 +16585,7 @@
                   <pic:spPr bwMode="auto">
                     <a:xfrm>
                       <a:off x="0" y="0"/>
-                      <a:ext cx="5845129" cy="2811216"/>
+                      <a:ext cx="5921574" cy="2554131"/>
                     </a:xfrm>
                     <a:prstGeom prst="rect">
                       <a:avLst/>
@@ -16402,7 +16621,7 @@
         </w:rPr>
         <w:t xml:space="preserve"> </w:t>
       </w:r>
-      <w:bookmarkStart w:id="51" w:name="_Toc99837076"/>
+      <w:bookmarkStart w:id="51" w:name="_Toc100127899"/>
       <w:r>
         <w:rPr>
           <w:b/>
@@ -16543,10 +16762,10 @@
           <w:noProof/>
         </w:rPr>
         <w:drawing>
-          <wp:inline distT="0" distB="0" distL="0" distR="0" wp14:anchorId="78E2414F" wp14:editId="71D710FD">
-            <wp:extent cx="6138250" cy="3798151"/>
+          <wp:inline distT="0" distB="0" distL="0" distR="0" wp14:anchorId="46AA5097" wp14:editId="5DE9A774">
+            <wp:extent cx="6158034" cy="3657600"/>
             <wp:effectExtent l="0" t="0" r="0" b="0"/>
-            <wp:docPr id="15" name="Picture 15"/>
+            <wp:docPr id="18" name="Picture 18"/>
             <wp:cNvGraphicFramePr>
               <a:graphicFrameLocks xmlns:a="http://schemas.openxmlformats.org/drawingml/2006/main" noChangeAspect="1"/>
             </wp:cNvGraphicFramePr>
@@ -16554,7 +16773,7 @@
               <a:graphicData uri="http://schemas.openxmlformats.org/drawingml/2006/picture">
                 <pic:pic xmlns:pic="http://schemas.openxmlformats.org/drawingml/2006/picture">
                   <pic:nvPicPr>
-                    <pic:cNvPr id="0" name="Picture 7"/>
+                    <pic:cNvPr id="0" name="Picture 11"/>
                     <pic:cNvPicPr>
                       <a:picLocks noChangeAspect="1" noChangeArrowheads="1"/>
                     </pic:cNvPicPr>
@@ -16575,7 +16794,7 @@
                   <pic:spPr bwMode="auto">
                     <a:xfrm>
                       <a:off x="0" y="0"/>
-                      <a:ext cx="6153698" cy="3807710"/>
+                      <a:ext cx="6162907" cy="3660495"/>
                     </a:xfrm>
                     <a:prstGeom prst="rect">
                       <a:avLst/>
@@ -16602,7 +16821,7 @@
           <w:iCs/>
         </w:rPr>
       </w:pPr>
-      <w:bookmarkStart w:id="52" w:name="_Toc99837077"/>
+      <w:bookmarkStart w:id="52" w:name="_Toc100127900"/>
       <w:r>
         <w:rPr>
           <w:b/>
@@ -16802,7 +17021,7 @@
           <w:iCs/>
         </w:rPr>
       </w:pPr>
-      <w:bookmarkStart w:id="53" w:name="_Toc99837078"/>
+      <w:bookmarkStart w:id="53" w:name="_Toc100127901"/>
       <w:r>
         <w:rPr>
           <w:b/>
@@ -16928,7 +17147,7 @@
       <w:pPr>
         <w:pStyle w:val="Heading3"/>
       </w:pPr>
-      <w:bookmarkStart w:id="54" w:name="_Toc99912893"/>
+      <w:bookmarkStart w:id="54" w:name="_Toc100127872"/>
       <w:r>
         <w:t>Mô tả chi tiết use case</w:t>
       </w:r>
@@ -17012,7 +17231,7 @@
           <w:bCs w:val="0"/>
         </w:rPr>
       </w:pPr>
-      <w:bookmarkStart w:id="55" w:name="_Toc99912911"/>
+      <w:bookmarkStart w:id="55" w:name="_Toc100127905"/>
       <w:r>
         <w:rPr>
           <w:b/>
@@ -18334,7 +18553,7 @@
           <w:bCs w:val="0"/>
         </w:rPr>
       </w:pPr>
-      <w:bookmarkStart w:id="56" w:name="_Toc99912912"/>
+      <w:bookmarkStart w:id="56" w:name="_Toc100127906"/>
       <w:r>
         <w:rPr>
           <w:b/>
@@ -19246,7 +19465,7 @@
           <w:bCs w:val="0"/>
         </w:rPr>
       </w:pPr>
-      <w:bookmarkStart w:id="57" w:name="_Toc99912913"/>
+      <w:bookmarkStart w:id="57" w:name="_Toc100127907"/>
       <w:r>
         <w:rPr>
           <w:b/>
@@ -20009,7 +20228,7 @@
           <w:bCs w:val="0"/>
         </w:rPr>
       </w:pPr>
-      <w:bookmarkStart w:id="58" w:name="_Toc99912914"/>
+      <w:bookmarkStart w:id="58" w:name="_Toc100127908"/>
       <w:r>
         <w:rPr>
           <w:b/>
@@ -20865,7 +21084,7 @@
           <w:bCs w:val="0"/>
         </w:rPr>
       </w:pPr>
-      <w:bookmarkStart w:id="59" w:name="_Toc99912915"/>
+      <w:bookmarkStart w:id="59" w:name="_Toc100127909"/>
       <w:r>
         <w:rPr>
           <w:b/>
@@ -21527,7 +21746,7 @@
           <w:bCs w:val="0"/>
         </w:rPr>
       </w:pPr>
-      <w:bookmarkStart w:id="60" w:name="_Toc99912916"/>
+      <w:bookmarkStart w:id="60" w:name="_Toc100127910"/>
       <w:r>
         <w:rPr>
           <w:b/>
@@ -22102,7 +22321,7 @@
           <w:bCs w:val="0"/>
         </w:rPr>
       </w:pPr>
-      <w:bookmarkStart w:id="61" w:name="_Toc99912917"/>
+      <w:bookmarkStart w:id="61" w:name="_Toc100127911"/>
       <w:r>
         <w:rPr>
           <w:b/>
@@ -22827,7 +23046,7 @@
           <w:bCs w:val="0"/>
         </w:rPr>
       </w:pPr>
-      <w:bookmarkStart w:id="62" w:name="_Toc99912918"/>
+      <w:bookmarkStart w:id="62" w:name="_Toc100127912"/>
       <w:r>
         <w:rPr>
           <w:b/>
@@ -23596,7 +23815,7 @@
           <w:bCs w:val="0"/>
         </w:rPr>
       </w:pPr>
-      <w:bookmarkStart w:id="63" w:name="_Toc99912919"/>
+      <w:bookmarkStart w:id="63" w:name="_Toc100127913"/>
       <w:r>
         <w:rPr>
           <w:b/>
@@ -24266,7 +24485,7 @@
           <w:bCs w:val="0"/>
         </w:rPr>
       </w:pPr>
-      <w:bookmarkStart w:id="64" w:name="_Toc99912920"/>
+      <w:bookmarkStart w:id="64" w:name="_Toc100127914"/>
       <w:r>
         <w:rPr>
           <w:b/>
@@ -24902,7 +25121,7 @@
           <w:bCs w:val="0"/>
         </w:rPr>
       </w:pPr>
-      <w:bookmarkStart w:id="65" w:name="_Toc99912921"/>
+      <w:bookmarkStart w:id="65" w:name="_Toc100127915"/>
       <w:r>
         <w:rPr>
           <w:b/>
@@ -25565,7 +25784,7 @@
           <w:bCs w:val="0"/>
         </w:rPr>
       </w:pPr>
-      <w:bookmarkStart w:id="66" w:name="_Toc99912922"/>
+      <w:bookmarkStart w:id="66" w:name="_Toc100127916"/>
       <w:r>
         <w:rPr>
           <w:b/>
@@ -26285,7 +26504,7 @@
           <w:bCs w:val="0"/>
         </w:rPr>
       </w:pPr>
-      <w:bookmarkStart w:id="67" w:name="_Toc99912923"/>
+      <w:bookmarkStart w:id="67" w:name="_Toc100127917"/>
       <w:r>
         <w:rPr>
           <w:b/>
@@ -26936,7 +27155,7 @@
           <w:bCs w:val="0"/>
         </w:rPr>
       </w:pPr>
-      <w:bookmarkStart w:id="68" w:name="_Toc99912924"/>
+      <w:bookmarkStart w:id="68" w:name="_Toc100127918"/>
       <w:r>
         <w:rPr>
           <w:b/>
@@ -27535,7 +27754,7 @@
           <w:bCs w:val="0"/>
         </w:rPr>
       </w:pPr>
-      <w:bookmarkStart w:id="69" w:name="_Toc99912925"/>
+      <w:bookmarkStart w:id="69" w:name="_Toc100127919"/>
       <w:r>
         <w:rPr>
           <w:b/>
@@ -28260,7 +28479,7 @@
           <w:bCs w:val="0"/>
         </w:rPr>
       </w:pPr>
-      <w:bookmarkStart w:id="70" w:name="_Toc99912926"/>
+      <w:bookmarkStart w:id="70" w:name="_Toc100127920"/>
       <w:r>
         <w:rPr>
           <w:b/>
@@ -28984,7 +29203,7 @@
           <w:bCs w:val="0"/>
         </w:rPr>
       </w:pPr>
-      <w:bookmarkStart w:id="71" w:name="_Toc99912927"/>
+      <w:bookmarkStart w:id="71" w:name="_Toc100127921"/>
       <w:r>
         <w:rPr>
           <w:b/>
@@ -29690,7 +29909,7 @@
           <w:bCs w:val="0"/>
         </w:rPr>
       </w:pPr>
-      <w:bookmarkStart w:id="72" w:name="_Toc99912928"/>
+      <w:bookmarkStart w:id="72" w:name="_Toc100127922"/>
       <w:r>
         <w:rPr>
           <w:b/>
@@ -30284,7 +30503,7 @@
           <w:bCs w:val="0"/>
         </w:rPr>
       </w:pPr>
-      <w:bookmarkStart w:id="73" w:name="_Toc99912929"/>
+      <w:bookmarkStart w:id="73" w:name="_Toc100127923"/>
       <w:r>
         <w:rPr>
           <w:b/>
@@ -31209,7 +31428,7 @@
           <w:bCs w:val="0"/>
         </w:rPr>
       </w:pPr>
-      <w:bookmarkStart w:id="74" w:name="_Toc99912930"/>
+      <w:bookmarkStart w:id="74" w:name="_Toc100127924"/>
       <w:r>
         <w:rPr>
           <w:b/>
@@ -31880,7 +32099,7 @@
           <w:bCs w:val="0"/>
         </w:rPr>
       </w:pPr>
-      <w:bookmarkStart w:id="75" w:name="_Toc99912931"/>
+      <w:bookmarkStart w:id="75" w:name="_Toc100127925"/>
       <w:r>
         <w:rPr>
           <w:b/>
@@ -32557,7 +32776,7 @@
           <w:bCs w:val="0"/>
         </w:rPr>
       </w:pPr>
-      <w:bookmarkStart w:id="76" w:name="_Toc99912932"/>
+      <w:bookmarkStart w:id="76" w:name="_Toc100127926"/>
       <w:r>
         <w:rPr>
           <w:b/>
@@ -33204,7 +33423,7 @@
           <w:bCs w:val="0"/>
         </w:rPr>
       </w:pPr>
-      <w:bookmarkStart w:id="77" w:name="_Toc99912933"/>
+      <w:bookmarkStart w:id="77" w:name="_Toc100127927"/>
       <w:r>
         <w:rPr>
           <w:b/>
@@ -33936,7 +34155,7 @@
           <w:bCs w:val="0"/>
         </w:rPr>
       </w:pPr>
-      <w:bookmarkStart w:id="78" w:name="_Toc99912934"/>
+      <w:bookmarkStart w:id="78" w:name="_Toc100127928"/>
       <w:r>
         <w:rPr>
           <w:b/>
@@ -34533,7 +34752,7 @@
           <w:bCs w:val="0"/>
         </w:rPr>
       </w:pPr>
-      <w:bookmarkStart w:id="79" w:name="_Toc99912935"/>
+      <w:bookmarkStart w:id="79" w:name="_Toc100127929"/>
       <w:r>
         <w:rPr>
           <w:b/>
@@ -35223,7 +35442,7 @@
           <w:bCs w:val="0"/>
         </w:rPr>
       </w:pPr>
-      <w:bookmarkStart w:id="80" w:name="_Toc99912936"/>
+      <w:bookmarkStart w:id="80" w:name="_Toc100127930"/>
       <w:r>
         <w:rPr>
           <w:b/>
@@ -35686,7 +35905,7 @@
           <w:bCs w:val="0"/>
         </w:rPr>
       </w:pPr>
-      <w:bookmarkStart w:id="81" w:name="_Toc99912937"/>
+      <w:bookmarkStart w:id="81" w:name="_Toc100127931"/>
       <w:r>
         <w:rPr>
           <w:b/>
@@ -36330,7 +36549,7 @@
           <w:bCs w:val="0"/>
         </w:rPr>
       </w:pPr>
-      <w:bookmarkStart w:id="82" w:name="_Toc99912938"/>
+      <w:bookmarkStart w:id="82" w:name="_Toc100127932"/>
       <w:r>
         <w:rPr>
           <w:b/>
@@ -36934,7 +37153,7 @@
           <w:bCs w:val="0"/>
         </w:rPr>
       </w:pPr>
-      <w:bookmarkStart w:id="83" w:name="_Toc99912939"/>
+      <w:bookmarkStart w:id="83" w:name="_Toc100127933"/>
       <w:r>
         <w:rPr>
           <w:b/>
@@ -37545,7 +37764,7 @@
           <w:bCs w:val="0"/>
         </w:rPr>
       </w:pPr>
-      <w:bookmarkStart w:id="84" w:name="_Toc99912940"/>
+      <w:bookmarkStart w:id="84" w:name="_Toc100127934"/>
       <w:r>
         <w:rPr>
           <w:b/>
@@ -38167,7 +38386,7 @@
           <w:bCs w:val="0"/>
         </w:rPr>
       </w:pPr>
-      <w:bookmarkStart w:id="85" w:name="_Toc99912941"/>
+      <w:bookmarkStart w:id="85" w:name="_Toc100127935"/>
       <w:r>
         <w:rPr>
           <w:b/>
@@ -38842,7 +39061,7 @@
           <w:bCs w:val="0"/>
         </w:rPr>
       </w:pPr>
-      <w:bookmarkStart w:id="86" w:name="_Toc99912942"/>
+      <w:bookmarkStart w:id="86" w:name="_Toc100127936"/>
       <w:r>
         <w:rPr>
           <w:b/>
@@ -39522,7 +39741,7 @@
       <w:pPr>
         <w:pStyle w:val="Heading2"/>
       </w:pPr>
-      <w:bookmarkStart w:id="87" w:name="_Toc99912894"/>
+      <w:bookmarkStart w:id="87" w:name="_Toc100127873"/>
       <w:r>
         <w:lastRenderedPageBreak/>
         <w:t>Yêu cầu phi chức năng</w:t>
@@ -39986,7 +40205,7 @@
       <w:pPr>
         <w:pStyle w:val="Heading2"/>
       </w:pPr>
-      <w:bookmarkStart w:id="88" w:name="_Toc99912895"/>
+      <w:bookmarkStart w:id="88" w:name="_Toc100127874"/>
       <w:r>
         <w:t>Đề xuất giải pháp</w:t>
       </w:r>
@@ -39997,7 +40216,7 @@
         <w:pStyle w:val="Heading3"/>
       </w:pPr>
       <w:bookmarkStart w:id="89" w:name="_Toc72760447"/>
-      <w:bookmarkStart w:id="90" w:name="_Toc99912896"/>
+      <w:bookmarkStart w:id="90" w:name="_Toc100127875"/>
       <w:r>
         <w:t>Giải pháp tổng thể</w:t>
       </w:r>
@@ -40009,11 +40228,23 @@
         <w:pStyle w:val="Heading4"/>
         <w:numPr>
           <w:ilvl w:val="3"/>
-          <w:numId w:val="42"/>
+          <w:numId w:val="41"/>
         </w:numPr>
-      </w:pPr>
-      <w:r>
-        <w:t>Mô tả:</w:t>
+        <w:tabs>
+          <w:tab w:val="num" w:pos="2877"/>
+        </w:tabs>
+        <w:ind w:left="1432" w:hanging="864"/>
+      </w:pPr>
+      <w:r>
+        <w:t>Giải pháp công nghệ</w:t>
+      </w:r>
+    </w:p>
+    <w:p>
+      <w:pPr>
+        <w:ind w:firstLine="567"/>
+      </w:pPr>
+      <w:r>
+        <w:t>Ứng dụng được xây dựng dựa trên các công nghệ:</w:t>
       </w:r>
     </w:p>
     <w:p>
@@ -40021,12 +40252,15 @@
         <w:pStyle w:val="ListParagraph"/>
         <w:numPr>
           <w:ilvl w:val="0"/>
-          <w:numId w:val="43"/>
+          <w:numId w:val="44"/>
         </w:numPr>
         <w:spacing w:before="0" w:after="120"/>
       </w:pPr>
       <w:r>
-        <w:t xml:space="preserve">Lớp dữ liệu: Chịu trách nhiệm kết nối đến CSDL. Thực hiện các thao tác đối với CSDL như thêm, sửa, xóa dữ liệu. Đây là lớp duy nhất được phép truy cập CSDL của ứng dụng.  </w:t>
+        <w:t xml:space="preserve">Hệ quản trị cơ sở dữ liệu (Database Server): </w:t>
+      </w:r>
+      <w:r>
+        <w:t>Postgresql</w:t>
       </w:r>
     </w:p>
     <w:p>
@@ -40034,12 +40268,24 @@
         <w:pStyle w:val="ListParagraph"/>
         <w:numPr>
           <w:ilvl w:val="0"/>
-          <w:numId w:val="43"/>
+          <w:numId w:val="44"/>
         </w:numPr>
         <w:spacing w:before="0" w:after="120"/>
       </w:pPr>
       <w:r>
-        <w:t xml:space="preserve">Lớp ứng dụng: Cung cấp dữ liệu, các hàm xử lý nghiệp vụ của ứng dụng, quản lý luồng nghiệp vụ… được sử dụng tại các lớp phía trên. Tất cả các dữ liệu được sử dụng tại lớp trình bày đều thông qua lớp này chứ không thể trực tiếp truy xuất từ CSDL. </w:t>
+        <w:t>Công nghệ sử dụng</w:t>
+      </w:r>
+      <w:r>
+        <w:t xml:space="preserve"> cho</w:t>
+      </w:r>
+      <w:r>
+        <w:t xml:space="preserve"> Backend: </w:t>
+      </w:r>
+      <w:r>
+        <w:t xml:space="preserve">NestJS </w:t>
+      </w:r>
+      <w:r>
+        <w:t>được viết bằng ngôn ngữ JavaScript</w:t>
       </w:r>
     </w:p>
     <w:p>
@@ -40047,12 +40293,81 @@
         <w:pStyle w:val="ListParagraph"/>
         <w:numPr>
           <w:ilvl w:val="0"/>
-          <w:numId w:val="43"/>
+          <w:numId w:val="44"/>
         </w:numPr>
         <w:spacing w:before="0" w:after="120"/>
       </w:pPr>
       <w:r>
-        <w:t xml:space="preserve">Lớp trình bày: Cung cấp giao diện người dùng. Lớp này xử lý các thao tác logic trên giao diện người dùng, kiểm tra input từ các form nhập, hiển thị thông tin dữ liệu nghiệp vụ được cung cấp từ lớp bên dưới. </w:t>
+        <w:t>Công nghệ sử dụng</w:t>
+      </w:r>
+      <w:r>
+        <w:t xml:space="preserve"> cho</w:t>
+      </w:r>
+      <w:r>
+        <w:t xml:space="preserve"> </w:t>
+      </w:r>
+      <w:r>
+        <w:t xml:space="preserve">Frontend: </w:t>
+      </w:r>
+    </w:p>
+    <w:p>
+      <w:pPr>
+        <w:pStyle w:val="ListParagraph"/>
+        <w:numPr>
+          <w:ilvl w:val="0"/>
+          <w:numId w:val="45"/>
+        </w:numPr>
+        <w:spacing w:before="0" w:after="120"/>
+      </w:pPr>
+      <w:r>
+        <w:t xml:space="preserve">Mobile: </w:t>
+      </w:r>
+      <w:r>
+        <w:t xml:space="preserve">Framework </w:t>
+      </w:r>
+      <w:r>
+        <w:t>Flutter tương ứng cho Android và iOS</w:t>
+      </w:r>
+      <w:r>
+        <w:t xml:space="preserve">, được viết bằng ngôn ngữ </w:t>
+      </w:r>
+      <w:r>
+        <w:t>D</w:t>
+      </w:r>
+      <w:r>
+        <w:t>art</w:t>
+      </w:r>
+    </w:p>
+    <w:p>
+      <w:pPr>
+        <w:pStyle w:val="ListParagraph"/>
+        <w:numPr>
+          <w:ilvl w:val="0"/>
+          <w:numId w:val="46"/>
+        </w:numPr>
+        <w:spacing w:before="0" w:after="120"/>
+      </w:pPr>
+      <w:r>
+        <w:t xml:space="preserve">Webserver: </w:t>
+      </w:r>
+      <w:r>
+        <w:t>Nginx</w:t>
+      </w:r>
+    </w:p>
+    <w:p>
+      <w:pPr>
+        <w:pStyle w:val="ListParagraph"/>
+        <w:numPr>
+          <w:ilvl w:val="0"/>
+          <w:numId w:val="46"/>
+        </w:numPr>
+        <w:spacing w:before="0" w:after="120"/>
+      </w:pPr>
+      <w:r>
+        <w:t xml:space="preserve">Hệ điều hành máy chủ: </w:t>
+      </w:r>
+      <w:r>
+        <w:t>Linux</w:t>
       </w:r>
     </w:p>
     <w:p>
@@ -40068,31 +40383,212 @@
         <w:ind w:left="1432" w:hanging="864"/>
       </w:pPr>
       <w:r>
-        <w:t>Giải pháp công nghệ:</w:t>
-      </w:r>
-    </w:p>
-    <w:p>
-      <w:pPr>
-        <w:ind w:firstLine="567"/>
-      </w:pPr>
-      <w:r>
-        <w:t>Ứng dụng được xây dựng dựa trên các công nghệ:</w:t>
-      </w:r>
+        <w:t>Kiến trúc tổng quát hệ thống</w:t>
+      </w:r>
+    </w:p>
+    <w:p>
+      <w:pPr>
+        <w:keepNext/>
+        <w:ind w:hanging="284"/>
+      </w:pPr>
+      <w:r>
+        <w:rPr>
+          <w:noProof/>
+        </w:rPr>
+        <w:drawing>
+          <wp:inline distT="0" distB="0" distL="0" distR="0" wp14:anchorId="321E774F" wp14:editId="2797C843">
+            <wp:extent cx="6045019" cy="2299581"/>
+            <wp:effectExtent l="0" t="0" r="0" b="5715"/>
+            <wp:docPr id="9" name="Picture 9"/>
+            <wp:cNvGraphicFramePr>
+              <a:graphicFrameLocks xmlns:a="http://schemas.openxmlformats.org/drawingml/2006/main" noChangeAspect="1"/>
+            </wp:cNvGraphicFramePr>
+            <a:graphic xmlns:a="http://schemas.openxmlformats.org/drawingml/2006/main">
+              <a:graphicData uri="http://schemas.openxmlformats.org/drawingml/2006/picture">
+                <pic:pic xmlns:pic="http://schemas.openxmlformats.org/drawingml/2006/picture">
+                  <pic:nvPicPr>
+                    <pic:cNvPr id="0" name="Picture 3"/>
+                    <pic:cNvPicPr>
+                      <a:picLocks noChangeAspect="1" noChangeArrowheads="1"/>
+                    </pic:cNvPicPr>
+                  </pic:nvPicPr>
+                  <pic:blipFill>
+                    <a:blip r:embed="rId32">
+                      <a:extLst>
+                        <a:ext uri="{28A0092B-C50C-407E-A947-70E740481C1C}">
+                          <a14:useLocalDpi xmlns:a14="http://schemas.microsoft.com/office/drawing/2010/main" val="0"/>
+                        </a:ext>
+                      </a:extLst>
+                    </a:blip>
+                    <a:srcRect/>
+                    <a:stretch>
+                      <a:fillRect/>
+                    </a:stretch>
+                  </pic:blipFill>
+                  <pic:spPr bwMode="auto">
+                    <a:xfrm>
+                      <a:off x="0" y="0"/>
+                      <a:ext cx="6052315" cy="2302356"/>
+                    </a:xfrm>
+                    <a:prstGeom prst="rect">
+                      <a:avLst/>
+                    </a:prstGeom>
+                    <a:noFill/>
+                    <a:ln>
+                      <a:noFill/>
+                    </a:ln>
+                  </pic:spPr>
+                </pic:pic>
+              </a:graphicData>
+            </a:graphic>
+          </wp:inline>
+        </w:drawing>
+      </w:r>
+    </w:p>
+    <w:p>
+      <w:pPr>
+        <w:pStyle w:val="Caption"/>
+        <w:rPr>
+          <w:b/>
+          <w:bCs w:val="0"/>
+          <w:i/>
+          <w:iCs/>
+        </w:rPr>
+      </w:pPr>
+      <w:bookmarkStart w:id="91" w:name="_Toc100127902"/>
+      <w:r>
+        <w:rPr>
+          <w:b/>
+          <w:bCs w:val="0"/>
+          <w:i/>
+          <w:iCs/>
+        </w:rPr>
+        <w:t xml:space="preserve">Hình </w:t>
+      </w:r>
+      <w:r>
+        <w:rPr>
+          <w:b/>
+          <w:bCs w:val="0"/>
+          <w:i/>
+          <w:iCs/>
+        </w:rPr>
+        <w:fldChar w:fldCharType="begin"/>
+      </w:r>
+      <w:r>
+        <w:rPr>
+          <w:b/>
+          <w:bCs w:val="0"/>
+          <w:i/>
+          <w:iCs/>
+        </w:rPr>
+        <w:instrText xml:space="preserve"> STYLEREF 1 \s </w:instrText>
+      </w:r>
+      <w:r>
+        <w:rPr>
+          <w:b/>
+          <w:bCs w:val="0"/>
+          <w:i/>
+          <w:iCs/>
+        </w:rPr>
+        <w:fldChar w:fldCharType="separate"/>
+      </w:r>
+      <w:r>
+        <w:rPr>
+          <w:b/>
+          <w:bCs w:val="0"/>
+          <w:i/>
+          <w:iCs/>
+          <w:noProof/>
+        </w:rPr>
+        <w:t>3</w:t>
+      </w:r>
+      <w:r>
+        <w:rPr>
+          <w:b/>
+          <w:bCs w:val="0"/>
+          <w:i/>
+          <w:iCs/>
+        </w:rPr>
+        <w:fldChar w:fldCharType="end"/>
+      </w:r>
+      <w:r>
+        <w:rPr>
+          <w:b/>
+          <w:bCs w:val="0"/>
+          <w:i/>
+          <w:iCs/>
+        </w:rPr>
+        <w:noBreakHyphen/>
+      </w:r>
+      <w:r>
+        <w:rPr>
+          <w:b/>
+          <w:bCs w:val="0"/>
+          <w:i/>
+          <w:iCs/>
+        </w:rPr>
+        <w:fldChar w:fldCharType="begin"/>
+      </w:r>
+      <w:r>
+        <w:rPr>
+          <w:b/>
+          <w:bCs w:val="0"/>
+          <w:i/>
+          <w:iCs/>
+        </w:rPr>
+        <w:instrText xml:space="preserve"> SEQ Hình \* ARABIC \s 1 </w:instrText>
+      </w:r>
+      <w:r>
+        <w:rPr>
+          <w:b/>
+          <w:bCs w:val="0"/>
+          <w:i/>
+          <w:iCs/>
+        </w:rPr>
+        <w:fldChar w:fldCharType="separate"/>
+      </w:r>
+      <w:r>
+        <w:rPr>
+          <w:b/>
+          <w:bCs w:val="0"/>
+          <w:i/>
+          <w:iCs/>
+          <w:noProof/>
+        </w:rPr>
+        <w:t>8</w:t>
+      </w:r>
+      <w:r>
+        <w:rPr>
+          <w:b/>
+          <w:bCs w:val="0"/>
+          <w:i/>
+          <w:iCs/>
+        </w:rPr>
+        <w:fldChar w:fldCharType="end"/>
+      </w:r>
+      <w:r>
+        <w:rPr>
+          <w:b/>
+          <w:bCs w:val="0"/>
+          <w:i/>
+          <w:iCs/>
+        </w:rPr>
+        <w:t xml:space="preserve"> Kiến trúc tổng quát hệ thống</w:t>
+      </w:r>
+      <w:bookmarkEnd w:id="91"/>
     </w:p>
     <w:p>
       <w:pPr>
         <w:pStyle w:val="ListParagraph"/>
         <w:numPr>
           <w:ilvl w:val="0"/>
-          <w:numId w:val="44"/>
+          <w:numId w:val="43"/>
         </w:numPr>
         <w:spacing w:before="0" w:after="120"/>
       </w:pPr>
       <w:r>
-        <w:t xml:space="preserve">Hệ quản trị cơ sở dữ liệu (Database Server): </w:t>
-      </w:r>
-      <w:r>
-        <w:t>Postgresql</w:t>
+        <w:lastRenderedPageBreak/>
+        <w:t xml:space="preserve">Lớp dữ liệu: Chịu trách nhiệm kết nối đến CSDL. Thực hiện các thao tác đối với CSDL như thêm, sửa, xóa dữ liệu. Đây là lớp duy nhất được phép truy cập CSDL của ứng dụng.  </w:t>
       </w:r>
     </w:p>
     <w:p>
@@ -40100,15 +40596,12 @@
         <w:pStyle w:val="ListParagraph"/>
         <w:numPr>
           <w:ilvl w:val="0"/>
-          <w:numId w:val="44"/>
+          <w:numId w:val="43"/>
         </w:numPr>
         <w:spacing w:before="0" w:after="120"/>
       </w:pPr>
       <w:r>
-        <w:t xml:space="preserve">Ngôn ngữ thực hiện Backend: </w:t>
-      </w:r>
-      <w:r>
-        <w:t>NodeJS, NestJS Framework</w:t>
+        <w:t xml:space="preserve">Lớp ứng dụng: Cung cấp dữ liệu, các hàm xử lý nghiệp vụ của ứng dụng, quản lý luồng nghiệp vụ… được sử dụng tại các lớp phía trên. Tất cả các dữ liệu được sử dụng tại lớp trình bày đều thông qua lớp này chứ không thể trực tiếp truy xuất từ CSDL. </w:t>
       </w:r>
     </w:p>
     <w:p>
@@ -40116,79 +40609,11 @@
         <w:pStyle w:val="ListParagraph"/>
         <w:numPr>
           <w:ilvl w:val="0"/>
-          <w:numId w:val="44"/>
+          <w:numId w:val="43"/>
         </w:numPr>
-        <w:spacing w:before="0" w:after="120"/>
-      </w:pPr>
-      <w:r>
-        <w:t xml:space="preserve">Ngôn ngữ thực hiện Frontend: </w:t>
-      </w:r>
-    </w:p>
-    <w:p>
-      <w:pPr>
-        <w:pStyle w:val="ListParagraph"/>
-        <w:numPr>
-          <w:ilvl w:val="0"/>
-          <w:numId w:val="45"/>
-        </w:numPr>
-        <w:spacing w:before="0" w:after="120"/>
-      </w:pPr>
-      <w:r>
-        <w:t xml:space="preserve">Website: </w:t>
-      </w:r>
-      <w:r>
-        <w:t>dùng ReactJS</w:t>
-      </w:r>
-      <w:r>
-        <w:t>;</w:t>
-      </w:r>
-    </w:p>
-    <w:p>
-      <w:pPr>
-        <w:pStyle w:val="ListParagraph"/>
-        <w:numPr>
-          <w:ilvl w:val="0"/>
-          <w:numId w:val="45"/>
-        </w:numPr>
-        <w:spacing w:before="0" w:after="120"/>
-      </w:pPr>
-      <w:r>
-        <w:t xml:space="preserve">Mobile: </w:t>
-      </w:r>
-      <w:r>
-        <w:t>Flutter tương ứng cho Android và iOS</w:t>
-      </w:r>
-    </w:p>
-    <w:p>
-      <w:pPr>
-        <w:pStyle w:val="ListParagraph"/>
-        <w:numPr>
-          <w:ilvl w:val="0"/>
-          <w:numId w:val="46"/>
-        </w:numPr>
-        <w:spacing w:before="0" w:after="120"/>
-      </w:pPr>
-      <w:r>
-        <w:t xml:space="preserve">Webserver: </w:t>
-      </w:r>
-      <w:r>
-        <w:t>Nginx</w:t>
-      </w:r>
-    </w:p>
-    <w:p>
-      <w:pPr>
-        <w:pStyle w:val="ListParagraph"/>
-        <w:numPr>
-          <w:ilvl w:val="0"/>
-          <w:numId w:val="46"/>
-        </w:numPr>
-        <w:spacing w:before="0" w:after="120"/>
-      </w:pPr>
-      <w:r>
-        <w:t xml:space="preserve">Hệ điều hành máy chủ: </w:t>
-      </w:r>
-      <w:r>
-        <w:t>Linux</w:t>
+      </w:pPr>
+      <w:r>
+        <w:t>Lớp trình bày: Cung cấp giao diện người dùng. Lớp này xử lý các thao tác logic trên giao diện người dùng, kiểm tra input từ các form nhập, hiển thị thông tin dữ liệu nghiệp vụ được cung cấp từ lớp bên dưới</w:t>
       </w:r>
     </w:p>
     <w:p>
@@ -40212,11 +40637,7 @@
         <w:ind w:firstLine="567"/>
       </w:pPr>
       <w:r>
-        <w:t xml:space="preserve">Áp dụng các tiêu chuẩn bảo mật cũng như các kỹ thuật nhằm đảm bảo tính bảo mật cho các hệ thống, nhằm tránh các lỗi bảo mật có thể phát sinh như SQL </w:t>
-      </w:r>
-      <w:r>
-        <w:lastRenderedPageBreak/>
-        <w:t>Injection. Kiểm tra mã nguồn trong quá trình phát triển. Sử dụng các công cụ quét lỗi cũng như bố trí nhân sự tester kiểm thử nhằm phát hiện các lỗi nghiêm trọng.</w:t>
+        <w:t>Áp dụng các tiêu chuẩn bảo mật cũng như các kỹ thuật nhằm đảm bảo tính bảo mật cho các hệ thống, nhằm tránh các lỗi bảo mật có thể phát sinh như SQL Injection. Kiểm tra mã nguồn trong quá trình phát triển. Sử dụng các công cụ quét lỗi cũng như bố trí nhân sự tester kiểm thử nhằm phát hiện các lỗi nghiêm trọng.</w:t>
       </w:r>
     </w:p>
     <w:p>
@@ -40309,16 +40730,16 @@
       <w:pPr>
         <w:pStyle w:val="Heading3"/>
       </w:pPr>
-      <w:bookmarkStart w:id="91" w:name="_Toc72760448"/>
-      <w:bookmarkStart w:id="92" w:name="_Toc99912897"/>
+      <w:bookmarkStart w:id="92" w:name="_Toc72760448"/>
+      <w:bookmarkStart w:id="93" w:name="_Toc100127876"/>
       <w:r>
         <w:t>Giải</w:t>
       </w:r>
       <w:r>
         <w:t xml:space="preserve"> pháp bảo mật</w:t>
       </w:r>
-      <w:bookmarkEnd w:id="91"/>
       <w:bookmarkEnd w:id="92"/>
+      <w:bookmarkEnd w:id="93"/>
     </w:p>
     <w:p>
       <w:pPr>
@@ -40356,6 +40777,7 @@
         <w:spacing w:before="0" w:after="120"/>
       </w:pPr>
       <w:r>
+        <w:lastRenderedPageBreak/>
         <w:t>Địa chỉ mail có sự xác thực từ phía người dùng.</w:t>
       </w:r>
     </w:p>
@@ -40423,11 +40845,7 @@
         <w:spacing w:before="0" w:after="120"/>
       </w:pPr>
       <w:r>
-        <w:t xml:space="preserve">Cơ chế kiểm soát truy cập: Chứng thực tài khoản người dùng, quản lý mọi truy cập vào hệ thống, và từ chối những truy cập chưa được cấp quyền đối với các nội dung cụ thể. Chuyên viên quản trị hệ thống sẽ </w:t>
-      </w:r>
-      <w:r>
-        <w:lastRenderedPageBreak/>
-        <w:t>quy định tính năng nào được gán cho nhóm người dùng vai trò của người dùng.</w:t>
+        <w:t>Cơ chế kiểm soát truy cập: Chứng thực tài khoản người dùng, quản lý mọi truy cập vào hệ thống, và từ chối những truy cập chưa được cấp quyền đối với các nội dung cụ thể. Chuyên viên quản trị hệ thống sẽ quy định tính năng nào được gán cho nhóm người dùng vai trò của người dùng.</w:t>
       </w:r>
     </w:p>
     <w:p>
@@ -40479,6 +40897,7 @@
         <w:spacing w:before="0" w:after="120"/>
       </w:pPr>
       <w:r>
+        <w:lastRenderedPageBreak/>
         <w:t>Cơ chế tránh tấn công dò mật mã.</w:t>
       </w:r>
     </w:p>
@@ -40499,8 +40918,8 @@
       <w:pPr>
         <w:pStyle w:val="Heading3"/>
       </w:pPr>
-      <w:bookmarkStart w:id="93" w:name="_Toc72760449"/>
-      <w:bookmarkStart w:id="94" w:name="_Toc99912898"/>
+      <w:bookmarkStart w:id="94" w:name="_Toc72760449"/>
+      <w:bookmarkStart w:id="95" w:name="_Toc100127877"/>
       <w:r>
         <w:t xml:space="preserve">Giải pháp xây dựng &amp; vận </w:t>
       </w:r>
@@ -40510,8 +40929,8 @@
       <w:r>
         <w:t xml:space="preserve"> cơ sở dữ liệu</w:t>
       </w:r>
-      <w:bookmarkEnd w:id="93"/>
       <w:bookmarkEnd w:id="94"/>
+      <w:bookmarkEnd w:id="95"/>
     </w:p>
     <w:p>
       <w:pPr>
@@ -40593,7 +41012,6 @@
         <w:ind w:left="1432" w:hanging="864"/>
       </w:pPr>
       <w:r>
-        <w:lastRenderedPageBreak/>
         <w:t>Sao lưu và phục hồi dữ liệu:</w:t>
       </w:r>
     </w:p>
@@ -40719,16 +41137,17 @@
       <w:pPr>
         <w:pStyle w:val="Heading3"/>
       </w:pPr>
-      <w:bookmarkStart w:id="95" w:name="_Toc72760450"/>
-      <w:bookmarkStart w:id="96" w:name="_Toc99912899"/>
-      <w:r>
+      <w:bookmarkStart w:id="96" w:name="_Toc72760450"/>
+      <w:bookmarkStart w:id="97" w:name="_Toc100127878"/>
+      <w:r>
+        <w:lastRenderedPageBreak/>
         <w:t xml:space="preserve">Giải pháp kiểm thử chức </w:t>
       </w:r>
       <w:r>
         <w:t>năng</w:t>
       </w:r>
-      <w:bookmarkEnd w:id="95"/>
       <w:bookmarkEnd w:id="96"/>
+      <w:bookmarkEnd w:id="97"/>
     </w:p>
     <w:p>
       <w:pPr>
@@ -40794,10 +41213,9 @@
       <w:pPr>
         <w:pStyle w:val="Heading3"/>
       </w:pPr>
-      <w:bookmarkStart w:id="97" w:name="_Toc72760451"/>
-      <w:bookmarkStart w:id="98" w:name="_Toc99912900"/>
-      <w:r>
-        <w:lastRenderedPageBreak/>
+      <w:bookmarkStart w:id="98" w:name="_Toc72760451"/>
+      <w:bookmarkStart w:id="99" w:name="_Toc100127879"/>
+      <w:r>
         <w:t xml:space="preserve">Giải pháp kiểm thử an </w:t>
       </w:r>
       <w:r>
@@ -40806,8 +41224,8 @@
       <w:r>
         <w:t xml:space="preserve"> thông tin</w:t>
       </w:r>
-      <w:bookmarkEnd w:id="97"/>
       <w:bookmarkEnd w:id="98"/>
+      <w:bookmarkEnd w:id="99"/>
     </w:p>
     <w:p>
       <w:pPr>
@@ -40900,6 +41318,7 @@
         <w:spacing w:before="0" w:after="120"/>
       </w:pPr>
       <w:r>
+        <w:lastRenderedPageBreak/>
         <w:t>Lập báo cáo, phân tích chi tiết điểm yếu: mức độ nguy hiểm, tác động tới hệ thống phần mềm;</w:t>
       </w:r>
     </w:p>
@@ -40934,18 +41353,18 @@
       <w:pPr>
         <w:pStyle w:val="Heading1"/>
       </w:pPr>
-      <w:bookmarkStart w:id="99" w:name="_Toc99912901"/>
+      <w:bookmarkStart w:id="100" w:name="_Toc100127880"/>
       <w:r>
         <w:lastRenderedPageBreak/>
         <w:t>THIẾT KẾ HỆ THỐNG</w:t>
       </w:r>
-      <w:bookmarkEnd w:id="99"/>
+      <w:bookmarkEnd w:id="100"/>
     </w:p>
     <w:p>
       <w:pPr>
         <w:pStyle w:val="Heading2"/>
       </w:pPr>
-      <w:bookmarkStart w:id="100" w:name="_Toc99912902"/>
+      <w:bookmarkStart w:id="101" w:name="_Toc100127881"/>
       <w:r>
         <w:t xml:space="preserve">Thiết kế </w:t>
       </w:r>
@@ -40955,37 +41374,37 @@
       <w:r>
         <w:t>hệ thống</w:t>
       </w:r>
-      <w:bookmarkEnd w:id="100"/>
+      <w:bookmarkEnd w:id="101"/>
     </w:p>
     <w:p>
       <w:pPr>
         <w:pStyle w:val="Heading2"/>
       </w:pPr>
-      <w:bookmarkStart w:id="101" w:name="_Toc99912903"/>
+      <w:bookmarkStart w:id="102" w:name="_Toc100127882"/>
       <w:r>
         <w:t>Thiết kế chi tiết</w:t>
       </w:r>
-      <w:bookmarkEnd w:id="101"/>
+      <w:bookmarkEnd w:id="102"/>
     </w:p>
     <w:p>
       <w:pPr>
         <w:pStyle w:val="Heading2"/>
       </w:pPr>
-      <w:bookmarkStart w:id="102" w:name="_Toc99912904"/>
+      <w:bookmarkStart w:id="103" w:name="_Toc100127883"/>
       <w:r>
         <w:t>Thiết kế cơ sở dữ liệu</w:t>
       </w:r>
-      <w:bookmarkEnd w:id="102"/>
+      <w:bookmarkEnd w:id="103"/>
     </w:p>
     <w:p>
       <w:pPr>
         <w:pStyle w:val="Heading2"/>
       </w:pPr>
-      <w:bookmarkStart w:id="103" w:name="_Toc99912905"/>
+      <w:bookmarkStart w:id="104" w:name="_Toc100127884"/>
       <w:r>
         <w:t>Thiết kế giao diện người dùng</w:t>
       </w:r>
-      <w:bookmarkEnd w:id="103"/>
+      <w:bookmarkEnd w:id="104"/>
       <w:r>
         <w:br w:type="page"/>
       </w:r>
@@ -40994,12 +41413,12 @@
       <w:pPr>
         <w:pStyle w:val="Heading1"/>
       </w:pPr>
-      <w:bookmarkStart w:id="104" w:name="_Toc99912906"/>
+      <w:bookmarkStart w:id="105" w:name="_Toc100127885"/>
       <w:r>
         <w:lastRenderedPageBreak/>
         <w:t>ĐÁNH GIÁ KẾT QUẢ - TỔNG KẾT</w:t>
       </w:r>
-      <w:bookmarkEnd w:id="104"/>
+      <w:bookmarkEnd w:id="105"/>
     </w:p>
     <w:p>
       <w:pPr>
@@ -41017,7 +41436,7 @@
       <w:r>
         <w:br w:type="page"/>
       </w:r>
-      <w:bookmarkStart w:id="105" w:name="_Toc342760222"/>
+      <w:bookmarkStart w:id="106" w:name="_Toc342760222"/>
       <w:bookmarkEnd w:id="2"/>
       <w:bookmarkEnd w:id="3"/>
       <w:bookmarkEnd w:id="4"/>
@@ -41031,12 +41450,12 @@
           <w:numId w:val="0"/>
         </w:numPr>
       </w:pPr>
-      <w:bookmarkStart w:id="106" w:name="_Toc99912907"/>
+      <w:bookmarkStart w:id="107" w:name="_Toc100127886"/>
       <w:r>
         <w:lastRenderedPageBreak/>
         <w:t>KẾT LUẬN VÀ HƯỚNG PHÁT TRIỂN</w:t>
       </w:r>
-      <w:bookmarkEnd w:id="106"/>
+      <w:bookmarkEnd w:id="107"/>
     </w:p>
     <w:p>
       <w:pPr>
@@ -41063,13 +41482,13 @@
           <w:numId w:val="0"/>
         </w:numPr>
       </w:pPr>
-      <w:bookmarkStart w:id="107" w:name="_Toc99912908"/>
+      <w:bookmarkStart w:id="108" w:name="_Toc100127887"/>
       <w:r>
         <w:lastRenderedPageBreak/>
         <w:t>TÀI LIỆU THAM KHẢO</w:t>
       </w:r>
-      <w:bookmarkEnd w:id="105"/>
-      <w:bookmarkEnd w:id="107"/>
+      <w:bookmarkEnd w:id="106"/>
+      <w:bookmarkEnd w:id="108"/>
     </w:p>
     <w:p>
       <w:pPr>
@@ -44133,7 +44552,7 @@
   <w:abstractNum w:abstractNumId="20" w15:restartNumberingAfterBreak="0">
     <w:nsid w:val="2D0A277D"/>
     <w:multiLevelType w:val="hybridMultilevel"/>
-    <w:tmpl w:val="8A8CAD9A"/>
+    <w:tmpl w:val="73C26806"/>
     <w:lvl w:ilvl="0" w:tplc="04090001">
       <w:start w:val="1"/>
       <w:numFmt w:val="bullet"/>

</xml_diff>